<commit_message>
update technical design with getlanguage, setlanguage and omkeervariant, and remove old wave runup parameters Related to Issue [OVERS-20] Related to Issue [OVERS-24]
</commit_message>
<xml_diff>
--- a/doc/Dikes Overtopping Kernel - Technical design.docx
+++ b/doc/Dikes Overtopping Kernel - Technical design.docx
@@ -67,31 +67,7 @@
           <w:sz w:val="36"/>
           <w:lang w:val="en-US"/>
         </w:rPr>
-        <w:t xml:space="preserve"> Mechanisms - </w:t>
-      </w:r>
-      <w:r>
-        <w:rPr>
-          <w:b/>
-          <w:sz w:val="36"/>
-          <w:lang w:val="en-US"/>
-        </w:rPr>
-        <w:t>Dikes overtopping</w:t>
-      </w:r>
-      <w:r>
-        <w:rPr>
-          <w:b/>
-          <w:sz w:val="36"/>
-          <w:lang w:val="en-US"/>
-        </w:rPr>
-        <w:t xml:space="preserve"> </w:t>
-      </w:r>
-      <w:r>
-        <w:rPr>
-          <w:b/>
-          <w:sz w:val="36"/>
-          <w:lang w:val="en-US"/>
-        </w:rPr>
-        <w:t>Kernel</w:t>
+        <w:t xml:space="preserve"> Mechanisms - Piping Kernel</w:t>
       </w:r>
       <w:r>
         <w:rPr>
@@ -233,23 +209,7 @@
                 <w:sz w:val="17"/>
                 <w:lang w:val="en-US"/>
               </w:rPr>
-              <w:t xml:space="preserve">© </w:t>
-            </w:r>
-            <w:proofErr w:type="spellStart"/>
-            <w:r>
-              <w:rPr>
-                <w:sz w:val="17"/>
-                <w:lang w:val="en-US"/>
-              </w:rPr>
-              <w:t>Deltares</w:t>
-            </w:r>
-            <w:proofErr w:type="spellEnd"/>
-            <w:r>
-              <w:rPr>
-                <w:sz w:val="17"/>
-                <w:lang w:val="en-US"/>
-              </w:rPr>
-              <w:t xml:space="preserve">, </w:t>
+              <w:t xml:space="preserve">© Deltares, </w:t>
             </w:r>
             <w:r>
               <w:rPr>
@@ -338,23 +298,7 @@
           <w:sz w:val="36"/>
           <w:lang w:val="en-US"/>
         </w:rPr>
-        <w:t xml:space="preserve">WTI2017  Failure Mechanisms - </w:t>
-      </w:r>
-      <w:r>
-        <w:rPr>
-          <w:b/>
-          <w:sz w:val="36"/>
-          <w:lang w:val="en-US"/>
-        </w:rPr>
-        <w:t xml:space="preserve">Dikes overtopping </w:t>
-      </w:r>
-      <w:r>
-        <w:rPr>
-          <w:b/>
-          <w:sz w:val="36"/>
-          <w:lang w:val="en-US"/>
-        </w:rPr>
-        <w:t>Kernel</w:t>
+        <w:t>WTI2017  Failure Mechanisms - Piping Kernel</w:t>
       </w:r>
       <w:r>
         <w:rPr>
@@ -496,23 +440,7 @@
           <w:sz w:val="36"/>
           <w:lang w:val="en-US"/>
         </w:rPr>
-        <w:t xml:space="preserve">WTI2017  Failure Mechanisms - </w:t>
-      </w:r>
-      <w:r>
-        <w:rPr>
-          <w:b/>
-          <w:sz w:val="36"/>
-          <w:lang w:val="en-US"/>
-        </w:rPr>
-        <w:t xml:space="preserve">Dikes overtopping </w:t>
-      </w:r>
-      <w:r>
-        <w:rPr>
-          <w:b/>
-          <w:sz w:val="36"/>
-          <w:lang w:val="en-US"/>
-        </w:rPr>
-        <w:t>Kernel</w:t>
+        <w:t>WTI2017  Failure Mechanisms - Piping Kernel</w:t>
       </w:r>
       <w:r>
         <w:rPr>
@@ -643,7 +571,7 @@
           <w:sz w:val="20"/>
           <w:lang w:val="en-US"/>
         </w:rPr>
-        <w:t>11 December 2015</w:t>
+        <w:t>4 May 2016</w:t>
       </w:r>
       <w:r>
         <w:rPr>
@@ -736,7 +664,7 @@
           <w:sz w:val="20"/>
           <w:lang w:val="en-US"/>
         </w:rPr>
-        <w:t>11 December 2015</w:t>
+        <w:t>4 May 2016</w:t>
       </w:r>
       <w:r>
         <w:rPr>
@@ -767,7 +695,7 @@
           <w:sz w:val="20"/>
           <w:lang w:val="en-US"/>
         </w:rPr>
-        <w:t>1.1</w:t>
+        <w:t>1.2</w:t>
       </w:r>
     </w:p>
     <w:p>
@@ -2349,8 +2277,6 @@
                 <w:lang w:val="en-US"/>
               </w:rPr>
             </w:pPr>
-            <w:bookmarkStart w:id="2" w:name="_GoBack"/>
-            <w:bookmarkEnd w:id="2"/>
           </w:p>
         </w:tc>
         <w:tc>
@@ -2513,43 +2439,15 @@
       <w:tr>
         <w:trPr>
           <w:cantSplit/>
-          <w:trHeight w:hRule="exact" w:val="340"/>
+          <w:trHeight w:hRule="exact" w:val="420"/>
         </w:trPr>
         <w:tc>
           <w:tcPr>
-            <w:tcW w:w="2457" w:type="dxa"/>
-            <w:gridSpan w:val="3"/>
-            <w:vAlign w:val="center"/>
-          </w:tcPr>
-          <w:p>
-            <w:pPr>
-              <w:pStyle w:val="BodyText"/>
-              <w:overflowPunct w:val="0"/>
-              <w:autoSpaceDE w:val="0"/>
-              <w:autoSpaceDN w:val="0"/>
-              <w:adjustRightInd w:val="0"/>
-              <w:spacing w:after="120"/>
-              <w:textAlignment w:val="baseline"/>
-              <w:rPr>
-                <w:rFonts w:cs="Arial"/>
-                <w:b/>
-                <w:lang w:val="en-US"/>
-              </w:rPr>
-            </w:pPr>
-            <w:r>
-              <w:rPr>
-                <w:rFonts w:cs="Arial"/>
-                <w:b/>
-                <w:lang w:val="en-US"/>
-              </w:rPr>
-              <w:t>Project number</w:t>
-            </w:r>
-          </w:p>
-        </w:tc>
-        <w:tc>
-          <w:tcPr>
-            <w:tcW w:w="7636" w:type="dxa"/>
-            <w:gridSpan w:val="7"/>
+            <w:tcW w:w="822" w:type="dxa"/>
+            <w:tcMar>
+              <w:left w:w="28" w:type="dxa"/>
+              <w:right w:w="28" w:type="dxa"/>
+            </w:tcMar>
             <w:vAlign w:val="center"/>
           </w:tcPr>
           <w:p>
@@ -2563,60 +2461,30 @@
               <w:textAlignment w:val="baseline"/>
               <w:rPr>
                 <w:rFonts w:cs="Arial"/>
+                <w:sz w:val="18"/>
+                <w:szCs w:val="18"/>
                 <w:lang w:val="en-US"/>
               </w:rPr>
             </w:pPr>
             <w:r>
               <w:rPr>
                 <w:rFonts w:cs="Arial"/>
-                <w:color w:val="1F497D"/>
-                <w:lang w:val="nl-NL"/>
-              </w:rPr>
-              <w:t>1220043.002</w:t>
-            </w:r>
-          </w:p>
-        </w:tc>
-      </w:tr>
-      <w:tr>
-        <w:trPr>
-          <w:cantSplit/>
-          <w:trHeight w:val="340"/>
-        </w:trPr>
-        <w:tc>
-          <w:tcPr>
-            <w:tcW w:w="2457" w:type="dxa"/>
-            <w:gridSpan w:val="3"/>
-            <w:vAlign w:val="center"/>
-          </w:tcPr>
-          <w:p>
-            <w:pPr>
-              <w:pStyle w:val="BodyText"/>
-              <w:overflowPunct w:val="0"/>
-              <w:autoSpaceDE w:val="0"/>
-              <w:autoSpaceDN w:val="0"/>
-              <w:adjustRightInd w:val="0"/>
-              <w:spacing w:after="120"/>
-              <w:textAlignment w:val="baseline"/>
-              <w:rPr>
-                <w:rFonts w:cs="Arial"/>
-                <w:b/>
+                <w:sz w:val="18"/>
+                <w:szCs w:val="18"/>
                 <w:lang w:val="en-US"/>
               </w:rPr>
-            </w:pPr>
-            <w:r>
-              <w:rPr>
-                <w:rFonts w:cs="Arial"/>
-                <w:b/>
-                <w:lang w:val="en-US"/>
-              </w:rPr>
-              <w:t>Keywords</w:t>
+              <w:t>1.2</w:t>
             </w:r>
           </w:p>
         </w:tc>
         <w:tc>
           <w:tcPr>
-            <w:tcW w:w="7636" w:type="dxa"/>
-            <w:gridSpan w:val="7"/>
+            <w:tcW w:w="1635" w:type="dxa"/>
+            <w:gridSpan w:val="2"/>
+            <w:tcMar>
+              <w:left w:w="28" w:type="dxa"/>
+              <w:right w:w="28" w:type="dxa"/>
+            </w:tcMar>
             <w:vAlign w:val="center"/>
           </w:tcPr>
           <w:p>
@@ -2630,73 +2498,71 @@
               <w:textAlignment w:val="baseline"/>
               <w:rPr>
                 <w:rFonts w:cs="Arial"/>
+                <w:sz w:val="18"/>
+                <w:szCs w:val="18"/>
                 <w:lang w:val="en-US"/>
               </w:rPr>
             </w:pPr>
             <w:r>
               <w:rPr>
                 <w:rFonts w:cs="Arial"/>
+                <w:sz w:val="18"/>
+                <w:szCs w:val="18"/>
                 <w:lang w:val="en-US"/>
               </w:rPr>
-              <w:t>Dikes overtopping</w:t>
-            </w:r>
+              <w:t xml:space="preserve">Edwin </w:t>
+            </w:r>
+            <w:proofErr w:type="spellStart"/>
             <w:r>
               <w:rPr>
                 <w:rFonts w:cs="Arial"/>
+                <w:sz w:val="18"/>
+                <w:szCs w:val="18"/>
                 <w:lang w:val="en-US"/>
               </w:rPr>
-              <w:t>, WTI, Kernel</w:t>
-            </w:r>
-            <w:r>
-              <w:rPr>
-                <w:rFonts w:cs="Arial"/>
-                <w:lang w:val="en-US"/>
-              </w:rPr>
-              <w:t>, Technical Design</w:t>
-            </w:r>
+              <w:t>Spee</w:t>
+            </w:r>
+            <w:proofErr w:type="spellEnd"/>
           </w:p>
         </w:tc>
-      </w:tr>
-      <w:tr>
-        <w:trPr>
-          <w:cantSplit/>
-          <w:trHeight w:hRule="exact" w:val="340"/>
-        </w:trPr>
         <w:tc>
           <w:tcPr>
-            <w:tcW w:w="2457" w:type="dxa"/>
-            <w:gridSpan w:val="3"/>
+            <w:tcW w:w="885" w:type="dxa"/>
+            <w:tcMar>
+              <w:left w:w="28" w:type="dxa"/>
+              <w:right w:w="28" w:type="dxa"/>
+            </w:tcMar>
             <w:vAlign w:val="center"/>
           </w:tcPr>
           <w:p>
             <w:pPr>
               <w:pStyle w:val="BodyText"/>
+              <w:tabs>
+                <w:tab w:val="num" w:pos="1209"/>
+              </w:tabs>
               <w:overflowPunct w:val="0"/>
               <w:autoSpaceDE w:val="0"/>
               <w:autoSpaceDN w:val="0"/>
               <w:adjustRightInd w:val="0"/>
-              <w:spacing w:after="120"/>
+              <w:spacing w:after="120" w:line="240" w:lineRule="auto"/>
+              <w:ind w:left="1209" w:hanging="360"/>
               <w:textAlignment w:val="baseline"/>
               <w:rPr>
                 <w:rFonts w:cs="Arial"/>
-                <w:b/>
+                <w:sz w:val="18"/>
+                <w:szCs w:val="18"/>
                 <w:lang w:val="en-US"/>
               </w:rPr>
             </w:pPr>
-            <w:r>
-              <w:rPr>
-                <w:rFonts w:cs="Arial"/>
-                <w:b/>
-                <w:lang w:val="en-US"/>
-              </w:rPr>
-              <w:t>Number of pages</w:t>
-            </w:r>
           </w:p>
         </w:tc>
         <w:tc>
           <w:tcPr>
-            <w:tcW w:w="7636" w:type="dxa"/>
-            <w:gridSpan w:val="7"/>
+            <w:tcW w:w="1699" w:type="dxa"/>
+            <w:tcMar>
+              <w:left w:w="28" w:type="dxa"/>
+              <w:right w:w="28" w:type="dxa"/>
+            </w:tcMar>
             <w:vAlign w:val="center"/>
           </w:tcPr>
           <w:p>
@@ -2710,59 +2576,29 @@
               <w:textAlignment w:val="baseline"/>
               <w:rPr>
                 <w:rFonts w:cs="Arial"/>
+                <w:sz w:val="18"/>
+                <w:szCs w:val="18"/>
                 <w:lang w:val="en-US"/>
               </w:rPr>
             </w:pPr>
             <w:r>
               <w:rPr>
                 <w:rFonts w:cs="Arial"/>
+                <w:sz w:val="18"/>
+                <w:szCs w:val="18"/>
                 <w:lang w:val="en-US"/>
               </w:rPr>
-              <w:t>-</w:t>
-            </w:r>
-          </w:p>
-        </w:tc>
-      </w:tr>
-      <w:tr>
-        <w:trPr>
-          <w:cantSplit/>
-          <w:trHeight w:hRule="exact" w:val="340"/>
-        </w:trPr>
-        <w:tc>
-          <w:tcPr>
-            <w:tcW w:w="2457" w:type="dxa"/>
-            <w:gridSpan w:val="3"/>
-            <w:vAlign w:val="center"/>
-          </w:tcPr>
-          <w:p>
-            <w:pPr>
-              <w:pStyle w:val="BodyText"/>
-              <w:overflowPunct w:val="0"/>
-              <w:autoSpaceDE w:val="0"/>
-              <w:autoSpaceDN w:val="0"/>
-              <w:adjustRightInd w:val="0"/>
-              <w:spacing w:after="120"/>
-              <w:textAlignment w:val="baseline"/>
-              <w:rPr>
-                <w:rFonts w:cs="Arial"/>
-                <w:b/>
-                <w:lang w:val="en-US"/>
-              </w:rPr>
-            </w:pPr>
-            <w:r>
-              <w:rPr>
-                <w:rFonts w:cs="Arial"/>
-                <w:b/>
-                <w:lang w:val="en-US"/>
-              </w:rPr>
-              <w:t>Classification</w:t>
+              <w:t>04-05-2016</w:t>
             </w:r>
           </w:p>
         </w:tc>
         <w:tc>
           <w:tcPr>
-            <w:tcW w:w="7636" w:type="dxa"/>
-            <w:gridSpan w:val="7"/>
+            <w:tcW w:w="1682" w:type="dxa"/>
+            <w:tcMar>
+              <w:left w:w="28" w:type="dxa"/>
+              <w:right w:w="28" w:type="dxa"/>
+            </w:tcMar>
             <w:vAlign w:val="center"/>
           </w:tcPr>
           <w:p>
@@ -2776,6 +2612,155 @@
               <w:textAlignment w:val="baseline"/>
               <w:rPr>
                 <w:rFonts w:cs="Arial"/>
+                <w:sz w:val="18"/>
+                <w:szCs w:val="18"/>
+                <w:lang w:val="en-US"/>
+              </w:rPr>
+            </w:pPr>
+            <w:proofErr w:type="spellStart"/>
+            <w:r>
+              <w:rPr>
+                <w:rFonts w:cs="Arial"/>
+                <w:sz w:val="18"/>
+                <w:szCs w:val="18"/>
+                <w:lang w:val="en-US"/>
+              </w:rPr>
+              <w:t>Omkeervariant</w:t>
+            </w:r>
+            <w:proofErr w:type="spellEnd"/>
+            <w:r>
+              <w:rPr>
+                <w:rFonts w:cs="Arial"/>
+                <w:sz w:val="18"/>
+                <w:szCs w:val="18"/>
+                <w:lang w:val="en-US"/>
+              </w:rPr>
+              <w:t xml:space="preserve">, </w:t>
+            </w:r>
+            <w:proofErr w:type="spellStart"/>
+            <w:r>
+              <w:rPr>
+                <w:rFonts w:cs="Arial"/>
+                <w:sz w:val="18"/>
+                <w:szCs w:val="18"/>
+                <w:lang w:val="en-US"/>
+              </w:rPr>
+              <w:t>bilangual</w:t>
+            </w:r>
+            <w:proofErr w:type="spellEnd"/>
+          </w:p>
+        </w:tc>
+        <w:tc>
+          <w:tcPr>
+            <w:tcW w:w="1323" w:type="dxa"/>
+            <w:tcMar>
+              <w:left w:w="28" w:type="dxa"/>
+              <w:right w:w="28" w:type="dxa"/>
+            </w:tcMar>
+            <w:vAlign w:val="center"/>
+          </w:tcPr>
+          <w:p>
+            <w:pPr>
+              <w:pStyle w:val="BodyText"/>
+              <w:overflowPunct w:val="0"/>
+              <w:autoSpaceDE w:val="0"/>
+              <w:autoSpaceDN w:val="0"/>
+              <w:adjustRightInd w:val="0"/>
+              <w:spacing w:after="120" w:line="240" w:lineRule="auto"/>
+              <w:textAlignment w:val="baseline"/>
+              <w:rPr>
+                <w:rFonts w:cs="Arial"/>
+                <w:sz w:val="18"/>
+                <w:szCs w:val="18"/>
+                <w:lang w:val="en-US"/>
+              </w:rPr>
+            </w:pPr>
+          </w:p>
+        </w:tc>
+        <w:tc>
+          <w:tcPr>
+            <w:tcW w:w="359" w:type="dxa"/>
+            <w:tcMar>
+              <w:left w:w="28" w:type="dxa"/>
+              <w:right w:w="28" w:type="dxa"/>
+            </w:tcMar>
+            <w:vAlign w:val="center"/>
+          </w:tcPr>
+          <w:p>
+            <w:pPr>
+              <w:pStyle w:val="BodyText"/>
+              <w:tabs>
+                <w:tab w:val="num" w:pos="1209"/>
+              </w:tabs>
+              <w:overflowPunct w:val="0"/>
+              <w:autoSpaceDE w:val="0"/>
+              <w:autoSpaceDN w:val="0"/>
+              <w:adjustRightInd w:val="0"/>
+              <w:spacing w:after="120" w:line="240" w:lineRule="auto"/>
+              <w:ind w:left="1209" w:hanging="360"/>
+              <w:textAlignment w:val="baseline"/>
+              <w:rPr>
+                <w:rFonts w:cs="Arial"/>
+                <w:sz w:val="18"/>
+                <w:szCs w:val="18"/>
+                <w:lang w:val="en-US"/>
+              </w:rPr>
+            </w:pPr>
+          </w:p>
+        </w:tc>
+        <w:tc>
+          <w:tcPr>
+            <w:tcW w:w="1193" w:type="dxa"/>
+            <w:tcMar>
+              <w:left w:w="28" w:type="dxa"/>
+              <w:right w:w="28" w:type="dxa"/>
+            </w:tcMar>
+            <w:vAlign w:val="center"/>
+          </w:tcPr>
+          <w:p>
+            <w:pPr>
+              <w:pStyle w:val="BodyText"/>
+              <w:overflowPunct w:val="0"/>
+              <w:autoSpaceDE w:val="0"/>
+              <w:autoSpaceDN w:val="0"/>
+              <w:adjustRightInd w:val="0"/>
+              <w:spacing w:after="120" w:line="240" w:lineRule="auto"/>
+              <w:textAlignment w:val="baseline"/>
+              <w:rPr>
+                <w:rFonts w:cs="Arial"/>
+                <w:sz w:val="18"/>
+                <w:szCs w:val="18"/>
+                <w:lang w:val="en-US"/>
+              </w:rPr>
+            </w:pPr>
+          </w:p>
+        </w:tc>
+        <w:tc>
+          <w:tcPr>
+            <w:tcW w:w="495" w:type="dxa"/>
+            <w:tcMar>
+              <w:left w:w="28" w:type="dxa"/>
+              <w:right w:w="28" w:type="dxa"/>
+            </w:tcMar>
+            <w:vAlign w:val="center"/>
+          </w:tcPr>
+          <w:p>
+            <w:pPr>
+              <w:pStyle w:val="BodyText"/>
+              <w:tabs>
+                <w:tab w:val="num" w:pos="1209"/>
+              </w:tabs>
+              <w:overflowPunct w:val="0"/>
+              <w:autoSpaceDE w:val="0"/>
+              <w:autoSpaceDN w:val="0"/>
+              <w:adjustRightInd w:val="0"/>
+              <w:spacing w:after="120" w:line="240" w:lineRule="auto"/>
+              <w:ind w:left="1209" w:hanging="360"/>
+              <w:textAlignment w:val="baseline"/>
+              <w:rPr>
+                <w:rFonts w:cs="Arial"/>
+                <w:sz w:val="18"/>
+                <w:szCs w:val="18"/>
                 <w:lang w:val="en-US"/>
               </w:rPr>
             </w:pPr>
@@ -2814,6 +2799,278 @@
                 <w:b/>
                 <w:lang w:val="en-US"/>
               </w:rPr>
+              <w:t>Project number</w:t>
+            </w:r>
+          </w:p>
+        </w:tc>
+        <w:tc>
+          <w:tcPr>
+            <w:tcW w:w="7636" w:type="dxa"/>
+            <w:gridSpan w:val="7"/>
+            <w:vAlign w:val="center"/>
+          </w:tcPr>
+          <w:p>
+            <w:pPr>
+              <w:pStyle w:val="BodyText"/>
+              <w:overflowPunct w:val="0"/>
+              <w:autoSpaceDE w:val="0"/>
+              <w:autoSpaceDN w:val="0"/>
+              <w:adjustRightInd w:val="0"/>
+              <w:spacing w:after="120" w:line="240" w:lineRule="auto"/>
+              <w:textAlignment w:val="baseline"/>
+              <w:rPr>
+                <w:rFonts w:cs="Arial"/>
+                <w:lang w:val="en-US"/>
+              </w:rPr>
+            </w:pPr>
+            <w:r>
+              <w:rPr>
+                <w:rFonts w:cs="Arial"/>
+                <w:color w:val="1F497D"/>
+                <w:lang w:val="nl-NL"/>
+              </w:rPr>
+              <w:t>1220043.002</w:t>
+            </w:r>
+          </w:p>
+        </w:tc>
+      </w:tr>
+      <w:tr>
+        <w:trPr>
+          <w:cantSplit/>
+          <w:trHeight w:val="340"/>
+        </w:trPr>
+        <w:tc>
+          <w:tcPr>
+            <w:tcW w:w="2457" w:type="dxa"/>
+            <w:gridSpan w:val="3"/>
+            <w:vAlign w:val="center"/>
+          </w:tcPr>
+          <w:p>
+            <w:pPr>
+              <w:pStyle w:val="BodyText"/>
+              <w:overflowPunct w:val="0"/>
+              <w:autoSpaceDE w:val="0"/>
+              <w:autoSpaceDN w:val="0"/>
+              <w:adjustRightInd w:val="0"/>
+              <w:spacing w:after="120"/>
+              <w:textAlignment w:val="baseline"/>
+              <w:rPr>
+                <w:rFonts w:cs="Arial"/>
+                <w:b/>
+                <w:lang w:val="en-US"/>
+              </w:rPr>
+            </w:pPr>
+            <w:r>
+              <w:rPr>
+                <w:rFonts w:cs="Arial"/>
+                <w:b/>
+                <w:lang w:val="en-US"/>
+              </w:rPr>
+              <w:t>Keywords</w:t>
+            </w:r>
+          </w:p>
+        </w:tc>
+        <w:tc>
+          <w:tcPr>
+            <w:tcW w:w="7636" w:type="dxa"/>
+            <w:gridSpan w:val="7"/>
+            <w:vAlign w:val="center"/>
+          </w:tcPr>
+          <w:p>
+            <w:pPr>
+              <w:pStyle w:val="BodyText"/>
+              <w:overflowPunct w:val="0"/>
+              <w:autoSpaceDE w:val="0"/>
+              <w:autoSpaceDN w:val="0"/>
+              <w:adjustRightInd w:val="0"/>
+              <w:spacing w:after="120" w:line="240" w:lineRule="auto"/>
+              <w:textAlignment w:val="baseline"/>
+              <w:rPr>
+                <w:rFonts w:cs="Arial"/>
+                <w:lang w:val="en-US"/>
+              </w:rPr>
+            </w:pPr>
+            <w:r>
+              <w:rPr>
+                <w:rFonts w:cs="Arial"/>
+                <w:lang w:val="en-US"/>
+              </w:rPr>
+              <w:t>Dikes overtopping</w:t>
+            </w:r>
+            <w:r>
+              <w:rPr>
+                <w:rFonts w:cs="Arial"/>
+                <w:lang w:val="en-US"/>
+              </w:rPr>
+              <w:t>, WTI, Kernel</w:t>
+            </w:r>
+            <w:r>
+              <w:rPr>
+                <w:rFonts w:cs="Arial"/>
+                <w:lang w:val="en-US"/>
+              </w:rPr>
+              <w:t>, Technical Design</w:t>
+            </w:r>
+          </w:p>
+        </w:tc>
+      </w:tr>
+      <w:tr>
+        <w:trPr>
+          <w:cantSplit/>
+          <w:trHeight w:hRule="exact" w:val="340"/>
+        </w:trPr>
+        <w:tc>
+          <w:tcPr>
+            <w:tcW w:w="2457" w:type="dxa"/>
+            <w:gridSpan w:val="3"/>
+            <w:vAlign w:val="center"/>
+          </w:tcPr>
+          <w:p>
+            <w:pPr>
+              <w:pStyle w:val="BodyText"/>
+              <w:overflowPunct w:val="0"/>
+              <w:autoSpaceDE w:val="0"/>
+              <w:autoSpaceDN w:val="0"/>
+              <w:adjustRightInd w:val="0"/>
+              <w:spacing w:after="120"/>
+              <w:textAlignment w:val="baseline"/>
+              <w:rPr>
+                <w:rFonts w:cs="Arial"/>
+                <w:b/>
+                <w:lang w:val="en-US"/>
+              </w:rPr>
+            </w:pPr>
+            <w:r>
+              <w:rPr>
+                <w:rFonts w:cs="Arial"/>
+                <w:b/>
+                <w:lang w:val="en-US"/>
+              </w:rPr>
+              <w:t>Number of pages</w:t>
+            </w:r>
+          </w:p>
+        </w:tc>
+        <w:tc>
+          <w:tcPr>
+            <w:tcW w:w="7636" w:type="dxa"/>
+            <w:gridSpan w:val="7"/>
+            <w:vAlign w:val="center"/>
+          </w:tcPr>
+          <w:p>
+            <w:pPr>
+              <w:pStyle w:val="BodyText"/>
+              <w:overflowPunct w:val="0"/>
+              <w:autoSpaceDE w:val="0"/>
+              <w:autoSpaceDN w:val="0"/>
+              <w:adjustRightInd w:val="0"/>
+              <w:spacing w:after="120" w:line="240" w:lineRule="auto"/>
+              <w:textAlignment w:val="baseline"/>
+              <w:rPr>
+                <w:rFonts w:cs="Arial"/>
+                <w:lang w:val="en-US"/>
+              </w:rPr>
+            </w:pPr>
+            <w:r>
+              <w:rPr>
+                <w:rFonts w:cs="Arial"/>
+                <w:lang w:val="en-US"/>
+              </w:rPr>
+              <w:t>-</w:t>
+            </w:r>
+          </w:p>
+        </w:tc>
+      </w:tr>
+      <w:tr>
+        <w:trPr>
+          <w:cantSplit/>
+          <w:trHeight w:hRule="exact" w:val="340"/>
+        </w:trPr>
+        <w:tc>
+          <w:tcPr>
+            <w:tcW w:w="2457" w:type="dxa"/>
+            <w:gridSpan w:val="3"/>
+            <w:vAlign w:val="center"/>
+          </w:tcPr>
+          <w:p>
+            <w:pPr>
+              <w:pStyle w:val="BodyText"/>
+              <w:overflowPunct w:val="0"/>
+              <w:autoSpaceDE w:val="0"/>
+              <w:autoSpaceDN w:val="0"/>
+              <w:adjustRightInd w:val="0"/>
+              <w:spacing w:after="120"/>
+              <w:textAlignment w:val="baseline"/>
+              <w:rPr>
+                <w:rFonts w:cs="Arial"/>
+                <w:b/>
+                <w:lang w:val="en-US"/>
+              </w:rPr>
+            </w:pPr>
+            <w:r>
+              <w:rPr>
+                <w:rFonts w:cs="Arial"/>
+                <w:b/>
+                <w:lang w:val="en-US"/>
+              </w:rPr>
+              <w:t>Classification</w:t>
+            </w:r>
+          </w:p>
+        </w:tc>
+        <w:tc>
+          <w:tcPr>
+            <w:tcW w:w="7636" w:type="dxa"/>
+            <w:gridSpan w:val="7"/>
+            <w:vAlign w:val="center"/>
+          </w:tcPr>
+          <w:p>
+            <w:pPr>
+              <w:pStyle w:val="BodyText"/>
+              <w:overflowPunct w:val="0"/>
+              <w:autoSpaceDE w:val="0"/>
+              <w:autoSpaceDN w:val="0"/>
+              <w:adjustRightInd w:val="0"/>
+              <w:spacing w:after="120" w:line="240" w:lineRule="auto"/>
+              <w:textAlignment w:val="baseline"/>
+              <w:rPr>
+                <w:rFonts w:cs="Arial"/>
+                <w:lang w:val="en-US"/>
+              </w:rPr>
+            </w:pPr>
+          </w:p>
+        </w:tc>
+      </w:tr>
+      <w:tr>
+        <w:trPr>
+          <w:cantSplit/>
+          <w:trHeight w:hRule="exact" w:val="340"/>
+        </w:trPr>
+        <w:tc>
+          <w:tcPr>
+            <w:tcW w:w="2457" w:type="dxa"/>
+            <w:gridSpan w:val="3"/>
+            <w:vAlign w:val="center"/>
+          </w:tcPr>
+          <w:p>
+            <w:pPr>
+              <w:pStyle w:val="BodyText"/>
+              <w:overflowPunct w:val="0"/>
+              <w:autoSpaceDE w:val="0"/>
+              <w:autoSpaceDN w:val="0"/>
+              <w:adjustRightInd w:val="0"/>
+              <w:spacing w:after="120"/>
+              <w:textAlignment w:val="baseline"/>
+              <w:rPr>
+                <w:rFonts w:cs="Arial"/>
+                <w:b/>
+                <w:lang w:val="en-US"/>
+              </w:rPr>
+            </w:pPr>
+            <w:r>
+              <w:rPr>
+                <w:rFonts w:cs="Arial"/>
+                <w:b/>
+                <w:lang w:val="en-US"/>
+              </w:rPr>
               <w:t>Status</w:t>
             </w:r>
           </w:p>
@@ -2901,7 +3158,7 @@
           <w:lang w:val="en-US"/>
         </w:rPr>
       </w:pPr>
-      <w:bookmarkStart w:id="3" w:name="wlL5"/>
+      <w:bookmarkStart w:id="2" w:name="wlL5"/>
       <w:r>
         <w:rPr>
           <w:rStyle w:val="Hidden"/>
@@ -2910,22 +3167,22 @@
         <w:lastRenderedPageBreak/>
         <w:t>wlL5</w:t>
       </w:r>
+      <w:bookmarkEnd w:id="2"/>
+      <w:r>
+        <w:rPr>
+          <w:lang w:val="en-US"/>
+        </w:rPr>
+        <w:t xml:space="preserve"> </w:t>
+      </w:r>
+      <w:bookmarkStart w:id="3" w:name="wlSummary"/>
+      <w:r>
+        <w:rPr>
+          <w:rStyle w:val="Hidden"/>
+          <w:lang w:val="en-US"/>
+        </w:rPr>
+        <w:t>wlSummary</w:t>
+      </w:r>
       <w:bookmarkEnd w:id="3"/>
-      <w:r>
-        <w:rPr>
-          <w:lang w:val="en-US"/>
-        </w:rPr>
-        <w:t xml:space="preserve"> </w:t>
-      </w:r>
-      <w:bookmarkStart w:id="4" w:name="wlSummary"/>
-      <w:r>
-        <w:rPr>
-          <w:rStyle w:val="Hidden"/>
-          <w:lang w:val="en-US"/>
-        </w:rPr>
-        <w:t>wlSummary</w:t>
-      </w:r>
-      <w:bookmarkEnd w:id="4"/>
       <w:r>
         <w:rPr>
           <w:lang w:val="en-US"/>
@@ -2948,20 +3205,20 @@
           <w:lang w:val="en-US"/>
         </w:rPr>
       </w:pPr>
-      <w:bookmarkStart w:id="5" w:name="wlContents"/>
+      <w:bookmarkStart w:id="4" w:name="wlContents"/>
       <w:r>
         <w:rPr>
           <w:lang w:val="en-US"/>
         </w:rPr>
         <w:t>Contents</w:t>
       </w:r>
-      <w:bookmarkEnd w:id="5"/>
+      <w:bookmarkEnd w:id="4"/>
     </w:p>
     <w:p>
       <w:pPr>
         <w:pStyle w:val="TOC1"/>
       </w:pPr>
-      <w:bookmarkStart w:id="6" w:name="wlL2"/>
+      <w:bookmarkStart w:id="5" w:name="wlL2"/>
       <w:r>
         <w:rPr>
           <w:rStyle w:val="Hidden"/>
@@ -2969,6 +3226,21 @@
         </w:rPr>
         <w:t>wlL2</w:t>
       </w:r>
+      <w:bookmarkEnd w:id="5"/>
+      <w:r>
+        <w:rPr>
+          <w:lang w:val="en-US"/>
+        </w:rPr>
+        <w:t xml:space="preserve"> </w:t>
+      </w:r>
+      <w:bookmarkStart w:id="6" w:name="wlL1"/>
+      <w:r>
+        <w:rPr>
+          <w:rStyle w:val="Hidden"/>
+          <w:lang w:val="en-US"/>
+        </w:rPr>
+        <w:t>wlL1</w:t>
+      </w:r>
       <w:bookmarkEnd w:id="6"/>
       <w:r>
         <w:rPr>
@@ -2976,13 +3248,13 @@
         </w:rPr>
         <w:t xml:space="preserve"> </w:t>
       </w:r>
-      <w:bookmarkStart w:id="7" w:name="wlL1"/>
+      <w:bookmarkStart w:id="7" w:name="wlL3"/>
       <w:r>
         <w:rPr>
           <w:rStyle w:val="Hidden"/>
           <w:lang w:val="en-US"/>
         </w:rPr>
-        <w:t>wlL1</w:t>
+        <w:t>wlL3</w:t>
       </w:r>
       <w:bookmarkEnd w:id="7"/>
       <w:r>
@@ -2991,31 +3263,16 @@
         </w:rPr>
         <w:t xml:space="preserve"> </w:t>
       </w:r>
-      <w:bookmarkStart w:id="8" w:name="wlL3"/>
+      <w:bookmarkStart w:id="8" w:name="wlL4"/>
       <w:r>
         <w:rPr>
           <w:rStyle w:val="Hidden"/>
           <w:lang w:val="en-US"/>
         </w:rPr>
-        <w:t>wlL3</w:t>
-      </w:r>
+        <w:t>wlL4</w:t>
+      </w:r>
+      <w:bookmarkStart w:id="9" w:name="wlListTabs"/>
       <w:bookmarkEnd w:id="8"/>
-      <w:r>
-        <w:rPr>
-          <w:lang w:val="en-US"/>
-        </w:rPr>
-        <w:t xml:space="preserve"> </w:t>
-      </w:r>
-      <w:bookmarkStart w:id="9" w:name="wlL4"/>
-      <w:r>
-        <w:rPr>
-          <w:rStyle w:val="Hidden"/>
-          <w:lang w:val="en-US"/>
-        </w:rPr>
-        <w:t>wlL4</w:t>
-      </w:r>
-      <w:bookmarkStart w:id="10" w:name="wlListTabs"/>
-      <w:bookmarkEnd w:id="9"/>
       <w:r>
         <w:rPr>
           <w:b w:val="0"/>
@@ -3097,7 +3354,7 @@
         <w:rPr>
           <w:lang w:val="en-GB"/>
         </w:rPr>
-        <w:instrText xml:space="preserve"> PAGEREF _Toc437596949 \h </w:instrText>
+        <w:instrText xml:space="preserve"> PAGEREF _Toc450133785 \h </w:instrText>
       </w:r>
       <w:r>
         <w:fldChar w:fldCharType="separate"/>
@@ -3158,7 +3415,7 @@
         <w:rPr>
           <w:lang w:val="en-GB"/>
         </w:rPr>
-        <w:instrText xml:space="preserve"> PAGEREF _Toc437596950 \h </w:instrText>
+        <w:instrText xml:space="preserve"> PAGEREF _Toc450133786 \h </w:instrText>
       </w:r>
       <w:r>
         <w:fldChar w:fldCharType="separate"/>
@@ -3219,7 +3476,7 @@
         <w:rPr>
           <w:lang w:val="en-GB"/>
         </w:rPr>
-        <w:instrText xml:space="preserve"> PAGEREF _Toc437596951 \h </w:instrText>
+        <w:instrText xml:space="preserve"> PAGEREF _Toc450133787 \h </w:instrText>
       </w:r>
       <w:r>
         <w:fldChar w:fldCharType="separate"/>
@@ -3280,7 +3537,7 @@
         <w:rPr>
           <w:lang w:val="en-GB"/>
         </w:rPr>
-        <w:instrText xml:space="preserve"> PAGEREF _Toc437596952 \h </w:instrText>
+        <w:instrText xml:space="preserve"> PAGEREF _Toc450133788 \h </w:instrText>
       </w:r>
       <w:r>
         <w:fldChar w:fldCharType="separate"/>
@@ -3351,7 +3608,7 @@
         <w:rPr>
           <w:lang w:val="en-GB"/>
         </w:rPr>
-        <w:instrText xml:space="preserve"> PAGEREF _Toc437596953 \h </w:instrText>
+        <w:instrText xml:space="preserve"> PAGEREF _Toc450133789 \h </w:instrText>
       </w:r>
       <w:r>
         <w:fldChar w:fldCharType="separate"/>
@@ -3412,7 +3669,7 @@
         <w:rPr>
           <w:lang w:val="en-GB"/>
         </w:rPr>
-        <w:instrText xml:space="preserve"> PAGEREF _Toc437596954 \h </w:instrText>
+        <w:instrText xml:space="preserve"> PAGEREF _Toc450133790 \h </w:instrText>
       </w:r>
       <w:r>
         <w:fldChar w:fldCharType="separate"/>
@@ -3471,7 +3728,7 @@
         <w:rPr>
           <w:lang w:val="en-GB"/>
         </w:rPr>
-        <w:instrText xml:space="preserve"> PAGEREF _Toc437596955 \h </w:instrText>
+        <w:instrText xml:space="preserve"> PAGEREF _Toc450133791 \h </w:instrText>
       </w:r>
       <w:r>
         <w:fldChar w:fldCharType="separate"/>
@@ -3530,7 +3787,7 @@
         <w:rPr>
           <w:lang w:val="en-GB"/>
         </w:rPr>
-        <w:instrText xml:space="preserve"> PAGEREF _Toc437596956 \h </w:instrText>
+        <w:instrText xml:space="preserve"> PAGEREF _Toc450133792 \h </w:instrText>
       </w:r>
       <w:r>
         <w:fldChar w:fldCharType="separate"/>
@@ -3591,7 +3848,7 @@
         <w:rPr>
           <w:lang w:val="en-GB"/>
         </w:rPr>
-        <w:instrText xml:space="preserve"> PAGEREF _Toc437596957 \h </w:instrText>
+        <w:instrText xml:space="preserve"> PAGEREF _Toc450133793 \h </w:instrText>
       </w:r>
       <w:r>
         <w:fldChar w:fldCharType="separate"/>
@@ -3652,7 +3909,7 @@
         <w:rPr>
           <w:lang w:val="en-GB"/>
         </w:rPr>
-        <w:instrText xml:space="preserve"> PAGEREF _Toc437596958 \h </w:instrText>
+        <w:instrText xml:space="preserve"> PAGEREF _Toc450133794 \h </w:instrText>
       </w:r>
       <w:r>
         <w:fldChar w:fldCharType="separate"/>
@@ -3713,7 +3970,7 @@
         <w:rPr>
           <w:lang w:val="en-GB"/>
         </w:rPr>
-        <w:instrText xml:space="preserve"> PAGEREF _Toc437596959 \h </w:instrText>
+        <w:instrText xml:space="preserve"> PAGEREF _Toc450133795 \h </w:instrText>
       </w:r>
       <w:r>
         <w:fldChar w:fldCharType="separate"/>
@@ -3774,7 +4031,7 @@
         <w:rPr>
           <w:lang w:val="en-GB"/>
         </w:rPr>
-        <w:instrText xml:space="preserve"> PAGEREF _Toc437596960 \h </w:instrText>
+        <w:instrText xml:space="preserve"> PAGEREF _Toc450133796 \h </w:instrText>
       </w:r>
       <w:r>
         <w:fldChar w:fldCharType="separate"/>
@@ -3835,7 +4092,7 @@
         <w:rPr>
           <w:lang w:val="en-GB"/>
         </w:rPr>
-        <w:instrText xml:space="preserve"> PAGEREF _Toc437596961 \h </w:instrText>
+        <w:instrText xml:space="preserve"> PAGEREF _Toc450133797 \h </w:instrText>
       </w:r>
       <w:r>
         <w:fldChar w:fldCharType="separate"/>
@@ -3881,7 +4138,7 @@
         <w:rPr>
           <w:lang w:val="en-GB"/>
         </w:rPr>
-        <w:t>Compatibility</w:t>
+        <w:t>Validation</w:t>
       </w:r>
       <w:r>
         <w:rPr>
@@ -3896,7 +4153,7 @@
         <w:rPr>
           <w:lang w:val="en-GB"/>
         </w:rPr>
-        <w:instrText xml:space="preserve"> PAGEREF _Toc437596962 \h </w:instrText>
+        <w:instrText xml:space="preserve"> PAGEREF _Toc450133798 \h </w:instrText>
       </w:r>
       <w:r>
         <w:fldChar w:fldCharType="separate"/>
@@ -3942,7 +4199,7 @@
         <w:rPr>
           <w:lang w:val="en-GB"/>
         </w:rPr>
-        <w:t>Validation</w:t>
+        <w:t>Version number</w:t>
       </w:r>
       <w:r>
         <w:rPr>
@@ -3957,68 +4214,7 @@
         <w:rPr>
           <w:lang w:val="en-GB"/>
         </w:rPr>
-        <w:instrText xml:space="preserve"> PAGEREF _Toc437596963 \h </w:instrText>
-      </w:r>
-      <w:r>
-        <w:fldChar w:fldCharType="separate"/>
-      </w:r>
-      <w:r>
-        <w:rPr>
-          <w:lang w:val="en-GB"/>
-        </w:rPr>
-        <w:t>8</w:t>
-      </w:r>
-      <w:r>
-        <w:fldChar w:fldCharType="end"/>
-      </w:r>
-    </w:p>
-    <w:p>
-      <w:pPr>
-        <w:pStyle w:val="TOC2"/>
-        <w:rPr>
-          <w:rFonts w:asciiTheme="minorHAnsi" w:eastAsiaTheme="minorEastAsia" w:hAnsiTheme="minorHAnsi" w:cstheme="minorBidi"/>
-          <w:kern w:val="0"/>
-          <w:sz w:val="22"/>
-          <w:szCs w:val="22"/>
-          <w:lang w:val="en-GB" w:eastAsia="zh-CN"/>
-        </w:rPr>
-      </w:pPr>
-      <w:r>
-        <w:rPr>
-          <w:lang w:val="en-GB"/>
-        </w:rPr>
-        <w:t>2.9</w:t>
-      </w:r>
-      <w:r>
-        <w:rPr>
-          <w:rFonts w:asciiTheme="minorHAnsi" w:eastAsiaTheme="minorEastAsia" w:hAnsiTheme="minorHAnsi" w:cstheme="minorBidi"/>
-          <w:kern w:val="0"/>
-          <w:sz w:val="22"/>
-          <w:szCs w:val="22"/>
-          <w:lang w:val="en-GB" w:eastAsia="zh-CN"/>
-        </w:rPr>
-        <w:tab/>
-      </w:r>
-      <w:r>
-        <w:rPr>
-          <w:lang w:val="en-GB"/>
-        </w:rPr>
-        <w:t>Version number</w:t>
-      </w:r>
-      <w:r>
-        <w:rPr>
-          <w:lang w:val="en-GB"/>
-        </w:rPr>
-        <w:tab/>
-      </w:r>
-      <w:r>
-        <w:fldChar w:fldCharType="begin"/>
-      </w:r>
-      <w:r>
-        <w:rPr>
-          <w:lang w:val="en-GB"/>
-        </w:rPr>
-        <w:instrText xml:space="preserve"> PAGEREF _Toc437596964 \h </w:instrText>
+        <w:instrText xml:space="preserve"> PAGEREF _Toc450133799 \h </w:instrText>
       </w:r>
       <w:r>
         <w:fldChar w:fldCharType="separate"/>
@@ -4102,7 +4298,7 @@
         <w:rPr>
           <w:lang w:val="en-GB"/>
         </w:rPr>
-        <w:instrText xml:space="preserve"> PAGEREF _Toc437596965 \h </w:instrText>
+        <w:instrText xml:space="preserve"> PAGEREF _Toc450133800 \h </w:instrText>
       </w:r>
       <w:r>
         <w:fldChar w:fldCharType="separate"/>
@@ -4139,6 +4335,21 @@
         </w:rPr>
         <w:t>wlListTabs</w:t>
       </w:r>
+      <w:bookmarkEnd w:id="9"/>
+      <w:r>
+        <w:rPr>
+          <w:lang w:val="en-US"/>
+        </w:rPr>
+        <w:t xml:space="preserve"> </w:t>
+      </w:r>
+      <w:bookmarkStart w:id="10" w:name="wlListFigs"/>
+      <w:r>
+        <w:rPr>
+          <w:rStyle w:val="Hidden"/>
+          <w:lang w:val="en-US"/>
+        </w:rPr>
+        <w:t>wlListFigs</w:t>
+      </w:r>
       <w:bookmarkEnd w:id="10"/>
       <w:r>
         <w:rPr>
@@ -4146,13 +4357,13 @@
         </w:rPr>
         <w:t xml:space="preserve"> </w:t>
       </w:r>
-      <w:bookmarkStart w:id="11" w:name="wlListFigs"/>
+      <w:bookmarkStart w:id="11" w:name="wlListPhotos"/>
       <w:r>
         <w:rPr>
           <w:rStyle w:val="Hidden"/>
           <w:lang w:val="en-US"/>
         </w:rPr>
-        <w:t>wlListFigs</w:t>
+        <w:t>wlListPhotos</w:t>
       </w:r>
       <w:bookmarkEnd w:id="11"/>
       <w:r>
@@ -4161,30 +4372,15 @@
         </w:rPr>
         <w:t xml:space="preserve"> </w:t>
       </w:r>
-      <w:bookmarkStart w:id="12" w:name="wlListPhotos"/>
+      <w:bookmarkStart w:id="12" w:name="wlListSymb"/>
       <w:r>
         <w:rPr>
           <w:rStyle w:val="Hidden"/>
           <w:lang w:val="en-US"/>
         </w:rPr>
-        <w:t>wlListPhotos</w:t>
+        <w:t>wlListSymb</w:t>
       </w:r>
       <w:bookmarkEnd w:id="12"/>
-      <w:r>
-        <w:rPr>
-          <w:lang w:val="en-US"/>
-        </w:rPr>
-        <w:t xml:space="preserve"> </w:t>
-      </w:r>
-      <w:bookmarkStart w:id="13" w:name="wlListSymb"/>
-      <w:r>
-        <w:rPr>
-          <w:rStyle w:val="Hidden"/>
-          <w:lang w:val="en-US"/>
-        </w:rPr>
-        <w:t>wlListSymb</w:t>
-      </w:r>
-      <w:bookmarkEnd w:id="13"/>
       <w:r>
         <w:rPr>
           <w:lang w:val="en-US"/>
@@ -4225,7 +4421,7 @@
           <w:docGrid w:linePitch="299"/>
         </w:sectPr>
       </w:pPr>
-      <w:bookmarkStart w:id="14" w:name="wlStartOfText"/>
+      <w:bookmarkStart w:id="13" w:name="wlStartOfText"/>
     </w:p>
     <w:p>
       <w:pPr>
@@ -4307,29 +4503,29 @@
         </w:rPr>
         <w:fldChar w:fldCharType="end"/>
       </w:r>
-      <w:bookmarkStart w:id="15" w:name="MTUpdateHome"/>
-      <w:bookmarkStart w:id="16" w:name="_Toc437596949"/>
+      <w:bookmarkStart w:id="14" w:name="MTUpdateHome"/>
+      <w:bookmarkStart w:id="15" w:name="_Toc450133785"/>
+      <w:bookmarkEnd w:id="13"/>
       <w:bookmarkEnd w:id="14"/>
+      <w:r>
+        <w:rPr>
+          <w:lang w:val="en-US"/>
+        </w:rPr>
+        <w:t>I</w:t>
+      </w:r>
+      <w:r>
+        <w:rPr>
+          <w:lang w:val="en-US"/>
+        </w:rPr>
+        <w:t>n</w:t>
+      </w:r>
+      <w:r>
+        <w:rPr>
+          <w:lang w:val="en-US"/>
+        </w:rPr>
+        <w:t>troduction</w:t>
+      </w:r>
       <w:bookmarkEnd w:id="15"/>
-      <w:r>
-        <w:rPr>
-          <w:lang w:val="en-US"/>
-        </w:rPr>
-        <w:t>I</w:t>
-      </w:r>
-      <w:r>
-        <w:rPr>
-          <w:lang w:val="en-US"/>
-        </w:rPr>
-        <w:t>n</w:t>
-      </w:r>
-      <w:r>
-        <w:rPr>
-          <w:lang w:val="en-US"/>
-        </w:rPr>
-        <w:t>troduction</w:t>
-      </w:r>
-      <w:bookmarkEnd w:id="16"/>
       <w:r>
         <w:rPr>
           <w:lang w:val="en-US"/>
@@ -4344,14 +4540,14 @@
           <w:lang w:val="en-US"/>
         </w:rPr>
       </w:pPr>
-      <w:bookmarkStart w:id="17" w:name="_Toc437596950"/>
+      <w:bookmarkStart w:id="16" w:name="_Toc450133786"/>
       <w:r>
         <w:rPr>
           <w:lang w:val="en-US"/>
         </w:rPr>
         <w:t>Purpose and scope of this document</w:t>
       </w:r>
-      <w:bookmarkEnd w:id="17"/>
+      <w:bookmarkEnd w:id="16"/>
       <w:r>
         <w:rPr>
           <w:lang w:val="en-US"/>
@@ -4694,7 +4890,7 @@
           <w:lang w:val="en-US"/>
         </w:rPr>
       </w:pPr>
-      <w:bookmarkStart w:id="18" w:name="_Toc437596951"/>
+      <w:bookmarkStart w:id="17" w:name="_Toc450133787"/>
       <w:r>
         <w:rPr>
           <w:lang w:val="en-US"/>
@@ -4713,7 +4909,7 @@
         </w:rPr>
         <w:t>ystem documents</w:t>
       </w:r>
-      <w:bookmarkEnd w:id="18"/>
+      <w:bookmarkEnd w:id="17"/>
     </w:p>
     <w:p>
       <w:pPr>
@@ -5409,14 +5605,14 @@
           <w:lang w:val="en-US"/>
         </w:rPr>
       </w:pPr>
-      <w:bookmarkStart w:id="19" w:name="_Toc437596952"/>
+      <w:bookmarkStart w:id="18" w:name="_Toc450133788"/>
       <w:r>
         <w:rPr>
           <w:lang w:val="en-US"/>
         </w:rPr>
         <w:t>Assumptions and constraints</w:t>
       </w:r>
-      <w:bookmarkEnd w:id="19"/>
+      <w:bookmarkEnd w:id="18"/>
     </w:p>
     <w:p>
       <w:pPr>
@@ -5475,7 +5671,7 @@
           <w:lang w:val="en-US"/>
         </w:rPr>
       </w:pPr>
-      <w:bookmarkStart w:id="20" w:name="_Ref338593365"/>
+      <w:bookmarkStart w:id="19" w:name="_Ref338593365"/>
       <w:r>
         <w:rPr>
           <w:lang w:val="en-US"/>
@@ -5536,7 +5732,7 @@
         </w:rPr>
         <w:t>.</w:t>
       </w:r>
-      <w:bookmarkEnd w:id="20"/>
+      <w:bookmarkEnd w:id="19"/>
       <w:r>
         <w:rPr>
           <w:lang w:val="en-US"/>
@@ -5692,8 +5888,8 @@
           <w:lang w:val="en-US"/>
         </w:rPr>
       </w:pPr>
-      <w:bookmarkStart w:id="21" w:name="_Ref354465720"/>
-      <w:bookmarkStart w:id="22" w:name="_Ref346544205"/>
+      <w:bookmarkStart w:id="20" w:name="_Ref354465720"/>
+      <w:bookmarkStart w:id="21" w:name="_Ref346544205"/>
       <w:r>
         <w:rPr>
           <w:lang w:val="en-US"/>
@@ -5766,7 +5962,7 @@
         </w:rPr>
         <w:t>.</w:t>
       </w:r>
-      <w:bookmarkEnd w:id="21"/>
+      <w:bookmarkEnd w:id="20"/>
       <w:r>
         <w:rPr>
           <w:lang w:val="en-US"/>
@@ -5792,7 +5988,7 @@
           <w:lang w:val="en-US"/>
         </w:rPr>
       </w:pPr>
-      <w:bookmarkStart w:id="23" w:name="_Ref354465734"/>
+      <w:bookmarkStart w:id="22" w:name="_Ref354465734"/>
       <w:r>
         <w:rPr>
           <w:lang w:val="en-US"/>
@@ -5861,9 +6057,9 @@
         </w:rPr>
         <w:t xml:space="preserve">). </w:t>
       </w:r>
-      <w:bookmarkEnd w:id="23"/>
+      <w:bookmarkEnd w:id="22"/>
     </w:p>
-    <w:bookmarkEnd w:id="22"/>
+    <w:bookmarkEnd w:id="21"/>
     <w:p>
       <w:pPr>
         <w:pStyle w:val="Heading1"/>
@@ -5877,8 +6073,8 @@
         </w:rPr>
         <w:br w:type="page"/>
       </w:r>
-      <w:bookmarkStart w:id="24" w:name="_Toc348103898"/>
-      <w:bookmarkStart w:id="25" w:name="_Toc437596953"/>
+      <w:bookmarkStart w:id="23" w:name="_Toc348103898"/>
+      <w:bookmarkStart w:id="24" w:name="_Toc450133789"/>
       <w:r>
         <w:lastRenderedPageBreak/>
         <w:t>Technical</w:t>
@@ -5886,20 +6082,20 @@
       <w:r>
         <w:t xml:space="preserve"> Design</w:t>
       </w:r>
+      <w:bookmarkEnd w:id="23"/>
       <w:bookmarkEnd w:id="24"/>
-      <w:bookmarkEnd w:id="25"/>
     </w:p>
     <w:p>
       <w:pPr>
         <w:pStyle w:val="Heading2"/>
       </w:pPr>
-      <w:bookmarkStart w:id="26" w:name="_Toc348103900"/>
-      <w:bookmarkStart w:id="27" w:name="_Toc437596954"/>
+      <w:bookmarkStart w:id="25" w:name="_Toc348103900"/>
+      <w:bookmarkStart w:id="26" w:name="_Toc450133790"/>
+      <w:bookmarkEnd w:id="25"/>
+      <w:r>
+        <w:t>General</w:t>
+      </w:r>
       <w:bookmarkEnd w:id="26"/>
-      <w:r>
-        <w:t>General</w:t>
-      </w:r>
-      <w:bookmarkEnd w:id="27"/>
     </w:p>
     <w:p>
       <w:pPr>
@@ -6018,26 +6214,26 @@
       <w:pPr>
         <w:pStyle w:val="Heading3"/>
       </w:pPr>
-      <w:bookmarkStart w:id="28" w:name="_Toc348103901"/>
-      <w:bookmarkStart w:id="29" w:name="_Toc437596955"/>
+      <w:bookmarkStart w:id="27" w:name="_Toc348103901"/>
+      <w:bookmarkStart w:id="28" w:name="_Toc450133791"/>
       <w:proofErr w:type="spellStart"/>
       <w:r>
         <w:t>HydraRing</w:t>
       </w:r>
+      <w:bookmarkEnd w:id="27"/>
+      <w:proofErr w:type="spellEnd"/>
+      <w:r>
+        <w:t xml:space="preserve"> and other </w:t>
+      </w:r>
+      <w:proofErr w:type="gramStart"/>
+      <w:r>
+        <w:t>Fortran</w:t>
+      </w:r>
+      <w:proofErr w:type="gramEnd"/>
+      <w:r>
+        <w:t xml:space="preserve"> programs</w:t>
+      </w:r>
       <w:bookmarkEnd w:id="28"/>
-      <w:proofErr w:type="spellEnd"/>
-      <w:r>
-        <w:t xml:space="preserve"> and other </w:t>
-      </w:r>
-      <w:proofErr w:type="gramStart"/>
-      <w:r>
-        <w:t>Fortran</w:t>
-      </w:r>
-      <w:proofErr w:type="gramEnd"/>
-      <w:r>
-        <w:t xml:space="preserve"> programs</w:t>
-      </w:r>
-      <w:bookmarkEnd w:id="29"/>
     </w:p>
     <w:p>
       <w:pPr>
@@ -6099,8 +6295,8 @@
       <w:pPr>
         <w:pStyle w:val="Heading3"/>
       </w:pPr>
-      <w:bookmarkStart w:id="30" w:name="_Toc348103902"/>
-      <w:bookmarkStart w:id="31" w:name="_Toc437596956"/>
+      <w:bookmarkStart w:id="29" w:name="_Toc348103902"/>
+      <w:bookmarkStart w:id="30" w:name="_Toc450133792"/>
       <w:proofErr w:type="spellStart"/>
       <w:r>
         <w:t>RingToets</w:t>
@@ -6118,8 +6314,8 @@
       <w:r>
         <w:t>programs</w:t>
       </w:r>
+      <w:bookmarkEnd w:id="29"/>
       <w:bookmarkEnd w:id="30"/>
-      <w:bookmarkEnd w:id="31"/>
     </w:p>
     <w:p>
       <w:pPr>
@@ -6205,9 +6401,9 @@
       <w:pPr>
         <w:pStyle w:val="Heading2"/>
       </w:pPr>
-      <w:bookmarkStart w:id="32" w:name="_Ref348099796"/>
-      <w:bookmarkStart w:id="33" w:name="_Toc348103904"/>
-      <w:bookmarkStart w:id="34" w:name="_Toc437596957"/>
+      <w:bookmarkStart w:id="31" w:name="_Ref348099796"/>
+      <w:bookmarkStart w:id="32" w:name="_Toc348103904"/>
+      <w:bookmarkStart w:id="33" w:name="_Toc450133793"/>
       <w:r>
         <w:lastRenderedPageBreak/>
         <w:t>D</w:t>
@@ -6215,12 +6411,12 @@
       <w:r>
         <w:t>escription of the required input data</w:t>
       </w:r>
+      <w:bookmarkEnd w:id="31"/>
       <w:bookmarkEnd w:id="32"/>
+      <w:r>
+        <w:t xml:space="preserve"> for a discharge calculation</w:t>
+      </w:r>
       <w:bookmarkEnd w:id="33"/>
-      <w:r>
-        <w:t xml:space="preserve"> for a discharge calculation</w:t>
-      </w:r>
-      <w:bookmarkEnd w:id="34"/>
     </w:p>
     <w:p>
       <w:pPr>
@@ -6996,7 +7192,11 @@
           <w:p>
             <w:pPr>
               <w:pStyle w:val="BodyText"/>
+              <w:rPr>
+                <w:vertAlign w:val="subscript"/>
+              </w:rPr>
             </w:pPr>
+            <w:proofErr w:type="spellStart"/>
             <w:r>
               <w:t>f</w:t>
             </w:r>
@@ -7004,7 +7204,25 @@
               <w:rPr>
                 <w:vertAlign w:val="subscript"/>
               </w:rPr>
-              <w:t>Runup1</w:t>
+              <w:t>shallow</w:t>
+            </w:r>
+            <w:proofErr w:type="spellEnd"/>
+          </w:p>
+          <w:p>
+            <w:pPr>
+              <w:pStyle w:val="BodyText"/>
+              <w:rPr>
+                <w:vertAlign w:val="subscript"/>
+              </w:rPr>
+            </w:pPr>
+            <w:r>
+              <w:t>m</w:t>
+            </w:r>
+            <w:r>
+              <w:rPr>
+                <w:vertAlign w:val="subscript"/>
+              </w:rPr>
+              <w:t>q0</w:t>
             </w:r>
           </w:p>
           <w:p>
@@ -7012,88 +7230,14 @@
               <w:pStyle w:val="BodyText"/>
             </w:pPr>
             <w:r>
-              <w:t>f</w:t>
+              <w:t>m</w:t>
             </w:r>
             <w:r>
               <w:rPr>
                 <w:vertAlign w:val="subscript"/>
               </w:rPr>
-              <w:t>Runup2</w:t>
-            </w:r>
-          </w:p>
-          <w:p>
-            <w:pPr>
-              <w:pStyle w:val="BodyText"/>
-            </w:pPr>
-            <w:r>
-              <w:t>f</w:t>
-            </w:r>
-            <w:r>
-              <w:rPr>
-                <w:vertAlign w:val="subscript"/>
-              </w:rPr>
-              <w:t>Runup3</w:t>
-            </w:r>
-          </w:p>
-          <w:p>
-            <w:pPr>
-              <w:pStyle w:val="BodyText"/>
-              <w:rPr>
-                <w:vertAlign w:val="subscript"/>
-              </w:rPr>
-            </w:pPr>
-            <w:proofErr w:type="spellStart"/>
-            <w:r>
-              <w:t>f</w:t>
-            </w:r>
-            <w:r>
-              <w:rPr>
-                <w:vertAlign w:val="subscript"/>
-              </w:rPr>
-              <w:t>shallow</w:t>
-            </w:r>
-            <w:proofErr w:type="spellEnd"/>
-          </w:p>
-          <w:p>
-            <w:pPr>
-              <w:pStyle w:val="BodyText"/>
-              <w:rPr>
-                <w:vertAlign w:val="subscript"/>
-              </w:rPr>
-            </w:pPr>
-            <w:r>
-              <w:t>m</w:t>
-            </w:r>
-            <w:r>
-              <w:rPr>
-                <w:vertAlign w:val="subscript"/>
-              </w:rPr>
-              <w:t>q0</w:t>
-            </w:r>
-          </w:p>
-          <w:p>
-            <w:pPr>
-              <w:pStyle w:val="BodyText"/>
-            </w:pPr>
-            <w:r>
-              <w:t>m</w:t>
-            </w:r>
-            <w:r>
-              <w:rPr>
-                <w:vertAlign w:val="subscript"/>
-              </w:rPr>
               <w:t>c</w:t>
             </w:r>
-          </w:p>
-          <w:p>
-            <w:pPr>
-              <w:pStyle w:val="BodyText"/>
-            </w:pPr>
-            <w:proofErr w:type="spellStart"/>
-            <w:r>
-              <w:t>typeRunup</w:t>
-            </w:r>
-            <w:proofErr w:type="spellEnd"/>
           </w:p>
           <w:p>
             <w:pPr>
@@ -7221,64 +7365,6 @@
               </w:rPr>
               <w:t>double</w:t>
             </w:r>
-          </w:p>
-          <w:p>
-            <w:pPr>
-              <w:pStyle w:val="BodyText"/>
-              <w:rPr>
-                <w:lang w:val="fr-FR"/>
-              </w:rPr>
-            </w:pPr>
-            <w:r>
-              <w:rPr>
-                <w:lang w:val="fr-FR"/>
-              </w:rPr>
-              <w:t>double</w:t>
-            </w:r>
-          </w:p>
-          <w:p>
-            <w:pPr>
-              <w:pStyle w:val="BodyText"/>
-              <w:rPr>
-                <w:lang w:val="fr-FR"/>
-              </w:rPr>
-            </w:pPr>
-            <w:r>
-              <w:rPr>
-                <w:lang w:val="fr-FR"/>
-              </w:rPr>
-              <w:t>double</w:t>
-            </w:r>
-          </w:p>
-          <w:p>
-            <w:pPr>
-              <w:pStyle w:val="BodyText"/>
-              <w:rPr>
-                <w:lang w:val="fr-FR"/>
-              </w:rPr>
-            </w:pPr>
-            <w:r>
-              <w:rPr>
-                <w:lang w:val="fr-FR"/>
-              </w:rPr>
-              <w:t>double</w:t>
-            </w:r>
-          </w:p>
-          <w:p>
-            <w:pPr>
-              <w:pStyle w:val="BodyText"/>
-              <w:rPr>
-                <w:lang w:val="fr-FR"/>
-              </w:rPr>
-            </w:pPr>
-            <w:proofErr w:type="spellStart"/>
-            <w:r>
-              <w:rPr>
-                <w:lang w:val="fr-FR"/>
-              </w:rPr>
-              <w:t>integer</w:t>
-            </w:r>
-            <w:proofErr w:type="spellEnd"/>
           </w:p>
           <w:p>
             <w:pPr>
@@ -7343,7 +7429,7 @@
               <w:pStyle w:val="BodyText"/>
             </w:pPr>
             <w:r>
-              <w:t>model factor 1 for wave run-up  (for backwards compatibility)</w:t>
+              <w:t>model factor for shallow waves</w:t>
             </w:r>
           </w:p>
           <w:p>
@@ -7351,7 +7437,7 @@
               <w:pStyle w:val="BodyText"/>
             </w:pPr>
             <w:r>
-              <w:t>model factor 2 for wave run-up  (idem)</w:t>
+              <w:t>model factor computed overtopping discharge</w:t>
             </w:r>
           </w:p>
           <w:p>
@@ -7359,78 +7445,7 @@
               <w:pStyle w:val="BodyText"/>
             </w:pPr>
             <w:r>
-              <w:t>model factor 3 for wave run-up  (idem)</w:t>
-            </w:r>
-          </w:p>
-          <w:p>
-            <w:pPr>
-              <w:pStyle w:val="BodyText"/>
-            </w:pPr>
-            <w:r>
-              <w:t>model factor for shallow waves</w:t>
-            </w:r>
-          </w:p>
-          <w:p>
-            <w:pPr>
-              <w:pStyle w:val="BodyText"/>
-            </w:pPr>
-            <w:r>
-              <w:t>model factor computed overtopping discharge</w:t>
-            </w:r>
-          </w:p>
-          <w:p>
-            <w:pPr>
-              <w:pStyle w:val="BodyText"/>
-            </w:pPr>
-            <w:r>
               <w:t>model factor critical overtopping discharge</w:t>
-            </w:r>
-          </w:p>
-          <w:p>
-            <w:pPr>
-              <w:pStyle w:val="BodyText"/>
-              <w:rPr>
-                <w:vertAlign w:val="subscript"/>
-              </w:rPr>
-            </w:pPr>
-            <w:r>
-              <w:t>0: f</w:t>
-            </w:r>
-            <w:r>
-              <w:rPr>
-                <w:vertAlign w:val="subscript"/>
-              </w:rPr>
-              <w:t>Runup1, 2</w:t>
-            </w:r>
-            <w:r>
-              <w:rPr>
-                <w:vertAlign w:val="subscript"/>
-              </w:rPr>
-              <w:t>,</w:t>
-            </w:r>
-            <w:r>
-              <w:rPr>
-                <w:vertAlign w:val="subscript"/>
-              </w:rPr>
-              <w:t>3</w:t>
-            </w:r>
-            <w:r>
-              <w:t xml:space="preserve"> are given; 1: m</w:t>
-            </w:r>
-            <w:r>
-              <w:rPr>
-                <w:vertAlign w:val="subscript"/>
-              </w:rPr>
-              <w:t>z2</w:t>
-            </w:r>
-            <w:r>
-              <w:rPr>
-                <w:vertAlign w:val="subscript"/>
-              </w:rPr>
-              <w:t xml:space="preserve"> </w:t>
-            </w:r>
-            <w:r>
-              <w:t>is given</w:t>
             </w:r>
           </w:p>
           <w:p>
@@ -7711,29 +7726,30 @@
       <w:pPr>
         <w:pStyle w:val="Heading2"/>
       </w:pPr>
-      <w:bookmarkStart w:id="35" w:name="_Toc348020759"/>
-      <w:bookmarkStart w:id="36" w:name="_Toc348103906"/>
-      <w:bookmarkStart w:id="37" w:name="_Toc348020761"/>
-      <w:bookmarkStart w:id="38" w:name="_Toc348103908"/>
-      <w:bookmarkStart w:id="39" w:name="_Toc348020762"/>
-      <w:bookmarkStart w:id="40" w:name="_Toc348103909"/>
-      <w:bookmarkStart w:id="41" w:name="_Toc348020763"/>
-      <w:bookmarkStart w:id="42" w:name="_Toc348103910"/>
-      <w:bookmarkStart w:id="43" w:name="_Toc348020764"/>
-      <w:bookmarkStart w:id="44" w:name="_Toc348103911"/>
-      <w:bookmarkStart w:id="45" w:name="_Toc348020767"/>
-      <w:bookmarkStart w:id="46" w:name="_Toc348103914"/>
-      <w:bookmarkStart w:id="47" w:name="_Toc348020770"/>
-      <w:bookmarkStart w:id="48" w:name="_Toc348103917"/>
-      <w:bookmarkStart w:id="49" w:name="_Toc348020772"/>
-      <w:bookmarkStart w:id="50" w:name="_Toc348103919"/>
-      <w:bookmarkStart w:id="51" w:name="_Toc348020780"/>
-      <w:bookmarkStart w:id="52" w:name="_Toc348103927"/>
-      <w:bookmarkStart w:id="53" w:name="_Toc348020781"/>
-      <w:bookmarkStart w:id="54" w:name="_Toc348103928"/>
-      <w:bookmarkStart w:id="55" w:name="_Toc348020791"/>
-      <w:bookmarkStart w:id="56" w:name="_Toc348103938"/>
-      <w:bookmarkStart w:id="57" w:name="_Toc437596958"/>
+      <w:bookmarkStart w:id="34" w:name="_Toc348020759"/>
+      <w:bookmarkStart w:id="35" w:name="_Toc348103906"/>
+      <w:bookmarkStart w:id="36" w:name="_Toc348020761"/>
+      <w:bookmarkStart w:id="37" w:name="_Toc348103908"/>
+      <w:bookmarkStart w:id="38" w:name="_Toc348020762"/>
+      <w:bookmarkStart w:id="39" w:name="_Toc348103909"/>
+      <w:bookmarkStart w:id="40" w:name="_Toc348020763"/>
+      <w:bookmarkStart w:id="41" w:name="_Toc348103910"/>
+      <w:bookmarkStart w:id="42" w:name="_Toc348020764"/>
+      <w:bookmarkStart w:id="43" w:name="_Toc348103911"/>
+      <w:bookmarkStart w:id="44" w:name="_Toc348020767"/>
+      <w:bookmarkStart w:id="45" w:name="_Toc348103914"/>
+      <w:bookmarkStart w:id="46" w:name="_Toc348020770"/>
+      <w:bookmarkStart w:id="47" w:name="_Toc348103917"/>
+      <w:bookmarkStart w:id="48" w:name="_Toc348020772"/>
+      <w:bookmarkStart w:id="49" w:name="_Toc348103919"/>
+      <w:bookmarkStart w:id="50" w:name="_Toc348020780"/>
+      <w:bookmarkStart w:id="51" w:name="_Toc348103927"/>
+      <w:bookmarkStart w:id="52" w:name="_Toc348020781"/>
+      <w:bookmarkStart w:id="53" w:name="_Toc348103928"/>
+      <w:bookmarkStart w:id="54" w:name="_Toc348020791"/>
+      <w:bookmarkStart w:id="55" w:name="_Toc348103938"/>
+      <w:bookmarkStart w:id="56" w:name="_Toc450133794"/>
+      <w:bookmarkEnd w:id="34"/>
       <w:bookmarkEnd w:id="35"/>
       <w:bookmarkEnd w:id="36"/>
       <w:bookmarkEnd w:id="37"/>
@@ -7755,11 +7771,10 @@
       <w:bookmarkEnd w:id="53"/>
       <w:bookmarkEnd w:id="54"/>
       <w:bookmarkEnd w:id="55"/>
+      <w:r>
+        <w:t>Description of the output data for a discharge calculation</w:t>
+      </w:r>
       <w:bookmarkEnd w:id="56"/>
-      <w:r>
-        <w:t>Description of the output data for a discharge calculation</w:t>
-      </w:r>
-      <w:bookmarkEnd w:id="57"/>
     </w:p>
     <w:p>
       <w:pPr>
@@ -7861,13 +7876,13 @@
       <w:pPr>
         <w:pStyle w:val="Heading2"/>
       </w:pPr>
-      <w:bookmarkStart w:id="58" w:name="_Ref436745919"/>
-      <w:bookmarkStart w:id="59" w:name="_Toc437596959"/>
+      <w:bookmarkStart w:id="57" w:name="_Ref436745919"/>
+      <w:bookmarkStart w:id="58" w:name="_Toc450133795"/>
       <w:r>
         <w:t>Possible error messages</w:t>
       </w:r>
+      <w:bookmarkEnd w:id="57"/>
       <w:bookmarkEnd w:id="58"/>
-      <w:bookmarkEnd w:id="59"/>
     </w:p>
     <w:p>
       <w:pPr>
@@ -7988,7 +8003,7 @@
         <w:fldChar w:fldCharType="separate"/>
       </w:r>
       <w:r>
-        <w:t>2.8</w:t>
+        <w:t>2.7</w:t>
       </w:r>
       <w:r>
         <w:fldChar w:fldCharType="end"/>
@@ -8059,13 +8074,13 @@
       <w:pPr>
         <w:pStyle w:val="Heading2"/>
       </w:pPr>
-      <w:bookmarkStart w:id="60" w:name="_Ref436745848"/>
-      <w:bookmarkStart w:id="61" w:name="_Toc437596960"/>
+      <w:bookmarkStart w:id="59" w:name="_Ref436745848"/>
+      <w:bookmarkStart w:id="60" w:name="_Toc450133796"/>
       <w:r>
         <w:t>Description of the required input data for the resulting Z-function</w:t>
       </w:r>
+      <w:bookmarkEnd w:id="59"/>
       <w:bookmarkEnd w:id="60"/>
-      <w:bookmarkEnd w:id="61"/>
     </w:p>
     <w:p>
       <w:pPr>
@@ -8296,12 +8311,11 @@
       <w:pPr>
         <w:pStyle w:val="Heading2"/>
       </w:pPr>
-      <w:bookmarkStart w:id="62" w:name="_Toc437596961"/>
-      <w:r>
-        <w:lastRenderedPageBreak/>
+      <w:bookmarkStart w:id="61" w:name="_Toc450133797"/>
+      <w:r>
         <w:t>Description of the output data for the resulting Z-function</w:t>
       </w:r>
-      <w:bookmarkEnd w:id="62"/>
+      <w:bookmarkEnd w:id="61"/>
     </w:p>
     <w:p>
       <w:pPr>
@@ -8864,28 +8878,20 @@
     </w:tbl>
     <w:p>
       <w:pPr>
-        <w:pStyle w:val="Heading2"/>
-        <w:numPr>
-          <w:ilvl w:val="0"/>
-          <w:numId w:val="0"/>
-        </w:numPr>
-        <w:rPr>
-          <w:highlight w:val="lightGray"/>
-        </w:rPr>
+        <w:pStyle w:val="BodyText"/>
       </w:pPr>
     </w:p>
     <w:p>
       <w:pPr>
         <w:pStyle w:val="Heading2"/>
       </w:pPr>
-      <w:bookmarkStart w:id="63" w:name="_Toc437596962"/>
-      <w:r>
-        <w:t>Compatibility</w:t>
-      </w:r>
+      <w:bookmarkStart w:id="62" w:name="_Ref436746685"/>
+      <w:bookmarkStart w:id="63" w:name="_Toc450133798"/>
+      <w:r>
+        <w:t>Validation</w:t>
+      </w:r>
+      <w:bookmarkEnd w:id="62"/>
       <w:bookmarkEnd w:id="63"/>
-      <w:r>
-        <w:t xml:space="preserve"> </w:t>
-      </w:r>
     </w:p>
     <w:p>
       <w:pPr>
@@ -8897,7 +8903,25 @@
         <w:pStyle w:val="BodyText"/>
       </w:pPr>
       <w:r>
-        <w:t>The definition of the model factors is changed just before the code freeze in October, 2015.</w:t>
+        <w:t xml:space="preserve">As shown in section </w:t>
+      </w:r>
+      <w:r>
+        <w:fldChar w:fldCharType="begin"/>
+      </w:r>
+      <w:r>
+        <w:instrText xml:space="preserve"> REF _Ref436745919 \r \h </w:instrText>
+      </w:r>
+      <w:r>
+        <w:fldChar w:fldCharType="separate"/>
+      </w:r>
+      <w:r>
+        <w:t>2.4</w:t>
+      </w:r>
+      <w:r>
+        <w:fldChar w:fldCharType="end"/>
+      </w:r>
+      <w:r>
+        <w:t xml:space="preserve"> there are many cases in which the kernel ends up with an error message.</w:t>
       </w:r>
     </w:p>
     <w:p>
@@ -8905,60 +8929,7 @@
         <w:pStyle w:val="BodyText"/>
       </w:pPr>
       <w:r>
-        <w:t>To be able to reproduce old results, it is</w:t>
-      </w:r>
-      <w:r>
-        <w:t xml:space="preserve"> still possible to use the old definition. Therefore the switch </w:t>
-      </w:r>
-      <w:proofErr w:type="spellStart"/>
-      <w:r>
-        <w:t>typeRunup</w:t>
-      </w:r>
-      <w:proofErr w:type="spellEnd"/>
-      <w:r>
-        <w:t xml:space="preserve"> is introduced in the struct with the </w:t>
-      </w:r>
-      <w:r>
-        <w:t>model factors</w:t>
-      </w:r>
-      <w:r>
-        <w:t xml:space="preserve">. If </w:t>
-      </w:r>
-      <w:proofErr w:type="spellStart"/>
-      <w:r>
-        <w:t>typeRunup</w:t>
-      </w:r>
-      <w:proofErr w:type="spellEnd"/>
-      <w:r>
-        <w:t xml:space="preserve">  = 0, the old model factor for wave </w:t>
-      </w:r>
-      <w:r>
-        <w:t>run up</w:t>
-      </w:r>
-      <w:r>
-        <w:t xml:space="preserve"> will be used, otherwise the new </w:t>
-      </w:r>
-      <w:r>
-        <w:t>model factor</w:t>
-      </w:r>
-      <w:r>
-        <w:t xml:space="preserve"> for 2% wave </w:t>
-      </w:r>
-      <w:r>
-        <w:t>run up</w:t>
-      </w:r>
-      <w:r>
-        <w:t xml:space="preserve"> </w:t>
-      </w:r>
-      <w:r>
-        <w:t>will</w:t>
-      </w:r>
-      <w:r>
-        <w:t xml:space="preserve"> be used.</w:t>
-      </w:r>
-      <w:r>
-        <w:br/>
-        <w:t>This option will be removed in the near future.</w:t>
+        <w:t>To prevent error messages during the computation, a validation routine is provided in the dll.</w:t>
       </w:r>
     </w:p>
     <w:p>
@@ -8971,122 +8942,114 @@
         <w:pStyle w:val="BodyText"/>
       </w:pPr>
       <w:r>
-        <w:t>Also the definition of the model factor for shallow waves changed in the same period. As this change was only a sign reversal, old results can be easily obtained by changing the sign.</w:t>
+        <w:t xml:space="preserve">The validation </w:t>
+      </w:r>
+      <w:r>
+        <w:t xml:space="preserve">only </w:t>
+      </w:r>
+      <w:r>
+        <w:t>checks the profile and the range of the model factors.</w:t>
       </w:r>
     </w:p>
     <w:p>
       <w:pPr>
+        <w:pStyle w:val="BodyText"/>
+      </w:pPr>
+      <w:r>
+        <w:t>To check the profile, also the dike height must be given.</w:t>
+      </w:r>
+    </w:p>
+    <w:p>
+      <w:pPr>
+        <w:pStyle w:val="BodyText"/>
+      </w:pPr>
+    </w:p>
+    <w:p>
+      <w:pPr>
+        <w:pStyle w:val="BodyText"/>
+      </w:pPr>
+      <w:r>
+        <w:t>Validation is not possible when using the old definition for the model factors for wave run up.</w:t>
+      </w:r>
+    </w:p>
+    <w:p>
+      <w:pPr>
         <w:pStyle w:val="Heading2"/>
       </w:pPr>
-      <w:bookmarkStart w:id="64" w:name="_Ref436746685"/>
-      <w:bookmarkStart w:id="65" w:name="_Toc437596963"/>
-      <w:r>
-        <w:t>Validation</w:t>
+      <w:bookmarkStart w:id="64" w:name="_Toc450133799"/>
+      <w:r>
+        <w:t>Version number</w:t>
       </w:r>
       <w:bookmarkEnd w:id="64"/>
+    </w:p>
+    <w:p>
+      <w:pPr>
+        <w:pStyle w:val="BodyText"/>
+      </w:pPr>
+      <w:r>
+        <w:t>The dll has a function to get the version number of the kernel.</w:t>
+      </w:r>
+    </w:p>
+    <w:p>
+      <w:pPr>
+        <w:pStyle w:val="BodyText"/>
+      </w:pPr>
+      <w:r>
+        <w:t>The version number can also be found in the file properties of the dll.</w:t>
+      </w:r>
+    </w:p>
+    <w:p>
+      <w:pPr>
+        <w:pStyle w:val="Heading2"/>
+      </w:pPr>
+      <w:proofErr w:type="spellStart"/>
+      <w:r>
+        <w:t>SetLanguage</w:t>
+      </w:r>
+      <w:proofErr w:type="spellEnd"/>
+    </w:p>
+    <w:p>
+      <w:pPr>
+        <w:pStyle w:val="BodyText"/>
+      </w:pPr>
+      <w:r>
+        <w:t>Set the language for error messages and validation messages. Only ‘NL’ and ‘UK’ are implemented. The default language is Dutch.</w:t>
+      </w:r>
+      <w:bookmarkStart w:id="65" w:name="_GoBack"/>
       <w:bookmarkEnd w:id="65"/>
     </w:p>
     <w:p>
       <w:pPr>
-        <w:pStyle w:val="BodyText"/>
-      </w:pPr>
+        <w:pStyle w:val="Heading2"/>
+      </w:pPr>
+      <w:proofErr w:type="spellStart"/>
+      <w:r>
+        <w:t>GetLanguage</w:t>
+      </w:r>
+      <w:proofErr w:type="spellEnd"/>
     </w:p>
     <w:p>
       <w:pPr>
         <w:pStyle w:val="BodyText"/>
       </w:pPr>
       <w:r>
-        <w:t xml:space="preserve">As shown in section </w:t>
-      </w:r>
-      <w:r>
-        <w:fldChar w:fldCharType="begin"/>
-      </w:r>
-      <w:r>
-        <w:instrText xml:space="preserve"> REF _Ref436745919 \r \h </w:instrText>
-      </w:r>
-      <w:r>
-        <w:fldChar w:fldCharType="separate"/>
-      </w:r>
-      <w:r>
-        <w:t>2.4</w:t>
-      </w:r>
-      <w:r>
-        <w:fldChar w:fldCharType="end"/>
-      </w:r>
-      <w:r>
-        <w:t xml:space="preserve"> there are many cases in which the kernel ends up with an error message.</w:t>
+        <w:t>Get the current language for error messages and validation messages.</w:t>
       </w:r>
     </w:p>
     <w:p>
       <w:pPr>
-        <w:pStyle w:val="BodyText"/>
-      </w:pPr>
-      <w:r>
-        <w:t>To prevent error messages during the computation, a validation routine is provided in the dll.</w:t>
-      </w:r>
+        <w:pStyle w:val="Heading2"/>
+      </w:pPr>
+      <w:proofErr w:type="spellStart"/>
+      <w:r>
+        <w:t>Omkeervariant</w:t>
+      </w:r>
+      <w:proofErr w:type="spellEnd"/>
     </w:p>
     <w:p>
       <w:pPr>
         <w:pStyle w:val="BodyText"/>
       </w:pPr>
-    </w:p>
-    <w:p>
-      <w:pPr>
-        <w:pStyle w:val="BodyText"/>
-      </w:pPr>
-      <w:r>
-        <w:t xml:space="preserve">The validation </w:t>
-      </w:r>
-      <w:r>
-        <w:t xml:space="preserve">only </w:t>
-      </w:r>
-      <w:r>
-        <w:t>checks the profile and the range of the model factors.</w:t>
-      </w:r>
-    </w:p>
-    <w:p>
-      <w:pPr>
-        <w:pStyle w:val="BodyText"/>
-      </w:pPr>
-      <w:r>
-        <w:t>To check the profile, also the dike height must be given.</w:t>
-      </w:r>
-    </w:p>
-    <w:p>
-      <w:pPr>
-        <w:pStyle w:val="BodyText"/>
-      </w:pPr>
-    </w:p>
-    <w:p>
-      <w:pPr>
-        <w:pStyle w:val="BodyText"/>
-      </w:pPr>
-      <w:r>
-        <w:t>Validation is not possible when using the old definition for the model factors for wave run up.</w:t>
-      </w:r>
-    </w:p>
-    <w:p>
-      <w:pPr>
-        <w:pStyle w:val="Heading2"/>
-      </w:pPr>
-      <w:bookmarkStart w:id="66" w:name="_Toc437596964"/>
-      <w:r>
-        <w:t>Version number</w:t>
-      </w:r>
-      <w:bookmarkEnd w:id="66"/>
-    </w:p>
-    <w:p>
-      <w:pPr>
-        <w:pStyle w:val="BodyText"/>
-      </w:pPr>
-    </w:p>
-    <w:p>
-      <w:pPr>
-        <w:pStyle w:val="BodyText"/>
-      </w:pPr>
-      <w:r>
-        <w:t>The dll has a function to get the version number of the kernel.</w:t>
-      </w:r>
     </w:p>
     <w:p>
       <w:pPr>
@@ -9100,7 +9063,13 @@
         </w:sectPr>
       </w:pPr>
       <w:r>
-        <w:t>The version number can also be found in the file properties of the dll.</w:t>
+        <w:t>T</w:t>
+      </w:r>
+      <w:r>
+        <w:t xml:space="preserve">he inverse function: get dike </w:t>
+      </w:r>
+      <w:r>
+        <w:t>height for given geometry, load, critical discharge and model factors.</w:t>
       </w:r>
     </w:p>
     <w:p>
@@ -9111,7 +9080,6 @@
         <w:rPr>
           <w:rStyle w:val="Hidden"/>
         </w:rPr>
-        <w:lastRenderedPageBreak/>
         <w:fldChar w:fldCharType="begin"/>
       </w:r>
       <w:r>
@@ -9180,8 +9148,8 @@
         </w:rPr>
         <w:fldChar w:fldCharType="end"/>
       </w:r>
-      <w:bookmarkStart w:id="67" w:name="_Ref436662010"/>
-      <w:bookmarkStart w:id="68" w:name="_Toc437596965"/>
+      <w:bookmarkStart w:id="66" w:name="_Ref436662010"/>
+      <w:bookmarkStart w:id="67" w:name="_Toc450133800"/>
       <w:r>
         <w:t>Calculation of</w:t>
       </w:r>
@@ -9221,8 +9189,8 @@
       <w:r>
         <w:t>up.</w:t>
       </w:r>
+      <w:bookmarkEnd w:id="66"/>
       <w:bookmarkEnd w:id="67"/>
-      <w:bookmarkEnd w:id="68"/>
     </w:p>
     <w:p>
       <w:pPr>
@@ -9866,7 +9834,7 @@
           <w:numId w:val="50"/>
         </w:numPr>
       </w:pPr>
-      <w:bookmarkStart w:id="69" w:name="_Ref437517560"/>
+      <w:bookmarkStart w:id="68" w:name="_Ref437517560"/>
       <w:r>
         <w:rPr>
           <w:rFonts w:cs="Arial"/>
@@ -9888,7 +9856,7 @@
         </w:rPr>
         <w:t xml:space="preserve"> to find a new minimal residue.</w:t>
       </w:r>
-      <w:bookmarkEnd w:id="69"/>
+      <w:bookmarkEnd w:id="68"/>
     </w:p>
     <w:p>
       <w:pPr>
@@ -11170,7 +11138,7 @@
               <w:rFonts w:cs="Arial"/>
               <w:i w:val="0"/>
             </w:rPr>
-            <w:t>10</w:t>
+            <w:t>9</w:t>
           </w:r>
           <w:r>
             <w:rPr>
@@ -11605,7 +11573,7 @@
               <w:rFonts w:cs="Arial"/>
               <w:szCs w:val="24"/>
             </w:rPr>
-            <w:t>VTV - Dikes overtopping Kernel</w:t>
+            <w:t>WTI2017  Failure Mechanisms - Piping Kernel</w:t>
           </w:r>
           <w:r>
             <w:rPr>
@@ -11851,7 +11819,7 @@
               <w:rFonts w:cs="Arial"/>
               <w:szCs w:val="24"/>
             </w:rPr>
-            <w:t>VTV - Dikes overtopping Kernel</w:t>
+            <w:t>WTI2017  Failure Mechanisms - Piping Kernel</w:t>
           </w:r>
           <w:r>
             <w:rPr>
@@ -11955,7 +11923,7 @@
               <w:rFonts w:cs="Arial"/>
               <w:szCs w:val="24"/>
             </w:rPr>
-            <w:t>1.1</w:t>
+            <w:t>1.2</w:t>
           </w:r>
           <w:r>
             <w:rPr>
@@ -11990,7 +11958,7 @@
               <w:rFonts w:cs="Arial"/>
               <w:szCs w:val="24"/>
             </w:rPr>
-            <w:t>11 December 2015</w:t>
+            <w:t>04 May 2016</w:t>
           </w:r>
           <w:r>
             <w:rPr>
@@ -23126,7 +23094,7 @@
 </file>
 
 <file path=customXml/itemProps1.xml><?xml version="1.0" encoding="utf-8"?>
-<ds:datastoreItem xmlns:ds="http://schemas.openxmlformats.org/officeDocument/2006/customXml" ds:itemID="{1D797F3C-C569-41C2-9D82-4ECCA8B0C706}">
+<ds:datastoreItem xmlns:ds="http://schemas.openxmlformats.org/officeDocument/2006/customXml" ds:itemID="{30D28DA9-D464-4199-8848-AD3E815046C2}">
   <ds:schemaRefs>
     <ds:schemaRef ds:uri="http://schemas.openxmlformats.org/officeDocument/2006/bibliography"/>
   </ds:schemaRefs>

</xml_diff>

<commit_message>
prepare TD for reviewer Related to Issue [OVERS-31]
</commit_message>
<xml_diff>
--- a/doc/Dikes Overtopping Kernel - Technical design.docx
+++ b/doc/Dikes Overtopping Kernel - Technical design.docx
@@ -571,7 +571,7 @@
           <w:sz w:val="20"/>
           <w:lang w:val="en-US"/>
         </w:rPr>
-        <w:t>4 May 2016</w:t>
+        <w:t>31 May 2016</w:t>
       </w:r>
       <w:r>
         <w:rPr>
@@ -664,7 +664,7 @@
           <w:sz w:val="20"/>
           <w:lang w:val="en-US"/>
         </w:rPr>
-        <w:t>4 May 2016</w:t>
+        <w:t>31 May 2016</w:t>
       </w:r>
       <w:r>
         <w:rPr>
@@ -736,8 +736,8 @@
         <w:gridCol w:w="928"/>
         <w:gridCol w:w="707"/>
         <w:gridCol w:w="885"/>
-        <w:gridCol w:w="1699"/>
-        <w:gridCol w:w="1682"/>
+        <w:gridCol w:w="1444"/>
+        <w:gridCol w:w="1937"/>
         <w:gridCol w:w="1323"/>
         <w:gridCol w:w="359"/>
         <w:gridCol w:w="1193"/>
@@ -992,7 +992,7 @@
       <w:tr>
         <w:trPr>
           <w:cantSplit/>
-          <w:trHeight w:hRule="exact" w:val="8029"/>
+          <w:trHeight w:hRule="exact" w:val="6290"/>
         </w:trPr>
         <w:tc>
           <w:tcPr>
@@ -1219,7 +1219,7 @@
         </w:tc>
         <w:tc>
           <w:tcPr>
-            <w:tcW w:w="1699" w:type="dxa"/>
+            <w:tcW w:w="1444" w:type="dxa"/>
             <w:tcMar>
               <w:left w:w="28" w:type="dxa"/>
               <w:right w:w="28" w:type="dxa"/>
@@ -1255,7 +1255,7 @@
         </w:tc>
         <w:tc>
           <w:tcPr>
-            <w:tcW w:w="1682" w:type="dxa"/>
+            <w:tcW w:w="1937" w:type="dxa"/>
             <w:tcMar>
               <w:left w:w="28" w:type="dxa"/>
               <w:right w:w="28" w:type="dxa"/>
@@ -1513,7 +1513,7 @@
         </w:tc>
         <w:tc>
           <w:tcPr>
-            <w:tcW w:w="1699" w:type="dxa"/>
+            <w:tcW w:w="1444" w:type="dxa"/>
             <w:tcMar>
               <w:left w:w="28" w:type="dxa"/>
               <w:right w:w="28" w:type="dxa"/>
@@ -1576,7 +1576,7 @@
         </w:tc>
         <w:tc>
           <w:tcPr>
-            <w:tcW w:w="1682" w:type="dxa"/>
+            <w:tcW w:w="1937" w:type="dxa"/>
             <w:tcMar>
               <w:left w:w="28" w:type="dxa"/>
               <w:right w:w="28" w:type="dxa"/>
@@ -1869,7 +1869,7 @@
         </w:tc>
         <w:tc>
           <w:tcPr>
-            <w:tcW w:w="1699" w:type="dxa"/>
+            <w:tcW w:w="1444" w:type="dxa"/>
             <w:tcMar>
               <w:left w:w="28" w:type="dxa"/>
               <w:right w:w="28" w:type="dxa"/>
@@ -1905,7 +1905,7 @@
         </w:tc>
         <w:tc>
           <w:tcPr>
-            <w:tcW w:w="1682" w:type="dxa"/>
+            <w:tcW w:w="1937" w:type="dxa"/>
             <w:tcMar>
               <w:left w:w="28" w:type="dxa"/>
               <w:right w:w="28" w:type="dxa"/>
@@ -2099,7 +2099,7 @@
       <w:tr>
         <w:trPr>
           <w:cantSplit/>
-          <w:trHeight w:hRule="exact" w:val="420"/>
+          <w:trHeight w:hRule="exact" w:val="411"/>
         </w:trPr>
         <w:tc>
           <w:tcPr>
@@ -2218,7 +2218,7 @@
         </w:tc>
         <w:tc>
           <w:tcPr>
-            <w:tcW w:w="1699" w:type="dxa"/>
+            <w:tcW w:w="1444" w:type="dxa"/>
             <w:tcMar>
               <w:left w:w="28" w:type="dxa"/>
               <w:right w:w="28" w:type="dxa"/>
@@ -2254,7 +2254,7 @@
         </w:tc>
         <w:tc>
           <w:tcPr>
-            <w:tcW w:w="1682" w:type="dxa"/>
+            <w:tcW w:w="1937" w:type="dxa"/>
             <w:tcMar>
               <w:left w:w="28" w:type="dxa"/>
               <w:right w:w="28" w:type="dxa"/>
@@ -2439,7 +2439,7 @@
       <w:tr>
         <w:trPr>
           <w:cantSplit/>
-          <w:trHeight w:hRule="exact" w:val="420"/>
+          <w:trHeight w:hRule="exact" w:val="711"/>
         </w:trPr>
         <w:tc>
           <w:tcPr>
@@ -2558,7 +2558,7 @@
         </w:tc>
         <w:tc>
           <w:tcPr>
-            <w:tcW w:w="1699" w:type="dxa"/>
+            <w:tcW w:w="1444" w:type="dxa"/>
             <w:tcMar>
               <w:left w:w="28" w:type="dxa"/>
               <w:right w:w="28" w:type="dxa"/>
@@ -2588,13 +2588,13 @@
                 <w:szCs w:val="18"/>
                 <w:lang w:val="en-US"/>
               </w:rPr>
-              <w:t>04-05-2016</w:t>
+              <w:t>31-05-2016</w:t>
             </w:r>
           </w:p>
         </w:tc>
         <w:tc>
           <w:tcPr>
-            <w:tcW w:w="1682" w:type="dxa"/>
+            <w:tcW w:w="1937" w:type="dxa"/>
             <w:tcMar>
               <w:left w:w="28" w:type="dxa"/>
               <w:right w:w="28" w:type="dxa"/>
@@ -2617,7 +2617,6 @@
                 <w:lang w:val="en-US"/>
               </w:rPr>
             </w:pPr>
-            <w:proofErr w:type="spellStart"/>
             <w:r>
               <w:rPr>
                 <w:rFonts w:cs="Arial"/>
@@ -2625,9 +2624,9 @@
                 <w:szCs w:val="18"/>
                 <w:lang w:val="en-US"/>
               </w:rPr>
-              <w:t>Omkeervariant</w:t>
-            </w:r>
-            <w:proofErr w:type="spellEnd"/>
+              <w:t xml:space="preserve">extended with thread safety, </w:t>
+            </w:r>
+            <w:proofErr w:type="spellStart"/>
             <w:r>
               <w:rPr>
                 <w:rFonts w:cs="Arial"/>
@@ -2635,9 +2634,9 @@
                 <w:szCs w:val="18"/>
                 <w:lang w:val="en-US"/>
               </w:rPr>
-              <w:t xml:space="preserve">, </w:t>
-            </w:r>
-            <w:proofErr w:type="spellStart"/>
+              <w:t>omkeervariant</w:t>
+            </w:r>
+            <w:proofErr w:type="spellEnd"/>
             <w:r>
               <w:rPr>
                 <w:rFonts w:cs="Arial"/>
@@ -2645,9 +2644,17 @@
                 <w:szCs w:val="18"/>
                 <w:lang w:val="en-US"/>
               </w:rPr>
-              <w:t>bilangual</w:t>
-            </w:r>
-            <w:proofErr w:type="spellEnd"/>
+              <w:t xml:space="preserve"> and </w:t>
+            </w:r>
+            <w:r>
+              <w:rPr>
+                <w:rFonts w:cs="Arial"/>
+                <w:sz w:val="18"/>
+                <w:szCs w:val="18"/>
+                <w:lang w:val="en-US"/>
+              </w:rPr>
+              <w:t>bilingualism</w:t>
+            </w:r>
           </w:p>
         </w:tc>
         <w:tc>
@@ -2675,6 +2682,26 @@
                 <w:lang w:val="en-US"/>
               </w:rPr>
             </w:pPr>
+            <w:r>
+              <w:rPr>
+                <w:rFonts w:cs="Arial"/>
+                <w:sz w:val="18"/>
+                <w:szCs w:val="18"/>
+                <w:lang w:val="en-US"/>
+              </w:rPr>
+              <w:t xml:space="preserve">Erik de </w:t>
+            </w:r>
+            <w:proofErr w:type="spellStart"/>
+            <w:r>
+              <w:rPr>
+                <w:rFonts w:cs="Arial"/>
+                <w:sz w:val="18"/>
+                <w:szCs w:val="18"/>
+                <w:lang w:val="en-US"/>
+              </w:rPr>
+              <w:t>Goede</w:t>
+            </w:r>
+            <w:proofErr w:type="spellEnd"/>
           </w:p>
         </w:tc>
         <w:tc>
@@ -2733,6 +2760,26 @@
                 <w:lang w:val="en-US"/>
               </w:rPr>
             </w:pPr>
+            <w:r>
+              <w:rPr>
+                <w:rFonts w:cs="Arial"/>
+                <w:sz w:val="18"/>
+                <w:szCs w:val="18"/>
+                <w:lang w:val="en-US"/>
+              </w:rPr>
+              <w:t xml:space="preserve">Arthur </w:t>
+            </w:r>
+            <w:proofErr w:type="spellStart"/>
+            <w:r>
+              <w:rPr>
+                <w:rFonts w:cs="Arial"/>
+                <w:sz w:val="18"/>
+                <w:szCs w:val="18"/>
+                <w:lang w:val="en-US"/>
+              </w:rPr>
+              <w:t>Baart</w:t>
+            </w:r>
+            <w:proofErr w:type="spellEnd"/>
           </w:p>
         </w:tc>
         <w:tc>
@@ -2895,21 +2942,7 @@
                 <w:rFonts w:cs="Arial"/>
                 <w:lang w:val="en-US"/>
               </w:rPr>
-              <w:t>Dikes overtopping</w:t>
-            </w:r>
-            <w:r>
-              <w:rPr>
-                <w:rFonts w:cs="Arial"/>
-                <w:lang w:val="en-US"/>
-              </w:rPr>
-              <w:t>, WTI, Kernel</w:t>
-            </w:r>
-            <w:r>
-              <w:rPr>
-                <w:rFonts w:cs="Arial"/>
-                <w:lang w:val="en-US"/>
-              </w:rPr>
-              <w:t>, Technical Design</w:t>
+              <w:t>Dikes overtopping, WTI, Kernel, Technical Design</w:t>
             </w:r>
           </w:p>
         </w:tc>
@@ -3210,6 +3243,7 @@
         <w:rPr>
           <w:lang w:val="en-US"/>
         </w:rPr>
+        <w:lastRenderedPageBreak/>
         <w:t>Contents</w:t>
       </w:r>
       <w:bookmarkEnd w:id="4"/>
@@ -3354,7 +3388,7 @@
         <w:rPr>
           <w:lang w:val="en-GB"/>
         </w:rPr>
-        <w:instrText xml:space="preserve"> PAGEREF _Toc450133785 \h </w:instrText>
+        <w:instrText xml:space="preserve"> PAGEREF _Toc452453715 \h </w:instrText>
       </w:r>
       <w:r>
         <w:fldChar w:fldCharType="separate"/>
@@ -3415,7 +3449,7 @@
         <w:rPr>
           <w:lang w:val="en-GB"/>
         </w:rPr>
-        <w:instrText xml:space="preserve"> PAGEREF _Toc450133786 \h </w:instrText>
+        <w:instrText xml:space="preserve"> PAGEREF _Toc452453716 \h </w:instrText>
       </w:r>
       <w:r>
         <w:fldChar w:fldCharType="separate"/>
@@ -3476,7 +3510,7 @@
         <w:rPr>
           <w:lang w:val="en-GB"/>
         </w:rPr>
-        <w:instrText xml:space="preserve"> PAGEREF _Toc450133787 \h </w:instrText>
+        <w:instrText xml:space="preserve"> PAGEREF _Toc452453717 \h </w:instrText>
       </w:r>
       <w:r>
         <w:fldChar w:fldCharType="separate"/>
@@ -3537,7 +3571,7 @@
         <w:rPr>
           <w:lang w:val="en-GB"/>
         </w:rPr>
-        <w:instrText xml:space="preserve"> PAGEREF _Toc450133788 \h </w:instrText>
+        <w:instrText xml:space="preserve"> PAGEREF _Toc452453718 \h </w:instrText>
       </w:r>
       <w:r>
         <w:fldChar w:fldCharType="separate"/>
@@ -3608,7 +3642,7 @@
         <w:rPr>
           <w:lang w:val="en-GB"/>
         </w:rPr>
-        <w:instrText xml:space="preserve"> PAGEREF _Toc450133789 \h </w:instrText>
+        <w:instrText xml:space="preserve"> PAGEREF _Toc452453719 \h </w:instrText>
       </w:r>
       <w:r>
         <w:fldChar w:fldCharType="separate"/>
@@ -3669,7 +3703,7 @@
         <w:rPr>
           <w:lang w:val="en-GB"/>
         </w:rPr>
-        <w:instrText xml:space="preserve"> PAGEREF _Toc450133790 \h </w:instrText>
+        <w:instrText xml:space="preserve"> PAGEREF _Toc452453720 \h </w:instrText>
       </w:r>
       <w:r>
         <w:fldChar w:fldCharType="separate"/>
@@ -3728,7 +3762,7 @@
         <w:rPr>
           <w:lang w:val="en-GB"/>
         </w:rPr>
-        <w:instrText xml:space="preserve"> PAGEREF _Toc450133791 \h </w:instrText>
+        <w:instrText xml:space="preserve"> PAGEREF _Toc452453721 \h </w:instrText>
       </w:r>
       <w:r>
         <w:fldChar w:fldCharType="separate"/>
@@ -3787,7 +3821,66 @@
         <w:rPr>
           <w:lang w:val="en-GB"/>
         </w:rPr>
-        <w:instrText xml:space="preserve"> PAGEREF _Toc450133792 \h </w:instrText>
+        <w:instrText xml:space="preserve"> PAGEREF _Toc452453722 \h </w:instrText>
+      </w:r>
+      <w:r>
+        <w:fldChar w:fldCharType="separate"/>
+      </w:r>
+      <w:r>
+        <w:rPr>
+          <w:lang w:val="en-GB"/>
+        </w:rPr>
+        <w:t>5</w:t>
+      </w:r>
+      <w:r>
+        <w:fldChar w:fldCharType="end"/>
+      </w:r>
+    </w:p>
+    <w:p>
+      <w:pPr>
+        <w:pStyle w:val="TOC3"/>
+        <w:rPr>
+          <w:rFonts w:asciiTheme="minorHAnsi" w:eastAsiaTheme="minorEastAsia" w:hAnsiTheme="minorHAnsi" w:cstheme="minorBidi"/>
+          <w:kern w:val="0"/>
+          <w:sz w:val="22"/>
+          <w:lang w:val="en-GB" w:eastAsia="zh-CN"/>
+        </w:rPr>
+      </w:pPr>
+      <w:r>
+        <w:rPr>
+          <w:lang w:val="en-GB"/>
+        </w:rPr>
+        <w:t>2.1.3</w:t>
+      </w:r>
+      <w:r>
+        <w:rPr>
+          <w:rFonts w:asciiTheme="minorHAnsi" w:eastAsiaTheme="minorEastAsia" w:hAnsiTheme="minorHAnsi" w:cstheme="minorBidi"/>
+          <w:kern w:val="0"/>
+          <w:sz w:val="22"/>
+          <w:lang w:val="en-GB" w:eastAsia="zh-CN"/>
+        </w:rPr>
+        <w:tab/>
+      </w:r>
+      <w:r>
+        <w:rPr>
+          <w:lang w:val="en-GB"/>
+        </w:rPr>
+        <w:t>Dependencies and environment</w:t>
+      </w:r>
+      <w:r>
+        <w:rPr>
+          <w:lang w:val="en-GB"/>
+        </w:rPr>
+        <w:tab/>
+      </w:r>
+      <w:r>
+        <w:fldChar w:fldCharType="begin"/>
+      </w:r>
+      <w:r>
+        <w:rPr>
+          <w:lang w:val="en-GB"/>
+        </w:rPr>
+        <w:instrText xml:space="preserve"> PAGEREF _Toc452453723 \h </w:instrText>
       </w:r>
       <w:r>
         <w:fldChar w:fldCharType="separate"/>
@@ -3848,7 +3941,7 @@
         <w:rPr>
           <w:lang w:val="en-GB"/>
         </w:rPr>
-        <w:instrText xml:space="preserve"> PAGEREF _Toc450133793 \h </w:instrText>
+        <w:instrText xml:space="preserve"> PAGEREF _Toc452453724 \h </w:instrText>
       </w:r>
       <w:r>
         <w:fldChar w:fldCharType="separate"/>
@@ -3909,7 +4002,7 @@
         <w:rPr>
           <w:lang w:val="en-GB"/>
         </w:rPr>
-        <w:instrText xml:space="preserve"> PAGEREF _Toc450133794 \h </w:instrText>
+        <w:instrText xml:space="preserve"> PAGEREF _Toc452453725 \h </w:instrText>
       </w:r>
       <w:r>
         <w:fldChar w:fldCharType="separate"/>
@@ -3970,7 +4063,7 @@
         <w:rPr>
           <w:lang w:val="en-GB"/>
         </w:rPr>
-        <w:instrText xml:space="preserve"> PAGEREF _Toc450133795 \h </w:instrText>
+        <w:instrText xml:space="preserve"> PAGEREF _Toc452453726 \h </w:instrText>
       </w:r>
       <w:r>
         <w:fldChar w:fldCharType="separate"/>
@@ -4031,7 +4124,7 @@
         <w:rPr>
           <w:lang w:val="en-GB"/>
         </w:rPr>
-        <w:instrText xml:space="preserve"> PAGEREF _Toc450133796 \h </w:instrText>
+        <w:instrText xml:space="preserve"> PAGEREF _Toc452453727 \h </w:instrText>
       </w:r>
       <w:r>
         <w:fldChar w:fldCharType="separate"/>
@@ -4092,7 +4185,7 @@
         <w:rPr>
           <w:lang w:val="en-GB"/>
         </w:rPr>
-        <w:instrText xml:space="preserve"> PAGEREF _Toc450133797 \h </w:instrText>
+        <w:instrText xml:space="preserve"> PAGEREF _Toc452453728 \h </w:instrText>
       </w:r>
       <w:r>
         <w:fldChar w:fldCharType="separate"/>
@@ -4153,7 +4246,7 @@
         <w:rPr>
           <w:lang w:val="en-GB"/>
         </w:rPr>
-        <w:instrText xml:space="preserve"> PAGEREF _Toc450133798 \h </w:instrText>
+        <w:instrText xml:space="preserve"> PAGEREF _Toc452453729 \h </w:instrText>
       </w:r>
       <w:r>
         <w:fldChar w:fldCharType="separate"/>
@@ -4214,7 +4307,129 @@
         <w:rPr>
           <w:lang w:val="en-GB"/>
         </w:rPr>
-        <w:instrText xml:space="preserve"> PAGEREF _Toc450133799 \h </w:instrText>
+        <w:instrText xml:space="preserve"> PAGEREF _Toc452453730 \h </w:instrText>
+      </w:r>
+      <w:r>
+        <w:fldChar w:fldCharType="separate"/>
+      </w:r>
+      <w:r>
+        <w:rPr>
+          <w:lang w:val="en-GB"/>
+        </w:rPr>
+        <w:t>8</w:t>
+      </w:r>
+      <w:r>
+        <w:fldChar w:fldCharType="end"/>
+      </w:r>
+    </w:p>
+    <w:p>
+      <w:pPr>
+        <w:pStyle w:val="TOC2"/>
+        <w:rPr>
+          <w:rFonts w:asciiTheme="minorHAnsi" w:eastAsiaTheme="minorEastAsia" w:hAnsiTheme="minorHAnsi" w:cstheme="minorBidi"/>
+          <w:kern w:val="0"/>
+          <w:sz w:val="22"/>
+          <w:szCs w:val="22"/>
+          <w:lang w:val="en-GB" w:eastAsia="zh-CN"/>
+        </w:rPr>
+      </w:pPr>
+      <w:r>
+        <w:rPr>
+          <w:lang w:val="en-GB"/>
+        </w:rPr>
+        <w:t>2.9</w:t>
+      </w:r>
+      <w:r>
+        <w:rPr>
+          <w:rFonts w:asciiTheme="minorHAnsi" w:eastAsiaTheme="minorEastAsia" w:hAnsiTheme="minorHAnsi" w:cstheme="minorBidi"/>
+          <w:kern w:val="0"/>
+          <w:sz w:val="22"/>
+          <w:szCs w:val="22"/>
+          <w:lang w:val="en-GB" w:eastAsia="zh-CN"/>
+        </w:rPr>
+        <w:tab/>
+      </w:r>
+      <w:r>
+        <w:rPr>
+          <w:lang w:val="en-GB"/>
+        </w:rPr>
+        <w:t>GetLanguage and SetLanguage</w:t>
+      </w:r>
+      <w:r>
+        <w:rPr>
+          <w:lang w:val="en-GB"/>
+        </w:rPr>
+        <w:tab/>
+      </w:r>
+      <w:r>
+        <w:fldChar w:fldCharType="begin"/>
+      </w:r>
+      <w:r>
+        <w:rPr>
+          <w:lang w:val="en-GB"/>
+        </w:rPr>
+        <w:instrText xml:space="preserve"> PAGEREF _Toc452453731 \h </w:instrText>
+      </w:r>
+      <w:r>
+        <w:fldChar w:fldCharType="separate"/>
+      </w:r>
+      <w:r>
+        <w:rPr>
+          <w:lang w:val="en-GB"/>
+        </w:rPr>
+        <w:t>8</w:t>
+      </w:r>
+      <w:r>
+        <w:fldChar w:fldCharType="end"/>
+      </w:r>
+    </w:p>
+    <w:p>
+      <w:pPr>
+        <w:pStyle w:val="TOC2"/>
+        <w:rPr>
+          <w:rFonts w:asciiTheme="minorHAnsi" w:eastAsiaTheme="minorEastAsia" w:hAnsiTheme="minorHAnsi" w:cstheme="minorBidi"/>
+          <w:kern w:val="0"/>
+          <w:sz w:val="22"/>
+          <w:szCs w:val="22"/>
+          <w:lang w:val="en-GB" w:eastAsia="zh-CN"/>
+        </w:rPr>
+      </w:pPr>
+      <w:r>
+        <w:rPr>
+          <w:lang w:val="en-GB"/>
+        </w:rPr>
+        <w:t>2.10</w:t>
+      </w:r>
+      <w:r>
+        <w:rPr>
+          <w:rFonts w:asciiTheme="minorHAnsi" w:eastAsiaTheme="minorEastAsia" w:hAnsiTheme="minorHAnsi" w:cstheme="minorBidi"/>
+          <w:kern w:val="0"/>
+          <w:sz w:val="22"/>
+          <w:szCs w:val="22"/>
+          <w:lang w:val="en-GB" w:eastAsia="zh-CN"/>
+        </w:rPr>
+        <w:tab/>
+      </w:r>
+      <w:r>
+        <w:rPr>
+          <w:lang w:val="en-GB"/>
+        </w:rPr>
+        <w:t>Omkeervariant</w:t>
+      </w:r>
+      <w:r>
+        <w:rPr>
+          <w:lang w:val="en-GB"/>
+        </w:rPr>
+        <w:tab/>
+      </w:r>
+      <w:r>
+        <w:fldChar w:fldCharType="begin"/>
+      </w:r>
+      <w:r>
+        <w:rPr>
+          <w:lang w:val="en-GB"/>
+        </w:rPr>
+        <w:instrText xml:space="preserve"> PAGEREF _Toc452453732 \h </w:instrText>
       </w:r>
       <w:r>
         <w:fldChar w:fldCharType="separate"/>
@@ -4298,7 +4513,7 @@
         <w:rPr>
           <w:lang w:val="en-GB"/>
         </w:rPr>
-        <w:instrText xml:space="preserve"> PAGEREF _Toc450133800 \h </w:instrText>
+        <w:instrText xml:space="preserve"> PAGEREF _Toc452453733 \h </w:instrText>
       </w:r>
       <w:r>
         <w:fldChar w:fldCharType="separate"/>
@@ -4504,7 +4719,7 @@
         <w:fldChar w:fldCharType="end"/>
       </w:r>
       <w:bookmarkStart w:id="14" w:name="MTUpdateHome"/>
-      <w:bookmarkStart w:id="15" w:name="_Toc450133785"/>
+      <w:bookmarkStart w:id="15" w:name="_Toc452453715"/>
       <w:bookmarkEnd w:id="13"/>
       <w:bookmarkEnd w:id="14"/>
       <w:r>
@@ -4540,7 +4755,7 @@
           <w:lang w:val="en-US"/>
         </w:rPr>
       </w:pPr>
-      <w:bookmarkStart w:id="16" w:name="_Toc450133786"/>
+      <w:bookmarkStart w:id="16" w:name="_Toc452453716"/>
       <w:r>
         <w:rPr>
           <w:lang w:val="en-US"/>
@@ -4890,7 +5105,7 @@
           <w:lang w:val="en-US"/>
         </w:rPr>
       </w:pPr>
-      <w:bookmarkStart w:id="17" w:name="_Toc450133787"/>
+      <w:bookmarkStart w:id="17" w:name="_Toc452453717"/>
       <w:r>
         <w:rPr>
           <w:lang w:val="en-US"/>
@@ -5605,7 +5820,7 @@
           <w:lang w:val="en-US"/>
         </w:rPr>
       </w:pPr>
-      <w:bookmarkStart w:id="18" w:name="_Toc450133788"/>
+      <w:bookmarkStart w:id="18" w:name="_Toc452453718"/>
       <w:r>
         <w:rPr>
           <w:lang w:val="en-US"/>
@@ -6074,7 +6289,7 @@
         <w:br w:type="page"/>
       </w:r>
       <w:bookmarkStart w:id="23" w:name="_Toc348103898"/>
-      <w:bookmarkStart w:id="24" w:name="_Toc450133789"/>
+      <w:bookmarkStart w:id="24" w:name="_Toc452453719"/>
       <w:r>
         <w:lastRenderedPageBreak/>
         <w:t>Technical</w:t>
@@ -6090,7 +6305,7 @@
         <w:pStyle w:val="Heading2"/>
       </w:pPr>
       <w:bookmarkStart w:id="25" w:name="_Toc348103900"/>
-      <w:bookmarkStart w:id="26" w:name="_Toc450133790"/>
+      <w:bookmarkStart w:id="26" w:name="_Toc452453720"/>
       <w:bookmarkEnd w:id="25"/>
       <w:r>
         <w:t>General</w:t>
@@ -6215,7 +6430,7 @@
         <w:pStyle w:val="Heading3"/>
       </w:pPr>
       <w:bookmarkStart w:id="27" w:name="_Toc348103901"/>
-      <w:bookmarkStart w:id="28" w:name="_Toc450133791"/>
+      <w:bookmarkStart w:id="28" w:name="_Toc452453721"/>
       <w:proofErr w:type="spellStart"/>
       <w:r>
         <w:t>HydraRing</w:t>
@@ -6239,64 +6454,69 @@
       <w:pPr>
         <w:pStyle w:val="BodyText"/>
       </w:pPr>
-      <w:r>
-        <w:t xml:space="preserve">In order to be usable in </w:t>
-      </w:r>
-      <w:proofErr w:type="spellStart"/>
-      <w:r>
-        <w:t>Hydraring</w:t>
-      </w:r>
-      <w:proofErr w:type="spellEnd"/>
-      <w:r>
-        <w:t xml:space="preserve">, the </w:t>
-      </w:r>
-      <w:r>
-        <w:t xml:space="preserve">kernel </w:t>
-      </w:r>
-      <w:r>
-        <w:t xml:space="preserve">provides </w:t>
-      </w:r>
-      <w:r>
-        <w:t>high level functions in the dll</w:t>
-      </w:r>
-      <w:r>
-        <w:rPr>
-          <w:rStyle w:val="FootnoteReference"/>
-        </w:rPr>
-        <w:footnoteReference w:id="1"/>
-      </w:r>
-      <w:r>
-        <w:t xml:space="preserve"> for calculating the discharge and the resulting </w:t>
-      </w:r>
-      <w:r>
-        <w:t>Z</w:t>
-      </w:r>
-      <w:r>
-        <w:t xml:space="preserve">-function, where input arguments are </w:t>
-      </w:r>
-      <w:proofErr w:type="gramStart"/>
-      <w:r>
-        <w:t>Fortran</w:t>
-      </w:r>
-      <w:proofErr w:type="gramEnd"/>
-      <w:r>
-        <w:t xml:space="preserve"> </w:t>
-      </w:r>
-      <w:proofErr w:type="spellStart"/>
-      <w:r>
-        <w:t>structs</w:t>
-      </w:r>
-      <w:proofErr w:type="spellEnd"/>
-      <w:r>
-        <w:t xml:space="preserve">. </w:t>
-      </w:r>
     </w:p>
     <w:p>
       <w:pPr>
+        <w:pStyle w:val="BodyText"/>
+      </w:pPr>
+      <w:r>
+        <w:t xml:space="preserve">In order to be usable in </w:t>
+      </w:r>
+      <w:proofErr w:type="spellStart"/>
+      <w:r>
+        <w:t>Hydraring</w:t>
+      </w:r>
+      <w:proofErr w:type="spellEnd"/>
+      <w:r>
+        <w:t xml:space="preserve">, the </w:t>
+      </w:r>
+      <w:r>
+        <w:t xml:space="preserve">kernel </w:t>
+      </w:r>
+      <w:r>
+        <w:t xml:space="preserve">provides </w:t>
+      </w:r>
+      <w:r>
+        <w:t>high level functions in the dll</w:t>
+      </w:r>
+      <w:r>
+        <w:rPr>
+          <w:rStyle w:val="FootnoteReference"/>
+        </w:rPr>
+        <w:footnoteReference w:id="1"/>
+      </w:r>
+      <w:r>
+        <w:t xml:space="preserve"> for calculating the discharge and the resulting </w:t>
+      </w:r>
+      <w:r>
+        <w:t>Z</w:t>
+      </w:r>
+      <w:r>
+        <w:t xml:space="preserve">-function, where input arguments are </w:t>
+      </w:r>
+      <w:proofErr w:type="gramStart"/>
+      <w:r>
+        <w:t>Fortran</w:t>
+      </w:r>
+      <w:proofErr w:type="gramEnd"/>
+      <w:r>
+        <w:t xml:space="preserve"> </w:t>
+      </w:r>
+      <w:proofErr w:type="spellStart"/>
+      <w:r>
+        <w:t>structs</w:t>
+      </w:r>
+      <w:proofErr w:type="spellEnd"/>
+      <w:r>
+        <w:t xml:space="preserve">. </w:t>
+      </w:r>
+    </w:p>
+    <w:p>
+      <w:pPr>
         <w:pStyle w:val="Heading3"/>
       </w:pPr>
       <w:bookmarkStart w:id="29" w:name="_Toc348103902"/>
-      <w:bookmarkStart w:id="30" w:name="_Toc450133792"/>
+      <w:bookmarkStart w:id="30" w:name="_Toc452453722"/>
       <w:proofErr w:type="spellStart"/>
       <w:r>
         <w:t>RingToets</w:t>
@@ -6321,89 +6541,169 @@
       <w:pPr>
         <w:pStyle w:val="BodyText"/>
       </w:pPr>
-      <w:r>
-        <w:t xml:space="preserve">In order to be usable in </w:t>
-      </w:r>
-      <w:proofErr w:type="spellStart"/>
-      <w:r>
-        <w:t>RingToets</w:t>
-      </w:r>
-      <w:proofErr w:type="spellEnd"/>
-      <w:r>
-        <w:t xml:space="preserve">, the kernel provides high level functions in the dll for calculating the discharge and the resulting </w:t>
-      </w:r>
-      <w:r>
-        <w:t>Z</w:t>
-      </w:r>
-      <w:r>
-        <w:t xml:space="preserve">-function, where input arguments are C# </w:t>
-      </w:r>
-      <w:proofErr w:type="spellStart"/>
-      <w:r>
-        <w:t>datatypes</w:t>
-      </w:r>
-      <w:proofErr w:type="spellEnd"/>
-      <w:r>
-        <w:t xml:space="preserve">. </w:t>
-      </w:r>
     </w:p>
     <w:p>
       <w:pPr>
         <w:pStyle w:val="BodyText"/>
       </w:pPr>
+      <w:r>
+        <w:t xml:space="preserve">In order to be usable in </w:t>
+      </w:r>
+      <w:proofErr w:type="spellStart"/>
+      <w:r>
+        <w:t>RingToets</w:t>
+      </w:r>
+      <w:proofErr w:type="spellEnd"/>
+      <w:r>
+        <w:t xml:space="preserve">, the kernel provides high level functions in the dll for calculating the discharge and the resulting </w:t>
+      </w:r>
+      <w:r>
+        <w:t>Z</w:t>
+      </w:r>
+      <w:r>
+        <w:t xml:space="preserve">-function, where input arguments are C# </w:t>
+      </w:r>
+      <w:proofErr w:type="spellStart"/>
+      <w:r>
+        <w:t>datatypes</w:t>
+      </w:r>
+      <w:proofErr w:type="spellEnd"/>
+      <w:r>
+        <w:t xml:space="preserve">. </w:t>
+      </w:r>
     </w:p>
     <w:p>
       <w:pPr>
         <w:pStyle w:val="BodyText"/>
       </w:pPr>
-      <w:r>
-        <w:t>The dll must be wrapped in a C</w:t>
-      </w:r>
-      <w:r>
-        <w:t># wrapper class. In the test</w:t>
-      </w:r>
-      <w:r>
-        <w:t xml:space="preserve"> </w:t>
-      </w:r>
-      <w:r>
-        <w:t>b</w:t>
-      </w:r>
-      <w:r>
-        <w:t>e</w:t>
-      </w:r>
-      <w:r>
-        <w:t xml:space="preserve">nch an example wrapper is available that can be used as a blueprint for the actual wrapper in </w:t>
-      </w:r>
-      <w:proofErr w:type="spellStart"/>
-      <w:r>
-        <w:t>RingToets</w:t>
-      </w:r>
-      <w:proofErr w:type="spellEnd"/>
-      <w:r>
-        <w:t>.</w:t>
-      </w:r>
-      <w:r>
-        <w:t xml:space="preserve"> </w:t>
-      </w:r>
-      <w:r>
-        <w:t>For this moment, such a wrapper will not be part of this kernel.</w:t>
-      </w:r>
     </w:p>
     <w:p>
       <w:pPr>
         <w:pStyle w:val="BodyText"/>
       </w:pPr>
       <w:r>
-        <w:br w:type="page"/>
+        <w:t>The dll must be wrapped in a C</w:t>
+      </w:r>
+      <w:r>
+        <w:t># wrapper class. In the test</w:t>
+      </w:r>
+      <w:r>
+        <w:t xml:space="preserve"> </w:t>
+      </w:r>
+      <w:r>
+        <w:t>b</w:t>
+      </w:r>
+      <w:r>
+        <w:t>e</w:t>
+      </w:r>
+      <w:r>
+        <w:t xml:space="preserve">nch an example wrapper is available that can be used as a blueprint for the actual wrapper in </w:t>
+      </w:r>
+      <w:proofErr w:type="spellStart"/>
+      <w:r>
+        <w:t>RingToets</w:t>
+      </w:r>
+      <w:proofErr w:type="spellEnd"/>
+      <w:r>
+        <w:t>.</w:t>
+      </w:r>
+      <w:r>
+        <w:t xml:space="preserve"> </w:t>
+      </w:r>
+      <w:r>
+        <w:t>For this moment, such a wrapper will not be part of this kernel.</w:t>
       </w:r>
     </w:p>
     <w:p>
       <w:pPr>
+        <w:pStyle w:val="Heading3"/>
+      </w:pPr>
+      <w:bookmarkStart w:id="31" w:name="_Toc452453723"/>
+      <w:r>
+        <w:t>Dependencies and environment</w:t>
+      </w:r>
+      <w:bookmarkEnd w:id="31"/>
+    </w:p>
+    <w:p>
+      <w:pPr>
+        <w:pStyle w:val="BodyText"/>
+      </w:pPr>
+    </w:p>
+    <w:p>
+      <w:pPr>
+        <w:pStyle w:val="BodyText"/>
+      </w:pPr>
+      <w:r>
+        <w:t>The dikes overtopping kernel is a 32-bit Windows native dll.</w:t>
+      </w:r>
+    </w:p>
+    <w:p>
+      <w:pPr>
+        <w:pStyle w:val="BodyText"/>
+      </w:pPr>
+      <w:bookmarkStart w:id="32" w:name="_GoBack"/>
+      <w:bookmarkEnd w:id="32"/>
+    </w:p>
+    <w:p>
+      <w:pPr>
+        <w:pStyle w:val="BodyText"/>
+      </w:pPr>
+      <w:r>
+        <w:t xml:space="preserve">There is no dependency anymore on the feedback dll of </w:t>
+      </w:r>
+      <w:proofErr w:type="spellStart"/>
+      <w:r>
+        <w:t>HydraRing</w:t>
+      </w:r>
+      <w:proofErr w:type="spellEnd"/>
+      <w:r>
+        <w:t>.</w:t>
+      </w:r>
+    </w:p>
+    <w:p>
+      <w:pPr>
+        <w:pStyle w:val="BodyText"/>
+      </w:pPr>
+      <w:r>
+        <w:t>The dependencies related to the Intel Fortran compiler are static linked within the dll.</w:t>
+      </w:r>
+    </w:p>
+    <w:p>
+      <w:pPr>
+        <w:pStyle w:val="BodyText"/>
+      </w:pPr>
+    </w:p>
+    <w:p>
+      <w:pPr>
+        <w:pStyle w:val="BodyText"/>
+      </w:pPr>
+      <w:r>
+        <w:t xml:space="preserve">The kernel is thread save, in the sense that it can be called by multiple </w:t>
+      </w:r>
+      <w:proofErr w:type="spellStart"/>
+      <w:r>
+        <w:t>OpenMP</w:t>
+      </w:r>
+      <w:proofErr w:type="spellEnd"/>
+      <w:r>
+        <w:t xml:space="preserve"> threads.</w:t>
+      </w:r>
+    </w:p>
+    <w:p>
+      <w:pPr>
+        <w:pStyle w:val="BodyText"/>
+      </w:pPr>
+      <w:r>
+        <w:br w:type="page"/>
+      </w:r>
+    </w:p>
+    <w:p>
+      <w:pPr>
         <w:pStyle w:val="Heading2"/>
       </w:pPr>
-      <w:bookmarkStart w:id="31" w:name="_Ref348099796"/>
-      <w:bookmarkStart w:id="32" w:name="_Toc348103904"/>
-      <w:bookmarkStart w:id="33" w:name="_Toc450133793"/>
+      <w:bookmarkStart w:id="33" w:name="_Ref348099796"/>
+      <w:bookmarkStart w:id="34" w:name="_Toc348103904"/>
+      <w:bookmarkStart w:id="35" w:name="_Toc452453724"/>
       <w:r>
         <w:lastRenderedPageBreak/>
         <w:t>D</w:t>
@@ -6411,12 +6711,12 @@
       <w:r>
         <w:t>escription of the required input data</w:t>
       </w:r>
-      <w:bookmarkEnd w:id="31"/>
-      <w:bookmarkEnd w:id="32"/>
+      <w:bookmarkEnd w:id="33"/>
+      <w:bookmarkEnd w:id="34"/>
       <w:r>
         <w:t xml:space="preserve"> for a discharge calculation</w:t>
       </w:r>
-      <w:bookmarkEnd w:id="33"/>
+      <w:bookmarkEnd w:id="35"/>
     </w:p>
     <w:p>
       <w:pPr>
@@ -7726,31 +8026,29 @@
       <w:pPr>
         <w:pStyle w:val="Heading2"/>
       </w:pPr>
-      <w:bookmarkStart w:id="34" w:name="_Toc348020759"/>
-      <w:bookmarkStart w:id="35" w:name="_Toc348103906"/>
-      <w:bookmarkStart w:id="36" w:name="_Toc348020761"/>
-      <w:bookmarkStart w:id="37" w:name="_Toc348103908"/>
-      <w:bookmarkStart w:id="38" w:name="_Toc348020762"/>
-      <w:bookmarkStart w:id="39" w:name="_Toc348103909"/>
-      <w:bookmarkStart w:id="40" w:name="_Toc348020763"/>
-      <w:bookmarkStart w:id="41" w:name="_Toc348103910"/>
-      <w:bookmarkStart w:id="42" w:name="_Toc348020764"/>
-      <w:bookmarkStart w:id="43" w:name="_Toc348103911"/>
-      <w:bookmarkStart w:id="44" w:name="_Toc348020767"/>
-      <w:bookmarkStart w:id="45" w:name="_Toc348103914"/>
-      <w:bookmarkStart w:id="46" w:name="_Toc348020770"/>
-      <w:bookmarkStart w:id="47" w:name="_Toc348103917"/>
-      <w:bookmarkStart w:id="48" w:name="_Toc348020772"/>
-      <w:bookmarkStart w:id="49" w:name="_Toc348103919"/>
-      <w:bookmarkStart w:id="50" w:name="_Toc348020780"/>
-      <w:bookmarkStart w:id="51" w:name="_Toc348103927"/>
-      <w:bookmarkStart w:id="52" w:name="_Toc348020781"/>
-      <w:bookmarkStart w:id="53" w:name="_Toc348103928"/>
-      <w:bookmarkStart w:id="54" w:name="_Toc348020791"/>
-      <w:bookmarkStart w:id="55" w:name="_Toc348103938"/>
-      <w:bookmarkStart w:id="56" w:name="_Toc450133794"/>
-      <w:bookmarkEnd w:id="34"/>
-      <w:bookmarkEnd w:id="35"/>
+      <w:bookmarkStart w:id="36" w:name="_Toc348020759"/>
+      <w:bookmarkStart w:id="37" w:name="_Toc348103906"/>
+      <w:bookmarkStart w:id="38" w:name="_Toc348020761"/>
+      <w:bookmarkStart w:id="39" w:name="_Toc348103908"/>
+      <w:bookmarkStart w:id="40" w:name="_Toc348020762"/>
+      <w:bookmarkStart w:id="41" w:name="_Toc348103909"/>
+      <w:bookmarkStart w:id="42" w:name="_Toc348020763"/>
+      <w:bookmarkStart w:id="43" w:name="_Toc348103910"/>
+      <w:bookmarkStart w:id="44" w:name="_Toc348020764"/>
+      <w:bookmarkStart w:id="45" w:name="_Toc348103911"/>
+      <w:bookmarkStart w:id="46" w:name="_Toc348020767"/>
+      <w:bookmarkStart w:id="47" w:name="_Toc348103914"/>
+      <w:bookmarkStart w:id="48" w:name="_Toc348020770"/>
+      <w:bookmarkStart w:id="49" w:name="_Toc348103917"/>
+      <w:bookmarkStart w:id="50" w:name="_Toc348020772"/>
+      <w:bookmarkStart w:id="51" w:name="_Toc348103919"/>
+      <w:bookmarkStart w:id="52" w:name="_Toc348020780"/>
+      <w:bookmarkStart w:id="53" w:name="_Toc348103927"/>
+      <w:bookmarkStart w:id="54" w:name="_Toc348020781"/>
+      <w:bookmarkStart w:id="55" w:name="_Toc348103928"/>
+      <w:bookmarkStart w:id="56" w:name="_Toc348020791"/>
+      <w:bookmarkStart w:id="57" w:name="_Toc348103938"/>
+      <w:bookmarkStart w:id="58" w:name="_Toc452453725"/>
       <w:bookmarkEnd w:id="36"/>
       <w:bookmarkEnd w:id="37"/>
       <w:bookmarkEnd w:id="38"/>
@@ -7771,10 +8069,12 @@
       <w:bookmarkEnd w:id="53"/>
       <w:bookmarkEnd w:id="54"/>
       <w:bookmarkEnd w:id="55"/>
+      <w:bookmarkEnd w:id="56"/>
+      <w:bookmarkEnd w:id="57"/>
       <w:r>
         <w:t>Description of the output data for a discharge calculation</w:t>
       </w:r>
-      <w:bookmarkEnd w:id="56"/>
+      <w:bookmarkEnd w:id="58"/>
     </w:p>
     <w:p>
       <w:pPr>
@@ -7833,7 +8133,10 @@
         </w:numPr>
       </w:pPr>
       <w:r>
-        <w:t>Error text (only relevant is not successful)</w:t>
+        <w:t>Error text (only relevant if</w:t>
+      </w:r>
+      <w:r>
+        <w:t xml:space="preserve"> not successful)</w:t>
       </w:r>
     </w:p>
     <w:p>
@@ -7876,13 +8179,13 @@
       <w:pPr>
         <w:pStyle w:val="Heading2"/>
       </w:pPr>
-      <w:bookmarkStart w:id="57" w:name="_Ref436745919"/>
-      <w:bookmarkStart w:id="58" w:name="_Toc450133795"/>
+      <w:bookmarkStart w:id="59" w:name="_Ref436745919"/>
+      <w:bookmarkStart w:id="60" w:name="_Toc452453726"/>
       <w:r>
         <w:t>Possible error messages</w:t>
       </w:r>
-      <w:bookmarkEnd w:id="57"/>
-      <w:bookmarkEnd w:id="58"/>
+      <w:bookmarkEnd w:id="59"/>
+      <w:bookmarkEnd w:id="60"/>
     </w:p>
     <w:p>
       <w:pPr>
@@ -8074,13 +8377,13 @@
       <w:pPr>
         <w:pStyle w:val="Heading2"/>
       </w:pPr>
-      <w:bookmarkStart w:id="59" w:name="_Ref436745848"/>
-      <w:bookmarkStart w:id="60" w:name="_Toc450133796"/>
+      <w:bookmarkStart w:id="61" w:name="_Ref436745848"/>
+      <w:bookmarkStart w:id="62" w:name="_Toc452453727"/>
       <w:r>
         <w:t>Description of the required input data for the resulting Z-function</w:t>
       </w:r>
-      <w:bookmarkEnd w:id="59"/>
-      <w:bookmarkEnd w:id="60"/>
+      <w:bookmarkEnd w:id="61"/>
+      <w:bookmarkEnd w:id="62"/>
     </w:p>
     <w:p>
       <w:pPr>
@@ -8311,11 +8614,12 @@
       <w:pPr>
         <w:pStyle w:val="Heading2"/>
       </w:pPr>
-      <w:bookmarkStart w:id="61" w:name="_Toc450133797"/>
-      <w:r>
+      <w:bookmarkStart w:id="63" w:name="_Toc452453728"/>
+      <w:r>
+        <w:lastRenderedPageBreak/>
         <w:t>Description of the output data for the resulting Z-function</w:t>
       </w:r>
-      <w:bookmarkEnd w:id="61"/>
+      <w:bookmarkEnd w:id="63"/>
     </w:p>
     <w:p>
       <w:pPr>
@@ -8885,13 +9189,13 @@
       <w:pPr>
         <w:pStyle w:val="Heading2"/>
       </w:pPr>
-      <w:bookmarkStart w:id="62" w:name="_Ref436746685"/>
-      <w:bookmarkStart w:id="63" w:name="_Toc450133798"/>
+      <w:bookmarkStart w:id="64" w:name="_Ref436746685"/>
+      <w:bookmarkStart w:id="65" w:name="_Toc452453729"/>
       <w:r>
         <w:t>Validation</w:t>
       </w:r>
-      <w:bookmarkEnd w:id="62"/>
-      <w:bookmarkEnd w:id="63"/>
+      <w:bookmarkEnd w:id="64"/>
+      <w:bookmarkEnd w:id="65"/>
     </w:p>
     <w:p>
       <w:pPr>
@@ -8961,90 +9265,188 @@
     </w:p>
     <w:p>
       <w:pPr>
-        <w:pStyle w:val="BodyText"/>
-      </w:pPr>
+        <w:pStyle w:val="Heading2"/>
+      </w:pPr>
+      <w:bookmarkStart w:id="66" w:name="_Toc452453730"/>
+      <w:r>
+        <w:t>Version number</w:t>
+      </w:r>
+      <w:bookmarkEnd w:id="66"/>
     </w:p>
     <w:p>
       <w:pPr>
         <w:pStyle w:val="BodyText"/>
       </w:pPr>
-      <w:r>
-        <w:t>Validation is not possible when using the old definition for the model factors for wave run up.</w:t>
-      </w:r>
     </w:p>
     <w:p>
       <w:pPr>
-        <w:pStyle w:val="Heading2"/>
-      </w:pPr>
-      <w:bookmarkStart w:id="64" w:name="_Toc450133799"/>
-      <w:r>
-        <w:t>Version number</w:t>
-      </w:r>
-      <w:bookmarkEnd w:id="64"/>
+        <w:pStyle w:val="BodyText"/>
+      </w:pPr>
+      <w:r>
+        <w:t>The dll has a function to get the version number of the kernel.</w:t>
+      </w:r>
     </w:p>
     <w:p>
       <w:pPr>
         <w:pStyle w:val="BodyText"/>
       </w:pPr>
       <w:r>
-        <w:t>The dll has a function to get the version number of the kernel.</w:t>
+        <w:t>The version number can also be found in the file properties of the dll.</w:t>
       </w:r>
     </w:p>
     <w:p>
       <w:pPr>
-        <w:pStyle w:val="BodyText"/>
-      </w:pPr>
-      <w:r>
-        <w:t>The version number can also be found in the file properties of the dll.</w:t>
-      </w:r>
-    </w:p>
-    <w:p>
-      <w:pPr>
         <w:pStyle w:val="Heading2"/>
       </w:pPr>
+      <w:bookmarkStart w:id="67" w:name="_Toc452453731"/>
       <w:proofErr w:type="spellStart"/>
       <w:r>
+        <w:t>GetLanguage</w:t>
+      </w:r>
+      <w:proofErr w:type="spellEnd"/>
+      <w:r>
+        <w:t xml:space="preserve"> and </w:t>
+      </w:r>
+      <w:proofErr w:type="spellStart"/>
+      <w:r>
         <w:t>SetLanguage</w:t>
       </w:r>
+      <w:bookmarkEnd w:id="67"/>
       <w:proofErr w:type="spellEnd"/>
     </w:p>
     <w:p>
       <w:pPr>
         <w:pStyle w:val="BodyText"/>
       </w:pPr>
-      <w:r>
-        <w:t>Set the language for error messages and validation messages. Only ‘NL’ and ‘UK’ are implemented. The default language is Dutch.</w:t>
-      </w:r>
-      <w:bookmarkStart w:id="65" w:name="_GoBack"/>
-      <w:bookmarkEnd w:id="65"/>
     </w:p>
     <w:p>
       <w:pPr>
+        <w:pStyle w:val="BodyText"/>
+      </w:pPr>
+      <w:r>
+        <w:t xml:space="preserve">The language for </w:t>
+      </w:r>
+      <w:r>
+        <w:t>error messages and validation messages</w:t>
+      </w:r>
+      <w:r>
+        <w:t xml:space="preserve"> can be</w:t>
+      </w:r>
+      <w:r>
+        <w:t xml:space="preserve"> ‘NL’ </w:t>
+      </w:r>
+      <w:r>
+        <w:t>or</w:t>
+      </w:r>
+      <w:r>
+        <w:t xml:space="preserve"> ‘UK’</w:t>
+      </w:r>
+      <w:r>
+        <w:t>, where t</w:t>
+      </w:r>
+      <w:r>
+        <w:t xml:space="preserve">he default language is </w:t>
+      </w:r>
+      <w:r>
+        <w:t>‘NL’</w:t>
+      </w:r>
+      <w:r>
+        <w:t>.</w:t>
+      </w:r>
+      <w:r>
+        <w:t xml:space="preserve"> With the functions </w:t>
+      </w:r>
+      <w:proofErr w:type="spellStart"/>
+      <w:r>
+        <w:t>GetLanguage</w:t>
+      </w:r>
+      <w:proofErr w:type="spellEnd"/>
+      <w:r>
+        <w:t xml:space="preserve"> and </w:t>
+      </w:r>
+      <w:proofErr w:type="spellStart"/>
+      <w:r>
+        <w:t>SetLanguage</w:t>
+      </w:r>
+      <w:proofErr w:type="spellEnd"/>
+      <w:r>
+        <w:t xml:space="preserve"> the user can get and set the language</w:t>
+      </w:r>
+      <w:r>
+        <w:t xml:space="preserve"> to be used in the kernel</w:t>
+      </w:r>
+      <w:r>
+        <w:t>.</w:t>
+      </w:r>
+    </w:p>
+    <w:p>
+      <w:pPr>
         <w:pStyle w:val="Heading2"/>
       </w:pPr>
+      <w:bookmarkStart w:id="68" w:name="_Toc452453732"/>
       <w:proofErr w:type="spellStart"/>
       <w:r>
-        <w:t>GetLanguage</w:t>
-      </w:r>
+        <w:t>Omkeervariant</w:t>
+      </w:r>
+      <w:bookmarkEnd w:id="68"/>
       <w:proofErr w:type="spellEnd"/>
     </w:p>
     <w:p>
       <w:pPr>
         <w:pStyle w:val="BodyText"/>
       </w:pPr>
-      <w:r>
-        <w:t>Get the current language for error messages and validation messages.</w:t>
-      </w:r>
     </w:p>
     <w:p>
       <w:pPr>
-        <w:pStyle w:val="Heading2"/>
-      </w:pPr>
+        <w:pStyle w:val="BodyText"/>
+      </w:pPr>
+      <w:r>
+        <w:t>T</w:t>
+      </w:r>
+      <w:r>
+        <w:t>he</w:t>
+      </w:r>
+      <w:r>
+        <w:t xml:space="preserve"> so called ‘</w:t>
+      </w:r>
       <w:proofErr w:type="spellStart"/>
       <w:r>
         <w:t>Omkeervariant</w:t>
       </w:r>
       <w:proofErr w:type="spellEnd"/>
+      <w:r>
+        <w:t>’ is the</w:t>
+      </w:r>
+      <w:r>
+        <w:t xml:space="preserve"> inverse function</w:t>
+      </w:r>
+      <w:r>
+        <w:t xml:space="preserve"> of</w:t>
+      </w:r>
+      <w:r>
+        <w:t xml:space="preserve"> the</w:t>
+      </w:r>
+      <w:r>
+        <w:t xml:space="preserve"> discharge calculation</w:t>
+      </w:r>
+      <w:r>
+        <w:t xml:space="preserve">: get </w:t>
+      </w:r>
+      <w:r>
+        <w:t xml:space="preserve">the </w:t>
+      </w:r>
+      <w:r>
+        <w:t xml:space="preserve">dike </w:t>
+      </w:r>
+      <w:r>
+        <w:t xml:space="preserve">height for </w:t>
+      </w:r>
+      <w:r>
+        <w:t xml:space="preserve">a </w:t>
+      </w:r>
+      <w:r>
+        <w:t>given geometry, load, critical discharge and model factors.</w:t>
+      </w:r>
     </w:p>
     <w:p>
       <w:pPr>
@@ -9063,13 +9465,19 @@
         </w:sectPr>
       </w:pPr>
       <w:r>
-        <w:t>T</w:t>
-      </w:r>
-      <w:r>
-        <w:t xml:space="preserve">he inverse function: get dike </w:t>
-      </w:r>
-      <w:r>
-        <w:t>height for given geometry, load, critical discharge and model factors.</w:t>
+        <w:t>It first searches at which part of the profile the discharge is near the given discharge. If that section is found it only</w:t>
+      </w:r>
+      <w:r>
+        <w:t xml:space="preserve"> needs 1 or 2 more evaluations of the discharge, because t</w:t>
+      </w:r>
+      <w:r>
+        <w:t>he logarithmic relation between discharge and dike height</w:t>
+      </w:r>
+      <w:r>
+        <w:t xml:space="preserve"> can be used</w:t>
+      </w:r>
+      <w:r>
+        <w:t>.</w:t>
       </w:r>
     </w:p>
     <w:p>
@@ -9080,6 +9488,7 @@
         <w:rPr>
           <w:rStyle w:val="Hidden"/>
         </w:rPr>
+        <w:lastRenderedPageBreak/>
         <w:fldChar w:fldCharType="begin"/>
       </w:r>
       <w:r>
@@ -9148,8 +9557,8 @@
         </w:rPr>
         <w:fldChar w:fldCharType="end"/>
       </w:r>
-      <w:bookmarkStart w:id="66" w:name="_Ref436662010"/>
-      <w:bookmarkStart w:id="67" w:name="_Toc450133800"/>
+      <w:bookmarkStart w:id="69" w:name="_Ref436662010"/>
+      <w:bookmarkStart w:id="70" w:name="_Toc452453733"/>
       <w:r>
         <w:t>Calculation of</w:t>
       </w:r>
@@ -9189,8 +9598,8 @@
       <w:r>
         <w:t>up.</w:t>
       </w:r>
-      <w:bookmarkEnd w:id="66"/>
-      <w:bookmarkEnd w:id="67"/>
+      <w:bookmarkEnd w:id="69"/>
+      <w:bookmarkEnd w:id="70"/>
     </w:p>
     <w:p>
       <w:pPr>
@@ -9834,7 +10243,7 @@
           <w:numId w:val="50"/>
         </w:numPr>
       </w:pPr>
-      <w:bookmarkStart w:id="68" w:name="_Ref437517560"/>
+      <w:bookmarkStart w:id="71" w:name="_Ref437517560"/>
       <w:r>
         <w:rPr>
           <w:rFonts w:cs="Arial"/>
@@ -9856,7 +10265,7 @@
         </w:rPr>
         <w:t xml:space="preserve"> to find a new minimal residue.</w:t>
       </w:r>
-      <w:bookmarkEnd w:id="68"/>
+      <w:bookmarkEnd w:id="71"/>
     </w:p>
     <w:p>
       <w:pPr>
@@ -11138,7 +11547,7 @@
               <w:rFonts w:cs="Arial"/>
               <w:i w:val="0"/>
             </w:rPr>
-            <w:t>9</w:t>
+            <w:t>10</w:t>
           </w:r>
           <w:r>
             <w:rPr>
@@ -11958,7 +12367,7 @@
               <w:rFonts w:cs="Arial"/>
               <w:szCs w:val="24"/>
             </w:rPr>
-            <w:t>04 May 2016</w:t>
+            <w:t>31 May 2016</w:t>
           </w:r>
           <w:r>
             <w:rPr>
@@ -23094,7 +23503,7 @@
 </file>
 
 <file path=customXml/itemProps1.xml><?xml version="1.0" encoding="utf-8"?>
-<ds:datastoreItem xmlns:ds="http://schemas.openxmlformats.org/officeDocument/2006/customXml" ds:itemID="{30D28DA9-D464-4199-8848-AD3E815046C2}">
+<ds:datastoreItem xmlns:ds="http://schemas.openxmlformats.org/officeDocument/2006/customXml" ds:itemID="{C64C5643-8EA7-404B-98AE-1FD5DF882411}">
   <ds:schemaRefs>
     <ds:schemaRef ds:uri="http://schemas.openxmlformats.org/officeDocument/2006/bibliography"/>
   </ds:schemaRefs>

</xml_diff>

<commit_message>
Add Dutch summary to the documents and save the page with the summary as a separate PDF file Related to Issue [OVERS-33]
</commit_message>
<xml_diff>
--- a/doc/Dikes Overtopping Kernel - Technical design.docx
+++ b/doc/Dikes Overtopping Kernel - Technical design.docx
@@ -245,16 +245,8 @@
         <w:rPr>
           <w:lang w:val="en-US"/>
         </w:rPr>
-        <w:t xml:space="preserve">Edwin </w:t>
-      </w:r>
-      <w:proofErr w:type="spellStart"/>
-      <w:r>
-        <w:rPr>
-          <w:lang w:val="en-US"/>
-        </w:rPr>
-        <w:t>Spee</w:t>
-      </w:r>
-      <w:proofErr w:type="spellEnd"/>
+        <w:t>Edwin Spee</w:t>
+      </w:r>
     </w:p>
     <w:proofErr w:type="gramStart"/>
     <w:p>
@@ -510,16 +502,8 @@
         <w:rPr>
           <w:lang w:val="en-US"/>
         </w:rPr>
-        <w:t xml:space="preserve">Edwin </w:t>
-      </w:r>
-      <w:proofErr w:type="spellStart"/>
-      <w:r>
-        <w:rPr>
-          <w:lang w:val="en-US"/>
-        </w:rPr>
-        <w:t>Spee</w:t>
-      </w:r>
-      <w:proofErr w:type="spellEnd"/>
+        <w:t>Edwin Spee</w:t>
+      </w:r>
     </w:p>
     <w:p>
       <w:pPr>
@@ -571,7 +555,7 @@
           <w:sz w:val="20"/>
           <w:lang w:val="en-US"/>
         </w:rPr>
-        <w:t>31 May 2016</w:t>
+        <w:t>1 June 2016</w:t>
       </w:r>
       <w:r>
         <w:rPr>
@@ -664,7 +648,7 @@
           <w:sz w:val="20"/>
           <w:lang w:val="en-US"/>
         </w:rPr>
-        <w:t>31 May 2016</w:t>
+        <w:t>1 June 2016</w:t>
       </w:r>
       <w:r>
         <w:rPr>
@@ -1009,46 +993,97 @@
               <w:spacing w:after="120"/>
               <w:textAlignment w:val="baseline"/>
               <w:rPr>
+                <w:lang w:val="en-US"/>
+              </w:rPr>
+            </w:pPr>
+            <w:r>
+              <w:rPr>
+                <w:lang w:val="en-US"/>
+              </w:rPr>
+              <w:t>This document contains the technical design for the dikes overtopping kernel, which forms a part of the WTI 2017 failure mechanism library. The kernel comprises different software components for the calculation of the discharge due to overtopping and the corresponding Z-value.</w:t>
+            </w:r>
+          </w:p>
+          <w:p>
+            <w:pPr>
+              <w:pStyle w:val="BodyText"/>
+              <w:overflowPunct w:val="0"/>
+              <w:autoSpaceDE w:val="0"/>
+              <w:autoSpaceDN w:val="0"/>
+              <w:adjustRightInd w:val="0"/>
+              <w:spacing w:after="120"/>
+              <w:textAlignment w:val="baseline"/>
+              <w:rPr>
+                <w:lang w:val="en-US"/>
+              </w:rPr>
+            </w:pPr>
+          </w:p>
+          <w:p>
+            <w:pPr>
+              <w:pStyle w:val="BodyText"/>
+              <w:overflowPunct w:val="0"/>
+              <w:autoSpaceDE w:val="0"/>
+              <w:autoSpaceDN w:val="0"/>
+              <w:adjustRightInd w:val="0"/>
+              <w:spacing w:after="120"/>
+              <w:textAlignment w:val="baseline"/>
+              <w:rPr>
+                <w:lang w:val="nl-NL"/>
+              </w:rPr>
+            </w:pPr>
+            <w:r>
+              <w:rPr>
+                <w:lang w:val="nl-NL"/>
+              </w:rPr>
+              <w:t>Dit document bevat het technische ontwerp voor de rekenkern</w:t>
+            </w:r>
+            <w:r>
+              <w:rPr>
+                <w:lang w:val="nl-NL"/>
+              </w:rPr>
+              <w:t xml:space="preserve"> </w:t>
+            </w:r>
+            <w:bookmarkStart w:id="2" w:name="_GoBack"/>
+            <w:bookmarkEnd w:id="2"/>
+            <w:r>
+              <w:rPr>
+                <w:lang w:val="nl-NL"/>
+              </w:rPr>
+              <w:t>voor overslag bij dijken.</w:t>
+            </w:r>
+            <w:r>
+              <w:rPr>
+                <w:lang w:val="nl-NL"/>
+              </w:rPr>
+              <w:t xml:space="preserve"> </w:t>
+            </w:r>
+            <w:r>
+              <w:rPr>
+                <w:lang w:val="nl-NL"/>
+              </w:rPr>
+              <w:t>Deze rekenkern vormt onderdeel van de bibliotheek van faalmechanismen van WTI 2017</w:t>
+            </w:r>
+            <w:r>
+              <w:rPr>
+                <w:lang w:val="nl-NL"/>
+              </w:rPr>
+              <w:t xml:space="preserve"> en bestaat uit verscheidene componenten voor het bepalen van het debiet bij overslag en de bijbehorende Z-waarde.</w:t>
+            </w:r>
+          </w:p>
+          <w:p>
+            <w:pPr>
+              <w:pStyle w:val="BodyText"/>
+              <w:overflowPunct w:val="0"/>
+              <w:autoSpaceDE w:val="0"/>
+              <w:autoSpaceDN w:val="0"/>
+              <w:adjustRightInd w:val="0"/>
+              <w:spacing w:after="120"/>
+              <w:textAlignment w:val="baseline"/>
+              <w:rPr>
                 <w:rFonts w:cs="Arial"/>
                 <w:i/>
+                <w:lang w:val="nl-NL"/>
               </w:rPr>
             </w:pPr>
-            <w:r>
-              <w:rPr>
-                <w:lang w:val="en-US"/>
-              </w:rPr>
-              <w:t xml:space="preserve">This document contains the technical design for the </w:t>
-            </w:r>
-            <w:r>
-              <w:rPr>
-                <w:lang w:val="en-US"/>
-              </w:rPr>
-              <w:t xml:space="preserve">dikes overtopping </w:t>
-            </w:r>
-            <w:r>
-              <w:rPr>
-                <w:lang w:val="en-US"/>
-              </w:rPr>
-              <w:t xml:space="preserve">kernel, which forms a part </w:t>
-            </w:r>
-            <w:r>
-              <w:rPr>
-                <w:lang w:val="en-US"/>
-              </w:rPr>
-              <w:t xml:space="preserve">of </w:t>
-            </w:r>
-            <w:r>
-              <w:rPr>
-                <w:lang w:val="en-US"/>
-              </w:rPr>
-              <w:t>the WTI 2017 failure mechanism library. The kernel comprises diff</w:t>
-            </w:r>
-            <w:r>
-              <w:rPr>
-                <w:lang w:val="en-US"/>
-              </w:rPr>
-              <w:t>erent software components for the calculation of the discharge due to overtopping and the corresponding Z-value.</w:t>
-            </w:r>
           </w:p>
         </w:tc>
       </w:tr>
@@ -1167,16 +1202,7 @@
                 <w:szCs w:val="18"/>
                 <w:lang w:val="en-US"/>
               </w:rPr>
-              <w:t>Ver</w:t>
-            </w:r>
-            <w:r>
-              <w:rPr>
-                <w:rFonts w:cs="Arial"/>
-                <w:sz w:val="18"/>
-                <w:szCs w:val="18"/>
-                <w:lang w:val="en-US"/>
-              </w:rPr>
-              <w:t>sion</w:t>
+              <w:t>Version</w:t>
             </w:r>
           </w:p>
         </w:tc>
@@ -1419,16 +1445,7 @@
                 <w:szCs w:val="18"/>
                 <w:lang w:val="en-US"/>
               </w:rPr>
-              <w:t>9</w:t>
-            </w:r>
-            <w:r>
-              <w:rPr>
-                <w:rFonts w:cs="Arial"/>
-                <w:sz w:val="18"/>
-                <w:szCs w:val="18"/>
-                <w:lang w:val="en-US"/>
-              </w:rPr>
-              <w:t>1</w:t>
+              <w:t>91</w:t>
             </w:r>
           </w:p>
         </w:tc>
@@ -1465,19 +1482,8 @@
                 <w:szCs w:val="18"/>
                 <w:lang w:val="en-US"/>
               </w:rPr>
-              <w:t xml:space="preserve">Edwin </w:t>
+              <w:t>Edwin Spee</w:t>
             </w:r>
-            <w:proofErr w:type="spellStart"/>
-            <w:r>
-              <w:rPr>
-                <w:rFonts w:cs="Arial"/>
-                <w:sz w:val="18"/>
-                <w:szCs w:val="18"/>
-                <w:lang w:val="en-US"/>
-              </w:rPr>
-              <w:t>Spee</w:t>
-            </w:r>
-            <w:proofErr w:type="spellEnd"/>
           </w:p>
         </w:tc>
         <w:tc>
@@ -1543,34 +1549,7 @@
                 <w:szCs w:val="18"/>
                 <w:lang w:val="en-US"/>
               </w:rPr>
-              <w:t>01</w:t>
-            </w:r>
-            <w:r>
-              <w:rPr>
-                <w:rFonts w:cs="Arial"/>
-                <w:sz w:val="18"/>
-                <w:szCs w:val="18"/>
-                <w:lang w:val="en-US"/>
-              </w:rPr>
-              <w:t>-1</w:t>
-            </w:r>
-            <w:r>
-              <w:rPr>
-                <w:rFonts w:cs="Arial"/>
-                <w:sz w:val="18"/>
-                <w:szCs w:val="18"/>
-                <w:lang w:val="en-US"/>
-              </w:rPr>
-              <w:t>2</w:t>
-            </w:r>
-            <w:r>
-              <w:rPr>
-                <w:rFonts w:cs="Arial"/>
-                <w:sz w:val="18"/>
-                <w:szCs w:val="18"/>
-                <w:lang w:val="en-US"/>
-              </w:rPr>
-              <w:t>-2015</w:t>
+              <w:t>01-12-2015</w:t>
             </w:r>
           </w:p>
         </w:tc>
@@ -1642,19 +1621,8 @@
                 <w:szCs w:val="18"/>
                 <w:lang w:val="en-US"/>
               </w:rPr>
-              <w:t xml:space="preserve">Erik de </w:t>
+              <w:t>Erik de Goede</w:t>
             </w:r>
-            <w:proofErr w:type="spellStart"/>
-            <w:r>
-              <w:rPr>
-                <w:rFonts w:cs="Arial"/>
-                <w:sz w:val="18"/>
-                <w:szCs w:val="18"/>
-                <w:lang w:val="en-US"/>
-              </w:rPr>
-              <w:t>Goede</w:t>
-            </w:r>
-            <w:proofErr w:type="spellEnd"/>
           </w:p>
         </w:tc>
         <w:tc>
@@ -1821,19 +1789,8 @@
                 <w:szCs w:val="18"/>
                 <w:lang w:val="en-US"/>
               </w:rPr>
-              <w:t xml:space="preserve">Edwin </w:t>
+              <w:t>Edwin Spee</w:t>
             </w:r>
-            <w:proofErr w:type="spellStart"/>
-            <w:r>
-              <w:rPr>
-                <w:rFonts w:cs="Arial"/>
-                <w:sz w:val="18"/>
-                <w:szCs w:val="18"/>
-                <w:lang w:val="en-US"/>
-              </w:rPr>
-              <w:t>Spee</w:t>
-            </w:r>
-            <w:proofErr w:type="spellEnd"/>
           </w:p>
         </w:tc>
         <w:tc>
@@ -1971,19 +1928,8 @@
                 <w:szCs w:val="18"/>
                 <w:lang w:val="en-US"/>
               </w:rPr>
-              <w:t xml:space="preserve">Erik de </w:t>
+              <w:t>Erik de Goede</w:t>
             </w:r>
-            <w:proofErr w:type="spellStart"/>
-            <w:r>
-              <w:rPr>
-                <w:rFonts w:cs="Arial"/>
-                <w:sz w:val="18"/>
-                <w:szCs w:val="18"/>
-                <w:lang w:val="en-US"/>
-              </w:rPr>
-              <w:t>Goede</w:t>
-            </w:r>
-            <w:proofErr w:type="spellEnd"/>
           </w:p>
         </w:tc>
         <w:tc>
@@ -2049,19 +1995,8 @@
                 <w:szCs w:val="18"/>
                 <w:lang w:val="en-US"/>
               </w:rPr>
-              <w:t xml:space="preserve">Arthur </w:t>
+              <w:t>Arthur Baart</w:t>
             </w:r>
-            <w:proofErr w:type="spellStart"/>
-            <w:r>
-              <w:rPr>
-                <w:rFonts w:cs="Arial"/>
-                <w:sz w:val="18"/>
-                <w:szCs w:val="18"/>
-                <w:lang w:val="en-US"/>
-              </w:rPr>
-              <w:t>Baart</w:t>
-            </w:r>
-            <w:proofErr w:type="spellEnd"/>
           </w:p>
         </w:tc>
         <w:tc>
@@ -2170,19 +2105,8 @@
                 <w:szCs w:val="18"/>
                 <w:lang w:val="en-US"/>
               </w:rPr>
-              <w:t xml:space="preserve">Edwin </w:t>
+              <w:t>Edwin Spee</w:t>
             </w:r>
-            <w:proofErr w:type="spellStart"/>
-            <w:r>
-              <w:rPr>
-                <w:rFonts w:cs="Arial"/>
-                <w:sz w:val="18"/>
-                <w:szCs w:val="18"/>
-                <w:lang w:val="en-US"/>
-              </w:rPr>
-              <w:t>Spee</w:t>
-            </w:r>
-            <w:proofErr w:type="spellEnd"/>
           </w:p>
         </w:tc>
         <w:tc>
@@ -2311,19 +2235,8 @@
                 <w:szCs w:val="18"/>
                 <w:lang w:val="en-US"/>
               </w:rPr>
-              <w:t xml:space="preserve">Erik de </w:t>
+              <w:t>Erik de Goede</w:t>
             </w:r>
-            <w:proofErr w:type="spellStart"/>
-            <w:r>
-              <w:rPr>
-                <w:rFonts w:cs="Arial"/>
-                <w:sz w:val="18"/>
-                <w:szCs w:val="18"/>
-                <w:lang w:val="en-US"/>
-              </w:rPr>
-              <w:t>Goede</w:t>
-            </w:r>
-            <w:proofErr w:type="spellEnd"/>
           </w:p>
         </w:tc>
         <w:tc>
@@ -2389,19 +2302,8 @@
                 <w:szCs w:val="18"/>
                 <w:lang w:val="en-US"/>
               </w:rPr>
-              <w:t xml:space="preserve">Arthur </w:t>
+              <w:t>Arthur Baart</w:t>
             </w:r>
-            <w:proofErr w:type="spellStart"/>
-            <w:r>
-              <w:rPr>
-                <w:rFonts w:cs="Arial"/>
-                <w:sz w:val="18"/>
-                <w:szCs w:val="18"/>
-                <w:lang w:val="en-US"/>
-              </w:rPr>
-              <w:t>Baart</w:t>
-            </w:r>
-            <w:proofErr w:type="spellEnd"/>
           </w:p>
         </w:tc>
         <w:tc>
@@ -2510,19 +2412,8 @@
                 <w:szCs w:val="18"/>
                 <w:lang w:val="en-US"/>
               </w:rPr>
-              <w:t xml:space="preserve">Edwin </w:t>
+              <w:t>Edwin Spee</w:t>
             </w:r>
-            <w:proofErr w:type="spellStart"/>
-            <w:r>
-              <w:rPr>
-                <w:rFonts w:cs="Arial"/>
-                <w:sz w:val="18"/>
-                <w:szCs w:val="18"/>
-                <w:lang w:val="en-US"/>
-              </w:rPr>
-              <w:t>Spee</w:t>
-            </w:r>
-            <w:proofErr w:type="spellEnd"/>
           </w:p>
         </w:tc>
         <w:tc>
@@ -2689,19 +2580,8 @@
                 <w:szCs w:val="18"/>
                 <w:lang w:val="en-US"/>
               </w:rPr>
-              <w:t xml:space="preserve">Erik de </w:t>
+              <w:t>Erik de Goede</w:t>
             </w:r>
-            <w:proofErr w:type="spellStart"/>
-            <w:r>
-              <w:rPr>
-                <w:rFonts w:cs="Arial"/>
-                <w:sz w:val="18"/>
-                <w:szCs w:val="18"/>
-                <w:lang w:val="en-US"/>
-              </w:rPr>
-              <w:t>Goede</w:t>
-            </w:r>
-            <w:proofErr w:type="spellEnd"/>
           </w:p>
         </w:tc>
         <w:tc>
@@ -2767,19 +2647,8 @@
                 <w:szCs w:val="18"/>
                 <w:lang w:val="en-US"/>
               </w:rPr>
-              <w:t xml:space="preserve">Arthur </w:t>
+              <w:t>Arthur Baart</w:t>
             </w:r>
-            <w:proofErr w:type="spellStart"/>
-            <w:r>
-              <w:rPr>
-                <w:rFonts w:cs="Arial"/>
-                <w:sz w:val="18"/>
-                <w:szCs w:val="18"/>
-                <w:lang w:val="en-US"/>
-              </w:rPr>
-              <w:t>Baart</w:t>
-            </w:r>
-            <w:proofErr w:type="spellEnd"/>
           </w:p>
         </w:tc>
         <w:tc>
@@ -3191,7 +3060,7 @@
           <w:lang w:val="en-US"/>
         </w:rPr>
       </w:pPr>
-      <w:bookmarkStart w:id="2" w:name="wlL5"/>
+      <w:bookmarkStart w:id="3" w:name="wlL5"/>
       <w:r>
         <w:rPr>
           <w:rStyle w:val="Hidden"/>
@@ -3200,14 +3069,14 @@
         <w:lastRenderedPageBreak/>
         <w:t>wlL5</w:t>
       </w:r>
-      <w:bookmarkEnd w:id="2"/>
+      <w:bookmarkEnd w:id="3"/>
       <w:r>
         <w:rPr>
           <w:lang w:val="en-US"/>
         </w:rPr>
         <w:t xml:space="preserve"> </w:t>
       </w:r>
-      <w:bookmarkStart w:id="3" w:name="wlSummary"/>
+      <w:bookmarkStart w:id="4" w:name="wlSummary"/>
       <w:r>
         <w:rPr>
           <w:rStyle w:val="Hidden"/>
@@ -3215,7 +3084,7 @@
         </w:rPr>
         <w:t>wlSummary</w:t>
       </w:r>
-      <w:bookmarkEnd w:id="3"/>
+      <w:bookmarkEnd w:id="4"/>
       <w:r>
         <w:rPr>
           <w:lang w:val="en-US"/>
@@ -3238,7 +3107,7 @@
           <w:lang w:val="en-US"/>
         </w:rPr>
       </w:pPr>
-      <w:bookmarkStart w:id="4" w:name="wlContents"/>
+      <w:bookmarkStart w:id="5" w:name="wlContents"/>
       <w:r>
         <w:rPr>
           <w:lang w:val="en-US"/>
@@ -3246,13 +3115,13 @@
         <w:lastRenderedPageBreak/>
         <w:t>Contents</w:t>
       </w:r>
-      <w:bookmarkEnd w:id="4"/>
+      <w:bookmarkEnd w:id="5"/>
     </w:p>
     <w:p>
       <w:pPr>
         <w:pStyle w:val="TOC1"/>
       </w:pPr>
-      <w:bookmarkStart w:id="5" w:name="wlL2"/>
+      <w:bookmarkStart w:id="6" w:name="wlL2"/>
       <w:r>
         <w:rPr>
           <w:rStyle w:val="Hidden"/>
@@ -3260,14 +3129,14 @@
         </w:rPr>
         <w:t>wlL2</w:t>
       </w:r>
-      <w:bookmarkEnd w:id="5"/>
+      <w:bookmarkEnd w:id="6"/>
       <w:r>
         <w:rPr>
           <w:lang w:val="en-US"/>
         </w:rPr>
         <w:t xml:space="preserve"> </w:t>
       </w:r>
-      <w:bookmarkStart w:id="6" w:name="wlL1"/>
+      <w:bookmarkStart w:id="7" w:name="wlL1"/>
       <w:r>
         <w:rPr>
           <w:rStyle w:val="Hidden"/>
@@ -3275,14 +3144,14 @@
         </w:rPr>
         <w:t>wlL1</w:t>
       </w:r>
-      <w:bookmarkEnd w:id="6"/>
+      <w:bookmarkEnd w:id="7"/>
       <w:r>
         <w:rPr>
           <w:lang w:val="en-US"/>
         </w:rPr>
         <w:t xml:space="preserve"> </w:t>
       </w:r>
-      <w:bookmarkStart w:id="7" w:name="wlL3"/>
+      <w:bookmarkStart w:id="8" w:name="wlL3"/>
       <w:r>
         <w:rPr>
           <w:rStyle w:val="Hidden"/>
@@ -3290,14 +3159,14 @@
         </w:rPr>
         <w:t>wlL3</w:t>
       </w:r>
-      <w:bookmarkEnd w:id="7"/>
+      <w:bookmarkEnd w:id="8"/>
       <w:r>
         <w:rPr>
           <w:lang w:val="en-US"/>
         </w:rPr>
         <w:t xml:space="preserve"> </w:t>
       </w:r>
-      <w:bookmarkStart w:id="8" w:name="wlL4"/>
+      <w:bookmarkStart w:id="9" w:name="wlL4"/>
       <w:r>
         <w:rPr>
           <w:rStyle w:val="Hidden"/>
@@ -3305,8 +3174,8 @@
         </w:rPr>
         <w:t>wlL4</w:t>
       </w:r>
-      <w:bookmarkStart w:id="9" w:name="wlListTabs"/>
-      <w:bookmarkEnd w:id="8"/>
+      <w:bookmarkStart w:id="10" w:name="wlListTabs"/>
+      <w:bookmarkEnd w:id="9"/>
       <w:r>
         <w:rPr>
           <w:b w:val="0"/>
@@ -4550,14 +4419,14 @@
         </w:rPr>
         <w:t>wlListTabs</w:t>
       </w:r>
-      <w:bookmarkEnd w:id="9"/>
+      <w:bookmarkEnd w:id="10"/>
       <w:r>
         <w:rPr>
           <w:lang w:val="en-US"/>
         </w:rPr>
         <w:t xml:space="preserve"> </w:t>
       </w:r>
-      <w:bookmarkStart w:id="10" w:name="wlListFigs"/>
+      <w:bookmarkStart w:id="11" w:name="wlListFigs"/>
       <w:r>
         <w:rPr>
           <w:rStyle w:val="Hidden"/>
@@ -4565,14 +4434,14 @@
         </w:rPr>
         <w:t>wlListFigs</w:t>
       </w:r>
-      <w:bookmarkEnd w:id="10"/>
+      <w:bookmarkEnd w:id="11"/>
       <w:r>
         <w:rPr>
           <w:lang w:val="en-US"/>
         </w:rPr>
         <w:t xml:space="preserve"> </w:t>
       </w:r>
-      <w:bookmarkStart w:id="11" w:name="wlListPhotos"/>
+      <w:bookmarkStart w:id="12" w:name="wlListPhotos"/>
       <w:r>
         <w:rPr>
           <w:rStyle w:val="Hidden"/>
@@ -4580,14 +4449,14 @@
         </w:rPr>
         <w:t>wlListPhotos</w:t>
       </w:r>
-      <w:bookmarkEnd w:id="11"/>
+      <w:bookmarkEnd w:id="12"/>
       <w:r>
         <w:rPr>
           <w:lang w:val="en-US"/>
         </w:rPr>
         <w:t xml:space="preserve"> </w:t>
       </w:r>
-      <w:bookmarkStart w:id="12" w:name="wlListSymb"/>
+      <w:bookmarkStart w:id="13" w:name="wlListSymb"/>
       <w:r>
         <w:rPr>
           <w:rStyle w:val="Hidden"/>
@@ -4595,7 +4464,7 @@
         </w:rPr>
         <w:t>wlListSymb</w:t>
       </w:r>
-      <w:bookmarkEnd w:id="12"/>
+      <w:bookmarkEnd w:id="13"/>
       <w:r>
         <w:rPr>
           <w:lang w:val="en-US"/>
@@ -4636,7 +4505,7 @@
           <w:docGrid w:linePitch="299"/>
         </w:sectPr>
       </w:pPr>
-      <w:bookmarkStart w:id="13" w:name="wlStartOfText"/>
+      <w:bookmarkStart w:id="14" w:name="wlStartOfText"/>
     </w:p>
     <w:p>
       <w:pPr>
@@ -4718,10 +4587,10 @@
         </w:rPr>
         <w:fldChar w:fldCharType="end"/>
       </w:r>
-      <w:bookmarkStart w:id="14" w:name="MTUpdateHome"/>
-      <w:bookmarkStart w:id="15" w:name="_Toc452453715"/>
-      <w:bookmarkEnd w:id="13"/>
+      <w:bookmarkStart w:id="15" w:name="MTUpdateHome"/>
+      <w:bookmarkStart w:id="16" w:name="_Toc452453715"/>
       <w:bookmarkEnd w:id="14"/>
+      <w:bookmarkEnd w:id="15"/>
       <w:r>
         <w:rPr>
           <w:lang w:val="en-US"/>
@@ -4740,7 +4609,7 @@
         </w:rPr>
         <w:t>troduction</w:t>
       </w:r>
-      <w:bookmarkEnd w:id="15"/>
+      <w:bookmarkEnd w:id="16"/>
       <w:r>
         <w:rPr>
           <w:lang w:val="en-US"/>
@@ -4755,14 +4624,14 @@
           <w:lang w:val="en-US"/>
         </w:rPr>
       </w:pPr>
-      <w:bookmarkStart w:id="16" w:name="_Toc452453716"/>
+      <w:bookmarkStart w:id="17" w:name="_Toc452453716"/>
       <w:r>
         <w:rPr>
           <w:lang w:val="en-US"/>
         </w:rPr>
         <w:t>Purpose and scope of this document</w:t>
       </w:r>
-      <w:bookmarkEnd w:id="16"/>
+      <w:bookmarkEnd w:id="17"/>
       <w:r>
         <w:rPr>
           <w:lang w:val="en-US"/>
@@ -5105,7 +4974,7 @@
           <w:lang w:val="en-US"/>
         </w:rPr>
       </w:pPr>
-      <w:bookmarkStart w:id="17" w:name="_Toc452453717"/>
+      <w:bookmarkStart w:id="18" w:name="_Toc452453717"/>
       <w:r>
         <w:rPr>
           <w:lang w:val="en-US"/>
@@ -5124,7 +4993,7 @@
         </w:rPr>
         <w:t>ystem documents</w:t>
       </w:r>
-      <w:bookmarkEnd w:id="17"/>
+      <w:bookmarkEnd w:id="18"/>
     </w:p>
     <w:p>
       <w:pPr>
@@ -5374,16 +5243,8 @@
               <w:rPr>
                 <w:lang w:val="nl-NL"/>
               </w:rPr>
-              <w:t xml:space="preserve">B. </w:t>
+              <w:t>B. Kuijper</w:t>
             </w:r>
-            <w:proofErr w:type="spellStart"/>
-            <w:r>
-              <w:rPr>
-                <w:lang w:val="nl-NL"/>
-              </w:rPr>
-              <w:t>Kuijper</w:t>
-            </w:r>
-            <w:proofErr w:type="spellEnd"/>
           </w:p>
           <w:p>
             <w:pPr>
@@ -5516,16 +5377,8 @@
               <w:rPr>
                 <w:lang w:val="en-US"/>
               </w:rPr>
-              <w:t xml:space="preserve">E.J. </w:t>
+              <w:t>E.J. Spee</w:t>
             </w:r>
-            <w:proofErr w:type="spellStart"/>
-            <w:r>
-              <w:rPr>
-                <w:lang w:val="en-US"/>
-              </w:rPr>
-              <w:t>Spee</w:t>
-            </w:r>
-            <w:proofErr w:type="spellEnd"/>
           </w:p>
         </w:tc>
         <w:tc>
@@ -5543,16 +5396,8 @@
               <w:rPr>
                 <w:lang w:val="en-US"/>
               </w:rPr>
-              <w:t xml:space="preserve">E. de </w:t>
+              <w:t>E. de Goede</w:t>
             </w:r>
-            <w:proofErr w:type="spellStart"/>
-            <w:r>
-              <w:rPr>
-                <w:lang w:val="en-US"/>
-              </w:rPr>
-              <w:t>Goede</w:t>
-            </w:r>
-            <w:proofErr w:type="spellEnd"/>
           </w:p>
         </w:tc>
       </w:tr>
@@ -5820,14 +5665,14 @@
           <w:lang w:val="en-US"/>
         </w:rPr>
       </w:pPr>
-      <w:bookmarkStart w:id="18" w:name="_Toc452453718"/>
+      <w:bookmarkStart w:id="19" w:name="_Toc452453718"/>
       <w:r>
         <w:rPr>
           <w:lang w:val="en-US"/>
         </w:rPr>
         <w:t>Assumptions and constraints</w:t>
       </w:r>
-      <w:bookmarkEnd w:id="18"/>
+      <w:bookmarkEnd w:id="19"/>
     </w:p>
     <w:p>
       <w:pPr>
@@ -5886,7 +5731,7 @@
           <w:lang w:val="en-US"/>
         </w:rPr>
       </w:pPr>
-      <w:bookmarkStart w:id="19" w:name="_Ref338593365"/>
+      <w:bookmarkStart w:id="20" w:name="_Ref338593365"/>
       <w:r>
         <w:rPr>
           <w:lang w:val="en-US"/>
@@ -5947,7 +5792,7 @@
         </w:rPr>
         <w:t>.</w:t>
       </w:r>
-      <w:bookmarkEnd w:id="19"/>
+      <w:bookmarkEnd w:id="20"/>
       <w:r>
         <w:rPr>
           <w:lang w:val="en-US"/>
@@ -6103,8 +5948,8 @@
           <w:lang w:val="en-US"/>
         </w:rPr>
       </w:pPr>
-      <w:bookmarkStart w:id="20" w:name="_Ref354465720"/>
-      <w:bookmarkStart w:id="21" w:name="_Ref346544205"/>
+      <w:bookmarkStart w:id="21" w:name="_Ref354465720"/>
+      <w:bookmarkStart w:id="22" w:name="_Ref346544205"/>
       <w:r>
         <w:rPr>
           <w:lang w:val="en-US"/>
@@ -6177,7 +6022,7 @@
         </w:rPr>
         <w:t>.</w:t>
       </w:r>
-      <w:bookmarkEnd w:id="20"/>
+      <w:bookmarkEnd w:id="21"/>
       <w:r>
         <w:rPr>
           <w:lang w:val="en-US"/>
@@ -6203,7 +6048,7 @@
           <w:lang w:val="en-US"/>
         </w:rPr>
       </w:pPr>
-      <w:bookmarkStart w:id="22" w:name="_Ref354465734"/>
+      <w:bookmarkStart w:id="23" w:name="_Ref354465734"/>
       <w:r>
         <w:rPr>
           <w:lang w:val="en-US"/>
@@ -6272,9 +6117,9 @@
         </w:rPr>
         <w:t xml:space="preserve">). </w:t>
       </w:r>
-      <w:bookmarkEnd w:id="22"/>
+      <w:bookmarkEnd w:id="23"/>
     </w:p>
-    <w:bookmarkEnd w:id="21"/>
+    <w:bookmarkEnd w:id="22"/>
     <w:p>
       <w:pPr>
         <w:pStyle w:val="Heading1"/>
@@ -6288,8 +6133,8 @@
         </w:rPr>
         <w:br w:type="page"/>
       </w:r>
-      <w:bookmarkStart w:id="23" w:name="_Toc348103898"/>
-      <w:bookmarkStart w:id="24" w:name="_Toc452453719"/>
+      <w:bookmarkStart w:id="24" w:name="_Toc348103898"/>
+      <w:bookmarkStart w:id="25" w:name="_Toc452453719"/>
       <w:r>
         <w:lastRenderedPageBreak/>
         <w:t>Technical</w:t>
@@ -6297,20 +6142,20 @@
       <w:r>
         <w:t xml:space="preserve"> Design</w:t>
       </w:r>
-      <w:bookmarkEnd w:id="23"/>
       <w:bookmarkEnd w:id="24"/>
+      <w:bookmarkEnd w:id="25"/>
     </w:p>
     <w:p>
       <w:pPr>
         <w:pStyle w:val="Heading2"/>
       </w:pPr>
-      <w:bookmarkStart w:id="25" w:name="_Toc348103900"/>
-      <w:bookmarkStart w:id="26" w:name="_Toc452453720"/>
-      <w:bookmarkEnd w:id="25"/>
+      <w:bookmarkStart w:id="26" w:name="_Toc348103900"/>
+      <w:bookmarkStart w:id="27" w:name="_Toc452453720"/>
+      <w:bookmarkEnd w:id="26"/>
       <w:r>
         <w:t>General</w:t>
       </w:r>
-      <w:bookmarkEnd w:id="26"/>
+      <w:bookmarkEnd w:id="27"/>
     </w:p>
     <w:p>
       <w:pPr>
@@ -6429,13 +6274,13 @@
       <w:pPr>
         <w:pStyle w:val="Heading3"/>
       </w:pPr>
-      <w:bookmarkStart w:id="27" w:name="_Toc348103901"/>
-      <w:bookmarkStart w:id="28" w:name="_Toc452453721"/>
+      <w:bookmarkStart w:id="28" w:name="_Toc348103901"/>
+      <w:bookmarkStart w:id="29" w:name="_Toc452453721"/>
       <w:proofErr w:type="spellStart"/>
       <w:r>
         <w:t>HydraRing</w:t>
       </w:r>
-      <w:bookmarkEnd w:id="27"/>
+      <w:bookmarkEnd w:id="28"/>
       <w:proofErr w:type="spellEnd"/>
       <w:r>
         <w:t xml:space="preserve"> and other </w:t>
@@ -6448,7 +6293,7 @@
       <w:r>
         <w:t xml:space="preserve"> programs</w:t>
       </w:r>
-      <w:bookmarkEnd w:id="28"/>
+      <w:bookmarkEnd w:id="29"/>
     </w:p>
     <w:p>
       <w:pPr>
@@ -6515,8 +6360,8 @@
       <w:pPr>
         <w:pStyle w:val="Heading3"/>
       </w:pPr>
-      <w:bookmarkStart w:id="29" w:name="_Toc348103902"/>
-      <w:bookmarkStart w:id="30" w:name="_Toc452453722"/>
+      <w:bookmarkStart w:id="30" w:name="_Toc348103902"/>
+      <w:bookmarkStart w:id="31" w:name="_Toc452453722"/>
       <w:proofErr w:type="spellStart"/>
       <w:r>
         <w:t>RingToets</w:t>
@@ -6534,94 +6379,7 @@
       <w:r>
         <w:t>programs</w:t>
       </w:r>
-      <w:bookmarkEnd w:id="29"/>
       <w:bookmarkEnd w:id="30"/>
-    </w:p>
-    <w:p>
-      <w:pPr>
-        <w:pStyle w:val="BodyText"/>
-      </w:pPr>
-    </w:p>
-    <w:p>
-      <w:pPr>
-        <w:pStyle w:val="BodyText"/>
-      </w:pPr>
-      <w:r>
-        <w:t xml:space="preserve">In order to be usable in </w:t>
-      </w:r>
-      <w:proofErr w:type="spellStart"/>
-      <w:r>
-        <w:t>RingToets</w:t>
-      </w:r>
-      <w:proofErr w:type="spellEnd"/>
-      <w:r>
-        <w:t xml:space="preserve">, the kernel provides high level functions in the dll for calculating the discharge and the resulting </w:t>
-      </w:r>
-      <w:r>
-        <w:t>Z</w:t>
-      </w:r>
-      <w:r>
-        <w:t xml:space="preserve">-function, where input arguments are C# </w:t>
-      </w:r>
-      <w:proofErr w:type="spellStart"/>
-      <w:r>
-        <w:t>datatypes</w:t>
-      </w:r>
-      <w:proofErr w:type="spellEnd"/>
-      <w:r>
-        <w:t xml:space="preserve">. </w:t>
-      </w:r>
-    </w:p>
-    <w:p>
-      <w:pPr>
-        <w:pStyle w:val="BodyText"/>
-      </w:pPr>
-    </w:p>
-    <w:p>
-      <w:pPr>
-        <w:pStyle w:val="BodyText"/>
-      </w:pPr>
-      <w:r>
-        <w:t>The dll must be wrapped in a C</w:t>
-      </w:r>
-      <w:r>
-        <w:t># wrapper class. In the test</w:t>
-      </w:r>
-      <w:r>
-        <w:t xml:space="preserve"> </w:t>
-      </w:r>
-      <w:r>
-        <w:t>b</w:t>
-      </w:r>
-      <w:r>
-        <w:t>e</w:t>
-      </w:r>
-      <w:r>
-        <w:t xml:space="preserve">nch an example wrapper is available that can be used as a blueprint for the actual wrapper in </w:t>
-      </w:r>
-      <w:proofErr w:type="spellStart"/>
-      <w:r>
-        <w:t>RingToets</w:t>
-      </w:r>
-      <w:proofErr w:type="spellEnd"/>
-      <w:r>
-        <w:t>.</w:t>
-      </w:r>
-      <w:r>
-        <w:t xml:space="preserve"> </w:t>
-      </w:r>
-      <w:r>
-        <w:t>For this moment, such a wrapper will not be part of this kernel.</w:t>
-      </w:r>
-    </w:p>
-    <w:p>
-      <w:pPr>
-        <w:pStyle w:val="Heading3"/>
-      </w:pPr>
-      <w:bookmarkStart w:id="31" w:name="_Toc452453723"/>
-      <w:r>
-        <w:t>Dependencies and environment</w:t>
-      </w:r>
       <w:bookmarkEnd w:id="31"/>
     </w:p>
     <w:p>
@@ -6634,22 +6392,115 @@
         <w:pStyle w:val="BodyText"/>
       </w:pPr>
       <w:r>
-        <w:t>The dikes overtopping kernel is a 32-bit Windows native dll.</w:t>
+        <w:t xml:space="preserve">In order to be usable in </w:t>
+      </w:r>
+      <w:proofErr w:type="spellStart"/>
+      <w:r>
+        <w:t>RingToets</w:t>
+      </w:r>
+      <w:proofErr w:type="spellEnd"/>
+      <w:r>
+        <w:t xml:space="preserve">, the kernel provides high level functions in the dll for calculating the discharge and the resulting </w:t>
+      </w:r>
+      <w:r>
+        <w:t>Z</w:t>
+      </w:r>
+      <w:r>
+        <w:t xml:space="preserve">-function, where input arguments are C# </w:t>
+      </w:r>
+      <w:proofErr w:type="spellStart"/>
+      <w:r>
+        <w:t>datatypes</w:t>
+      </w:r>
+      <w:proofErr w:type="spellEnd"/>
+      <w:r>
+        <w:t xml:space="preserve">. </w:t>
       </w:r>
     </w:p>
     <w:p>
       <w:pPr>
         <w:pStyle w:val="BodyText"/>
       </w:pPr>
-      <w:bookmarkStart w:id="32" w:name="_GoBack"/>
+    </w:p>
+    <w:p>
+      <w:pPr>
+        <w:pStyle w:val="BodyText"/>
+      </w:pPr>
+      <w:r>
+        <w:t>The dll must be wrapped in a C</w:t>
+      </w:r>
+      <w:r>
+        <w:t># wrapper class. In the test</w:t>
+      </w:r>
+      <w:r>
+        <w:t xml:space="preserve"> </w:t>
+      </w:r>
+      <w:r>
+        <w:t>b</w:t>
+      </w:r>
+      <w:r>
+        <w:t>e</w:t>
+      </w:r>
+      <w:r>
+        <w:t xml:space="preserve">nch an example wrapper is available that can be used as a blueprint for the actual wrapper in </w:t>
+      </w:r>
+      <w:proofErr w:type="spellStart"/>
+      <w:r>
+        <w:t>RingToets</w:t>
+      </w:r>
+      <w:proofErr w:type="spellEnd"/>
+      <w:r>
+        <w:t>.</w:t>
+      </w:r>
+      <w:r>
+        <w:t xml:space="preserve"> </w:t>
+      </w:r>
+      <w:r>
+        <w:t>For this moment, such a wrapper will not be part of this kernel.</w:t>
+      </w:r>
+    </w:p>
+    <w:p>
+      <w:pPr>
+        <w:pStyle w:val="Heading3"/>
+      </w:pPr>
+      <w:bookmarkStart w:id="32" w:name="_Toc452453723"/>
+      <w:r>
+        <w:t>Dependencies and environment</w:t>
+      </w:r>
       <w:bookmarkEnd w:id="32"/>
     </w:p>
     <w:p>
       <w:pPr>
         <w:pStyle w:val="BodyText"/>
       </w:pPr>
-      <w:r>
-        <w:t xml:space="preserve">There is no dependency anymore on the feedback dll of </w:t>
+    </w:p>
+    <w:p>
+      <w:pPr>
+        <w:pStyle w:val="BodyText"/>
+      </w:pPr>
+      <w:r>
+        <w:t>The dikes overtopping kernel is a 32-bit Windows native dll.</w:t>
+      </w:r>
+    </w:p>
+    <w:p>
+      <w:pPr>
+        <w:pStyle w:val="BodyText"/>
+      </w:pPr>
+    </w:p>
+    <w:p>
+      <w:pPr>
+        <w:pStyle w:val="BodyText"/>
+      </w:pPr>
+      <w:r>
+        <w:t xml:space="preserve">There is no dependency anymore on the feedback </w:t>
+      </w:r>
+      <w:proofErr w:type="spellStart"/>
+      <w:r>
+        <w:t>dll</w:t>
+      </w:r>
+      <w:proofErr w:type="spellEnd"/>
+      <w:r>
+        <w:t xml:space="preserve"> of </w:t>
       </w:r>
       <w:proofErr w:type="spellStart"/>
       <w:r>
@@ -10051,21 +9902,12 @@
           <w:lang w:eastAsia="zh-CN"/>
         </w:rPr>
       </w:pPr>
-      <w:proofErr w:type="spellStart"/>
       <w:r>
         <w:rPr>
           <w:rFonts w:cs="Arial"/>
           <w:lang w:eastAsia="zh-CN"/>
         </w:rPr>
-        <w:t>i</w:t>
-      </w:r>
-      <w:proofErr w:type="spellEnd"/>
-      <w:r>
-        <w:rPr>
-          <w:rFonts w:cs="Arial"/>
-          <w:lang w:eastAsia="zh-CN"/>
-        </w:rPr>
-        <w:t>) Calculate 2% wave run-up: z</w:t>
+        <w:t>i) Calculate 2% wave run-up: z</w:t>
       </w:r>
       <w:r>
         <w:rPr>
@@ -10796,23 +10638,7 @@
           <w:rFonts w:cs="Arial"/>
           <w:lang w:eastAsia="zh-CN"/>
         </w:rPr>
-        <w:t xml:space="preserve">Note that within each iteration step, steps a … </w:t>
-      </w:r>
-      <w:proofErr w:type="spellStart"/>
-      <w:r>
-        <w:rPr>
-          <w:rFonts w:cs="Arial"/>
-          <w:lang w:eastAsia="zh-CN"/>
-        </w:rPr>
-        <w:t>i</w:t>
-      </w:r>
-      <w:proofErr w:type="spellEnd"/>
-      <w:r>
-        <w:rPr>
-          <w:rFonts w:cs="Arial"/>
-          <w:lang w:eastAsia="zh-CN"/>
-        </w:rPr>
-        <w:t xml:space="preserve"> may give an error. In that case the computation of z</w:t>
+        <w:t>Note that within each iteration step, steps a … i may give an error. In that case the computation of z</w:t>
       </w:r>
       <w:r>
         <w:rPr>
@@ -10941,13 +10767,8 @@
         <w:t xml:space="preserve"> step</w:t>
       </w:r>
       <w:r>
-        <w:t xml:space="preserve">s a … </w:t>
-      </w:r>
-      <w:proofErr w:type="spellStart"/>
-      <w:r>
-        <w:t>i</w:t>
-      </w:r>
-      <w:proofErr w:type="spellEnd"/>
+        <w:t>s a … i</w:t>
+      </w:r>
       <w:r>
         <w:t>.</w:t>
       </w:r>
@@ -12367,7 +12188,7 @@
               <w:rFonts w:cs="Arial"/>
               <w:szCs w:val="24"/>
             </w:rPr>
-            <w:t>31 May 2016</w:t>
+            <w:t>01 June 2016</w:t>
           </w:r>
           <w:r>
             <w:rPr>
@@ -23503,7 +23324,7 @@
 </file>
 
 <file path=customXml/itemProps1.xml><?xml version="1.0" encoding="utf-8"?>
-<ds:datastoreItem xmlns:ds="http://schemas.openxmlformats.org/officeDocument/2006/customXml" ds:itemID="{C64C5643-8EA7-404B-98AE-1FD5DF882411}">
+<ds:datastoreItem xmlns:ds="http://schemas.openxmlformats.org/officeDocument/2006/customXml" ds:itemID="{810DC1F3-AB21-451A-B635-A984D525B20B}">
   <ds:schemaRefs>
     <ds:schemaRef ds:uri="http://schemas.openxmlformats.org/officeDocument/2006/bibliography"/>
   </ds:schemaRefs>

</xml_diff>

<commit_message>
processed review comments (title was Piping) Related to Issue [OVERS-31]
</commit_message>
<xml_diff>
--- a/doc/Dikes Overtopping Kernel - Technical design.docx
+++ b/doc/Dikes Overtopping Kernel - Technical design.docx
@@ -15,7 +15,9 @@
           <w:lang w:val="en-US"/>
         </w:rPr>
       </w:pPr>
+      <w:bookmarkStart w:id="0" w:name="_GoBack"/>
     </w:p>
+    <w:bookmarkEnd w:id="0"/>
     <w:p>
       <w:pPr>
         <w:framePr w:w="6180" w:h="2000" w:hRule="exact" w:hSpace="180" w:wrap="around" w:vAnchor="page" w:hAnchor="page" w:x="2446" w:y="4948"/>
@@ -67,7 +69,7 @@
           <w:sz w:val="36"/>
           <w:lang w:val="en-US"/>
         </w:rPr>
-        <w:t xml:space="preserve"> Mechanisms - Piping Kernel</w:t>
+        <w:t xml:space="preserve"> Mechanisms - Dikes Overtopping Kernel</w:t>
       </w:r>
       <w:r>
         <w:rPr>
@@ -248,7 +250,6 @@
         <w:t>Edwin Spee</w:t>
       </w:r>
     </w:p>
-    <w:proofErr w:type="gramStart"/>
     <w:p>
       <w:pPr>
         <w:framePr w:w="6180" w:h="2000" w:hRule="exact" w:hSpace="180" w:wrap="around" w:vAnchor="page" w:hAnchor="page" w:x="2446" w:y="4948"/>
@@ -284,23 +285,32 @@
         </w:rPr>
         <w:fldChar w:fldCharType="separate"/>
       </w:r>
+      <w:proofErr w:type="gramStart"/>
       <w:r>
         <w:rPr>
           <w:b/>
           <w:sz w:val="36"/>
           <w:lang w:val="en-US"/>
         </w:rPr>
-        <w:t>WTI2017  Failure Mechanisms - Piping Kernel</w:t>
-      </w:r>
+        <w:t>WTI2017  Failure</w:t>
+      </w:r>
+      <w:proofErr w:type="gramEnd"/>
       <w:r>
         <w:rPr>
           <w:b/>
           <w:sz w:val="36"/>
           <w:lang w:val="en-US"/>
         </w:rPr>
+        <w:t xml:space="preserve"> Mechanisms - Dikes Overtopping Kernel</w:t>
+      </w:r>
+      <w:r>
+        <w:rPr>
+          <w:b/>
+          <w:sz w:val="36"/>
+          <w:lang w:val="en-US"/>
+        </w:rPr>
         <w:fldChar w:fldCharType="end"/>
       </w:r>
-      <w:proofErr w:type="gramEnd"/>
     </w:p>
     <w:p>
       <w:pPr>
@@ -390,7 +400,6 @@
         </w:rPr>
       </w:pPr>
     </w:p>
-    <w:proofErr w:type="gramStart"/>
     <w:p>
       <w:pPr>
         <w:framePr w:w="5670" w:h="1701" w:hRule="exact" w:hSpace="57" w:wrap="around" w:vAnchor="page" w:hAnchor="page" w:x="4856" w:y="7642"/>
@@ -416,7 +425,7 @@
           <w:sz w:val="36"/>
           <w:lang w:val="en-US"/>
         </w:rPr>
-        <w:instrText xml:space="preserve"> TITLE  "WTI2017  Failure Mechanisms - Piping Kernel"  \* MERGEFORMAT </w:instrText>
+        <w:instrText xml:space="preserve"> TITLE  "WTI2017  Failure Mechanisms - Dikes Overtopping Kernel"  \* MERGEFORMAT </w:instrText>
       </w:r>
       <w:r>
         <w:rPr>
@@ -426,23 +435,32 @@
         </w:rPr>
         <w:fldChar w:fldCharType="separate"/>
       </w:r>
+      <w:proofErr w:type="gramStart"/>
       <w:r>
         <w:rPr>
           <w:b/>
           <w:sz w:val="36"/>
           <w:lang w:val="en-US"/>
         </w:rPr>
-        <w:t>WTI2017  Failure Mechanisms - Piping Kernel</w:t>
-      </w:r>
+        <w:t>WTI2017  Failure</w:t>
+      </w:r>
+      <w:proofErr w:type="gramEnd"/>
       <w:r>
         <w:rPr>
           <w:b/>
           <w:sz w:val="36"/>
           <w:lang w:val="en-US"/>
         </w:rPr>
+        <w:t xml:space="preserve"> Mechanisms - Dikes Overtopping Kernel</w:t>
+      </w:r>
+      <w:r>
+        <w:rPr>
+          <w:b/>
+          <w:sz w:val="36"/>
+          <w:lang w:val="en-US"/>
+        </w:rPr>
         <w:fldChar w:fldCharType="end"/>
       </w:r>
-      <w:proofErr w:type="gramEnd"/>
     </w:p>
     <w:p>
       <w:pPr>
@@ -555,7 +573,7 @@
           <w:sz w:val="20"/>
           <w:lang w:val="en-US"/>
         </w:rPr>
-        <w:t>1 June 2016</w:t>
+        <w:t>2 June 2016</w:t>
       </w:r>
       <w:r>
         <w:rPr>
@@ -593,8 +611,8 @@
           <w:lang w:val="en-US"/>
         </w:rPr>
       </w:pPr>
-      <w:bookmarkStart w:id="0" w:name="concept"/>
-      <w:bookmarkEnd w:id="0"/>
+      <w:bookmarkStart w:id="1" w:name="concept"/>
+      <w:bookmarkEnd w:id="1"/>
       <w:r>
         <w:rPr>
           <w:b/>
@@ -648,7 +666,7 @@
           <w:sz w:val="20"/>
           <w:lang w:val="en-US"/>
         </w:rPr>
-        <w:t>1 June 2016</w:t>
+        <w:t>2 June 2016</w:t>
       </w:r>
       <w:r>
         <w:rPr>
@@ -752,7 +770,7 @@
                 <w:lang w:val="en-US"/>
               </w:rPr>
             </w:pPr>
-            <w:bookmarkStart w:id="1" w:name="wlRapStat"/>
+            <w:bookmarkStart w:id="2" w:name="wlRapStat"/>
             <w:r>
               <w:rPr>
                 <w:rFonts w:cs="Arial"/>
@@ -1042,8 +1060,6 @@
               </w:rPr>
               <w:t xml:space="preserve"> </w:t>
             </w:r>
-            <w:bookmarkStart w:id="2" w:name="_GoBack"/>
-            <w:bookmarkEnd w:id="2"/>
             <w:r>
               <w:rPr>
                 <w:lang w:val="nl-NL"/>
@@ -2479,7 +2495,34 @@
                 <w:szCs w:val="18"/>
                 <w:lang w:val="en-US"/>
               </w:rPr>
-              <w:t>31-05-2016</w:t>
+              <w:t>02</w:t>
+            </w:r>
+            <w:r>
+              <w:rPr>
+                <w:rFonts w:cs="Arial"/>
+                <w:sz w:val="18"/>
+                <w:szCs w:val="18"/>
+                <w:lang w:val="en-US"/>
+              </w:rPr>
+              <w:t>-0</w:t>
+            </w:r>
+            <w:r>
+              <w:rPr>
+                <w:rFonts w:cs="Arial"/>
+                <w:sz w:val="18"/>
+                <w:szCs w:val="18"/>
+                <w:lang w:val="en-US"/>
+              </w:rPr>
+              <w:t>6</w:t>
+            </w:r>
+            <w:r>
+              <w:rPr>
+                <w:rFonts w:cs="Arial"/>
+                <w:sz w:val="18"/>
+                <w:szCs w:val="18"/>
+                <w:lang w:val="en-US"/>
+              </w:rPr>
+              <w:t>-2016</w:t>
             </w:r>
           </w:p>
         </w:tc>
@@ -2517,7 +2560,6 @@
               </w:rPr>
               <w:t xml:space="preserve">extended with thread safety, </w:t>
             </w:r>
-            <w:proofErr w:type="spellStart"/>
             <w:r>
               <w:rPr>
                 <w:rFonts w:cs="Arial"/>
@@ -2525,9 +2567,8 @@
                 <w:szCs w:val="18"/>
                 <w:lang w:val="en-US"/>
               </w:rPr>
-              <w:t>omkeervariant</w:t>
-            </w:r>
-            <w:proofErr w:type="spellEnd"/>
+              <w:t>inverse function</w:t>
+            </w:r>
             <w:r>
               <w:rPr>
                 <w:rFonts w:cs="Arial"/>
@@ -3035,7 +3076,7 @@
           </w:p>
         </w:tc>
       </w:tr>
-      <w:bookmarkEnd w:id="1"/>
+      <w:bookmarkEnd w:id="2"/>
     </w:tbl>
     <w:p>
       <w:pPr>
@@ -3257,7 +3298,7 @@
         <w:rPr>
           <w:lang w:val="en-GB"/>
         </w:rPr>
-        <w:instrText xml:space="preserve"> PAGEREF _Toc452453715 \h </w:instrText>
+        <w:instrText xml:space="preserve"> PAGEREF _Toc452640937 \h </w:instrText>
       </w:r>
       <w:r>
         <w:fldChar w:fldCharType="separate"/>
@@ -3318,7 +3359,7 @@
         <w:rPr>
           <w:lang w:val="en-GB"/>
         </w:rPr>
-        <w:instrText xml:space="preserve"> PAGEREF _Toc452453716 \h </w:instrText>
+        <w:instrText xml:space="preserve"> PAGEREF _Toc452640938 \h </w:instrText>
       </w:r>
       <w:r>
         <w:fldChar w:fldCharType="separate"/>
@@ -3379,7 +3420,7 @@
         <w:rPr>
           <w:lang w:val="en-GB"/>
         </w:rPr>
-        <w:instrText xml:space="preserve"> PAGEREF _Toc452453717 \h </w:instrText>
+        <w:instrText xml:space="preserve"> PAGEREF _Toc452640939 \h </w:instrText>
       </w:r>
       <w:r>
         <w:fldChar w:fldCharType="separate"/>
@@ -3440,7 +3481,7 @@
         <w:rPr>
           <w:lang w:val="en-GB"/>
         </w:rPr>
-        <w:instrText xml:space="preserve"> PAGEREF _Toc452453718 \h </w:instrText>
+        <w:instrText xml:space="preserve"> PAGEREF _Toc452640940 \h </w:instrText>
       </w:r>
       <w:r>
         <w:fldChar w:fldCharType="separate"/>
@@ -3511,7 +3552,7 @@
         <w:rPr>
           <w:lang w:val="en-GB"/>
         </w:rPr>
-        <w:instrText xml:space="preserve"> PAGEREF _Toc452453719 \h </w:instrText>
+        <w:instrText xml:space="preserve"> PAGEREF _Toc452640941 \h </w:instrText>
       </w:r>
       <w:r>
         <w:fldChar w:fldCharType="separate"/>
@@ -3572,7 +3613,7 @@
         <w:rPr>
           <w:lang w:val="en-GB"/>
         </w:rPr>
-        <w:instrText xml:space="preserve"> PAGEREF _Toc452453720 \h </w:instrText>
+        <w:instrText xml:space="preserve"> PAGEREF _Toc452640942 \h </w:instrText>
       </w:r>
       <w:r>
         <w:fldChar w:fldCharType="separate"/>
@@ -3631,7 +3672,7 @@
         <w:rPr>
           <w:lang w:val="en-GB"/>
         </w:rPr>
-        <w:instrText xml:space="preserve"> PAGEREF _Toc452453721 \h </w:instrText>
+        <w:instrText xml:space="preserve"> PAGEREF _Toc452640943 \h </w:instrText>
       </w:r>
       <w:r>
         <w:fldChar w:fldCharType="separate"/>
@@ -3690,7 +3731,7 @@
         <w:rPr>
           <w:lang w:val="en-GB"/>
         </w:rPr>
-        <w:instrText xml:space="preserve"> PAGEREF _Toc452453722 \h </w:instrText>
+        <w:instrText xml:space="preserve"> PAGEREF _Toc452640944 \h </w:instrText>
       </w:r>
       <w:r>
         <w:fldChar w:fldCharType="separate"/>
@@ -3749,7 +3790,7 @@
         <w:rPr>
           <w:lang w:val="en-GB"/>
         </w:rPr>
-        <w:instrText xml:space="preserve"> PAGEREF _Toc452453723 \h </w:instrText>
+        <w:instrText xml:space="preserve"> PAGEREF _Toc452640945 \h </w:instrText>
       </w:r>
       <w:r>
         <w:fldChar w:fldCharType="separate"/>
@@ -3810,7 +3851,7 @@
         <w:rPr>
           <w:lang w:val="en-GB"/>
         </w:rPr>
-        <w:instrText xml:space="preserve"> PAGEREF _Toc452453724 \h </w:instrText>
+        <w:instrText xml:space="preserve"> PAGEREF _Toc452640946 \h </w:instrText>
       </w:r>
       <w:r>
         <w:fldChar w:fldCharType="separate"/>
@@ -3871,7 +3912,7 @@
         <w:rPr>
           <w:lang w:val="en-GB"/>
         </w:rPr>
-        <w:instrText xml:space="preserve"> PAGEREF _Toc452453725 \h </w:instrText>
+        <w:instrText xml:space="preserve"> PAGEREF _Toc452640947 \h </w:instrText>
       </w:r>
       <w:r>
         <w:fldChar w:fldCharType="separate"/>
@@ -3932,7 +3973,7 @@
         <w:rPr>
           <w:lang w:val="en-GB"/>
         </w:rPr>
-        <w:instrText xml:space="preserve"> PAGEREF _Toc452453726 \h </w:instrText>
+        <w:instrText xml:space="preserve"> PAGEREF _Toc452640948 \h </w:instrText>
       </w:r>
       <w:r>
         <w:fldChar w:fldCharType="separate"/>
@@ -3993,7 +4034,7 @@
         <w:rPr>
           <w:lang w:val="en-GB"/>
         </w:rPr>
-        <w:instrText xml:space="preserve"> PAGEREF _Toc452453727 \h </w:instrText>
+        <w:instrText xml:space="preserve"> PAGEREF _Toc452640949 \h </w:instrText>
       </w:r>
       <w:r>
         <w:fldChar w:fldCharType="separate"/>
@@ -4054,7 +4095,7 @@
         <w:rPr>
           <w:lang w:val="en-GB"/>
         </w:rPr>
-        <w:instrText xml:space="preserve"> PAGEREF _Toc452453728 \h </w:instrText>
+        <w:instrText xml:space="preserve"> PAGEREF _Toc452640950 \h </w:instrText>
       </w:r>
       <w:r>
         <w:fldChar w:fldCharType="separate"/>
@@ -4115,7 +4156,7 @@
         <w:rPr>
           <w:lang w:val="en-GB"/>
         </w:rPr>
-        <w:instrText xml:space="preserve"> PAGEREF _Toc452453729 \h </w:instrText>
+        <w:instrText xml:space="preserve"> PAGEREF _Toc452640951 \h </w:instrText>
       </w:r>
       <w:r>
         <w:fldChar w:fldCharType="separate"/>
@@ -4176,7 +4217,7 @@
         <w:rPr>
           <w:lang w:val="en-GB"/>
         </w:rPr>
-        <w:instrText xml:space="preserve"> PAGEREF _Toc452453730 \h </w:instrText>
+        <w:instrText xml:space="preserve"> PAGEREF _Toc452640952 \h </w:instrText>
       </w:r>
       <w:r>
         <w:fldChar w:fldCharType="separate"/>
@@ -4237,7 +4278,7 @@
         <w:rPr>
           <w:lang w:val="en-GB"/>
         </w:rPr>
-        <w:instrText xml:space="preserve"> PAGEREF _Toc452453731 \h </w:instrText>
+        <w:instrText xml:space="preserve"> PAGEREF _Toc452640953 \h </w:instrText>
       </w:r>
       <w:r>
         <w:fldChar w:fldCharType="separate"/>
@@ -4283,7 +4324,7 @@
         <w:rPr>
           <w:lang w:val="en-GB"/>
         </w:rPr>
-        <w:t>Omkeervariant</w:t>
+        <w:t>Inverse function</w:t>
       </w:r>
       <w:r>
         <w:rPr>
@@ -4298,7 +4339,7 @@
         <w:rPr>
           <w:lang w:val="en-GB"/>
         </w:rPr>
-        <w:instrText xml:space="preserve"> PAGEREF _Toc452453732 \h </w:instrText>
+        <w:instrText xml:space="preserve"> PAGEREF _Toc452640954 \h </w:instrText>
       </w:r>
       <w:r>
         <w:fldChar w:fldCharType="separate"/>
@@ -4382,7 +4423,7 @@
         <w:rPr>
           <w:lang w:val="en-GB"/>
         </w:rPr>
-        <w:instrText xml:space="preserve"> PAGEREF _Toc452453733 \h </w:instrText>
+        <w:instrText xml:space="preserve"> PAGEREF _Toc452640955 \h </w:instrText>
       </w:r>
       <w:r>
         <w:fldChar w:fldCharType="separate"/>
@@ -4588,7 +4629,7 @@
         <w:fldChar w:fldCharType="end"/>
       </w:r>
       <w:bookmarkStart w:id="15" w:name="MTUpdateHome"/>
-      <w:bookmarkStart w:id="16" w:name="_Toc452453715"/>
+      <w:bookmarkStart w:id="16" w:name="_Toc452640937"/>
       <w:bookmarkEnd w:id="14"/>
       <w:bookmarkEnd w:id="15"/>
       <w:r>
@@ -4624,7 +4665,7 @@
           <w:lang w:val="en-US"/>
         </w:rPr>
       </w:pPr>
-      <w:bookmarkStart w:id="17" w:name="_Toc452453716"/>
+      <w:bookmarkStart w:id="17" w:name="_Toc452640938"/>
       <w:r>
         <w:rPr>
           <w:lang w:val="en-US"/>
@@ -4974,7 +5015,9 @@
           <w:lang w:val="en-US"/>
         </w:rPr>
       </w:pPr>
-      <w:bookmarkStart w:id="18" w:name="_Toc452453717"/>
+      <w:bookmarkStart w:id="18" w:name="_Toc452640939"/>
+      <w:bookmarkStart w:id="19" w:name="_Ref452647749"/>
+      <w:bookmarkStart w:id="20" w:name="_Ref452647751"/>
       <w:r>
         <w:rPr>
           <w:lang w:val="en-US"/>
@@ -4994,6 +5037,8 @@
         <w:t>ystem documents</w:t>
       </w:r>
       <w:bookmarkEnd w:id="18"/>
+      <w:bookmarkEnd w:id="19"/>
+      <w:bookmarkEnd w:id="20"/>
     </w:p>
     <w:p>
       <w:pPr>
@@ -5069,15 +5114,16 @@
         <w:tblLook w:val="01E0" w:firstRow="1" w:lastRow="1" w:firstColumn="1" w:lastColumn="1" w:noHBand="0" w:noVBand="0"/>
       </w:tblPr>
       <w:tblGrid>
-        <w:gridCol w:w="2934"/>
-        <w:gridCol w:w="2729"/>
-        <w:gridCol w:w="1926"/>
-        <w:gridCol w:w="1926"/>
+        <w:gridCol w:w="392"/>
+        <w:gridCol w:w="2693"/>
+        <w:gridCol w:w="3165"/>
+        <w:gridCol w:w="1595"/>
+        <w:gridCol w:w="1670"/>
       </w:tblGrid>
       <w:tr>
         <w:tc>
           <w:tcPr>
-            <w:tcW w:w="2934" w:type="dxa"/>
+            <w:tcW w:w="392" w:type="dxa"/>
           </w:tcPr>
           <w:p>
             <w:pPr>
@@ -5087,21 +5133,16 @@
                 <w:lang w:val="en-US"/>
               </w:rPr>
             </w:pPr>
-            <w:r>
-              <w:rPr>
-                <w:lang w:val="en-US"/>
-              </w:rPr>
-              <w:t>Title</w:t>
-            </w:r>
           </w:p>
         </w:tc>
         <w:tc>
           <w:tcPr>
-            <w:tcW w:w="2729" w:type="dxa"/>
+            <w:tcW w:w="2693" w:type="dxa"/>
           </w:tcPr>
           <w:p>
             <w:pPr>
               <w:pStyle w:val="BodyText"/>
+              <w:spacing w:line="254" w:lineRule="auto"/>
               <w:rPr>
                 <w:lang w:val="en-US"/>
               </w:rPr>
@@ -5110,13 +5151,13 @@
               <w:rPr>
                 <w:lang w:val="en-US"/>
               </w:rPr>
-              <w:t>Content</w:t>
+              <w:t>Title</w:t>
             </w:r>
           </w:p>
         </w:tc>
         <w:tc>
           <w:tcPr>
-            <w:tcW w:w="1926" w:type="dxa"/>
+            <w:tcW w:w="3165" w:type="dxa"/>
           </w:tcPr>
           <w:p>
             <w:pPr>
@@ -5129,31 +5170,13 @@
               <w:rPr>
                 <w:lang w:val="en-US"/>
               </w:rPr>
-              <w:t>Author</w:t>
-            </w:r>
-            <w:r>
-              <w:rPr>
-                <w:lang w:val="en-US"/>
-              </w:rPr>
-              <w:t>(</w:t>
-            </w:r>
-            <w:r>
-              <w:rPr>
-                <w:lang w:val="en-US"/>
-              </w:rPr>
-              <w:t>s</w:t>
-            </w:r>
-            <w:r>
-              <w:rPr>
-                <w:lang w:val="en-US"/>
-              </w:rPr>
-              <w:t>)</w:t>
+              <w:t>Content</w:t>
             </w:r>
           </w:p>
         </w:tc>
         <w:tc>
           <w:tcPr>
-            <w:tcW w:w="1926" w:type="dxa"/>
+            <w:tcW w:w="1595" w:type="dxa"/>
           </w:tcPr>
           <w:p>
             <w:pPr>
@@ -5166,13 +5189,26 @@
               <w:rPr>
                 <w:lang w:val="en-US"/>
               </w:rPr>
-              <w:t>Reviewer</w:t>
-            </w:r>
-            <w:r>
+              <w:t>Author(s)</w:t>
+            </w:r>
+          </w:p>
+        </w:tc>
+        <w:tc>
+          <w:tcPr>
+            <w:tcW w:w="1670" w:type="dxa"/>
+          </w:tcPr>
+          <w:p>
+            <w:pPr>
+              <w:pStyle w:val="BodyText"/>
               <w:rPr>
                 <w:lang w:val="en-US"/>
               </w:rPr>
-              <w:t>(s)</w:t>
+            </w:pPr>
+            <w:r>
+              <w:rPr>
+                <w:lang w:val="en-US"/>
+              </w:rPr>
+              <w:t>Reviewer(s)</w:t>
             </w:r>
           </w:p>
         </w:tc>
@@ -5180,7 +5216,7 @@
       <w:tr>
         <w:tc>
           <w:tcPr>
-            <w:tcW w:w="2934" w:type="dxa"/>
+            <w:tcW w:w="392" w:type="dxa"/>
           </w:tcPr>
           <w:p>
             <w:pPr>
@@ -5193,25 +5229,13 @@
               <w:rPr>
                 <w:lang w:val="en-US"/>
               </w:rPr>
-              <w:t xml:space="preserve">Requirements and </w:t>
-            </w:r>
-            <w:r>
-              <w:rPr>
-                <w:lang w:val="en-US"/>
-              </w:rPr>
-              <w:t xml:space="preserve">functional </w:t>
-            </w:r>
-            <w:r>
-              <w:rPr>
-                <w:lang w:val="en-US"/>
-              </w:rPr>
-              <w:t>design</w:t>
+              <w:t>1</w:t>
             </w:r>
           </w:p>
         </w:tc>
         <w:tc>
           <w:tcPr>
-            <w:tcW w:w="2729" w:type="dxa"/>
+            <w:tcW w:w="2693" w:type="dxa"/>
           </w:tcPr>
           <w:p>
             <w:pPr>
@@ -5224,18 +5248,49 @@
               <w:rPr>
                 <w:lang w:val="en-US"/>
               </w:rPr>
-              <w:t>Description of the requirements and functional design.</w:t>
+              <w:t xml:space="preserve">Requirements and </w:t>
+            </w:r>
+            <w:r>
+              <w:rPr>
+                <w:lang w:val="en-US"/>
+              </w:rPr>
+              <w:t xml:space="preserve">functional </w:t>
+            </w:r>
+            <w:r>
+              <w:rPr>
+                <w:lang w:val="en-US"/>
+              </w:rPr>
+              <w:t>design</w:t>
             </w:r>
           </w:p>
         </w:tc>
         <w:tc>
           <w:tcPr>
-            <w:tcW w:w="1926" w:type="dxa"/>
+            <w:tcW w:w="3165" w:type="dxa"/>
           </w:tcPr>
           <w:p>
             <w:pPr>
               <w:pStyle w:val="BodyText"/>
               <w:rPr>
+                <w:lang w:val="en-US"/>
+              </w:rPr>
+            </w:pPr>
+            <w:r>
+              <w:rPr>
+                <w:lang w:val="en-US"/>
+              </w:rPr>
+              <w:t>Description of the requirements and functional design.</w:t>
+            </w:r>
+          </w:p>
+        </w:tc>
+        <w:tc>
+          <w:tcPr>
+            <w:tcW w:w="1595" w:type="dxa"/>
+          </w:tcPr>
+          <w:p>
+            <w:pPr>
+              <w:pStyle w:val="BodyText"/>
+              <w:rPr>
                 <w:lang w:val="nl-NL"/>
               </w:rPr>
             </w:pPr>
@@ -5291,7 +5346,7 @@
         </w:tc>
         <w:tc>
           <w:tcPr>
-            <w:tcW w:w="1926" w:type="dxa"/>
+            <w:tcW w:w="1670" w:type="dxa"/>
           </w:tcPr>
           <w:p>
             <w:pPr>
@@ -5326,7 +5381,7 @@
       <w:tr>
         <w:tc>
           <w:tcPr>
-            <w:tcW w:w="2934" w:type="dxa"/>
+            <w:tcW w:w="392" w:type="dxa"/>
           </w:tcPr>
           <w:p>
             <w:pPr>
@@ -5339,13 +5394,13 @@
               <w:rPr>
                 <w:lang w:val="en-US"/>
               </w:rPr>
-              <w:t>Technical design</w:t>
+              <w:t>2</w:t>
             </w:r>
           </w:p>
         </w:tc>
         <w:tc>
           <w:tcPr>
-            <w:tcW w:w="2729" w:type="dxa"/>
+            <w:tcW w:w="2693" w:type="dxa"/>
           </w:tcPr>
           <w:p>
             <w:pPr>
@@ -5358,13 +5413,13 @@
               <w:rPr>
                 <w:lang w:val="en-US"/>
               </w:rPr>
-              <w:t>This document</w:t>
+              <w:t>Technical design</w:t>
             </w:r>
           </w:p>
         </w:tc>
         <w:tc>
           <w:tcPr>
-            <w:tcW w:w="1926" w:type="dxa"/>
+            <w:tcW w:w="3165" w:type="dxa"/>
           </w:tcPr>
           <w:p>
             <w:pPr>
@@ -5377,13 +5432,32 @@
               <w:rPr>
                 <w:lang w:val="en-US"/>
               </w:rPr>
-              <w:t>E.J. Spee</w:t>
+              <w:t>This document</w:t>
             </w:r>
           </w:p>
         </w:tc>
         <w:tc>
           <w:tcPr>
-            <w:tcW w:w="1926" w:type="dxa"/>
+            <w:tcW w:w="1595" w:type="dxa"/>
+          </w:tcPr>
+          <w:p>
+            <w:pPr>
+              <w:pStyle w:val="BodyText"/>
+              <w:rPr>
+                <w:lang w:val="en-US"/>
+              </w:rPr>
+            </w:pPr>
+            <w:r>
+              <w:rPr>
+                <w:lang w:val="en-US"/>
+              </w:rPr>
+              <w:t>E.J. Spee</w:t>
+            </w:r>
+          </w:p>
+        </w:tc>
+        <w:tc>
+          <w:tcPr>
+            <w:tcW w:w="1670" w:type="dxa"/>
           </w:tcPr>
           <w:p>
             <w:pPr>
@@ -5404,7 +5478,7 @@
       <w:tr>
         <w:tc>
           <w:tcPr>
-            <w:tcW w:w="2934" w:type="dxa"/>
+            <w:tcW w:w="392" w:type="dxa"/>
           </w:tcPr>
           <w:p>
             <w:pPr>
@@ -5417,13 +5491,13 @@
               <w:rPr>
                 <w:lang w:val="en-US"/>
               </w:rPr>
-              <w:t>Technical specification</w:t>
+              <w:t>3</w:t>
             </w:r>
           </w:p>
         </w:tc>
         <w:tc>
           <w:tcPr>
-            <w:tcW w:w="2729" w:type="dxa"/>
+            <w:tcW w:w="2693" w:type="dxa"/>
           </w:tcPr>
           <w:p>
             <w:pPr>
@@ -5436,27 +5510,13 @@
               <w:rPr>
                 <w:lang w:val="en-US"/>
               </w:rPr>
-              <w:t xml:space="preserve">Description of the arguments and usage of different software components, generated from in-line comment with </w:t>
-            </w:r>
-            <w:proofErr w:type="spellStart"/>
-            <w:r>
-              <w:rPr>
-                <w:lang w:val="en-US"/>
-              </w:rPr>
-              <w:t>Doxygen</w:t>
-            </w:r>
-            <w:proofErr w:type="spellEnd"/>
-            <w:r>
-              <w:rPr>
-                <w:lang w:val="en-US"/>
-              </w:rPr>
-              <w:t xml:space="preserve"> </w:t>
+              <w:t>Technical specification</w:t>
             </w:r>
           </w:p>
         </w:tc>
         <w:tc>
           <w:tcPr>
-            <w:tcW w:w="1926" w:type="dxa"/>
+            <w:tcW w:w="3165" w:type="dxa"/>
           </w:tcPr>
           <w:p>
             <w:pPr>
@@ -5469,13 +5529,46 @@
               <w:rPr>
                 <w:lang w:val="en-US"/>
               </w:rPr>
-              <w:t>generated</w:t>
+              <w:t xml:space="preserve">Description of the arguments and usage of different software components, generated from in-line comment with </w:t>
+            </w:r>
+            <w:proofErr w:type="spellStart"/>
+            <w:r>
+              <w:rPr>
+                <w:lang w:val="en-US"/>
+              </w:rPr>
+              <w:t>Doxygen</w:t>
+            </w:r>
+            <w:proofErr w:type="spellEnd"/>
+            <w:r>
+              <w:rPr>
+                <w:lang w:val="en-US"/>
+              </w:rPr>
+              <w:t xml:space="preserve"> </w:t>
             </w:r>
           </w:p>
         </w:tc>
         <w:tc>
           <w:tcPr>
-            <w:tcW w:w="1926" w:type="dxa"/>
+            <w:tcW w:w="1595" w:type="dxa"/>
+          </w:tcPr>
+          <w:p>
+            <w:pPr>
+              <w:pStyle w:val="BodyText"/>
+              <w:rPr>
+                <w:lang w:val="en-US"/>
+              </w:rPr>
+            </w:pPr>
+            <w:r>
+              <w:rPr>
+                <w:lang w:val="en-US"/>
+              </w:rPr>
+              <w:t>generated</w:t>
+            </w:r>
+          </w:p>
+        </w:tc>
+        <w:tc>
+          <w:tcPr>
+            <w:tcW w:w="1670" w:type="dxa"/>
           </w:tcPr>
           <w:p>
             <w:pPr>
@@ -5496,7 +5589,7 @@
       <w:tr>
         <w:tc>
           <w:tcPr>
-            <w:tcW w:w="2934" w:type="dxa"/>
+            <w:tcW w:w="392" w:type="dxa"/>
           </w:tcPr>
           <w:p>
             <w:pPr>
@@ -5509,13 +5602,13 @@
               <w:rPr>
                 <w:lang w:val="en-US"/>
               </w:rPr>
-              <w:t>Test plan</w:t>
+              <w:t>4</w:t>
             </w:r>
           </w:p>
         </w:tc>
         <w:tc>
           <w:tcPr>
-            <w:tcW w:w="2729" w:type="dxa"/>
+            <w:tcW w:w="2693" w:type="dxa"/>
           </w:tcPr>
           <w:p>
             <w:pPr>
@@ -5528,13 +5621,13 @@
               <w:rPr>
                 <w:lang w:val="en-US"/>
               </w:rPr>
-              <w:t>Description of the different regression and acceptation rests, including target values.</w:t>
+              <w:t>Test plan</w:t>
             </w:r>
           </w:p>
         </w:tc>
         <w:tc>
           <w:tcPr>
-            <w:tcW w:w="1926" w:type="dxa"/>
+            <w:tcW w:w="3165" w:type="dxa"/>
           </w:tcPr>
           <w:p>
             <w:pPr>
@@ -5547,13 +5640,32 @@
               <w:rPr>
                 <w:lang w:val="en-US"/>
               </w:rPr>
-              <w:t>J.P. de Waal</w:t>
+              <w:t>Description of the different regression and acceptation rests, including target values.</w:t>
             </w:r>
           </w:p>
         </w:tc>
         <w:tc>
           <w:tcPr>
-            <w:tcW w:w="1926" w:type="dxa"/>
+            <w:tcW w:w="1595" w:type="dxa"/>
+          </w:tcPr>
+          <w:p>
+            <w:pPr>
+              <w:pStyle w:val="BodyText"/>
+              <w:rPr>
+                <w:lang w:val="en-US"/>
+              </w:rPr>
+            </w:pPr>
+            <w:r>
+              <w:rPr>
+                <w:lang w:val="en-US"/>
+              </w:rPr>
+              <w:t>J.P. de Waal</w:t>
+            </w:r>
+          </w:p>
+        </w:tc>
+        <w:tc>
+          <w:tcPr>
+            <w:tcW w:w="1670" w:type="dxa"/>
           </w:tcPr>
           <w:p>
             <w:pPr>
@@ -5574,7 +5686,7 @@
       <w:tr>
         <w:tc>
           <w:tcPr>
-            <w:tcW w:w="2934" w:type="dxa"/>
+            <w:tcW w:w="392" w:type="dxa"/>
           </w:tcPr>
           <w:p>
             <w:pPr>
@@ -5587,13 +5699,13 @@
               <w:rPr>
                 <w:lang w:val="en-US"/>
               </w:rPr>
-              <w:t>Test report</w:t>
+              <w:t>5</w:t>
             </w:r>
           </w:p>
         </w:tc>
         <w:tc>
           <w:tcPr>
-            <w:tcW w:w="2729" w:type="dxa"/>
+            <w:tcW w:w="2693" w:type="dxa"/>
           </w:tcPr>
           <w:p>
             <w:pPr>
@@ -5606,13 +5718,13 @@
               <w:rPr>
                 <w:lang w:val="en-US"/>
               </w:rPr>
-              <w:t>Actuated results of the test plan.</w:t>
+              <w:t>Test report</w:t>
             </w:r>
           </w:p>
         </w:tc>
         <w:tc>
           <w:tcPr>
-            <w:tcW w:w="1926" w:type="dxa"/>
+            <w:tcW w:w="3165" w:type="dxa"/>
           </w:tcPr>
           <w:p>
             <w:pPr>
@@ -5625,13 +5737,32 @@
               <w:rPr>
                 <w:lang w:val="en-US"/>
               </w:rPr>
-              <w:t>J.P. de Waal</w:t>
+              <w:t>Actuated results of the test plan.</w:t>
             </w:r>
           </w:p>
         </w:tc>
         <w:tc>
           <w:tcPr>
-            <w:tcW w:w="1926" w:type="dxa"/>
+            <w:tcW w:w="1595" w:type="dxa"/>
+          </w:tcPr>
+          <w:p>
+            <w:pPr>
+              <w:pStyle w:val="BodyText"/>
+              <w:rPr>
+                <w:lang w:val="en-US"/>
+              </w:rPr>
+            </w:pPr>
+            <w:r>
+              <w:rPr>
+                <w:lang w:val="en-US"/>
+              </w:rPr>
+              <w:t>J.P. de Waal</w:t>
+            </w:r>
+          </w:p>
+        </w:tc>
+        <w:tc>
+          <w:tcPr>
+            <w:tcW w:w="1670" w:type="dxa"/>
           </w:tcPr>
           <w:p>
             <w:pPr>
@@ -5665,14 +5796,14 @@
           <w:lang w:val="en-US"/>
         </w:rPr>
       </w:pPr>
-      <w:bookmarkStart w:id="19" w:name="_Toc452453718"/>
+      <w:bookmarkStart w:id="21" w:name="_Toc452640940"/>
       <w:r>
         <w:rPr>
           <w:lang w:val="en-US"/>
         </w:rPr>
         <w:t>Assumptions and constraints</w:t>
       </w:r>
-      <w:bookmarkEnd w:id="19"/>
+      <w:bookmarkEnd w:id="21"/>
     </w:p>
     <w:p>
       <w:pPr>
@@ -5731,7 +5862,7 @@
           <w:lang w:val="en-US"/>
         </w:rPr>
       </w:pPr>
-      <w:bookmarkStart w:id="20" w:name="_Ref338593365"/>
+      <w:bookmarkStart w:id="22" w:name="_Ref338593365"/>
       <w:r>
         <w:rPr>
           <w:lang w:val="en-US"/>
@@ -5792,7 +5923,7 @@
         </w:rPr>
         <w:t>.</w:t>
       </w:r>
-      <w:bookmarkEnd w:id="20"/>
+      <w:bookmarkEnd w:id="22"/>
       <w:r>
         <w:rPr>
           <w:lang w:val="en-US"/>
@@ -5883,7 +6014,6 @@
         <w:rPr>
           <w:lang w:val="en-US"/>
         </w:rPr>
-        <w:lastRenderedPageBreak/>
         <w:t xml:space="preserve">As a </w:t>
       </w:r>
       <w:r>
@@ -5948,8 +6078,8 @@
           <w:lang w:val="en-US"/>
         </w:rPr>
       </w:pPr>
-      <w:bookmarkStart w:id="21" w:name="_Ref354465720"/>
-      <w:bookmarkStart w:id="22" w:name="_Ref346544205"/>
+      <w:bookmarkStart w:id="23" w:name="_Ref354465720"/>
+      <w:bookmarkStart w:id="24" w:name="_Ref346544205"/>
       <w:r>
         <w:rPr>
           <w:lang w:val="en-US"/>
@@ -6022,7 +6152,7 @@
         </w:rPr>
         <w:t>.</w:t>
       </w:r>
-      <w:bookmarkEnd w:id="21"/>
+      <w:bookmarkEnd w:id="23"/>
       <w:r>
         <w:rPr>
           <w:lang w:val="en-US"/>
@@ -6048,7 +6178,7 @@
           <w:lang w:val="en-US"/>
         </w:rPr>
       </w:pPr>
-      <w:bookmarkStart w:id="23" w:name="_Ref354465734"/>
+      <w:bookmarkStart w:id="25" w:name="_Ref354465734"/>
       <w:r>
         <w:rPr>
           <w:lang w:val="en-US"/>
@@ -6117,9 +6247,9 @@
         </w:rPr>
         <w:t xml:space="preserve">). </w:t>
       </w:r>
-      <w:bookmarkEnd w:id="23"/>
+      <w:bookmarkEnd w:id="25"/>
     </w:p>
-    <w:bookmarkEnd w:id="22"/>
+    <w:bookmarkEnd w:id="24"/>
     <w:p>
       <w:pPr>
         <w:pStyle w:val="Heading1"/>
@@ -6133,8 +6263,8 @@
         </w:rPr>
         <w:br w:type="page"/>
       </w:r>
-      <w:bookmarkStart w:id="24" w:name="_Toc348103898"/>
-      <w:bookmarkStart w:id="25" w:name="_Toc452453719"/>
+      <w:bookmarkStart w:id="26" w:name="_Toc348103898"/>
+      <w:bookmarkStart w:id="27" w:name="_Toc452640941"/>
       <w:r>
         <w:lastRenderedPageBreak/>
         <w:t>Technical</w:t>
@@ -6142,156 +6272,18 @@
       <w:r>
         <w:t xml:space="preserve"> Design</w:t>
       </w:r>
-      <w:bookmarkEnd w:id="24"/>
-      <w:bookmarkEnd w:id="25"/>
-    </w:p>
-    <w:p>
-      <w:pPr>
-        <w:pStyle w:val="Heading2"/>
-      </w:pPr>
-      <w:bookmarkStart w:id="26" w:name="_Toc348103900"/>
-      <w:bookmarkStart w:id="27" w:name="_Toc452453720"/>
       <w:bookmarkEnd w:id="26"/>
-      <w:r>
-        <w:t>General</w:t>
-      </w:r>
       <w:bookmarkEnd w:id="27"/>
     </w:p>
     <w:p>
       <w:pPr>
-        <w:pStyle w:val="BodyText"/>
-      </w:pPr>
-    </w:p>
-    <w:p>
-      <w:pPr>
-        <w:pStyle w:val="BodyText"/>
-      </w:pPr>
-      <w:r>
-        <w:t xml:space="preserve">The </w:t>
-      </w:r>
-      <w:r>
-        <w:t>dikes overtopping kernel</w:t>
-      </w:r>
-      <w:r>
-        <w:t xml:space="preserve"> must be usable in </w:t>
-      </w:r>
-      <w:proofErr w:type="spellStart"/>
-      <w:r>
-        <w:t>RingToets</w:t>
-      </w:r>
-      <w:proofErr w:type="spellEnd"/>
-      <w:r>
-        <w:t>/</w:t>
-      </w:r>
-      <w:proofErr w:type="spellStart"/>
-      <w:r>
-        <w:t>HydraRing</w:t>
-      </w:r>
-      <w:proofErr w:type="spellEnd"/>
-      <w:r>
-        <w:t xml:space="preserve"> and </w:t>
-      </w:r>
-      <w:r>
-        <w:t xml:space="preserve">other </w:t>
-      </w:r>
-      <w:proofErr w:type="gramStart"/>
-      <w:r>
-        <w:t>Fortran</w:t>
-      </w:r>
-      <w:proofErr w:type="gramEnd"/>
-      <w:r>
-        <w:t xml:space="preserve"> or </w:t>
-      </w:r>
-      <w:r>
-        <w:t>C#-programs.</w:t>
-      </w:r>
-    </w:p>
-    <w:p>
-      <w:pPr>
-        <w:pStyle w:val="BodyText"/>
-      </w:pPr>
-    </w:p>
-    <w:p>
-      <w:pPr>
-        <w:pStyle w:val="BodyText"/>
-      </w:pPr>
-      <w:r>
-        <w:t>To be able to perform a calculation, regardless of the usage, input param</w:t>
-      </w:r>
-      <w:r>
-        <w:t>e</w:t>
-      </w:r>
-      <w:r>
-        <w:t>ters are required to define the case to be calculated. An overview of all input data is given in section</w:t>
-      </w:r>
-      <w:r>
-        <w:t>s</w:t>
-      </w:r>
-      <w:r>
-        <w:t xml:space="preserve"> </w:t>
-      </w:r>
-      <w:r>
-        <w:fldChar w:fldCharType="begin"/>
-      </w:r>
-      <w:r>
-        <w:instrText xml:space="preserve"> REF _Ref348099796 \r \h </w:instrText>
-      </w:r>
-      <w:r>
-        <w:fldChar w:fldCharType="separate"/>
-      </w:r>
-      <w:r>
-        <w:t>2.2</w:t>
-      </w:r>
-      <w:r>
-        <w:fldChar w:fldCharType="end"/>
-      </w:r>
-      <w:r>
-        <w:t xml:space="preserve"> and </w:t>
-      </w:r>
-      <w:r>
-        <w:fldChar w:fldCharType="begin"/>
-      </w:r>
-      <w:r>
-        <w:instrText xml:space="preserve"> REF _Ref436745848 \r \h </w:instrText>
-      </w:r>
-      <w:r>
-        <w:fldChar w:fldCharType="separate"/>
-      </w:r>
-      <w:r>
-        <w:t>2.5</w:t>
-      </w:r>
-      <w:r>
-        <w:fldChar w:fldCharType="end"/>
-      </w:r>
-      <w:r>
-        <w:t>.</w:t>
-      </w:r>
-      <w:r>
-        <w:t xml:space="preserve"> </w:t>
-      </w:r>
-    </w:p>
-    <w:p>
-      <w:pPr>
-        <w:pStyle w:val="Heading3"/>
-      </w:pPr>
-      <w:bookmarkStart w:id="28" w:name="_Toc348103901"/>
-      <w:bookmarkStart w:id="29" w:name="_Toc452453721"/>
-      <w:proofErr w:type="spellStart"/>
-      <w:r>
-        <w:t>HydraRing</w:t>
-      </w:r>
+        <w:pStyle w:val="Heading2"/>
+      </w:pPr>
+      <w:bookmarkStart w:id="28" w:name="_Toc348103900"/>
+      <w:bookmarkStart w:id="29" w:name="_Toc452640942"/>
       <w:bookmarkEnd w:id="28"/>
-      <w:proofErr w:type="spellEnd"/>
-      <w:r>
-        <w:t xml:space="preserve"> and other </w:t>
-      </w:r>
-      <w:proofErr w:type="gramStart"/>
-      <w:r>
-        <w:t>Fortran</w:t>
-      </w:r>
-      <w:proofErr w:type="gramEnd"/>
-      <w:r>
-        <w:t xml:space="preserve"> programs</w:t>
+      <w:r>
+        <w:t>General</w:t>
       </w:r>
       <w:bookmarkEnd w:id="29"/>
     </w:p>
@@ -6305,39 +6297,32 @@
         <w:pStyle w:val="BodyText"/>
       </w:pPr>
       <w:r>
-        <w:t xml:space="preserve">In order to be usable in </w:t>
+        <w:t xml:space="preserve">The </w:t>
+      </w:r>
+      <w:r>
+        <w:t>dikes overtopping kernel</w:t>
+      </w:r>
+      <w:r>
+        <w:t xml:space="preserve"> must be usable in </w:t>
       </w:r>
       <w:proofErr w:type="spellStart"/>
       <w:r>
-        <w:t>Hydraring</w:t>
+        <w:t>RingToets</w:t>
       </w:r>
       <w:proofErr w:type="spellEnd"/>
       <w:r>
-        <w:t xml:space="preserve">, the </w:t>
-      </w:r>
-      <w:r>
-        <w:t xml:space="preserve">kernel </w:t>
-      </w:r>
-      <w:r>
-        <w:t xml:space="preserve">provides </w:t>
-      </w:r>
-      <w:r>
-        <w:t>high level functions in the dll</w:t>
-      </w:r>
-      <w:r>
-        <w:rPr>
-          <w:rStyle w:val="FootnoteReference"/>
-        </w:rPr>
-        <w:footnoteReference w:id="1"/>
-      </w:r>
-      <w:r>
-        <w:t xml:space="preserve"> for calculating the discharge and the resulting </w:t>
-      </w:r>
-      <w:r>
-        <w:t>Z</w:t>
-      </w:r>
-      <w:r>
-        <w:t xml:space="preserve">-function, where input arguments are </w:t>
+        <w:t>/</w:t>
+      </w:r>
+      <w:proofErr w:type="spellStart"/>
+      <w:r>
+        <w:t>HydraRing</w:t>
+      </w:r>
+      <w:proofErr w:type="spellEnd"/>
+      <w:r>
+        <w:t xml:space="preserve"> and </w:t>
+      </w:r>
+      <w:r>
+        <w:t xml:space="preserve">other </w:t>
       </w:r>
       <w:proofErr w:type="gramStart"/>
       <w:r>
@@ -6345,41 +6330,99 @@
       </w:r>
       <w:proofErr w:type="gramEnd"/>
       <w:r>
-        <w:t xml:space="preserve"> </w:t>
-      </w:r>
-      <w:proofErr w:type="spellStart"/>
-      <w:r>
-        <w:t>structs</w:t>
-      </w:r>
-      <w:proofErr w:type="spellEnd"/>
-      <w:r>
-        <w:t xml:space="preserve">. </w:t>
+        <w:t xml:space="preserve"> or </w:t>
+      </w:r>
+      <w:r>
+        <w:t>C#-programs.</w:t>
       </w:r>
     </w:p>
     <w:p>
       <w:pPr>
+        <w:pStyle w:val="BodyText"/>
+      </w:pPr>
+    </w:p>
+    <w:p>
+      <w:pPr>
+        <w:pStyle w:val="BodyText"/>
+      </w:pPr>
+      <w:r>
+        <w:t>To be able to perform a calculation, regardless of the usage, input param</w:t>
+      </w:r>
+      <w:r>
+        <w:t>e</w:t>
+      </w:r>
+      <w:r>
+        <w:t>ters are required to define the case to be calculated. An overview of all input data is given in section</w:t>
+      </w:r>
+      <w:r>
+        <w:t>s</w:t>
+      </w:r>
+      <w:r>
+        <w:t xml:space="preserve"> </w:t>
+      </w:r>
+      <w:r>
+        <w:fldChar w:fldCharType="begin"/>
+      </w:r>
+      <w:r>
+        <w:instrText xml:space="preserve"> REF _Ref348099796 \r \h </w:instrText>
+      </w:r>
+      <w:r>
+        <w:fldChar w:fldCharType="separate"/>
+      </w:r>
+      <w:r>
+        <w:t>2.2</w:t>
+      </w:r>
+      <w:r>
+        <w:fldChar w:fldCharType="end"/>
+      </w:r>
+      <w:r>
+        <w:t xml:space="preserve"> and </w:t>
+      </w:r>
+      <w:r>
+        <w:fldChar w:fldCharType="begin"/>
+      </w:r>
+      <w:r>
+        <w:instrText xml:space="preserve"> REF _Ref436745848 \r \h </w:instrText>
+      </w:r>
+      <w:r>
+        <w:fldChar w:fldCharType="separate"/>
+      </w:r>
+      <w:r>
+        <w:t>2.5</w:t>
+      </w:r>
+      <w:r>
+        <w:fldChar w:fldCharType="end"/>
+      </w:r>
+      <w:r>
+        <w:t>.</w:t>
+      </w:r>
+      <w:r>
+        <w:t xml:space="preserve"> </w:t>
+      </w:r>
+    </w:p>
+    <w:p>
+      <w:pPr>
         <w:pStyle w:val="Heading3"/>
       </w:pPr>
-      <w:bookmarkStart w:id="30" w:name="_Toc348103902"/>
-      <w:bookmarkStart w:id="31" w:name="_Toc452453722"/>
+      <w:bookmarkStart w:id="30" w:name="_Toc348103901"/>
+      <w:bookmarkStart w:id="31" w:name="_Toc452640943"/>
       <w:proofErr w:type="spellStart"/>
       <w:r>
-        <w:t>RingToets</w:t>
-      </w:r>
+        <w:t>HydraRing</w:t>
+      </w:r>
+      <w:bookmarkEnd w:id="30"/>
       <w:proofErr w:type="spellEnd"/>
       <w:r>
-        <w:t xml:space="preserve"> and ot</w:t>
-      </w:r>
-      <w:r>
-        <w:t xml:space="preserve">her C# </w:t>
-      </w:r>
-      <w:r>
-        <w:t xml:space="preserve">and .Net </w:t>
-      </w:r>
-      <w:r>
-        <w:t>programs</w:t>
-      </w:r>
-      <w:bookmarkEnd w:id="30"/>
+        <w:t xml:space="preserve"> and other </w:t>
+      </w:r>
+      <w:proofErr w:type="gramStart"/>
+      <w:r>
+        <w:t>Fortran</w:t>
+      </w:r>
+      <w:proofErr w:type="gramEnd"/>
+      <w:r>
+        <w:t xml:space="preserve"> programs</w:t>
+      </w:r>
       <w:bookmarkEnd w:id="31"/>
     </w:p>
     <w:p>
@@ -6396,21 +6439,47 @@
       </w:r>
       <w:proofErr w:type="spellStart"/>
       <w:r>
-        <w:t>RingToets</w:t>
+        <w:t>Hydraring</w:t>
       </w:r>
       <w:proofErr w:type="spellEnd"/>
       <w:r>
-        <w:t xml:space="preserve">, the kernel provides high level functions in the dll for calculating the discharge and the resulting </w:t>
+        <w:t xml:space="preserve">, the </w:t>
+      </w:r>
+      <w:r>
+        <w:t xml:space="preserve">kernel </w:t>
+      </w:r>
+      <w:r>
+        <w:t xml:space="preserve">provides </w:t>
+      </w:r>
+      <w:r>
+        <w:t>high level functions in the dll</w:t>
+      </w:r>
+      <w:r>
+        <w:rPr>
+          <w:rStyle w:val="FootnoteReference"/>
+        </w:rPr>
+        <w:footnoteReference w:id="1"/>
+      </w:r>
+      <w:r>
+        <w:t xml:space="preserve"> for calculating the discharge and the resulting </w:t>
       </w:r>
       <w:r>
         <w:t>Z</w:t>
       </w:r>
       <w:r>
-        <w:t xml:space="preserve">-function, where input arguments are C# </w:t>
+        <w:t xml:space="preserve">-function, where input arguments are </w:t>
+      </w:r>
+      <w:proofErr w:type="gramStart"/>
+      <w:r>
+        <w:t>Fortran</w:t>
+      </w:r>
+      <w:proofErr w:type="gramEnd"/>
+      <w:r>
+        <w:t xml:space="preserve"> </w:t>
       </w:r>
       <w:proofErr w:type="spellStart"/>
       <w:r>
-        <w:t>datatypes</w:t>
+        <w:t>structs</w:t>
       </w:r>
       <w:proofErr w:type="spellEnd"/>
       <w:r>
@@ -6419,55 +6488,64 @@
     </w:p>
     <w:p>
       <w:pPr>
-        <w:pStyle w:val="BodyText"/>
-      </w:pPr>
+        <w:pStyle w:val="Heading3"/>
+      </w:pPr>
+      <w:bookmarkStart w:id="32" w:name="_Toc348103902"/>
+      <w:bookmarkStart w:id="33" w:name="_Toc452640944"/>
+      <w:proofErr w:type="spellStart"/>
+      <w:r>
+        <w:t>RingToets</w:t>
+      </w:r>
+      <w:proofErr w:type="spellEnd"/>
+      <w:r>
+        <w:t xml:space="preserve"> and ot</w:t>
+      </w:r>
+      <w:r>
+        <w:t xml:space="preserve">her C# </w:t>
+      </w:r>
+      <w:r>
+        <w:t xml:space="preserve">and .Net </w:t>
+      </w:r>
+      <w:r>
+        <w:t>programs</w:t>
+      </w:r>
+      <w:bookmarkEnd w:id="32"/>
+      <w:bookmarkEnd w:id="33"/>
     </w:p>
     <w:p>
       <w:pPr>
         <w:pStyle w:val="BodyText"/>
       </w:pPr>
-      <w:r>
-        <w:t>The dll must be wrapped in a C</w:t>
-      </w:r>
-      <w:r>
-        <w:t># wrapper class. In the test</w:t>
-      </w:r>
-      <w:r>
-        <w:t xml:space="preserve"> </w:t>
-      </w:r>
-      <w:r>
-        <w:t>b</w:t>
-      </w:r>
-      <w:r>
-        <w:t>e</w:t>
-      </w:r>
-      <w:r>
-        <w:t xml:space="preserve">nch an example wrapper is available that can be used as a blueprint for the actual wrapper in </w:t>
-      </w:r>
-      <w:proofErr w:type="spellStart"/>
-      <w:r>
-        <w:t>RingToets</w:t>
-      </w:r>
-      <w:proofErr w:type="spellEnd"/>
-      <w:r>
-        <w:t>.</w:t>
-      </w:r>
-      <w:r>
-        <w:t xml:space="preserve"> </w:t>
-      </w:r>
-      <w:r>
-        <w:t>For this moment, such a wrapper will not be part of this kernel.</w:t>
-      </w:r>
     </w:p>
     <w:p>
       <w:pPr>
-        <w:pStyle w:val="Heading3"/>
-      </w:pPr>
-      <w:bookmarkStart w:id="32" w:name="_Toc452453723"/>
-      <w:r>
-        <w:t>Dependencies and environment</w:t>
-      </w:r>
-      <w:bookmarkEnd w:id="32"/>
+        <w:pStyle w:val="BodyText"/>
+      </w:pPr>
+      <w:r>
+        <w:t xml:space="preserve">In order to be usable in </w:t>
+      </w:r>
+      <w:proofErr w:type="spellStart"/>
+      <w:r>
+        <w:t>RingToets</w:t>
+      </w:r>
+      <w:proofErr w:type="spellEnd"/>
+      <w:r>
+        <w:t xml:space="preserve">, the kernel provides high level functions in the dll for calculating the discharge and the resulting </w:t>
+      </w:r>
+      <w:r>
+        <w:t>Z</w:t>
+      </w:r>
+      <w:r>
+        <w:t xml:space="preserve">-function, where input arguments are C# </w:t>
+      </w:r>
+      <w:proofErr w:type="spellStart"/>
+      <w:r>
+        <w:t>datatypes</w:t>
+      </w:r>
+      <w:proofErr w:type="spellEnd"/>
+      <w:r>
+        <w:t xml:space="preserve">. </w:t>
+      </w:r>
     </w:p>
     <w:p>
       <w:pPr>
@@ -6479,44 +6557,59 @@
         <w:pStyle w:val="BodyText"/>
       </w:pPr>
       <w:r>
-        <w:t>The dikes overtopping kernel is a 32-bit Windows native dll.</w:t>
+        <w:t>The dll must be wrapped in a C</w:t>
+      </w:r>
+      <w:r>
+        <w:t># wrapper class. In the test</w:t>
+      </w:r>
+      <w:r>
+        <w:t xml:space="preserve"> </w:t>
+      </w:r>
+      <w:r>
+        <w:t>b</w:t>
+      </w:r>
+      <w:r>
+        <w:t>e</w:t>
+      </w:r>
+      <w:r>
+        <w:t xml:space="preserve">nch an example wrapper is available that can be used as a blueprint for the actual wrapper in </w:t>
+      </w:r>
+      <w:proofErr w:type="spellStart"/>
+      <w:r>
+        <w:t>RingToets</w:t>
+      </w:r>
+      <w:proofErr w:type="spellEnd"/>
+      <w:r>
+        <w:t>.</w:t>
+      </w:r>
+      <w:r>
+        <w:t xml:space="preserve"> </w:t>
+      </w:r>
+      <w:r>
+        <w:t>For this moment, such a wrapper will not be part of this kernel.</w:t>
       </w:r>
     </w:p>
     <w:p>
       <w:pPr>
-        <w:pStyle w:val="BodyText"/>
-      </w:pPr>
+        <w:pStyle w:val="Heading3"/>
+      </w:pPr>
+      <w:bookmarkStart w:id="34" w:name="_Toc452640945"/>
+      <w:r>
+        <w:t>Dependencies and environment</w:t>
+      </w:r>
+      <w:bookmarkEnd w:id="34"/>
     </w:p>
     <w:p>
       <w:pPr>
         <w:pStyle w:val="BodyText"/>
       </w:pPr>
-      <w:r>
-        <w:t xml:space="preserve">There is no dependency anymore on the feedback </w:t>
-      </w:r>
-      <w:proofErr w:type="spellStart"/>
-      <w:r>
-        <w:t>dll</w:t>
-      </w:r>
-      <w:proofErr w:type="spellEnd"/>
-      <w:r>
-        <w:t xml:space="preserve"> of </w:t>
-      </w:r>
-      <w:proofErr w:type="spellStart"/>
-      <w:r>
-        <w:t>HydraRing</w:t>
-      </w:r>
-      <w:proofErr w:type="spellEnd"/>
-      <w:r>
-        <w:t>.</w:t>
-      </w:r>
     </w:p>
     <w:p>
       <w:pPr>
         <w:pStyle w:val="BodyText"/>
       </w:pPr>
       <w:r>
-        <w:t>The dependencies related to the Intel Fortran compiler are static linked within the dll.</w:t>
+        <w:t>The dikes overtopping kernel is a 32-bit Windows native dll.</w:t>
       </w:r>
     </w:p>
     <w:p>
@@ -6529,15 +6622,15 @@
         <w:pStyle w:val="BodyText"/>
       </w:pPr>
       <w:r>
-        <w:t xml:space="preserve">The kernel is thread save, in the sense that it can be called by multiple </w:t>
+        <w:t xml:space="preserve">There is no dependency anymore on the feedback dll of </w:t>
       </w:r>
       <w:proofErr w:type="spellStart"/>
       <w:r>
-        <w:t>OpenMP</w:t>
+        <w:t>HydraRing</w:t>
       </w:r>
       <w:proofErr w:type="spellEnd"/>
       <w:r>
-        <w:t xml:space="preserve"> threads.</w:t>
+        <w:t>.</w:t>
       </w:r>
     </w:p>
     <w:p>
@@ -6545,16 +6638,45 @@
         <w:pStyle w:val="BodyText"/>
       </w:pPr>
       <w:r>
-        <w:br w:type="page"/>
+        <w:t>The dependencies related to the Intel Fortran compiler are static linked within the dll.</w:t>
       </w:r>
     </w:p>
     <w:p>
       <w:pPr>
+        <w:pStyle w:val="BodyText"/>
+      </w:pPr>
+    </w:p>
+    <w:p>
+      <w:pPr>
+        <w:pStyle w:val="BodyText"/>
+      </w:pPr>
+      <w:r>
+        <w:t xml:space="preserve">The kernel is thread save, in the sense that it can be called by multiple </w:t>
+      </w:r>
+      <w:proofErr w:type="spellStart"/>
+      <w:r>
+        <w:t>OpenMP</w:t>
+      </w:r>
+      <w:proofErr w:type="spellEnd"/>
+      <w:r>
+        <w:t xml:space="preserve"> threads.</w:t>
+      </w:r>
+    </w:p>
+    <w:p>
+      <w:pPr>
+        <w:pStyle w:val="BodyText"/>
+      </w:pPr>
+      <w:r>
+        <w:br w:type="page"/>
+      </w:r>
+    </w:p>
+    <w:p>
+      <w:pPr>
         <w:pStyle w:val="Heading2"/>
       </w:pPr>
-      <w:bookmarkStart w:id="33" w:name="_Ref348099796"/>
-      <w:bookmarkStart w:id="34" w:name="_Toc348103904"/>
-      <w:bookmarkStart w:id="35" w:name="_Toc452453724"/>
+      <w:bookmarkStart w:id="35" w:name="_Ref348099796"/>
+      <w:bookmarkStart w:id="36" w:name="_Toc348103904"/>
+      <w:bookmarkStart w:id="37" w:name="_Toc452640946"/>
       <w:r>
         <w:lastRenderedPageBreak/>
         <w:t>D</w:t>
@@ -6562,12 +6684,12 @@
       <w:r>
         <w:t>escription of the required input data</w:t>
       </w:r>
-      <w:bookmarkEnd w:id="33"/>
-      <w:bookmarkEnd w:id="34"/>
+      <w:bookmarkEnd w:id="35"/>
+      <w:bookmarkEnd w:id="36"/>
       <w:r>
         <w:t xml:space="preserve"> for a discharge calculation</w:t>
       </w:r>
-      <w:bookmarkEnd w:id="35"/>
+      <w:bookmarkEnd w:id="37"/>
     </w:p>
     <w:p>
       <w:pPr>
@@ -6658,7 +6780,31 @@
       </w:r>
       <w:proofErr w:type="spellEnd"/>
       <w:r>
-        <w:t xml:space="preserve"> can be found in the technical documentation.</w:t>
+        <w:t xml:space="preserve"> can be found in the technical documentation</w:t>
+      </w:r>
+      <w:r>
+        <w:t xml:space="preserve"> (document number 3 in section </w:t>
+      </w:r>
+      <w:r>
+        <w:fldChar w:fldCharType="begin"/>
+      </w:r>
+      <w:r>
+        <w:instrText xml:space="preserve"> REF _Ref452647749 \r \h </w:instrText>
+      </w:r>
+      <w:r>
+        <w:fldChar w:fldCharType="separate"/>
+      </w:r>
+      <w:r>
+        <w:t>1.2</w:t>
+      </w:r>
+      <w:r>
+        <w:fldChar w:fldCharType="end"/>
+      </w:r>
+      <w:r>
+        <w:t>)</w:t>
+      </w:r>
+      <w:r>
+        <w:t>.</w:t>
       </w:r>
       <w:r>
         <w:t xml:space="preserve"> A description is given here:</w:t>
@@ -6724,7 +6870,13 @@
               <w:rPr>
                 <w:i/>
               </w:rPr>
-              <w:t>symbol</w:t>
+              <w:t>S</w:t>
+            </w:r>
+            <w:r>
+              <w:rPr>
+                <w:i/>
+              </w:rPr>
+              <w:t>ymbol</w:t>
             </w:r>
           </w:p>
         </w:tc>
@@ -6792,7 +6944,7 @@
               <w:pStyle w:val="BodyText"/>
             </w:pPr>
             <w:r>
-              <w:t>h</w:t>
+              <w:t>H</w:t>
             </w:r>
           </w:p>
           <w:p>
@@ -7824,7 +7976,13 @@
         <w:t xml:space="preserve"> </w:t>
       </w:r>
       <w:r>
-        <w:t>must be &gt;= 0. Small waves (</w:t>
+        <w:t>must be &gt;= 0. Small wave</w:t>
+      </w:r>
+      <w:r>
+        <w:t xml:space="preserve"> height</w:t>
+      </w:r>
+      <w:r>
+        <w:t>s (</w:t>
       </w:r>
       <w:r>
         <w:t>H</w:t>
@@ -7877,31 +8035,29 @@
       <w:pPr>
         <w:pStyle w:val="Heading2"/>
       </w:pPr>
-      <w:bookmarkStart w:id="36" w:name="_Toc348020759"/>
-      <w:bookmarkStart w:id="37" w:name="_Toc348103906"/>
-      <w:bookmarkStart w:id="38" w:name="_Toc348020761"/>
-      <w:bookmarkStart w:id="39" w:name="_Toc348103908"/>
-      <w:bookmarkStart w:id="40" w:name="_Toc348020762"/>
-      <w:bookmarkStart w:id="41" w:name="_Toc348103909"/>
-      <w:bookmarkStart w:id="42" w:name="_Toc348020763"/>
-      <w:bookmarkStart w:id="43" w:name="_Toc348103910"/>
-      <w:bookmarkStart w:id="44" w:name="_Toc348020764"/>
-      <w:bookmarkStart w:id="45" w:name="_Toc348103911"/>
-      <w:bookmarkStart w:id="46" w:name="_Toc348020767"/>
-      <w:bookmarkStart w:id="47" w:name="_Toc348103914"/>
-      <w:bookmarkStart w:id="48" w:name="_Toc348020770"/>
-      <w:bookmarkStart w:id="49" w:name="_Toc348103917"/>
-      <w:bookmarkStart w:id="50" w:name="_Toc348020772"/>
-      <w:bookmarkStart w:id="51" w:name="_Toc348103919"/>
-      <w:bookmarkStart w:id="52" w:name="_Toc348020780"/>
-      <w:bookmarkStart w:id="53" w:name="_Toc348103927"/>
-      <w:bookmarkStart w:id="54" w:name="_Toc348020781"/>
-      <w:bookmarkStart w:id="55" w:name="_Toc348103928"/>
-      <w:bookmarkStart w:id="56" w:name="_Toc348020791"/>
-      <w:bookmarkStart w:id="57" w:name="_Toc348103938"/>
-      <w:bookmarkStart w:id="58" w:name="_Toc452453725"/>
-      <w:bookmarkEnd w:id="36"/>
-      <w:bookmarkEnd w:id="37"/>
+      <w:bookmarkStart w:id="38" w:name="_Toc348020759"/>
+      <w:bookmarkStart w:id="39" w:name="_Toc348103906"/>
+      <w:bookmarkStart w:id="40" w:name="_Toc348020761"/>
+      <w:bookmarkStart w:id="41" w:name="_Toc348103908"/>
+      <w:bookmarkStart w:id="42" w:name="_Toc348020762"/>
+      <w:bookmarkStart w:id="43" w:name="_Toc348103909"/>
+      <w:bookmarkStart w:id="44" w:name="_Toc348020763"/>
+      <w:bookmarkStart w:id="45" w:name="_Toc348103910"/>
+      <w:bookmarkStart w:id="46" w:name="_Toc348020764"/>
+      <w:bookmarkStart w:id="47" w:name="_Toc348103911"/>
+      <w:bookmarkStart w:id="48" w:name="_Toc348020767"/>
+      <w:bookmarkStart w:id="49" w:name="_Toc348103914"/>
+      <w:bookmarkStart w:id="50" w:name="_Toc348020770"/>
+      <w:bookmarkStart w:id="51" w:name="_Toc348103917"/>
+      <w:bookmarkStart w:id="52" w:name="_Toc348020772"/>
+      <w:bookmarkStart w:id="53" w:name="_Toc348103919"/>
+      <w:bookmarkStart w:id="54" w:name="_Toc348020780"/>
+      <w:bookmarkStart w:id="55" w:name="_Toc348103927"/>
+      <w:bookmarkStart w:id="56" w:name="_Toc348020781"/>
+      <w:bookmarkStart w:id="57" w:name="_Toc348103928"/>
+      <w:bookmarkStart w:id="58" w:name="_Toc348020791"/>
+      <w:bookmarkStart w:id="59" w:name="_Toc348103938"/>
+      <w:bookmarkStart w:id="60" w:name="_Toc452640947"/>
       <w:bookmarkEnd w:id="38"/>
       <w:bookmarkEnd w:id="39"/>
       <w:bookmarkEnd w:id="40"/>
@@ -7922,10 +8078,12 @@
       <w:bookmarkEnd w:id="55"/>
       <w:bookmarkEnd w:id="56"/>
       <w:bookmarkEnd w:id="57"/>
+      <w:bookmarkEnd w:id="58"/>
+      <w:bookmarkEnd w:id="59"/>
       <w:r>
         <w:t>Description of the output data for a discharge calculation</w:t>
       </w:r>
-      <w:bookmarkEnd w:id="58"/>
+      <w:bookmarkEnd w:id="60"/>
     </w:p>
     <w:p>
       <w:pPr>
@@ -8030,13 +8188,13 @@
       <w:pPr>
         <w:pStyle w:val="Heading2"/>
       </w:pPr>
-      <w:bookmarkStart w:id="59" w:name="_Ref436745919"/>
-      <w:bookmarkStart w:id="60" w:name="_Toc452453726"/>
+      <w:bookmarkStart w:id="61" w:name="_Ref436745919"/>
+      <w:bookmarkStart w:id="62" w:name="_Toc452640948"/>
       <w:r>
         <w:t>Possible error messages</w:t>
       </w:r>
-      <w:bookmarkEnd w:id="59"/>
-      <w:bookmarkEnd w:id="60"/>
+      <w:bookmarkEnd w:id="61"/>
+      <w:bookmarkEnd w:id="62"/>
     </w:p>
     <w:p>
       <w:pPr>
@@ -8228,13 +8386,13 @@
       <w:pPr>
         <w:pStyle w:val="Heading2"/>
       </w:pPr>
-      <w:bookmarkStart w:id="61" w:name="_Ref436745848"/>
-      <w:bookmarkStart w:id="62" w:name="_Toc452453727"/>
+      <w:bookmarkStart w:id="63" w:name="_Ref436745848"/>
+      <w:bookmarkStart w:id="64" w:name="_Toc452640949"/>
       <w:r>
         <w:t>Description of the required input data for the resulting Z-function</w:t>
       </w:r>
-      <w:bookmarkEnd w:id="61"/>
-      <w:bookmarkEnd w:id="62"/>
+      <w:bookmarkEnd w:id="63"/>
+      <w:bookmarkEnd w:id="64"/>
     </w:p>
     <w:p>
       <w:pPr>
@@ -8465,12 +8623,12 @@
       <w:pPr>
         <w:pStyle w:val="Heading2"/>
       </w:pPr>
-      <w:bookmarkStart w:id="63" w:name="_Toc452453728"/>
+      <w:bookmarkStart w:id="65" w:name="_Toc452640950"/>
       <w:r>
         <w:lastRenderedPageBreak/>
         <w:t>Description of the output data for the resulting Z-function</w:t>
       </w:r>
-      <w:bookmarkEnd w:id="63"/>
+      <w:bookmarkEnd w:id="65"/>
     </w:p>
     <w:p>
       <w:pPr>
@@ -9040,13 +9198,13 @@
       <w:pPr>
         <w:pStyle w:val="Heading2"/>
       </w:pPr>
-      <w:bookmarkStart w:id="64" w:name="_Ref436746685"/>
-      <w:bookmarkStart w:id="65" w:name="_Toc452453729"/>
+      <w:bookmarkStart w:id="66" w:name="_Ref436746685"/>
+      <w:bookmarkStart w:id="67" w:name="_Toc452640951"/>
       <w:r>
         <w:t>Validation</w:t>
       </w:r>
-      <w:bookmarkEnd w:id="64"/>
-      <w:bookmarkEnd w:id="65"/>
+      <w:bookmarkEnd w:id="66"/>
+      <w:bookmarkEnd w:id="67"/>
     </w:p>
     <w:p>
       <w:pPr>
@@ -9118,11 +9276,11 @@
       <w:pPr>
         <w:pStyle w:val="Heading2"/>
       </w:pPr>
-      <w:bookmarkStart w:id="66" w:name="_Toc452453730"/>
+      <w:bookmarkStart w:id="68" w:name="_Toc452640952"/>
       <w:r>
         <w:t>Version number</w:t>
       </w:r>
-      <w:bookmarkEnd w:id="66"/>
+      <w:bookmarkEnd w:id="68"/>
     </w:p>
     <w:p>
       <w:pPr>
@@ -9149,7 +9307,7 @@
       <w:pPr>
         <w:pStyle w:val="Heading2"/>
       </w:pPr>
-      <w:bookmarkStart w:id="67" w:name="_Toc452453731"/>
+      <w:bookmarkStart w:id="69" w:name="_Toc452640953"/>
       <w:proofErr w:type="spellStart"/>
       <w:r>
         <w:t>GetLanguage</w:t>
@@ -9162,7 +9320,7 @@
       <w:r>
         <w:t>SetLanguage</w:t>
       </w:r>
-      <w:bookmarkEnd w:id="67"/>
+      <w:bookmarkEnd w:id="69"/>
       <w:proofErr w:type="spellEnd"/>
     </w:p>
     <w:p>
@@ -9234,13 +9392,11 @@
       <w:pPr>
         <w:pStyle w:val="Heading2"/>
       </w:pPr>
-      <w:bookmarkStart w:id="68" w:name="_Toc452453732"/>
-      <w:proofErr w:type="spellStart"/>
-      <w:r>
-        <w:t>Omkeervariant</w:t>
-      </w:r>
-      <w:bookmarkEnd w:id="68"/>
-      <w:proofErr w:type="spellEnd"/>
+      <w:bookmarkStart w:id="70" w:name="_Toc452640954"/>
+      <w:r>
+        <w:t>Inverse function</w:t>
+      </w:r>
+      <w:bookmarkEnd w:id="70"/>
     </w:p>
     <w:p>
       <w:pPr>
@@ -9258,45 +9414,42 @@
         <w:t>he</w:t>
       </w:r>
       <w:r>
-        <w:t xml:space="preserve"> so called ‘</w:t>
+        <w:t xml:space="preserve"> inverse function</w:t>
+      </w:r>
+      <w:r>
+        <w:t xml:space="preserve"> </w:t>
+      </w:r>
+      <w:r>
+        <w:t>calculates</w:t>
+      </w:r>
+      <w:r>
+        <w:t xml:space="preserve"> </w:t>
+      </w:r>
+      <w:r>
+        <w:t xml:space="preserve">the </w:t>
+      </w:r>
+      <w:r>
+        <w:t xml:space="preserve">dike </w:t>
+      </w:r>
+      <w:r>
+        <w:t xml:space="preserve">height for </w:t>
+      </w:r>
+      <w:r>
+        <w:t xml:space="preserve">a </w:t>
+      </w:r>
+      <w:r>
+        <w:t>given geometry, load, critical discharge and model factors.</w:t>
+      </w:r>
+      <w:r>
+        <w:t xml:space="preserve"> In the Overtopping dll, this function is called with its Dutch name: “</w:t>
       </w:r>
       <w:proofErr w:type="spellStart"/>
       <w:r>
-        <w:t>Omkeervariant</w:t>
+        <w:t>omkeervariant</w:t>
       </w:r>
       <w:proofErr w:type="spellEnd"/>
       <w:r>
-        <w:t>’ is the</w:t>
-      </w:r>
-      <w:r>
-        <w:t xml:space="preserve"> inverse function</w:t>
-      </w:r>
-      <w:r>
-        <w:t xml:space="preserve"> of</w:t>
-      </w:r>
-      <w:r>
-        <w:t xml:space="preserve"> the</w:t>
-      </w:r>
-      <w:r>
-        <w:t xml:space="preserve"> discharge calculation</w:t>
-      </w:r>
-      <w:r>
-        <w:t xml:space="preserve">: get </w:t>
-      </w:r>
-      <w:r>
-        <w:t xml:space="preserve">the </w:t>
-      </w:r>
-      <w:r>
-        <w:t xml:space="preserve">dike </w:t>
-      </w:r>
-      <w:r>
-        <w:t xml:space="preserve">height for </w:t>
-      </w:r>
-      <w:r>
-        <w:t xml:space="preserve">a </w:t>
-      </w:r>
-      <w:r>
-        <w:t>given geometry, load, critical discharge and model factors.</w:t>
+        <w:t>”.</w:t>
       </w:r>
     </w:p>
     <w:p>
@@ -9408,8 +9561,8 @@
         </w:rPr>
         <w:fldChar w:fldCharType="end"/>
       </w:r>
-      <w:bookmarkStart w:id="69" w:name="_Ref436662010"/>
-      <w:bookmarkStart w:id="70" w:name="_Toc452453733"/>
+      <w:bookmarkStart w:id="71" w:name="_Ref436662010"/>
+      <w:bookmarkStart w:id="72" w:name="_Toc452640955"/>
       <w:r>
         <w:t>Calculation of</w:t>
       </w:r>
@@ -9449,8 +9602,8 @@
       <w:r>
         <w:t>up.</w:t>
       </w:r>
-      <w:bookmarkEnd w:id="69"/>
-      <w:bookmarkEnd w:id="70"/>
+      <w:bookmarkEnd w:id="71"/>
+      <w:bookmarkEnd w:id="72"/>
     </w:p>
     <w:p>
       <w:pPr>
@@ -10085,7 +10238,7 @@
           <w:numId w:val="50"/>
         </w:numPr>
       </w:pPr>
-      <w:bookmarkStart w:id="71" w:name="_Ref437517560"/>
+      <w:bookmarkStart w:id="73" w:name="_Ref437517560"/>
       <w:r>
         <w:rPr>
           <w:rFonts w:cs="Arial"/>
@@ -10107,7 +10260,7 @@
         </w:rPr>
         <w:t xml:space="preserve"> to find a new minimal residue.</w:t>
       </w:r>
-      <w:bookmarkEnd w:id="71"/>
+      <w:bookmarkEnd w:id="73"/>
     </w:p>
     <w:p>
       <w:pPr>
@@ -11803,7 +11956,7 @@
               <w:rFonts w:cs="Arial"/>
               <w:szCs w:val="24"/>
             </w:rPr>
-            <w:t>WTI2017  Failure Mechanisms - Piping Kernel</w:t>
+            <w:t>WTI2017  Failure Mechanisms - Dikes Overtopping Kernel</w:t>
           </w:r>
           <w:r>
             <w:rPr>
@@ -12049,7 +12202,7 @@
               <w:rFonts w:cs="Arial"/>
               <w:szCs w:val="24"/>
             </w:rPr>
-            <w:t>WTI2017  Failure Mechanisms - Piping Kernel</w:t>
+            <w:t>WTI2017  Failure Mechanisms - Dikes Overtopping Kernel</w:t>
           </w:r>
           <w:r>
             <w:rPr>
@@ -12188,7 +12341,7 @@
               <w:rFonts w:cs="Arial"/>
               <w:szCs w:val="24"/>
             </w:rPr>
-            <w:t>01 June 2016</w:t>
+            <w:t>02 June 2016</w:t>
           </w:r>
           <w:r>
             <w:rPr>
@@ -23324,7 +23477,7 @@
 </file>
 
 <file path=customXml/itemProps1.xml><?xml version="1.0" encoding="utf-8"?>
-<ds:datastoreItem xmlns:ds="http://schemas.openxmlformats.org/officeDocument/2006/customXml" ds:itemID="{810DC1F3-AB21-451A-B635-A984D525B20B}">
+<ds:datastoreItem xmlns:ds="http://schemas.openxmlformats.org/officeDocument/2006/customXml" ds:itemID="{55680B1F-AF0C-4965-B684-7B0A34445C10}">
   <ds:schemaRefs>
     <ds:schemaRef ds:uri="http://schemas.openxmlformats.org/officeDocument/2006/bibliography"/>
   </ds:schemaRefs>

</xml_diff>

<commit_message>
PDF TD with signatures Related to Issue [Overs-31]
</commit_message>
<xml_diff>
--- a/doc/Dikes Overtopping Kernel - Technical design.docx
+++ b/doc/Dikes Overtopping Kernel - Technical design.docx
@@ -15,9 +15,7 @@
           <w:lang w:val="en-US"/>
         </w:rPr>
       </w:pPr>
-      <w:bookmarkStart w:id="0" w:name="_GoBack"/>
     </w:p>
-    <w:bookmarkEnd w:id="0"/>
     <w:p>
       <w:pPr>
         <w:framePr w:w="6180" w:h="2000" w:hRule="exact" w:hSpace="180" w:wrap="around" w:vAnchor="page" w:hAnchor="page" w:x="2446" w:y="4948"/>
@@ -250,6 +248,7 @@
         <w:t>Edwin Spee</w:t>
       </w:r>
     </w:p>
+    <w:proofErr w:type="gramStart"/>
     <w:p>
       <w:pPr>
         <w:framePr w:w="6180" w:h="2000" w:hRule="exact" w:hSpace="180" w:wrap="around" w:vAnchor="page" w:hAnchor="page" w:x="2446" w:y="4948"/>
@@ -285,32 +284,23 @@
         </w:rPr>
         <w:fldChar w:fldCharType="separate"/>
       </w:r>
-      <w:proofErr w:type="gramStart"/>
       <w:r>
         <w:rPr>
           <w:b/>
           <w:sz w:val="36"/>
           <w:lang w:val="en-US"/>
         </w:rPr>
-        <w:t>WTI2017  Failure</w:t>
-      </w:r>
-      <w:proofErr w:type="gramEnd"/>
+        <w:t>WTI2017  Failure Mechanisms - Dikes Overtopping Kernel</w:t>
+      </w:r>
       <w:r>
         <w:rPr>
           <w:b/>
           <w:sz w:val="36"/>
           <w:lang w:val="en-US"/>
         </w:rPr>
-        <w:t xml:space="preserve"> Mechanisms - Dikes Overtopping Kernel</w:t>
-      </w:r>
-      <w:r>
-        <w:rPr>
-          <w:b/>
-          <w:sz w:val="36"/>
-          <w:lang w:val="en-US"/>
-        </w:rPr>
         <w:fldChar w:fldCharType="end"/>
       </w:r>
+      <w:proofErr w:type="gramEnd"/>
     </w:p>
     <w:p>
       <w:pPr>
@@ -400,6 +390,7 @@
         </w:rPr>
       </w:pPr>
     </w:p>
+    <w:proofErr w:type="gramStart"/>
     <w:p>
       <w:pPr>
         <w:framePr w:w="5670" w:h="1701" w:hRule="exact" w:hSpace="57" w:wrap="around" w:vAnchor="page" w:hAnchor="page" w:x="4856" w:y="7642"/>
@@ -435,32 +426,23 @@
         </w:rPr>
         <w:fldChar w:fldCharType="separate"/>
       </w:r>
-      <w:proofErr w:type="gramStart"/>
       <w:r>
         <w:rPr>
           <w:b/>
           <w:sz w:val="36"/>
           <w:lang w:val="en-US"/>
         </w:rPr>
-        <w:t>WTI2017  Failure</w:t>
-      </w:r>
-      <w:proofErr w:type="gramEnd"/>
+        <w:t>WTI2017  Failure Mechanisms - Dikes Overtopping Kernel</w:t>
+      </w:r>
       <w:r>
         <w:rPr>
           <w:b/>
           <w:sz w:val="36"/>
           <w:lang w:val="en-US"/>
         </w:rPr>
-        <w:t xml:space="preserve"> Mechanisms - Dikes Overtopping Kernel</w:t>
-      </w:r>
-      <w:r>
-        <w:rPr>
-          <w:b/>
-          <w:sz w:val="36"/>
-          <w:lang w:val="en-US"/>
-        </w:rPr>
         <w:fldChar w:fldCharType="end"/>
       </w:r>
+      <w:proofErr w:type="gramEnd"/>
     </w:p>
     <w:p>
       <w:pPr>
@@ -573,7 +555,7 @@
           <w:sz w:val="20"/>
           <w:lang w:val="en-US"/>
         </w:rPr>
-        <w:t>2 June 2016</w:t>
+        <w:t>3 June 2016</w:t>
       </w:r>
       <w:r>
         <w:rPr>
@@ -611,8 +593,8 @@
           <w:lang w:val="en-US"/>
         </w:rPr>
       </w:pPr>
-      <w:bookmarkStart w:id="1" w:name="concept"/>
-      <w:bookmarkEnd w:id="1"/>
+      <w:bookmarkStart w:id="0" w:name="concept"/>
+      <w:bookmarkEnd w:id="0"/>
       <w:r>
         <w:rPr>
           <w:b/>
@@ -666,7 +648,7 @@
           <w:sz w:val="20"/>
           <w:lang w:val="en-US"/>
         </w:rPr>
-        <w:t>2 June 2016</w:t>
+        <w:t>3 June 2016</w:t>
       </w:r>
       <w:r>
         <w:rPr>
@@ -770,7 +752,7 @@
                 <w:lang w:val="en-US"/>
               </w:rPr>
             </w:pPr>
-            <w:bookmarkStart w:id="2" w:name="wlRapStat"/>
+            <w:bookmarkStart w:id="1" w:name="wlRapStat"/>
             <w:r>
               <w:rPr>
                 <w:rFonts w:cs="Arial"/>
@@ -3076,7 +3058,7 @@
           </w:p>
         </w:tc>
       </w:tr>
-      <w:bookmarkEnd w:id="2"/>
+      <w:bookmarkEnd w:id="1"/>
     </w:tbl>
     <w:p>
       <w:pPr>
@@ -3101,7 +3083,7 @@
           <w:lang w:val="en-US"/>
         </w:rPr>
       </w:pPr>
-      <w:bookmarkStart w:id="3" w:name="wlL5"/>
+      <w:bookmarkStart w:id="2" w:name="wlL5"/>
       <w:r>
         <w:rPr>
           <w:rStyle w:val="Hidden"/>
@@ -3110,22 +3092,22 @@
         <w:lastRenderedPageBreak/>
         <w:t>wlL5</w:t>
       </w:r>
+      <w:bookmarkEnd w:id="2"/>
+      <w:r>
+        <w:rPr>
+          <w:lang w:val="en-US"/>
+        </w:rPr>
+        <w:t xml:space="preserve"> </w:t>
+      </w:r>
+      <w:bookmarkStart w:id="3" w:name="wlSummary"/>
+      <w:r>
+        <w:rPr>
+          <w:rStyle w:val="Hidden"/>
+          <w:lang w:val="en-US"/>
+        </w:rPr>
+        <w:t>wlSummary</w:t>
+      </w:r>
       <w:bookmarkEnd w:id="3"/>
-      <w:r>
-        <w:rPr>
-          <w:lang w:val="en-US"/>
-        </w:rPr>
-        <w:t xml:space="preserve"> </w:t>
-      </w:r>
-      <w:bookmarkStart w:id="4" w:name="wlSummary"/>
-      <w:r>
-        <w:rPr>
-          <w:rStyle w:val="Hidden"/>
-          <w:lang w:val="en-US"/>
-        </w:rPr>
-        <w:t>wlSummary</w:t>
-      </w:r>
-      <w:bookmarkEnd w:id="4"/>
       <w:r>
         <w:rPr>
           <w:lang w:val="en-US"/>
@@ -3140,6 +3122,8 @@
           <w:lang w:val="en-US"/>
         </w:rPr>
       </w:pPr>
+      <w:bookmarkStart w:id="4" w:name="_GoBack"/>
+      <w:bookmarkEnd w:id="4"/>
     </w:p>
     <w:p>
       <w:pPr>
@@ -6482,6 +6466,12 @@
         <w:t>structs</w:t>
       </w:r>
       <w:proofErr w:type="spellEnd"/>
+      <w:r>
+        <w:rPr>
+          <w:rStyle w:val="FootnoteReference"/>
+        </w:rPr>
+        <w:footnoteReference w:id="2"/>
+      </w:r>
       <w:r>
         <w:t xml:space="preserve">. </w:t>
       </w:r>
@@ -8410,7 +8400,7 @@
         <w:rPr>
           <w:rStyle w:val="FootnoteReference"/>
         </w:rPr>
-        <w:footnoteReference w:id="2"/>
+        <w:footnoteReference w:id="3"/>
       </w:r>
       <w:r>
         <w:t xml:space="preserve"> needs three types of input:</w:t>
@@ -11586,6 +11576,41 @@
     </w:p>
   </w:footnote>
   <w:footnote w:id="2">
+    <w:p>
+      <w:pPr>
+        <w:pStyle w:val="FootnoteText"/>
+        <w:rPr>
+          <w:lang w:val="en-GB"/>
+        </w:rPr>
+      </w:pPr>
+      <w:r>
+        <w:rPr>
+          <w:rStyle w:val="FootnoteReference"/>
+        </w:rPr>
+        <w:footnoteRef/>
+      </w:r>
+      <w:r>
+        <w:rPr>
+          <w:lang w:val="en-GB"/>
+        </w:rPr>
+        <w:t xml:space="preserve"> </w:t>
+      </w:r>
+      <w:r>
+        <w:rPr>
+          <w:lang w:val="en-US"/>
+        </w:rPr>
+        <w:t xml:space="preserve">A struct is a </w:t>
+      </w:r>
+      <w:r>
+        <w:rPr>
+          <w:rStyle w:val="st"/>
+          <w:lang w:val="en-GB"/>
+        </w:rPr>
+        <w:t>physically grouped list of variables to be placed under one name in a block of memory</w:t>
+      </w:r>
+    </w:p>
+  </w:footnote>
+  <w:footnote w:id="3">
     <w:p>
       <w:pPr>
         <w:pStyle w:val="FootnoteText"/>
@@ -12341,7 +12366,7 @@
               <w:rFonts w:cs="Arial"/>
               <w:szCs w:val="24"/>
             </w:rPr>
-            <w:t>02 June 2016</w:t>
+            <w:t>03 June 2016</w:t>
           </w:r>
           <w:r>
             <w:rPr>
@@ -20777,6 +20802,11 @@
       <w:color w:val="808080"/>
     </w:rPr>
   </w:style>
+  <w:style w:type="character" w:customStyle="1" w:styleId="st">
+    <w:name w:val="st"/>
+    <w:basedOn w:val="DefaultParagraphFont"/>
+    <w:rsid w:val="00491181"/>
+  </w:style>
 </w:styles>
 </file>
 
@@ -23183,6 +23213,11 @@
     <w:rPr>
       <w:color w:val="808080"/>
     </w:rPr>
+  </w:style>
+  <w:style w:type="character" w:customStyle="1" w:styleId="st">
+    <w:name w:val="st"/>
+    <w:basedOn w:val="DefaultParagraphFont"/>
+    <w:rsid w:val="00491181"/>
   </w:style>
 </w:styles>
 </file>
@@ -23477,7 +23512,7 @@
 </file>
 
 <file path=customXml/itemProps1.xml><?xml version="1.0" encoding="utf-8"?>
-<ds:datastoreItem xmlns:ds="http://schemas.openxmlformats.org/officeDocument/2006/customXml" ds:itemID="{55680B1F-AF0C-4965-B684-7B0A34445C10}">
+<ds:datastoreItem xmlns:ds="http://schemas.openxmlformats.org/officeDocument/2006/customXml" ds:itemID="{AA7CEF42-6C93-4A5F-8BDD-A4307B5834FE}">
   <ds:schemaRefs>
     <ds:schemaRef ds:uri="http://schemas.openxmlformats.org/officeDocument/2006/bibliography"/>
   </ds:schemaRefs>

</xml_diff>

<commit_message>
Technical design updated: Z function adapted ('ln' in stead of 'log') document table adapted (columns 'author' and 'reviewer' removed)
</commit_message>
<xml_diff>
--- a/doc/Dikes Overtopping Kernel - Technical design.docx
+++ b/doc/Dikes Overtopping Kernel - Technical design.docx
@@ -8,6 +8,8 @@
           <w:lang w:val="en-US"/>
         </w:rPr>
       </w:pPr>
+      <w:bookmarkStart w:id="0" w:name="_GoBack"/>
+      <w:bookmarkEnd w:id="0"/>
     </w:p>
     <w:p>
       <w:pPr>
@@ -248,7 +250,6 @@
         <w:t>Edwin Spee</w:t>
       </w:r>
     </w:p>
-    <w:proofErr w:type="gramStart"/>
     <w:p>
       <w:pPr>
         <w:framePr w:w="6180" w:h="2000" w:hRule="exact" w:hSpace="180" w:wrap="around" w:vAnchor="page" w:hAnchor="page" w:x="2446" w:y="4948"/>
@@ -284,23 +285,32 @@
         </w:rPr>
         <w:fldChar w:fldCharType="separate"/>
       </w:r>
+      <w:proofErr w:type="gramStart"/>
       <w:r>
         <w:rPr>
           <w:b/>
           <w:sz w:val="36"/>
           <w:lang w:val="en-US"/>
         </w:rPr>
-        <w:t>WTI2017  Failure Mechanisms - Dikes Overtopping Kernel</w:t>
-      </w:r>
+        <w:t>WTI2017  Failure</w:t>
+      </w:r>
+      <w:proofErr w:type="gramEnd"/>
       <w:r>
         <w:rPr>
           <w:b/>
           <w:sz w:val="36"/>
           <w:lang w:val="en-US"/>
         </w:rPr>
+        <w:t xml:space="preserve"> Mechanisms - Dikes Overtopping Kernel</w:t>
+      </w:r>
+      <w:r>
+        <w:rPr>
+          <w:b/>
+          <w:sz w:val="36"/>
+          <w:lang w:val="en-US"/>
+        </w:rPr>
         <w:fldChar w:fldCharType="end"/>
       </w:r>
-      <w:proofErr w:type="gramEnd"/>
     </w:p>
     <w:p>
       <w:pPr>
@@ -390,7 +400,6 @@
         </w:rPr>
       </w:pPr>
     </w:p>
-    <w:proofErr w:type="gramStart"/>
     <w:p>
       <w:pPr>
         <w:framePr w:w="5670" w:h="1701" w:hRule="exact" w:hSpace="57" w:wrap="around" w:vAnchor="page" w:hAnchor="page" w:x="4856" w:y="7642"/>
@@ -426,23 +435,32 @@
         </w:rPr>
         <w:fldChar w:fldCharType="separate"/>
       </w:r>
+      <w:proofErr w:type="gramStart"/>
       <w:r>
         <w:rPr>
           <w:b/>
           <w:sz w:val="36"/>
           <w:lang w:val="en-US"/>
         </w:rPr>
-        <w:t>WTI2017  Failure Mechanisms - Dikes Overtopping Kernel</w:t>
-      </w:r>
+        <w:t>WTI2017  Failure</w:t>
+      </w:r>
+      <w:proofErr w:type="gramEnd"/>
       <w:r>
         <w:rPr>
           <w:b/>
           <w:sz w:val="36"/>
           <w:lang w:val="en-US"/>
         </w:rPr>
+        <w:t xml:space="preserve"> Mechanisms - Dikes Overtopping Kernel</w:t>
+      </w:r>
+      <w:r>
+        <w:rPr>
+          <w:b/>
+          <w:sz w:val="36"/>
+          <w:lang w:val="en-US"/>
+        </w:rPr>
         <w:fldChar w:fldCharType="end"/>
       </w:r>
-      <w:proofErr w:type="gramEnd"/>
     </w:p>
     <w:p>
       <w:pPr>
@@ -555,7 +573,7 @@
           <w:sz w:val="20"/>
           <w:lang w:val="en-US"/>
         </w:rPr>
-        <w:t>3 June 2016</w:t>
+        <w:t>24 October 2017</w:t>
       </w:r>
       <w:r>
         <w:rPr>
@@ -593,8 +611,8 @@
           <w:lang w:val="en-US"/>
         </w:rPr>
       </w:pPr>
-      <w:bookmarkStart w:id="0" w:name="concept"/>
-      <w:bookmarkEnd w:id="0"/>
+      <w:bookmarkStart w:id="1" w:name="concept"/>
+      <w:bookmarkEnd w:id="1"/>
       <w:r>
         <w:rPr>
           <w:b/>
@@ -648,7 +666,7 @@
           <w:sz w:val="20"/>
           <w:lang w:val="en-US"/>
         </w:rPr>
-        <w:t>3 June 2016</w:t>
+        <w:t>24 October 2017</w:t>
       </w:r>
       <w:r>
         <w:rPr>
@@ -752,14 +770,13 @@
                 <w:lang w:val="en-US"/>
               </w:rPr>
             </w:pPr>
-            <w:bookmarkStart w:id="1" w:name="wlRapStat"/>
+            <w:bookmarkStart w:id="2" w:name="wlRapStat"/>
             <w:r>
               <w:rPr>
                 <w:rFonts w:cs="Arial"/>
                 <w:b/>
                 <w:lang w:val="en-US"/>
               </w:rPr>
-              <w:lastRenderedPageBreak/>
               <w:t>Client</w:t>
             </w:r>
           </w:p>
@@ -1392,6 +1409,7 @@
         <w:trPr>
           <w:cantSplit/>
           <w:trHeight w:hRule="exact" w:val="421"/>
+          <w:del w:id="3" w:author="Hans de Waal" w:date="2017-10-24T10:29:00Z"/>
         </w:trPr>
         <w:tc>
           <w:tcPr>
@@ -1412,39 +1430,42 @@
               <w:spacing w:after="120" w:line="240" w:lineRule="auto"/>
               <w:textAlignment w:val="baseline"/>
               <w:rPr>
+                <w:del w:id="4" w:author="Hans de Waal" w:date="2017-10-24T10:29:00Z"/>
                 <w:rFonts w:cs="Arial"/>
                 <w:sz w:val="18"/>
                 <w:szCs w:val="18"/>
                 <w:lang w:val="en-US"/>
               </w:rPr>
             </w:pPr>
-            <w:r>
-              <w:rPr>
-                <w:rFonts w:cs="Arial"/>
-                <w:sz w:val="18"/>
-                <w:szCs w:val="18"/>
-                <w:lang w:val="en-US"/>
-              </w:rPr>
-              <w:t>0</w:t>
-            </w:r>
-            <w:r>
-              <w:rPr>
-                <w:rFonts w:cs="Arial"/>
-                <w:sz w:val="18"/>
-                <w:szCs w:val="18"/>
-                <w:lang w:val="en-US"/>
-              </w:rPr>
-              <w:t>.</w:t>
-            </w:r>
-            <w:r>
-              <w:rPr>
-                <w:rFonts w:cs="Arial"/>
-                <w:sz w:val="18"/>
-                <w:szCs w:val="18"/>
-                <w:lang w:val="en-US"/>
-              </w:rPr>
-              <w:t>91</w:t>
-            </w:r>
+            <w:del w:id="5" w:author="Hans de Waal" w:date="2017-10-24T10:29:00Z">
+              <w:r>
+                <w:rPr>
+                  <w:rFonts w:cs="Arial"/>
+                  <w:sz w:val="18"/>
+                  <w:szCs w:val="18"/>
+                  <w:lang w:val="en-US"/>
+                </w:rPr>
+                <w:delText>0</w:delText>
+              </w:r>
+              <w:r>
+                <w:rPr>
+                  <w:rFonts w:cs="Arial"/>
+                  <w:sz w:val="18"/>
+                  <w:szCs w:val="18"/>
+                  <w:lang w:val="en-US"/>
+                </w:rPr>
+                <w:delText>.</w:delText>
+              </w:r>
+              <w:r>
+                <w:rPr>
+                  <w:rFonts w:cs="Arial"/>
+                  <w:sz w:val="18"/>
+                  <w:szCs w:val="18"/>
+                  <w:lang w:val="en-US"/>
+                </w:rPr>
+                <w:delText>91</w:delText>
+              </w:r>
+            </w:del>
           </w:p>
         </w:tc>
         <w:tc>
@@ -1467,21 +1488,24 @@
               <w:spacing w:after="120" w:line="240" w:lineRule="auto"/>
               <w:textAlignment w:val="baseline"/>
               <w:rPr>
+                <w:del w:id="6" w:author="Hans de Waal" w:date="2017-10-24T10:29:00Z"/>
                 <w:rFonts w:cs="Arial"/>
                 <w:sz w:val="18"/>
                 <w:szCs w:val="18"/>
                 <w:lang w:val="en-US"/>
               </w:rPr>
             </w:pPr>
-            <w:r>
-              <w:rPr>
-                <w:rFonts w:cs="Arial"/>
-                <w:sz w:val="18"/>
-                <w:szCs w:val="18"/>
-                <w:lang w:val="en-US"/>
-              </w:rPr>
-              <w:t>Edwin Spee</w:t>
-            </w:r>
+            <w:del w:id="7" w:author="Hans de Waal" w:date="2017-10-24T10:29:00Z">
+              <w:r>
+                <w:rPr>
+                  <w:rFonts w:cs="Arial"/>
+                  <w:sz w:val="18"/>
+                  <w:szCs w:val="18"/>
+                  <w:lang w:val="en-US"/>
+                </w:rPr>
+                <w:delText>Edwin Spee</w:delText>
+              </w:r>
+            </w:del>
           </w:p>
         </w:tc>
         <w:tc>
@@ -1507,6 +1531,7 @@
               <w:ind w:left="1209" w:hanging="360"/>
               <w:textAlignment w:val="baseline"/>
               <w:rPr>
+                <w:del w:id="8" w:author="Hans de Waal" w:date="2017-10-24T10:29:00Z"/>
                 <w:rFonts w:cs="Arial"/>
                 <w:sz w:val="18"/>
                 <w:szCs w:val="18"/>
@@ -1534,21 +1559,24 @@
               <w:spacing w:after="120" w:line="240" w:lineRule="auto"/>
               <w:textAlignment w:val="baseline"/>
               <w:rPr>
+                <w:del w:id="9" w:author="Hans de Waal" w:date="2017-10-24T10:29:00Z"/>
                 <w:rFonts w:cs="Arial"/>
                 <w:sz w:val="18"/>
                 <w:szCs w:val="18"/>
                 <w:lang w:val="en-US"/>
               </w:rPr>
             </w:pPr>
-            <w:r>
-              <w:rPr>
-                <w:rFonts w:cs="Arial"/>
-                <w:sz w:val="18"/>
-                <w:szCs w:val="18"/>
-                <w:lang w:val="en-US"/>
-              </w:rPr>
-              <w:t>01-12-2015</w:t>
-            </w:r>
+            <w:del w:id="10" w:author="Hans de Waal" w:date="2017-10-24T10:29:00Z">
+              <w:r>
+                <w:rPr>
+                  <w:rFonts w:cs="Arial"/>
+                  <w:sz w:val="18"/>
+                  <w:szCs w:val="18"/>
+                  <w:lang w:val="en-US"/>
+                </w:rPr>
+                <w:delText>01-12-2015</w:delText>
+              </w:r>
+            </w:del>
           </w:p>
         </w:tc>
         <w:tc>
@@ -1570,21 +1598,24 @@
               <w:spacing w:after="120" w:line="240" w:lineRule="auto"/>
               <w:textAlignment w:val="baseline"/>
               <w:rPr>
+                <w:del w:id="11" w:author="Hans de Waal" w:date="2017-10-24T10:29:00Z"/>
                 <w:rFonts w:cs="Arial"/>
                 <w:sz w:val="18"/>
                 <w:szCs w:val="18"/>
                 <w:lang w:val="en-US"/>
               </w:rPr>
             </w:pPr>
-            <w:r>
-              <w:rPr>
-                <w:rFonts w:cs="Arial"/>
-                <w:sz w:val="18"/>
-                <w:szCs w:val="18"/>
-                <w:lang w:val="en-US"/>
-              </w:rPr>
-              <w:t>see issue OVERS-8</w:t>
-            </w:r>
+            <w:del w:id="12" w:author="Hans de Waal" w:date="2017-10-24T10:29:00Z">
+              <w:r>
+                <w:rPr>
+                  <w:rFonts w:cs="Arial"/>
+                  <w:sz w:val="18"/>
+                  <w:szCs w:val="18"/>
+                  <w:lang w:val="en-US"/>
+                </w:rPr>
+                <w:delText>see issue OVERS-8</w:delText>
+              </w:r>
+            </w:del>
           </w:p>
         </w:tc>
         <w:tc>
@@ -1606,21 +1637,24 @@
               <w:spacing w:after="120" w:line="240" w:lineRule="auto"/>
               <w:textAlignment w:val="baseline"/>
               <w:rPr>
+                <w:del w:id="13" w:author="Hans de Waal" w:date="2017-10-24T10:29:00Z"/>
                 <w:rFonts w:cs="Arial"/>
                 <w:sz w:val="18"/>
                 <w:szCs w:val="18"/>
                 <w:lang w:val="en-US"/>
               </w:rPr>
             </w:pPr>
-            <w:r>
-              <w:rPr>
-                <w:rFonts w:cs="Arial"/>
-                <w:sz w:val="18"/>
-                <w:szCs w:val="18"/>
-                <w:lang w:val="en-US"/>
-              </w:rPr>
-              <w:t>Erik de Goede</w:t>
-            </w:r>
+            <w:del w:id="14" w:author="Hans de Waal" w:date="2017-10-24T10:29:00Z">
+              <w:r>
+                <w:rPr>
+                  <w:rFonts w:cs="Arial"/>
+                  <w:sz w:val="18"/>
+                  <w:szCs w:val="18"/>
+                  <w:lang w:val="en-US"/>
+                </w:rPr>
+                <w:delText>Erik de Goede</w:delText>
+              </w:r>
+            </w:del>
           </w:p>
         </w:tc>
         <w:tc>
@@ -1646,6 +1680,7 @@
               <w:ind w:left="1209" w:hanging="360"/>
               <w:textAlignment w:val="baseline"/>
               <w:rPr>
+                <w:del w:id="15" w:author="Hans de Waal" w:date="2017-10-24T10:29:00Z"/>
                 <w:rFonts w:cs="Arial"/>
                 <w:sz w:val="18"/>
                 <w:szCs w:val="18"/>
@@ -1673,6 +1708,7 @@
               <w:spacing w:after="120" w:line="240" w:lineRule="auto"/>
               <w:textAlignment w:val="baseline"/>
               <w:rPr>
+                <w:del w:id="16" w:author="Hans de Waal" w:date="2017-10-24T10:29:00Z"/>
                 <w:rFonts w:cs="Arial"/>
                 <w:sz w:val="18"/>
                 <w:szCs w:val="18"/>
@@ -1704,6 +1740,7 @@
               <w:ind w:left="1209" w:hanging="360"/>
               <w:textAlignment w:val="baseline"/>
               <w:rPr>
+                <w:del w:id="17" w:author="Hans de Waal" w:date="2017-10-24T10:29:00Z"/>
                 <w:rFonts w:cs="Arial"/>
                 <w:sz w:val="18"/>
                 <w:szCs w:val="18"/>
@@ -2709,6 +2746,386 @@
       <w:tr>
         <w:trPr>
           <w:cantSplit/>
+          <w:trHeight w:hRule="exact" w:val="711"/>
+          <w:ins w:id="18" w:author="Hans de Waal" w:date="2017-10-24T10:29:00Z"/>
+        </w:trPr>
+        <w:tc>
+          <w:tcPr>
+            <w:tcW w:w="822" w:type="dxa"/>
+            <w:tcMar>
+              <w:left w:w="28" w:type="dxa"/>
+              <w:right w:w="28" w:type="dxa"/>
+            </w:tcMar>
+            <w:vAlign w:val="center"/>
+          </w:tcPr>
+          <w:p>
+            <w:pPr>
+              <w:pStyle w:val="BodyText"/>
+              <w:overflowPunct w:val="0"/>
+              <w:autoSpaceDE w:val="0"/>
+              <w:autoSpaceDN w:val="0"/>
+              <w:adjustRightInd w:val="0"/>
+              <w:spacing w:after="120" w:line="240" w:lineRule="auto"/>
+              <w:textAlignment w:val="baseline"/>
+              <w:rPr>
+                <w:ins w:id="19" w:author="Hans de Waal" w:date="2017-10-24T10:29:00Z"/>
+                <w:rFonts w:cs="Arial"/>
+                <w:sz w:val="18"/>
+                <w:szCs w:val="18"/>
+                <w:lang w:val="en-US"/>
+              </w:rPr>
+            </w:pPr>
+            <w:ins w:id="20" w:author="Hans de Waal" w:date="2017-10-24T10:29:00Z">
+              <w:r>
+                <w:rPr>
+                  <w:rFonts w:cs="Arial"/>
+                  <w:sz w:val="18"/>
+                  <w:szCs w:val="18"/>
+                  <w:lang w:val="en-US"/>
+                </w:rPr>
+                <w:t>1.3</w:t>
+              </w:r>
+            </w:ins>
+          </w:p>
+        </w:tc>
+        <w:tc>
+          <w:tcPr>
+            <w:tcW w:w="1635" w:type="dxa"/>
+            <w:gridSpan w:val="2"/>
+            <w:tcMar>
+              <w:left w:w="28" w:type="dxa"/>
+              <w:right w:w="28" w:type="dxa"/>
+            </w:tcMar>
+            <w:vAlign w:val="center"/>
+          </w:tcPr>
+          <w:p>
+            <w:pPr>
+              <w:pStyle w:val="BodyText"/>
+              <w:overflowPunct w:val="0"/>
+              <w:autoSpaceDE w:val="0"/>
+              <w:autoSpaceDN w:val="0"/>
+              <w:adjustRightInd w:val="0"/>
+              <w:spacing w:after="120" w:line="240" w:lineRule="auto"/>
+              <w:textAlignment w:val="baseline"/>
+              <w:rPr>
+                <w:ins w:id="21" w:author="Hans de Waal" w:date="2017-10-24T10:29:00Z"/>
+                <w:rFonts w:cs="Arial"/>
+                <w:sz w:val="18"/>
+                <w:szCs w:val="18"/>
+                <w:lang w:val="en-US"/>
+              </w:rPr>
+            </w:pPr>
+            <w:ins w:id="22" w:author="Hans de Waal" w:date="2017-10-24T10:29:00Z">
+              <w:r>
+                <w:rPr>
+                  <w:rFonts w:cs="Arial"/>
+                  <w:sz w:val="18"/>
+                  <w:szCs w:val="18"/>
+                  <w:lang w:val="en-US"/>
+                </w:rPr>
+                <w:t>Edwin Spee</w:t>
+              </w:r>
+            </w:ins>
+          </w:p>
+        </w:tc>
+        <w:tc>
+          <w:tcPr>
+            <w:tcW w:w="885" w:type="dxa"/>
+            <w:tcMar>
+              <w:left w:w="28" w:type="dxa"/>
+              <w:right w:w="28" w:type="dxa"/>
+            </w:tcMar>
+            <w:vAlign w:val="center"/>
+          </w:tcPr>
+          <w:p>
+            <w:pPr>
+              <w:pStyle w:val="BodyText"/>
+              <w:tabs>
+                <w:tab w:val="num" w:pos="1209"/>
+              </w:tabs>
+              <w:overflowPunct w:val="0"/>
+              <w:autoSpaceDE w:val="0"/>
+              <w:autoSpaceDN w:val="0"/>
+              <w:adjustRightInd w:val="0"/>
+              <w:spacing w:after="120" w:line="240" w:lineRule="auto"/>
+              <w:ind w:left="1209" w:hanging="360"/>
+              <w:textAlignment w:val="baseline"/>
+              <w:rPr>
+                <w:ins w:id="23" w:author="Hans de Waal" w:date="2017-10-24T10:29:00Z"/>
+                <w:rFonts w:cs="Arial"/>
+                <w:sz w:val="18"/>
+                <w:szCs w:val="18"/>
+                <w:lang w:val="en-US"/>
+              </w:rPr>
+            </w:pPr>
+          </w:p>
+        </w:tc>
+        <w:tc>
+          <w:tcPr>
+            <w:tcW w:w="1444" w:type="dxa"/>
+            <w:tcMar>
+              <w:left w:w="28" w:type="dxa"/>
+              <w:right w:w="28" w:type="dxa"/>
+            </w:tcMar>
+            <w:vAlign w:val="center"/>
+          </w:tcPr>
+          <w:p>
+            <w:pPr>
+              <w:pStyle w:val="BodyText"/>
+              <w:overflowPunct w:val="0"/>
+              <w:autoSpaceDE w:val="0"/>
+              <w:autoSpaceDN w:val="0"/>
+              <w:adjustRightInd w:val="0"/>
+              <w:spacing w:after="120" w:line="240" w:lineRule="auto"/>
+              <w:textAlignment w:val="baseline"/>
+              <w:rPr>
+                <w:ins w:id="24" w:author="Hans de Waal" w:date="2017-10-24T10:29:00Z"/>
+                <w:rFonts w:cs="Arial"/>
+                <w:sz w:val="18"/>
+                <w:szCs w:val="18"/>
+                <w:lang w:val="en-US"/>
+              </w:rPr>
+            </w:pPr>
+            <w:ins w:id="25" w:author="Hans de Waal" w:date="2017-10-24T10:29:00Z">
+              <w:r>
+                <w:rPr>
+                  <w:rFonts w:cs="Arial"/>
+                  <w:sz w:val="18"/>
+                  <w:szCs w:val="18"/>
+                  <w:lang w:val="en-US"/>
+                </w:rPr>
+                <w:t>24</w:t>
+              </w:r>
+              <w:r>
+                <w:rPr>
+                  <w:rFonts w:cs="Arial"/>
+                  <w:sz w:val="18"/>
+                  <w:szCs w:val="18"/>
+                  <w:lang w:val="en-US"/>
+                </w:rPr>
+                <w:t>-</w:t>
+              </w:r>
+            </w:ins>
+            <w:ins w:id="26" w:author="Hans de Waal" w:date="2017-10-24T10:30:00Z">
+              <w:r>
+                <w:rPr>
+                  <w:rFonts w:cs="Arial"/>
+                  <w:sz w:val="18"/>
+                  <w:szCs w:val="18"/>
+                  <w:lang w:val="en-US"/>
+                </w:rPr>
+                <w:t>1</w:t>
+              </w:r>
+            </w:ins>
+            <w:ins w:id="27" w:author="Hans de Waal" w:date="2017-10-24T10:29:00Z">
+              <w:r>
+                <w:rPr>
+                  <w:rFonts w:cs="Arial"/>
+                  <w:sz w:val="18"/>
+                  <w:szCs w:val="18"/>
+                  <w:lang w:val="en-US"/>
+                </w:rPr>
+                <w:t>0-201</w:t>
+              </w:r>
+            </w:ins>
+            <w:ins w:id="28" w:author="Hans de Waal" w:date="2017-10-24T10:30:00Z">
+              <w:r>
+                <w:rPr>
+                  <w:rFonts w:cs="Arial"/>
+                  <w:sz w:val="18"/>
+                  <w:szCs w:val="18"/>
+                  <w:lang w:val="en-US"/>
+                </w:rPr>
+                <w:t>7</w:t>
+              </w:r>
+            </w:ins>
+          </w:p>
+        </w:tc>
+        <w:tc>
+          <w:tcPr>
+            <w:tcW w:w="1937" w:type="dxa"/>
+            <w:tcMar>
+              <w:left w:w="28" w:type="dxa"/>
+              <w:right w:w="28" w:type="dxa"/>
+            </w:tcMar>
+            <w:vAlign w:val="center"/>
+          </w:tcPr>
+          <w:p>
+            <w:pPr>
+              <w:pStyle w:val="BodyText"/>
+              <w:overflowPunct w:val="0"/>
+              <w:autoSpaceDE w:val="0"/>
+              <w:autoSpaceDN w:val="0"/>
+              <w:adjustRightInd w:val="0"/>
+              <w:spacing w:after="120" w:line="240" w:lineRule="auto"/>
+              <w:textAlignment w:val="baseline"/>
+              <w:rPr>
+                <w:ins w:id="29" w:author="Hans de Waal" w:date="2017-10-24T10:29:00Z"/>
+                <w:rFonts w:cs="Arial"/>
+                <w:sz w:val="18"/>
+                <w:szCs w:val="18"/>
+                <w:lang w:val="en-US"/>
+              </w:rPr>
+            </w:pPr>
+          </w:p>
+        </w:tc>
+        <w:tc>
+          <w:tcPr>
+            <w:tcW w:w="1323" w:type="dxa"/>
+            <w:tcMar>
+              <w:left w:w="28" w:type="dxa"/>
+              <w:right w:w="28" w:type="dxa"/>
+            </w:tcMar>
+            <w:vAlign w:val="center"/>
+          </w:tcPr>
+          <w:p>
+            <w:pPr>
+              <w:pStyle w:val="BodyText"/>
+              <w:overflowPunct w:val="0"/>
+              <w:autoSpaceDE w:val="0"/>
+              <w:autoSpaceDN w:val="0"/>
+              <w:adjustRightInd w:val="0"/>
+              <w:spacing w:after="120" w:line="240" w:lineRule="auto"/>
+              <w:textAlignment w:val="baseline"/>
+              <w:rPr>
+                <w:ins w:id="30" w:author="Hans de Waal" w:date="2017-10-24T10:29:00Z"/>
+                <w:rFonts w:cs="Arial"/>
+                <w:sz w:val="18"/>
+                <w:szCs w:val="18"/>
+                <w:lang w:val="en-US"/>
+              </w:rPr>
+            </w:pPr>
+            <w:ins w:id="31" w:author="Hans de Waal" w:date="2017-10-24T10:29:00Z">
+              <w:r>
+                <w:rPr>
+                  <w:rFonts w:cs="Arial"/>
+                  <w:sz w:val="18"/>
+                  <w:szCs w:val="18"/>
+                  <w:lang w:val="en-US"/>
+                </w:rPr>
+                <w:t xml:space="preserve">Erik de </w:t>
+              </w:r>
+              <w:proofErr w:type="spellStart"/>
+              <w:r>
+                <w:rPr>
+                  <w:rFonts w:cs="Arial"/>
+                  <w:sz w:val="18"/>
+                  <w:szCs w:val="18"/>
+                  <w:lang w:val="en-US"/>
+                </w:rPr>
+                <w:t>Goede</w:t>
+              </w:r>
+              <w:proofErr w:type="spellEnd"/>
+            </w:ins>
+          </w:p>
+        </w:tc>
+        <w:tc>
+          <w:tcPr>
+            <w:tcW w:w="359" w:type="dxa"/>
+            <w:tcMar>
+              <w:left w:w="28" w:type="dxa"/>
+              <w:right w:w="28" w:type="dxa"/>
+            </w:tcMar>
+            <w:vAlign w:val="center"/>
+          </w:tcPr>
+          <w:p>
+            <w:pPr>
+              <w:pStyle w:val="BodyText"/>
+              <w:tabs>
+                <w:tab w:val="num" w:pos="1209"/>
+              </w:tabs>
+              <w:overflowPunct w:val="0"/>
+              <w:autoSpaceDE w:val="0"/>
+              <w:autoSpaceDN w:val="0"/>
+              <w:adjustRightInd w:val="0"/>
+              <w:spacing w:after="120" w:line="240" w:lineRule="auto"/>
+              <w:ind w:left="1209" w:hanging="360"/>
+              <w:textAlignment w:val="baseline"/>
+              <w:rPr>
+                <w:ins w:id="32" w:author="Hans de Waal" w:date="2017-10-24T10:29:00Z"/>
+                <w:rFonts w:cs="Arial"/>
+                <w:sz w:val="18"/>
+                <w:szCs w:val="18"/>
+                <w:lang w:val="en-US"/>
+              </w:rPr>
+            </w:pPr>
+          </w:p>
+        </w:tc>
+        <w:tc>
+          <w:tcPr>
+            <w:tcW w:w="1193" w:type="dxa"/>
+            <w:tcMar>
+              <w:left w:w="28" w:type="dxa"/>
+              <w:right w:w="28" w:type="dxa"/>
+            </w:tcMar>
+            <w:vAlign w:val="center"/>
+          </w:tcPr>
+          <w:p>
+            <w:pPr>
+              <w:pStyle w:val="BodyText"/>
+              <w:overflowPunct w:val="0"/>
+              <w:autoSpaceDE w:val="0"/>
+              <w:autoSpaceDN w:val="0"/>
+              <w:adjustRightInd w:val="0"/>
+              <w:spacing w:after="120" w:line="240" w:lineRule="auto"/>
+              <w:textAlignment w:val="baseline"/>
+              <w:rPr>
+                <w:ins w:id="33" w:author="Hans de Waal" w:date="2017-10-24T10:29:00Z"/>
+                <w:rFonts w:cs="Arial"/>
+                <w:sz w:val="18"/>
+                <w:szCs w:val="18"/>
+                <w:lang w:val="en-US"/>
+              </w:rPr>
+            </w:pPr>
+            <w:ins w:id="34" w:author="Hans de Waal" w:date="2017-10-24T10:29:00Z">
+              <w:r>
+                <w:rPr>
+                  <w:rFonts w:cs="Arial"/>
+                  <w:sz w:val="18"/>
+                  <w:szCs w:val="18"/>
+                  <w:lang w:val="en-US"/>
+                </w:rPr>
+                <w:t>Arthur Baart</w:t>
+              </w:r>
+            </w:ins>
+          </w:p>
+        </w:tc>
+        <w:tc>
+          <w:tcPr>
+            <w:tcW w:w="495" w:type="dxa"/>
+            <w:tcMar>
+              <w:left w:w="28" w:type="dxa"/>
+              <w:right w:w="28" w:type="dxa"/>
+            </w:tcMar>
+            <w:vAlign w:val="center"/>
+          </w:tcPr>
+          <w:p>
+            <w:pPr>
+              <w:pStyle w:val="BodyText"/>
+              <w:tabs>
+                <w:tab w:val="num" w:pos="1209"/>
+              </w:tabs>
+              <w:overflowPunct w:val="0"/>
+              <w:autoSpaceDE w:val="0"/>
+              <w:autoSpaceDN w:val="0"/>
+              <w:adjustRightInd w:val="0"/>
+              <w:spacing w:after="120" w:line="240" w:lineRule="auto"/>
+              <w:ind w:left="1209" w:hanging="360"/>
+              <w:textAlignment w:val="baseline"/>
+              <w:rPr>
+                <w:ins w:id="35" w:author="Hans de Waal" w:date="2017-10-24T10:29:00Z"/>
+                <w:rFonts w:cs="Arial"/>
+                <w:sz w:val="18"/>
+                <w:szCs w:val="18"/>
+                <w:lang w:val="en-US"/>
+              </w:rPr>
+            </w:pPr>
+          </w:p>
+        </w:tc>
+      </w:tr>
+      <w:tr>
+        <w:trPr>
+          <w:cantSplit/>
           <w:trHeight w:hRule="exact" w:val="340"/>
         </w:trPr>
         <w:tc>
@@ -3058,7 +3475,7 @@
           </w:p>
         </w:tc>
       </w:tr>
-      <w:bookmarkEnd w:id="1"/>
+      <w:bookmarkEnd w:id="2"/>
     </w:tbl>
     <w:p>
       <w:pPr>
@@ -3083,23 +3500,22 @@
           <w:lang w:val="en-US"/>
         </w:rPr>
       </w:pPr>
-      <w:bookmarkStart w:id="2" w:name="wlL5"/>
+      <w:bookmarkStart w:id="36" w:name="wlL5"/>
       <w:r>
         <w:rPr>
           <w:rStyle w:val="Hidden"/>
           <w:lang w:val="en-US"/>
         </w:rPr>
-        <w:lastRenderedPageBreak/>
         <w:t>wlL5</w:t>
       </w:r>
-      <w:bookmarkEnd w:id="2"/>
+      <w:bookmarkEnd w:id="36"/>
       <w:r>
         <w:rPr>
           <w:lang w:val="en-US"/>
         </w:rPr>
         <w:t xml:space="preserve"> </w:t>
       </w:r>
-      <w:bookmarkStart w:id="3" w:name="wlSummary"/>
+      <w:bookmarkStart w:id="37" w:name="wlSummary"/>
       <w:r>
         <w:rPr>
           <w:rStyle w:val="Hidden"/>
@@ -3107,7 +3523,7 @@
         </w:rPr>
         <w:t>wlSummary</w:t>
       </w:r>
-      <w:bookmarkEnd w:id="3"/>
+      <w:bookmarkEnd w:id="37"/>
       <w:r>
         <w:rPr>
           <w:lang w:val="en-US"/>
@@ -3122,8 +3538,6 @@
           <w:lang w:val="en-US"/>
         </w:rPr>
       </w:pPr>
-      <w:bookmarkStart w:id="4" w:name="_GoBack"/>
-      <w:bookmarkEnd w:id="4"/>
     </w:p>
     <w:p>
       <w:pPr>
@@ -3132,21 +3546,20 @@
           <w:lang w:val="en-US"/>
         </w:rPr>
       </w:pPr>
-      <w:bookmarkStart w:id="5" w:name="wlContents"/>
-      <w:r>
-        <w:rPr>
-          <w:lang w:val="en-US"/>
-        </w:rPr>
-        <w:lastRenderedPageBreak/>
+      <w:bookmarkStart w:id="38" w:name="wlContents"/>
+      <w:r>
+        <w:rPr>
+          <w:lang w:val="en-US"/>
+        </w:rPr>
         <w:t>Contents</w:t>
       </w:r>
-      <w:bookmarkEnd w:id="5"/>
+      <w:bookmarkEnd w:id="38"/>
     </w:p>
     <w:p>
       <w:pPr>
         <w:pStyle w:val="TOC1"/>
       </w:pPr>
-      <w:bookmarkStart w:id="6" w:name="wlL2"/>
+      <w:bookmarkStart w:id="39" w:name="wlL2"/>
       <w:r>
         <w:rPr>
           <w:rStyle w:val="Hidden"/>
@@ -3154,14 +3567,14 @@
         </w:rPr>
         <w:t>wlL2</w:t>
       </w:r>
-      <w:bookmarkEnd w:id="6"/>
+      <w:bookmarkEnd w:id="39"/>
       <w:r>
         <w:rPr>
           <w:lang w:val="en-US"/>
         </w:rPr>
         <w:t xml:space="preserve"> </w:t>
       </w:r>
-      <w:bookmarkStart w:id="7" w:name="wlL1"/>
+      <w:bookmarkStart w:id="40" w:name="wlL1"/>
       <w:r>
         <w:rPr>
           <w:rStyle w:val="Hidden"/>
@@ -3169,14 +3582,14 @@
         </w:rPr>
         <w:t>wlL1</w:t>
       </w:r>
-      <w:bookmarkEnd w:id="7"/>
+      <w:bookmarkEnd w:id="40"/>
       <w:r>
         <w:rPr>
           <w:lang w:val="en-US"/>
         </w:rPr>
         <w:t xml:space="preserve"> </w:t>
       </w:r>
-      <w:bookmarkStart w:id="8" w:name="wlL3"/>
+      <w:bookmarkStart w:id="41" w:name="wlL3"/>
       <w:r>
         <w:rPr>
           <w:rStyle w:val="Hidden"/>
@@ -3184,14 +3597,14 @@
         </w:rPr>
         <w:t>wlL3</w:t>
       </w:r>
-      <w:bookmarkEnd w:id="8"/>
+      <w:bookmarkEnd w:id="41"/>
       <w:r>
         <w:rPr>
           <w:lang w:val="en-US"/>
         </w:rPr>
         <w:t xml:space="preserve"> </w:t>
       </w:r>
-      <w:bookmarkStart w:id="9" w:name="wlL4"/>
+      <w:bookmarkStart w:id="42" w:name="wlL4"/>
       <w:r>
         <w:rPr>
           <w:rStyle w:val="Hidden"/>
@@ -3199,8 +3612,8 @@
         </w:rPr>
         <w:t>wlL4</w:t>
       </w:r>
-      <w:bookmarkStart w:id="10" w:name="wlListTabs"/>
-      <w:bookmarkEnd w:id="9"/>
+      <w:bookmarkStart w:id="43" w:name="wlListTabs"/>
+      <w:bookmarkEnd w:id="42"/>
       <w:r>
         <w:rPr>
           <w:b w:val="0"/>
@@ -4444,14 +4857,14 @@
         </w:rPr>
         <w:t>wlListTabs</w:t>
       </w:r>
-      <w:bookmarkEnd w:id="10"/>
+      <w:bookmarkEnd w:id="43"/>
       <w:r>
         <w:rPr>
           <w:lang w:val="en-US"/>
         </w:rPr>
         <w:t xml:space="preserve"> </w:t>
       </w:r>
-      <w:bookmarkStart w:id="11" w:name="wlListFigs"/>
+      <w:bookmarkStart w:id="44" w:name="wlListFigs"/>
       <w:r>
         <w:rPr>
           <w:rStyle w:val="Hidden"/>
@@ -4459,14 +4872,14 @@
         </w:rPr>
         <w:t>wlListFigs</w:t>
       </w:r>
-      <w:bookmarkEnd w:id="11"/>
+      <w:bookmarkEnd w:id="44"/>
       <w:r>
         <w:rPr>
           <w:lang w:val="en-US"/>
         </w:rPr>
         <w:t xml:space="preserve"> </w:t>
       </w:r>
-      <w:bookmarkStart w:id="12" w:name="wlListPhotos"/>
+      <w:bookmarkStart w:id="45" w:name="wlListPhotos"/>
       <w:r>
         <w:rPr>
           <w:rStyle w:val="Hidden"/>
@@ -4474,14 +4887,14 @@
         </w:rPr>
         <w:t>wlListPhotos</w:t>
       </w:r>
-      <w:bookmarkEnd w:id="12"/>
+      <w:bookmarkEnd w:id="45"/>
       <w:r>
         <w:rPr>
           <w:lang w:val="en-US"/>
         </w:rPr>
         <w:t xml:space="preserve"> </w:t>
       </w:r>
-      <w:bookmarkStart w:id="13" w:name="wlListSymb"/>
+      <w:bookmarkStart w:id="46" w:name="wlListSymb"/>
       <w:r>
         <w:rPr>
           <w:rStyle w:val="Hidden"/>
@@ -4489,7 +4902,7 @@
         </w:rPr>
         <w:t>wlListSymb</w:t>
       </w:r>
-      <w:bookmarkEnd w:id="13"/>
+      <w:bookmarkEnd w:id="46"/>
       <w:r>
         <w:rPr>
           <w:lang w:val="en-US"/>
@@ -4530,7 +4943,7 @@
           <w:docGrid w:linePitch="299"/>
         </w:sectPr>
       </w:pPr>
-      <w:bookmarkStart w:id="14" w:name="wlStartOfText"/>
+      <w:bookmarkStart w:id="47" w:name="wlStartOfText"/>
     </w:p>
     <w:p>
       <w:pPr>
@@ -4543,7 +4956,6 @@
         <w:rPr>
           <w:rStyle w:val="Hidden"/>
         </w:rPr>
-        <w:lastRenderedPageBreak/>
         <w:fldChar w:fldCharType="begin"/>
       </w:r>
       <w:r>
@@ -4612,10 +5024,10 @@
         </w:rPr>
         <w:fldChar w:fldCharType="end"/>
       </w:r>
-      <w:bookmarkStart w:id="15" w:name="MTUpdateHome"/>
-      <w:bookmarkStart w:id="16" w:name="_Toc452640937"/>
-      <w:bookmarkEnd w:id="14"/>
-      <w:bookmarkEnd w:id="15"/>
+      <w:bookmarkStart w:id="48" w:name="MTUpdateHome"/>
+      <w:bookmarkStart w:id="49" w:name="_Toc452640937"/>
+      <w:bookmarkEnd w:id="47"/>
+      <w:bookmarkEnd w:id="48"/>
       <w:r>
         <w:rPr>
           <w:lang w:val="en-US"/>
@@ -4634,7 +5046,7 @@
         </w:rPr>
         <w:t>troduction</w:t>
       </w:r>
-      <w:bookmarkEnd w:id="16"/>
+      <w:bookmarkEnd w:id="49"/>
       <w:r>
         <w:rPr>
           <w:lang w:val="en-US"/>
@@ -4649,14 +5061,14 @@
           <w:lang w:val="en-US"/>
         </w:rPr>
       </w:pPr>
-      <w:bookmarkStart w:id="17" w:name="_Toc452640938"/>
+      <w:bookmarkStart w:id="50" w:name="_Toc452640938"/>
       <w:r>
         <w:rPr>
           <w:lang w:val="en-US"/>
         </w:rPr>
         <w:t>Purpose and scope of this document</w:t>
       </w:r>
-      <w:bookmarkEnd w:id="17"/>
+      <w:bookmarkEnd w:id="50"/>
       <w:r>
         <w:rPr>
           <w:lang w:val="en-US"/>
@@ -4999,9 +5411,9 @@
           <w:lang w:val="en-US"/>
         </w:rPr>
       </w:pPr>
-      <w:bookmarkStart w:id="18" w:name="_Toc452640939"/>
-      <w:bookmarkStart w:id="19" w:name="_Ref452647749"/>
-      <w:bookmarkStart w:id="20" w:name="_Ref452647751"/>
+      <w:bookmarkStart w:id="51" w:name="_Toc452640939"/>
+      <w:bookmarkStart w:id="52" w:name="_Ref452647749"/>
+      <w:bookmarkStart w:id="53" w:name="_Ref452647751"/>
       <w:r>
         <w:rPr>
           <w:lang w:val="en-US"/>
@@ -5020,9 +5432,9 @@
         </w:rPr>
         <w:t>ystem documents</w:t>
       </w:r>
-      <w:bookmarkEnd w:id="18"/>
-      <w:bookmarkEnd w:id="19"/>
-      <w:bookmarkEnd w:id="20"/>
+      <w:bookmarkEnd w:id="51"/>
+      <w:bookmarkEnd w:id="52"/>
+      <w:bookmarkEnd w:id="53"/>
     </w:p>
     <w:p>
       <w:pPr>
@@ -5096,18 +5508,42 @@
           <w:insideV w:val="single" w:sz="4" w:space="0" w:color="auto"/>
         </w:tblBorders>
         <w:tblLook w:val="01E0" w:firstRow="1" w:lastRow="1" w:firstColumn="1" w:lastColumn="1" w:noHBand="0" w:noVBand="0"/>
+        <w:tblPrChange w:id="54" w:author="Hans de Waal" w:date="2017-10-24T10:37:00Z">
+          <w:tblPr>
+            <w:tblW w:w="0" w:type="auto"/>
+            <w:tblBorders>
+              <w:top w:val="single" w:sz="4" w:space="0" w:color="auto"/>
+              <w:left w:val="single" w:sz="4" w:space="0" w:color="auto"/>
+              <w:bottom w:val="single" w:sz="4" w:space="0" w:color="auto"/>
+              <w:right w:val="single" w:sz="4" w:space="0" w:color="auto"/>
+              <w:insideH w:val="single" w:sz="4" w:space="0" w:color="auto"/>
+              <w:insideV w:val="single" w:sz="4" w:space="0" w:color="auto"/>
+            </w:tblBorders>
+            <w:tblLook w:val="01E0" w:firstRow="1" w:lastRow="1" w:firstColumn="1" w:lastColumn="1" w:noHBand="0" w:noVBand="0"/>
+          </w:tblPr>
+        </w:tblPrChange>
       </w:tblPr>
       <w:tblGrid>
         <w:gridCol w:w="392"/>
         <w:gridCol w:w="2693"/>
-        <w:gridCol w:w="3165"/>
-        <w:gridCol w:w="1595"/>
-        <w:gridCol w:w="1670"/>
+        <w:gridCol w:w="6237"/>
+        <w:tblGridChange w:id="55">
+          <w:tblGrid>
+            <w:gridCol w:w="392"/>
+            <w:gridCol w:w="2693"/>
+            <w:gridCol w:w="3165"/>
+          </w:tblGrid>
+        </w:tblGridChange>
       </w:tblGrid>
       <w:tr>
         <w:tc>
           <w:tcPr>
             <w:tcW w:w="392" w:type="dxa"/>
+            <w:tcPrChange w:id="56" w:author="Hans de Waal" w:date="2017-10-24T10:37:00Z">
+              <w:tcPr>
+                <w:tcW w:w="392" w:type="dxa"/>
+              </w:tcPr>
+            </w:tcPrChange>
           </w:tcPr>
           <w:p>
             <w:pPr>
@@ -5122,6 +5558,11 @@
         <w:tc>
           <w:tcPr>
             <w:tcW w:w="2693" w:type="dxa"/>
+            <w:tcPrChange w:id="57" w:author="Hans de Waal" w:date="2017-10-24T10:37:00Z">
+              <w:tcPr>
+                <w:tcW w:w="2693" w:type="dxa"/>
+              </w:tcPr>
+            </w:tcPrChange>
           </w:tcPr>
           <w:p>
             <w:pPr>
@@ -5141,7 +5582,12 @@
         </w:tc>
         <w:tc>
           <w:tcPr>
-            <w:tcW w:w="3165" w:type="dxa"/>
+            <w:tcW w:w="6237" w:type="dxa"/>
+            <w:tcPrChange w:id="58" w:author="Hans de Waal" w:date="2017-10-24T10:37:00Z">
+              <w:tcPr>
+                <w:tcW w:w="3165" w:type="dxa"/>
+              </w:tcPr>
+            </w:tcPrChange>
           </w:tcPr>
           <w:p>
             <w:pPr>
@@ -5155,44 +5601,6 @@
                 <w:lang w:val="en-US"/>
               </w:rPr>
               <w:t>Content</w:t>
-            </w:r>
-          </w:p>
-        </w:tc>
-        <w:tc>
-          <w:tcPr>
-            <w:tcW w:w="1595" w:type="dxa"/>
-          </w:tcPr>
-          <w:p>
-            <w:pPr>
-              <w:pStyle w:val="BodyText"/>
-              <w:rPr>
-                <w:lang w:val="en-US"/>
-              </w:rPr>
-            </w:pPr>
-            <w:r>
-              <w:rPr>
-                <w:lang w:val="en-US"/>
-              </w:rPr>
-              <w:t>Author(s)</w:t>
-            </w:r>
-          </w:p>
-        </w:tc>
-        <w:tc>
-          <w:tcPr>
-            <w:tcW w:w="1670" w:type="dxa"/>
-          </w:tcPr>
-          <w:p>
-            <w:pPr>
-              <w:pStyle w:val="BodyText"/>
-              <w:rPr>
-                <w:lang w:val="en-US"/>
-              </w:rPr>
-            </w:pPr>
-            <w:r>
-              <w:rPr>
-                <w:lang w:val="en-US"/>
-              </w:rPr>
-              <w:t>Reviewer(s)</w:t>
             </w:r>
           </w:p>
         </w:tc>
@@ -5201,6 +5609,11 @@
         <w:tc>
           <w:tcPr>
             <w:tcW w:w="392" w:type="dxa"/>
+            <w:tcPrChange w:id="59" w:author="Hans de Waal" w:date="2017-10-24T10:37:00Z">
+              <w:tcPr>
+                <w:tcW w:w="392" w:type="dxa"/>
+              </w:tcPr>
+            </w:tcPrChange>
           </w:tcPr>
           <w:p>
             <w:pPr>
@@ -5220,6 +5633,11 @@
         <w:tc>
           <w:tcPr>
             <w:tcW w:w="2693" w:type="dxa"/>
+            <w:tcPrChange w:id="60" w:author="Hans de Waal" w:date="2017-10-24T10:37:00Z">
+              <w:tcPr>
+                <w:tcW w:w="2693" w:type="dxa"/>
+              </w:tcPr>
+            </w:tcPrChange>
           </w:tcPr>
           <w:p>
             <w:pPr>
@@ -5250,7 +5668,12 @@
         </w:tc>
         <w:tc>
           <w:tcPr>
-            <w:tcW w:w="3165" w:type="dxa"/>
+            <w:tcW w:w="6237" w:type="dxa"/>
+            <w:tcPrChange w:id="61" w:author="Hans de Waal" w:date="2017-10-24T10:37:00Z">
+              <w:tcPr>
+                <w:tcW w:w="3165" w:type="dxa"/>
+              </w:tcPr>
+            </w:tcPrChange>
           </w:tcPr>
           <w:p>
             <w:pPr>
@@ -5264,100 +5687,6 @@
                 <w:lang w:val="en-US"/>
               </w:rPr>
               <w:t>Description of the requirements and functional design.</w:t>
-            </w:r>
-          </w:p>
-        </w:tc>
-        <w:tc>
-          <w:tcPr>
-            <w:tcW w:w="1595" w:type="dxa"/>
-          </w:tcPr>
-          <w:p>
-            <w:pPr>
-              <w:pStyle w:val="BodyText"/>
-              <w:rPr>
-                <w:lang w:val="nl-NL"/>
-              </w:rPr>
-            </w:pPr>
-            <w:r>
-              <w:rPr>
-                <w:lang w:val="nl-NL"/>
-              </w:rPr>
-              <w:t>B. Kuijper</w:t>
-            </w:r>
-          </w:p>
-          <w:p>
-            <w:pPr>
-              <w:pStyle w:val="BodyText"/>
-              <w:rPr>
-                <w:lang w:val="nl-NL"/>
-              </w:rPr>
-            </w:pPr>
-            <w:r>
-              <w:rPr>
-                <w:lang w:val="nl-NL"/>
-              </w:rPr>
-              <w:t>M.T. Duits</w:t>
-            </w:r>
-          </w:p>
-          <w:p>
-            <w:pPr>
-              <w:pStyle w:val="BodyText"/>
-              <w:rPr>
-                <w:lang w:val="nl-NL"/>
-              </w:rPr>
-            </w:pPr>
-            <w:r>
-              <w:rPr>
-                <w:lang w:val="nl-NL"/>
-              </w:rPr>
-              <w:t>R.G. Kamp</w:t>
-            </w:r>
-          </w:p>
-          <w:p>
-            <w:pPr>
-              <w:pStyle w:val="BodyText"/>
-              <w:rPr>
-                <w:lang w:val="en-US"/>
-              </w:rPr>
-            </w:pPr>
-            <w:r>
-              <w:rPr>
-                <w:lang w:val="en-US"/>
-              </w:rPr>
-              <w:t>J.P. de Waal</w:t>
-            </w:r>
-          </w:p>
-        </w:tc>
-        <w:tc>
-          <w:tcPr>
-            <w:tcW w:w="1670" w:type="dxa"/>
-          </w:tcPr>
-          <w:p>
-            <w:pPr>
-              <w:pStyle w:val="BodyText"/>
-              <w:rPr>
-                <w:lang w:val="nl-NL"/>
-              </w:rPr>
-            </w:pPr>
-            <w:r>
-              <w:rPr>
-                <w:lang w:val="nl-NL"/>
-              </w:rPr>
-              <w:t>J.P. de Waal,</w:t>
-            </w:r>
-          </w:p>
-          <w:p>
-            <w:pPr>
-              <w:pStyle w:val="BodyText"/>
-              <w:rPr>
-                <w:lang w:val="nl-NL"/>
-              </w:rPr>
-            </w:pPr>
-            <w:r>
-              <w:rPr>
-                <w:lang w:val="nl-NL"/>
-              </w:rPr>
-              <w:t>P. van Steeg</w:t>
             </w:r>
           </w:p>
         </w:tc>
@@ -5366,6 +5695,11 @@
         <w:tc>
           <w:tcPr>
             <w:tcW w:w="392" w:type="dxa"/>
+            <w:tcPrChange w:id="62" w:author="Hans de Waal" w:date="2017-10-24T10:37:00Z">
+              <w:tcPr>
+                <w:tcW w:w="392" w:type="dxa"/>
+              </w:tcPr>
+            </w:tcPrChange>
           </w:tcPr>
           <w:p>
             <w:pPr>
@@ -5385,6 +5719,11 @@
         <w:tc>
           <w:tcPr>
             <w:tcW w:w="2693" w:type="dxa"/>
+            <w:tcPrChange w:id="63" w:author="Hans de Waal" w:date="2017-10-24T10:37:00Z">
+              <w:tcPr>
+                <w:tcW w:w="2693" w:type="dxa"/>
+              </w:tcPr>
+            </w:tcPrChange>
           </w:tcPr>
           <w:p>
             <w:pPr>
@@ -5403,7 +5742,12 @@
         </w:tc>
         <w:tc>
           <w:tcPr>
-            <w:tcW w:w="3165" w:type="dxa"/>
+            <w:tcW w:w="6237" w:type="dxa"/>
+            <w:tcPrChange w:id="64" w:author="Hans de Waal" w:date="2017-10-24T10:37:00Z">
+              <w:tcPr>
+                <w:tcW w:w="3165" w:type="dxa"/>
+              </w:tcPr>
+            </w:tcPrChange>
           </w:tcPr>
           <w:p>
             <w:pPr>
@@ -5417,44 +5761,6 @@
                 <w:lang w:val="en-US"/>
               </w:rPr>
               <w:t>This document</w:t>
-            </w:r>
-          </w:p>
-        </w:tc>
-        <w:tc>
-          <w:tcPr>
-            <w:tcW w:w="1595" w:type="dxa"/>
-          </w:tcPr>
-          <w:p>
-            <w:pPr>
-              <w:pStyle w:val="BodyText"/>
-              <w:rPr>
-                <w:lang w:val="en-US"/>
-              </w:rPr>
-            </w:pPr>
-            <w:r>
-              <w:rPr>
-                <w:lang w:val="en-US"/>
-              </w:rPr>
-              <w:t>E.J. Spee</w:t>
-            </w:r>
-          </w:p>
-        </w:tc>
-        <w:tc>
-          <w:tcPr>
-            <w:tcW w:w="1670" w:type="dxa"/>
-          </w:tcPr>
-          <w:p>
-            <w:pPr>
-              <w:pStyle w:val="BodyText"/>
-              <w:rPr>
-                <w:lang w:val="en-US"/>
-              </w:rPr>
-            </w:pPr>
-            <w:r>
-              <w:rPr>
-                <w:lang w:val="en-US"/>
-              </w:rPr>
-              <w:t>E. de Goede</w:t>
             </w:r>
           </w:p>
         </w:tc>
@@ -5463,6 +5769,11 @@
         <w:tc>
           <w:tcPr>
             <w:tcW w:w="392" w:type="dxa"/>
+            <w:tcPrChange w:id="65" w:author="Hans de Waal" w:date="2017-10-24T10:37:00Z">
+              <w:tcPr>
+                <w:tcW w:w="392" w:type="dxa"/>
+              </w:tcPr>
+            </w:tcPrChange>
           </w:tcPr>
           <w:p>
             <w:pPr>
@@ -5482,6 +5793,11 @@
         <w:tc>
           <w:tcPr>
             <w:tcW w:w="2693" w:type="dxa"/>
+            <w:tcPrChange w:id="66" w:author="Hans de Waal" w:date="2017-10-24T10:37:00Z">
+              <w:tcPr>
+                <w:tcW w:w="2693" w:type="dxa"/>
+              </w:tcPr>
+            </w:tcPrChange>
           </w:tcPr>
           <w:p>
             <w:pPr>
@@ -5500,7 +5816,12 @@
         </w:tc>
         <w:tc>
           <w:tcPr>
-            <w:tcW w:w="3165" w:type="dxa"/>
+            <w:tcW w:w="6237" w:type="dxa"/>
+            <w:tcPrChange w:id="67" w:author="Hans de Waal" w:date="2017-10-24T10:37:00Z">
+              <w:tcPr>
+                <w:tcW w:w="3165" w:type="dxa"/>
+              </w:tcPr>
+            </w:tcPrChange>
           </w:tcPr>
           <w:p>
             <w:pPr>
@@ -5528,44 +5849,6 @@
                 <w:lang w:val="en-US"/>
               </w:rPr>
               <w:t xml:space="preserve"> </w:t>
-            </w:r>
-          </w:p>
-        </w:tc>
-        <w:tc>
-          <w:tcPr>
-            <w:tcW w:w="1595" w:type="dxa"/>
-          </w:tcPr>
-          <w:p>
-            <w:pPr>
-              <w:pStyle w:val="BodyText"/>
-              <w:rPr>
-                <w:lang w:val="en-US"/>
-              </w:rPr>
-            </w:pPr>
-            <w:r>
-              <w:rPr>
-                <w:lang w:val="en-US"/>
-              </w:rPr>
-              <w:t>generated</w:t>
-            </w:r>
-          </w:p>
-        </w:tc>
-        <w:tc>
-          <w:tcPr>
-            <w:tcW w:w="1670" w:type="dxa"/>
-          </w:tcPr>
-          <w:p>
-            <w:pPr>
-              <w:pStyle w:val="BodyText"/>
-              <w:rPr>
-                <w:lang w:val="en-US"/>
-              </w:rPr>
-            </w:pPr>
-            <w:r>
-              <w:rPr>
-                <w:lang w:val="en-US"/>
-              </w:rPr>
-              <w:t>Not applicable</w:t>
             </w:r>
           </w:p>
         </w:tc>
@@ -5574,6 +5857,11 @@
         <w:tc>
           <w:tcPr>
             <w:tcW w:w="392" w:type="dxa"/>
+            <w:tcPrChange w:id="68" w:author="Hans de Waal" w:date="2017-10-24T10:37:00Z">
+              <w:tcPr>
+                <w:tcW w:w="392" w:type="dxa"/>
+              </w:tcPr>
+            </w:tcPrChange>
           </w:tcPr>
           <w:p>
             <w:pPr>
@@ -5593,6 +5881,11 @@
         <w:tc>
           <w:tcPr>
             <w:tcW w:w="2693" w:type="dxa"/>
+            <w:tcPrChange w:id="69" w:author="Hans de Waal" w:date="2017-10-24T10:37:00Z">
+              <w:tcPr>
+                <w:tcW w:w="2693" w:type="dxa"/>
+              </w:tcPr>
+            </w:tcPrChange>
           </w:tcPr>
           <w:p>
             <w:pPr>
@@ -5611,7 +5904,12 @@
         </w:tc>
         <w:tc>
           <w:tcPr>
-            <w:tcW w:w="3165" w:type="dxa"/>
+            <w:tcW w:w="6237" w:type="dxa"/>
+            <w:tcPrChange w:id="70" w:author="Hans de Waal" w:date="2017-10-24T10:37:00Z">
+              <w:tcPr>
+                <w:tcW w:w="3165" w:type="dxa"/>
+              </w:tcPr>
+            </w:tcPrChange>
           </w:tcPr>
           <w:p>
             <w:pPr>
@@ -5625,44 +5923,6 @@
                 <w:lang w:val="en-US"/>
               </w:rPr>
               <w:t>Description of the different regression and acceptation rests, including target values.</w:t>
-            </w:r>
-          </w:p>
-        </w:tc>
-        <w:tc>
-          <w:tcPr>
-            <w:tcW w:w="1595" w:type="dxa"/>
-          </w:tcPr>
-          <w:p>
-            <w:pPr>
-              <w:pStyle w:val="BodyText"/>
-              <w:rPr>
-                <w:lang w:val="en-US"/>
-              </w:rPr>
-            </w:pPr>
-            <w:r>
-              <w:rPr>
-                <w:lang w:val="en-US"/>
-              </w:rPr>
-              <w:t>J.P. de Waal</w:t>
-            </w:r>
-          </w:p>
-        </w:tc>
-        <w:tc>
-          <w:tcPr>
-            <w:tcW w:w="1670" w:type="dxa"/>
-          </w:tcPr>
-          <w:p>
-            <w:pPr>
-              <w:pStyle w:val="BodyText"/>
-              <w:rPr>
-                <w:lang w:val="en-US"/>
-              </w:rPr>
-            </w:pPr>
-            <w:r>
-              <w:rPr>
-                <w:lang w:val="en-US"/>
-              </w:rPr>
-              <w:t>P. van Steeg</w:t>
             </w:r>
           </w:p>
         </w:tc>
@@ -5671,6 +5931,11 @@
         <w:tc>
           <w:tcPr>
             <w:tcW w:w="392" w:type="dxa"/>
+            <w:tcPrChange w:id="71" w:author="Hans de Waal" w:date="2017-10-24T10:37:00Z">
+              <w:tcPr>
+                <w:tcW w:w="392" w:type="dxa"/>
+              </w:tcPr>
+            </w:tcPrChange>
           </w:tcPr>
           <w:p>
             <w:pPr>
@@ -5690,6 +5955,11 @@
         <w:tc>
           <w:tcPr>
             <w:tcW w:w="2693" w:type="dxa"/>
+            <w:tcPrChange w:id="72" w:author="Hans de Waal" w:date="2017-10-24T10:37:00Z">
+              <w:tcPr>
+                <w:tcW w:w="2693" w:type="dxa"/>
+              </w:tcPr>
+            </w:tcPrChange>
           </w:tcPr>
           <w:p>
             <w:pPr>
@@ -5708,7 +5978,12 @@
         </w:tc>
         <w:tc>
           <w:tcPr>
-            <w:tcW w:w="3165" w:type="dxa"/>
+            <w:tcW w:w="6237" w:type="dxa"/>
+            <w:tcPrChange w:id="73" w:author="Hans de Waal" w:date="2017-10-24T10:37:00Z">
+              <w:tcPr>
+                <w:tcW w:w="3165" w:type="dxa"/>
+              </w:tcPr>
+            </w:tcPrChange>
           </w:tcPr>
           <w:p>
             <w:pPr>
@@ -5722,44 +5997,6 @@
                 <w:lang w:val="en-US"/>
               </w:rPr>
               <w:t>Actuated results of the test plan.</w:t>
-            </w:r>
-          </w:p>
-        </w:tc>
-        <w:tc>
-          <w:tcPr>
-            <w:tcW w:w="1595" w:type="dxa"/>
-          </w:tcPr>
-          <w:p>
-            <w:pPr>
-              <w:pStyle w:val="BodyText"/>
-              <w:rPr>
-                <w:lang w:val="en-US"/>
-              </w:rPr>
-            </w:pPr>
-            <w:r>
-              <w:rPr>
-                <w:lang w:val="en-US"/>
-              </w:rPr>
-              <w:t>J.P. de Waal</w:t>
-            </w:r>
-          </w:p>
-        </w:tc>
-        <w:tc>
-          <w:tcPr>
-            <w:tcW w:w="1670" w:type="dxa"/>
-          </w:tcPr>
-          <w:p>
-            <w:pPr>
-              <w:pStyle w:val="BodyText"/>
-              <w:rPr>
-                <w:lang w:val="en-US"/>
-              </w:rPr>
-            </w:pPr>
-            <w:r>
-              <w:rPr>
-                <w:lang w:val="en-US"/>
-              </w:rPr>
-              <w:t>P. van Steeg</w:t>
             </w:r>
           </w:p>
         </w:tc>
@@ -5780,14 +6017,14 @@
           <w:lang w:val="en-US"/>
         </w:rPr>
       </w:pPr>
-      <w:bookmarkStart w:id="21" w:name="_Toc452640940"/>
+      <w:bookmarkStart w:id="74" w:name="_Toc452640940"/>
       <w:r>
         <w:rPr>
           <w:lang w:val="en-US"/>
         </w:rPr>
         <w:t>Assumptions and constraints</w:t>
       </w:r>
-      <w:bookmarkEnd w:id="21"/>
+      <w:bookmarkEnd w:id="74"/>
     </w:p>
     <w:p>
       <w:pPr>
@@ -5846,7 +6083,7 @@
           <w:lang w:val="en-US"/>
         </w:rPr>
       </w:pPr>
-      <w:bookmarkStart w:id="22" w:name="_Ref338593365"/>
+      <w:bookmarkStart w:id="75" w:name="_Ref338593365"/>
       <w:r>
         <w:rPr>
           <w:lang w:val="en-US"/>
@@ -5907,7 +6144,7 @@
         </w:rPr>
         <w:t>.</w:t>
       </w:r>
-      <w:bookmarkEnd w:id="22"/>
+      <w:bookmarkEnd w:id="75"/>
       <w:r>
         <w:rPr>
           <w:lang w:val="en-US"/>
@@ -6062,8 +6299,8 @@
           <w:lang w:val="en-US"/>
         </w:rPr>
       </w:pPr>
-      <w:bookmarkStart w:id="23" w:name="_Ref354465720"/>
-      <w:bookmarkStart w:id="24" w:name="_Ref346544205"/>
+      <w:bookmarkStart w:id="76" w:name="_Ref354465720"/>
+      <w:bookmarkStart w:id="77" w:name="_Ref346544205"/>
       <w:r>
         <w:rPr>
           <w:lang w:val="en-US"/>
@@ -6136,7 +6373,7 @@
         </w:rPr>
         <w:t>.</w:t>
       </w:r>
-      <w:bookmarkEnd w:id="23"/>
+      <w:bookmarkEnd w:id="76"/>
       <w:r>
         <w:rPr>
           <w:lang w:val="en-US"/>
@@ -6162,7 +6399,7 @@
           <w:lang w:val="en-US"/>
         </w:rPr>
       </w:pPr>
-      <w:bookmarkStart w:id="25" w:name="_Ref354465734"/>
+      <w:bookmarkStart w:id="78" w:name="_Ref354465734"/>
       <w:r>
         <w:rPr>
           <w:lang w:val="en-US"/>
@@ -6231,9 +6468,9 @@
         </w:rPr>
         <w:t xml:space="preserve">). </w:t>
       </w:r>
-      <w:bookmarkEnd w:id="25"/>
+      <w:bookmarkEnd w:id="78"/>
     </w:p>
-    <w:bookmarkEnd w:id="24"/>
+    <w:bookmarkEnd w:id="77"/>
     <w:p>
       <w:pPr>
         <w:pStyle w:val="Heading1"/>
@@ -6247,29 +6484,28 @@
         </w:rPr>
         <w:br w:type="page"/>
       </w:r>
-      <w:bookmarkStart w:id="26" w:name="_Toc348103898"/>
-      <w:bookmarkStart w:id="27" w:name="_Toc452640941"/>
-      <w:r>
-        <w:lastRenderedPageBreak/>
+      <w:bookmarkStart w:id="79" w:name="_Toc348103898"/>
+      <w:bookmarkStart w:id="80" w:name="_Toc452640941"/>
+      <w:r>
         <w:t>Technical</w:t>
       </w:r>
       <w:r>
         <w:t xml:space="preserve"> Design</w:t>
       </w:r>
-      <w:bookmarkEnd w:id="26"/>
-      <w:bookmarkEnd w:id="27"/>
+      <w:bookmarkEnd w:id="79"/>
+      <w:bookmarkEnd w:id="80"/>
     </w:p>
     <w:p>
       <w:pPr>
         <w:pStyle w:val="Heading2"/>
       </w:pPr>
-      <w:bookmarkStart w:id="28" w:name="_Toc348103900"/>
-      <w:bookmarkStart w:id="29" w:name="_Toc452640942"/>
-      <w:bookmarkEnd w:id="28"/>
+      <w:bookmarkStart w:id="81" w:name="_Toc348103900"/>
+      <w:bookmarkStart w:id="82" w:name="_Toc452640942"/>
+      <w:bookmarkEnd w:id="81"/>
       <w:r>
         <w:t>General</w:t>
       </w:r>
-      <w:bookmarkEnd w:id="29"/>
+      <w:bookmarkEnd w:id="82"/>
     </w:p>
     <w:p>
       <w:pPr>
@@ -6388,13 +6624,13 @@
       <w:pPr>
         <w:pStyle w:val="Heading3"/>
       </w:pPr>
-      <w:bookmarkStart w:id="30" w:name="_Toc348103901"/>
-      <w:bookmarkStart w:id="31" w:name="_Toc452640943"/>
+      <w:bookmarkStart w:id="83" w:name="_Toc348103901"/>
+      <w:bookmarkStart w:id="84" w:name="_Toc452640943"/>
       <w:proofErr w:type="spellStart"/>
       <w:r>
         <w:t>HydraRing</w:t>
       </w:r>
-      <w:bookmarkEnd w:id="30"/>
+      <w:bookmarkEnd w:id="83"/>
       <w:proofErr w:type="spellEnd"/>
       <w:r>
         <w:t xml:space="preserve"> and other </w:t>
@@ -6407,7 +6643,7 @@
       <w:r>
         <w:t xml:space="preserve"> programs</w:t>
       </w:r>
-      <w:bookmarkEnd w:id="31"/>
+      <w:bookmarkEnd w:id="84"/>
     </w:p>
     <w:p>
       <w:pPr>
@@ -6480,8 +6716,8 @@
       <w:pPr>
         <w:pStyle w:val="Heading3"/>
       </w:pPr>
-      <w:bookmarkStart w:id="32" w:name="_Toc348103902"/>
-      <w:bookmarkStart w:id="33" w:name="_Toc452640944"/>
+      <w:bookmarkStart w:id="85" w:name="_Toc348103902"/>
+      <w:bookmarkStart w:id="86" w:name="_Toc452640944"/>
       <w:proofErr w:type="spellStart"/>
       <w:r>
         <w:t>RingToets</w:t>
@@ -6499,8 +6735,8 @@
       <w:r>
         <w:t>programs</w:t>
       </w:r>
-      <w:bookmarkEnd w:id="32"/>
-      <w:bookmarkEnd w:id="33"/>
+      <w:bookmarkEnd w:id="85"/>
+      <w:bookmarkEnd w:id="86"/>
     </w:p>
     <w:p>
       <w:pPr>
@@ -6583,11 +6819,11 @@
       <w:pPr>
         <w:pStyle w:val="Heading3"/>
       </w:pPr>
-      <w:bookmarkStart w:id="34" w:name="_Toc452640945"/>
+      <w:bookmarkStart w:id="87" w:name="_Toc452640945"/>
       <w:r>
         <w:t>Dependencies and environment</w:t>
       </w:r>
-      <w:bookmarkEnd w:id="34"/>
+      <w:bookmarkEnd w:id="87"/>
     </w:p>
     <w:p>
       <w:pPr>
@@ -6612,7 +6848,15 @@
         <w:pStyle w:val="BodyText"/>
       </w:pPr>
       <w:r>
-        <w:t xml:space="preserve">There is no dependency anymore on the feedback dll of </w:t>
+        <w:t xml:space="preserve">There is no dependency anymore on the feedback </w:t>
+      </w:r>
+      <w:proofErr w:type="spellStart"/>
+      <w:r>
+        <w:t>dll</w:t>
+      </w:r>
+      <w:proofErr w:type="spellEnd"/>
+      <w:r>
+        <w:t xml:space="preserve"> of </w:t>
       </w:r>
       <w:proofErr w:type="spellStart"/>
       <w:r>
@@ -6664,22 +6908,21 @@
       <w:pPr>
         <w:pStyle w:val="Heading2"/>
       </w:pPr>
-      <w:bookmarkStart w:id="35" w:name="_Ref348099796"/>
-      <w:bookmarkStart w:id="36" w:name="_Toc348103904"/>
-      <w:bookmarkStart w:id="37" w:name="_Toc452640946"/>
-      <w:r>
-        <w:lastRenderedPageBreak/>
+      <w:bookmarkStart w:id="88" w:name="_Ref348099796"/>
+      <w:bookmarkStart w:id="89" w:name="_Toc348103904"/>
+      <w:bookmarkStart w:id="90" w:name="_Toc452640946"/>
+      <w:r>
         <w:t>D</w:t>
       </w:r>
       <w:r>
         <w:t>escription of the required input data</w:t>
       </w:r>
-      <w:bookmarkEnd w:id="35"/>
-      <w:bookmarkEnd w:id="36"/>
+      <w:bookmarkEnd w:id="88"/>
+      <w:bookmarkEnd w:id="89"/>
       <w:r>
         <w:t xml:space="preserve"> for a discharge calculation</w:t>
       </w:r>
-      <w:bookmarkEnd w:id="37"/>
+      <w:bookmarkEnd w:id="90"/>
     </w:p>
     <w:p>
       <w:pPr>
@@ -8025,55 +8268,55 @@
       <w:pPr>
         <w:pStyle w:val="Heading2"/>
       </w:pPr>
-      <w:bookmarkStart w:id="38" w:name="_Toc348020759"/>
-      <w:bookmarkStart w:id="39" w:name="_Toc348103906"/>
-      <w:bookmarkStart w:id="40" w:name="_Toc348020761"/>
-      <w:bookmarkStart w:id="41" w:name="_Toc348103908"/>
-      <w:bookmarkStart w:id="42" w:name="_Toc348020762"/>
-      <w:bookmarkStart w:id="43" w:name="_Toc348103909"/>
-      <w:bookmarkStart w:id="44" w:name="_Toc348020763"/>
-      <w:bookmarkStart w:id="45" w:name="_Toc348103910"/>
-      <w:bookmarkStart w:id="46" w:name="_Toc348020764"/>
-      <w:bookmarkStart w:id="47" w:name="_Toc348103911"/>
-      <w:bookmarkStart w:id="48" w:name="_Toc348020767"/>
-      <w:bookmarkStart w:id="49" w:name="_Toc348103914"/>
-      <w:bookmarkStart w:id="50" w:name="_Toc348020770"/>
-      <w:bookmarkStart w:id="51" w:name="_Toc348103917"/>
-      <w:bookmarkStart w:id="52" w:name="_Toc348020772"/>
-      <w:bookmarkStart w:id="53" w:name="_Toc348103919"/>
-      <w:bookmarkStart w:id="54" w:name="_Toc348020780"/>
-      <w:bookmarkStart w:id="55" w:name="_Toc348103927"/>
-      <w:bookmarkStart w:id="56" w:name="_Toc348020781"/>
-      <w:bookmarkStart w:id="57" w:name="_Toc348103928"/>
-      <w:bookmarkStart w:id="58" w:name="_Toc348020791"/>
-      <w:bookmarkStart w:id="59" w:name="_Toc348103938"/>
-      <w:bookmarkStart w:id="60" w:name="_Toc452640947"/>
-      <w:bookmarkEnd w:id="38"/>
-      <w:bookmarkEnd w:id="39"/>
-      <w:bookmarkEnd w:id="40"/>
-      <w:bookmarkEnd w:id="41"/>
-      <w:bookmarkEnd w:id="42"/>
-      <w:bookmarkEnd w:id="43"/>
-      <w:bookmarkEnd w:id="44"/>
-      <w:bookmarkEnd w:id="45"/>
-      <w:bookmarkEnd w:id="46"/>
-      <w:bookmarkEnd w:id="47"/>
-      <w:bookmarkEnd w:id="48"/>
-      <w:bookmarkEnd w:id="49"/>
-      <w:bookmarkEnd w:id="50"/>
-      <w:bookmarkEnd w:id="51"/>
-      <w:bookmarkEnd w:id="52"/>
-      <w:bookmarkEnd w:id="53"/>
-      <w:bookmarkEnd w:id="54"/>
-      <w:bookmarkEnd w:id="55"/>
-      <w:bookmarkEnd w:id="56"/>
-      <w:bookmarkEnd w:id="57"/>
-      <w:bookmarkEnd w:id="58"/>
-      <w:bookmarkEnd w:id="59"/>
+      <w:bookmarkStart w:id="91" w:name="_Toc348020759"/>
+      <w:bookmarkStart w:id="92" w:name="_Toc348103906"/>
+      <w:bookmarkStart w:id="93" w:name="_Toc348020761"/>
+      <w:bookmarkStart w:id="94" w:name="_Toc348103908"/>
+      <w:bookmarkStart w:id="95" w:name="_Toc348020762"/>
+      <w:bookmarkStart w:id="96" w:name="_Toc348103909"/>
+      <w:bookmarkStart w:id="97" w:name="_Toc348020763"/>
+      <w:bookmarkStart w:id="98" w:name="_Toc348103910"/>
+      <w:bookmarkStart w:id="99" w:name="_Toc348020764"/>
+      <w:bookmarkStart w:id="100" w:name="_Toc348103911"/>
+      <w:bookmarkStart w:id="101" w:name="_Toc348020767"/>
+      <w:bookmarkStart w:id="102" w:name="_Toc348103914"/>
+      <w:bookmarkStart w:id="103" w:name="_Toc348020770"/>
+      <w:bookmarkStart w:id="104" w:name="_Toc348103917"/>
+      <w:bookmarkStart w:id="105" w:name="_Toc348020772"/>
+      <w:bookmarkStart w:id="106" w:name="_Toc348103919"/>
+      <w:bookmarkStart w:id="107" w:name="_Toc348020780"/>
+      <w:bookmarkStart w:id="108" w:name="_Toc348103927"/>
+      <w:bookmarkStart w:id="109" w:name="_Toc348020781"/>
+      <w:bookmarkStart w:id="110" w:name="_Toc348103928"/>
+      <w:bookmarkStart w:id="111" w:name="_Toc348020791"/>
+      <w:bookmarkStart w:id="112" w:name="_Toc348103938"/>
+      <w:bookmarkStart w:id="113" w:name="_Toc452640947"/>
+      <w:bookmarkEnd w:id="91"/>
+      <w:bookmarkEnd w:id="92"/>
+      <w:bookmarkEnd w:id="93"/>
+      <w:bookmarkEnd w:id="94"/>
+      <w:bookmarkEnd w:id="95"/>
+      <w:bookmarkEnd w:id="96"/>
+      <w:bookmarkEnd w:id="97"/>
+      <w:bookmarkEnd w:id="98"/>
+      <w:bookmarkEnd w:id="99"/>
+      <w:bookmarkEnd w:id="100"/>
+      <w:bookmarkEnd w:id="101"/>
+      <w:bookmarkEnd w:id="102"/>
+      <w:bookmarkEnd w:id="103"/>
+      <w:bookmarkEnd w:id="104"/>
+      <w:bookmarkEnd w:id="105"/>
+      <w:bookmarkEnd w:id="106"/>
+      <w:bookmarkEnd w:id="107"/>
+      <w:bookmarkEnd w:id="108"/>
+      <w:bookmarkEnd w:id="109"/>
+      <w:bookmarkEnd w:id="110"/>
+      <w:bookmarkEnd w:id="111"/>
+      <w:bookmarkEnd w:id="112"/>
       <w:r>
         <w:t>Description of the output data for a discharge calculation</w:t>
       </w:r>
-      <w:bookmarkEnd w:id="60"/>
+      <w:bookmarkEnd w:id="113"/>
     </w:p>
     <w:p>
       <w:pPr>
@@ -8178,13 +8421,13 @@
       <w:pPr>
         <w:pStyle w:val="Heading2"/>
       </w:pPr>
-      <w:bookmarkStart w:id="61" w:name="_Ref436745919"/>
-      <w:bookmarkStart w:id="62" w:name="_Toc452640948"/>
+      <w:bookmarkStart w:id="114" w:name="_Ref436745919"/>
+      <w:bookmarkStart w:id="115" w:name="_Toc452640948"/>
       <w:r>
         <w:t>Possible error messages</w:t>
       </w:r>
-      <w:bookmarkEnd w:id="61"/>
-      <w:bookmarkEnd w:id="62"/>
+      <w:bookmarkEnd w:id="114"/>
+      <w:bookmarkEnd w:id="115"/>
     </w:p>
     <w:p>
       <w:pPr>
@@ -8376,13 +8619,13 @@
       <w:pPr>
         <w:pStyle w:val="Heading2"/>
       </w:pPr>
-      <w:bookmarkStart w:id="63" w:name="_Ref436745848"/>
-      <w:bookmarkStart w:id="64" w:name="_Toc452640949"/>
+      <w:bookmarkStart w:id="116" w:name="_Ref436745848"/>
+      <w:bookmarkStart w:id="117" w:name="_Toc452640949"/>
       <w:r>
         <w:t>Description of the required input data for the resulting Z-function</w:t>
       </w:r>
-      <w:bookmarkEnd w:id="63"/>
-      <w:bookmarkEnd w:id="64"/>
+      <w:bookmarkEnd w:id="116"/>
+      <w:bookmarkEnd w:id="117"/>
     </w:p>
     <w:p>
       <w:pPr>
@@ -8613,12 +8856,11 @@
       <w:pPr>
         <w:pStyle w:val="Heading2"/>
       </w:pPr>
-      <w:bookmarkStart w:id="65" w:name="_Toc452640950"/>
-      <w:r>
-        <w:lastRenderedPageBreak/>
+      <w:bookmarkStart w:id="118" w:name="_Toc452640950"/>
+      <w:r>
         <w:t>Description of the output data for the resulting Z-function</w:t>
       </w:r>
-      <w:bookmarkEnd w:id="65"/>
+      <w:bookmarkEnd w:id="118"/>
     </w:p>
     <w:p>
       <w:pPr>
@@ -8753,8 +8995,30 @@
                 <w:rPr>
                   <w:rFonts w:ascii="Cambria Math" w:hAnsi="Cambria Math"/>
                 </w:rPr>
-                <m:t>log</m:t>
+                <m:t>l</m:t>
               </m:r>
+              <w:del w:id="119" w:author="Hans de Waal" w:date="2017-10-24T10:27:00Z">
+                <m:r>
+                  <m:rPr>
+                    <m:sty m:val="p"/>
+                  </m:rPr>
+                  <w:rPr>
+                    <w:rFonts w:ascii="Cambria Math" w:hAnsi="Cambria Math"/>
+                  </w:rPr>
+                  <m:t>og</m:t>
+                </m:r>
+              </w:del>
+              <w:ins w:id="120" w:author="Hans de Waal" w:date="2017-10-24T10:27:00Z">
+                <m:r>
+                  <m:rPr>
+                    <m:sty m:val="p"/>
+                  </m:rPr>
+                  <w:rPr>
+                    <w:rFonts w:ascii="Cambria Math" w:hAnsi="Cambria Math"/>
+                  </w:rPr>
+                  <m:t>n</m:t>
+                </m:r>
+              </w:ins>
             </m:fName>
             <m:e>
               <m:d>
@@ -8842,7 +9106,38 @@
             <w:rPr>
               <w:rFonts w:ascii="Cambria Math" w:hAnsi="Cambria Math"/>
             </w:rPr>
-            <m:t>log⁡(max</m:t>
+            <m:t>l</m:t>
+          </m:r>
+          <w:del w:id="121" w:author="Hans de Waal" w:date="2017-10-24T10:28:00Z">
+            <m:r>
+              <m:rPr>
+                <m:sty m:val="p"/>
+              </m:rPr>
+              <w:rPr>
+                <w:rFonts w:ascii="Cambria Math" w:hAnsi="Cambria Math"/>
+              </w:rPr>
+              <m:t>og</m:t>
+            </m:r>
+          </w:del>
+          <w:ins w:id="122" w:author="Hans de Waal" w:date="2017-10-24T10:28:00Z">
+            <m:r>
+              <m:rPr>
+                <m:sty m:val="p"/>
+              </m:rPr>
+              <w:rPr>
+                <w:rFonts w:ascii="Cambria Math" w:hAnsi="Cambria Math"/>
+              </w:rPr>
+              <m:t>n</m:t>
+            </m:r>
+          </w:ins>
+          <m:r>
+            <m:rPr>
+              <m:sty m:val="p"/>
+            </m:rPr>
+            <w:rPr>
+              <w:rFonts w:ascii="Cambria Math" w:hAnsi="Cambria Math"/>
+            </w:rPr>
+            <m:t>⁡(max</m:t>
           </m:r>
           <m:d>
             <m:dPr>
@@ -9188,13 +9483,13 @@
       <w:pPr>
         <w:pStyle w:val="Heading2"/>
       </w:pPr>
-      <w:bookmarkStart w:id="66" w:name="_Ref436746685"/>
-      <w:bookmarkStart w:id="67" w:name="_Toc452640951"/>
+      <w:bookmarkStart w:id="123" w:name="_Ref436746685"/>
+      <w:bookmarkStart w:id="124" w:name="_Toc452640951"/>
       <w:r>
         <w:t>Validation</w:t>
       </w:r>
-      <w:bookmarkEnd w:id="66"/>
-      <w:bookmarkEnd w:id="67"/>
+      <w:bookmarkEnd w:id="123"/>
+      <w:bookmarkEnd w:id="124"/>
     </w:p>
     <w:p>
       <w:pPr>
@@ -9266,11 +9561,11 @@
       <w:pPr>
         <w:pStyle w:val="Heading2"/>
       </w:pPr>
-      <w:bookmarkStart w:id="68" w:name="_Toc452640952"/>
+      <w:bookmarkStart w:id="125" w:name="_Toc452640952"/>
       <w:r>
         <w:t>Version number</w:t>
       </w:r>
-      <w:bookmarkEnd w:id="68"/>
+      <w:bookmarkEnd w:id="125"/>
     </w:p>
     <w:p>
       <w:pPr>
@@ -9297,7 +9592,7 @@
       <w:pPr>
         <w:pStyle w:val="Heading2"/>
       </w:pPr>
-      <w:bookmarkStart w:id="69" w:name="_Toc452640953"/>
+      <w:bookmarkStart w:id="126" w:name="_Toc452640953"/>
       <w:proofErr w:type="spellStart"/>
       <w:r>
         <w:t>GetLanguage</w:t>
@@ -9310,7 +9605,7 @@
       <w:r>
         <w:t>SetLanguage</w:t>
       </w:r>
-      <w:bookmarkEnd w:id="69"/>
+      <w:bookmarkEnd w:id="126"/>
       <w:proofErr w:type="spellEnd"/>
     </w:p>
     <w:p>
@@ -9382,11 +9677,11 @@
       <w:pPr>
         <w:pStyle w:val="Heading2"/>
       </w:pPr>
-      <w:bookmarkStart w:id="70" w:name="_Toc452640954"/>
+      <w:bookmarkStart w:id="127" w:name="_Toc452640954"/>
       <w:r>
         <w:t>Inverse function</w:t>
       </w:r>
-      <w:bookmarkEnd w:id="70"/>
+      <w:bookmarkEnd w:id="127"/>
     </w:p>
     <w:p>
       <w:pPr>
@@ -9482,7 +9777,6 @@
         <w:rPr>
           <w:rStyle w:val="Hidden"/>
         </w:rPr>
-        <w:lastRenderedPageBreak/>
         <w:fldChar w:fldCharType="begin"/>
       </w:r>
       <w:r>
@@ -9551,8 +9845,8 @@
         </w:rPr>
         <w:fldChar w:fldCharType="end"/>
       </w:r>
-      <w:bookmarkStart w:id="71" w:name="_Ref436662010"/>
-      <w:bookmarkStart w:id="72" w:name="_Toc452640955"/>
+      <w:bookmarkStart w:id="128" w:name="_Ref436662010"/>
+      <w:bookmarkStart w:id="129" w:name="_Toc452640955"/>
       <w:r>
         <w:t>Calculation of</w:t>
       </w:r>
@@ -9592,8 +9886,8 @@
       <w:r>
         <w:t>up.</w:t>
       </w:r>
-      <w:bookmarkEnd w:id="71"/>
-      <w:bookmarkEnd w:id="72"/>
+      <w:bookmarkEnd w:id="128"/>
+      <w:bookmarkEnd w:id="129"/>
     </w:p>
     <w:p>
       <w:pPr>
@@ -10228,7 +10522,7 @@
           <w:numId w:val="50"/>
         </w:numPr>
       </w:pPr>
-      <w:bookmarkStart w:id="73" w:name="_Ref437517560"/>
+      <w:bookmarkStart w:id="130" w:name="_Ref437517560"/>
       <w:r>
         <w:rPr>
           <w:rFonts w:cs="Arial"/>
@@ -10250,7 +10544,7 @@
         </w:rPr>
         <w:t xml:space="preserve"> to find a new minimal residue.</w:t>
       </w:r>
-      <w:bookmarkEnd w:id="73"/>
+      <w:bookmarkEnd w:id="130"/>
     </w:p>
     <w:p>
       <w:pPr>
@@ -11511,7 +11805,7 @@
               <w:rFonts w:cs="Arial"/>
               <w:i w:val="0"/>
             </w:rPr>
-            <w:t>10</w:t>
+            <w:t>2</w:t>
           </w:r>
           <w:r>
             <w:rPr>
@@ -12366,7 +12660,7 @@
               <w:rFonts w:cs="Arial"/>
               <w:szCs w:val="24"/>
             </w:rPr>
-            <w:t>03 June 2016</w:t>
+            <w:t>24 October 2017</w:t>
           </w:r>
           <w:r>
             <w:rPr>
@@ -23512,7 +23806,7 @@
 </file>
 
 <file path=customXml/itemProps1.xml><?xml version="1.0" encoding="utf-8"?>
-<ds:datastoreItem xmlns:ds="http://schemas.openxmlformats.org/officeDocument/2006/customXml" ds:itemID="{AA7CEF42-6C93-4A5F-8BDD-A4307B5834FE}">
+<ds:datastoreItem xmlns:ds="http://schemas.openxmlformats.org/officeDocument/2006/customXml" ds:itemID="{ED2E0C8E-0EB1-473A-95D5-61126F4DCA27}">
   <ds:schemaRefs>
     <ds:schemaRef ds:uri="http://schemas.openxmlformats.org/officeDocument/2006/bibliography"/>
   </ds:schemaRefs>

</xml_diff>

<commit_message>
add text about JAVA functions in API in functional and technical design Related to Issue [OVERS-41]
</commit_message>
<xml_diff>
--- a/doc/Dikes Overtopping Kernel - Technical design.docx
+++ b/doc/Dikes Overtopping Kernel - Technical design.docx
@@ -8,8 +8,6 @@
           <w:lang w:val="en-US"/>
         </w:rPr>
       </w:pPr>
-      <w:bookmarkStart w:id="0" w:name="_GoBack"/>
-      <w:bookmarkEnd w:id="0"/>
     </w:p>
     <w:p>
       <w:pPr>
@@ -567,14 +565,26 @@
         </w:rPr>
         <w:fldChar w:fldCharType="separate"/>
       </w:r>
-      <w:r>
-        <w:rPr>
-          <w:noProof/>
-          <w:sz w:val="20"/>
-          <w:lang w:val="en-US"/>
-        </w:rPr>
-        <w:t>24 October 2017</w:t>
-      </w:r>
+      <w:ins w:id="0" w:author="Edwin Spee" w:date="2017-10-30T14:37:00Z">
+        <w:r>
+          <w:rPr>
+            <w:noProof/>
+            <w:sz w:val="20"/>
+            <w:lang w:val="en-US"/>
+          </w:rPr>
+          <w:t>30 October 2017</w:t>
+        </w:r>
+      </w:ins>
+      <w:del w:id="1" w:author="Edwin Spee" w:date="2017-10-30T14:37:00Z">
+        <w:r>
+          <w:rPr>
+            <w:noProof/>
+            <w:sz w:val="20"/>
+            <w:lang w:val="en-US"/>
+          </w:rPr>
+          <w:delText>24 October 2017</w:delText>
+        </w:r>
+      </w:del>
       <w:r>
         <w:rPr>
           <w:sz w:val="20"/>
@@ -611,8 +621,8 @@
           <w:lang w:val="en-US"/>
         </w:rPr>
       </w:pPr>
-      <w:bookmarkStart w:id="1" w:name="concept"/>
-      <w:bookmarkEnd w:id="1"/>
+      <w:bookmarkStart w:id="2" w:name="concept"/>
+      <w:bookmarkEnd w:id="2"/>
       <w:r>
         <w:rPr>
           <w:b/>
@@ -660,14 +670,26 @@
         </w:rPr>
         <w:fldChar w:fldCharType="separate"/>
       </w:r>
-      <w:r>
-        <w:rPr>
-          <w:noProof/>
-          <w:sz w:val="20"/>
-          <w:lang w:val="en-US"/>
-        </w:rPr>
-        <w:t>24 October 2017</w:t>
-      </w:r>
+      <w:ins w:id="3" w:author="Edwin Spee" w:date="2017-10-30T14:37:00Z">
+        <w:r>
+          <w:rPr>
+            <w:noProof/>
+            <w:sz w:val="20"/>
+            <w:lang w:val="en-US"/>
+          </w:rPr>
+          <w:t>30 October 2017</w:t>
+        </w:r>
+      </w:ins>
+      <w:del w:id="4" w:author="Edwin Spee" w:date="2017-10-30T14:37:00Z">
+        <w:r>
+          <w:rPr>
+            <w:noProof/>
+            <w:sz w:val="20"/>
+            <w:lang w:val="en-US"/>
+          </w:rPr>
+          <w:delText>24 October 2017</w:delText>
+        </w:r>
+      </w:del>
       <w:r>
         <w:rPr>
           <w:sz w:val="20"/>
@@ -770,13 +792,14 @@
                 <w:lang w:val="en-US"/>
               </w:rPr>
             </w:pPr>
-            <w:bookmarkStart w:id="2" w:name="wlRapStat"/>
+            <w:bookmarkStart w:id="5" w:name="wlRapStat"/>
             <w:r>
               <w:rPr>
                 <w:rFonts w:cs="Arial"/>
                 <w:b/>
                 <w:lang w:val="en-US"/>
               </w:rPr>
+              <w:lastRenderedPageBreak/>
               <w:t>Client</w:t>
             </w:r>
           </w:p>
@@ -1409,7 +1432,7 @@
         <w:trPr>
           <w:cantSplit/>
           <w:trHeight w:hRule="exact" w:val="421"/>
-          <w:del w:id="3" w:author="Hans de Waal" w:date="2017-10-24T10:29:00Z"/>
+          <w:del w:id="6" w:author="Hans de Waal" w:date="2017-10-24T10:29:00Z"/>
         </w:trPr>
         <w:tc>
           <w:tcPr>
@@ -1430,14 +1453,14 @@
               <w:spacing w:after="120" w:line="240" w:lineRule="auto"/>
               <w:textAlignment w:val="baseline"/>
               <w:rPr>
-                <w:del w:id="4" w:author="Hans de Waal" w:date="2017-10-24T10:29:00Z"/>
+                <w:del w:id="7" w:author="Hans de Waal" w:date="2017-10-24T10:29:00Z"/>
                 <w:rFonts w:cs="Arial"/>
                 <w:sz w:val="18"/>
                 <w:szCs w:val="18"/>
                 <w:lang w:val="en-US"/>
               </w:rPr>
             </w:pPr>
-            <w:del w:id="5" w:author="Hans de Waal" w:date="2017-10-24T10:29:00Z">
+            <w:del w:id="8" w:author="Hans de Waal" w:date="2017-10-24T10:29:00Z">
               <w:r>
                 <w:rPr>
                   <w:rFonts w:cs="Arial"/>
@@ -1488,14 +1511,14 @@
               <w:spacing w:after="120" w:line="240" w:lineRule="auto"/>
               <w:textAlignment w:val="baseline"/>
               <w:rPr>
-                <w:del w:id="6" w:author="Hans de Waal" w:date="2017-10-24T10:29:00Z"/>
+                <w:del w:id="9" w:author="Hans de Waal" w:date="2017-10-24T10:29:00Z"/>
                 <w:rFonts w:cs="Arial"/>
                 <w:sz w:val="18"/>
                 <w:szCs w:val="18"/>
                 <w:lang w:val="en-US"/>
               </w:rPr>
             </w:pPr>
-            <w:del w:id="7" w:author="Hans de Waal" w:date="2017-10-24T10:29:00Z">
+            <w:del w:id="10" w:author="Hans de Waal" w:date="2017-10-24T10:29:00Z">
               <w:r>
                 <w:rPr>
                   <w:rFonts w:cs="Arial"/>
@@ -1531,7 +1554,7 @@
               <w:ind w:left="1209" w:hanging="360"/>
               <w:textAlignment w:val="baseline"/>
               <w:rPr>
-                <w:del w:id="8" w:author="Hans de Waal" w:date="2017-10-24T10:29:00Z"/>
+                <w:del w:id="11" w:author="Hans de Waal" w:date="2017-10-24T10:29:00Z"/>
                 <w:rFonts w:cs="Arial"/>
                 <w:sz w:val="18"/>
                 <w:szCs w:val="18"/>
@@ -1559,14 +1582,14 @@
               <w:spacing w:after="120" w:line="240" w:lineRule="auto"/>
               <w:textAlignment w:val="baseline"/>
               <w:rPr>
-                <w:del w:id="9" w:author="Hans de Waal" w:date="2017-10-24T10:29:00Z"/>
+                <w:del w:id="12" w:author="Hans de Waal" w:date="2017-10-24T10:29:00Z"/>
                 <w:rFonts w:cs="Arial"/>
                 <w:sz w:val="18"/>
                 <w:szCs w:val="18"/>
                 <w:lang w:val="en-US"/>
               </w:rPr>
             </w:pPr>
-            <w:del w:id="10" w:author="Hans de Waal" w:date="2017-10-24T10:29:00Z">
+            <w:del w:id="13" w:author="Hans de Waal" w:date="2017-10-24T10:29:00Z">
               <w:r>
                 <w:rPr>
                   <w:rFonts w:cs="Arial"/>
@@ -1598,14 +1621,14 @@
               <w:spacing w:after="120" w:line="240" w:lineRule="auto"/>
               <w:textAlignment w:val="baseline"/>
               <w:rPr>
-                <w:del w:id="11" w:author="Hans de Waal" w:date="2017-10-24T10:29:00Z"/>
+                <w:del w:id="14" w:author="Hans de Waal" w:date="2017-10-24T10:29:00Z"/>
                 <w:rFonts w:cs="Arial"/>
                 <w:sz w:val="18"/>
                 <w:szCs w:val="18"/>
                 <w:lang w:val="en-US"/>
               </w:rPr>
             </w:pPr>
-            <w:del w:id="12" w:author="Hans de Waal" w:date="2017-10-24T10:29:00Z">
+            <w:del w:id="15" w:author="Hans de Waal" w:date="2017-10-24T10:29:00Z">
               <w:r>
                 <w:rPr>
                   <w:rFonts w:cs="Arial"/>
@@ -1637,14 +1660,14 @@
               <w:spacing w:after="120" w:line="240" w:lineRule="auto"/>
               <w:textAlignment w:val="baseline"/>
               <w:rPr>
-                <w:del w:id="13" w:author="Hans de Waal" w:date="2017-10-24T10:29:00Z"/>
+                <w:del w:id="16" w:author="Hans de Waal" w:date="2017-10-24T10:29:00Z"/>
                 <w:rFonts w:cs="Arial"/>
                 <w:sz w:val="18"/>
                 <w:szCs w:val="18"/>
                 <w:lang w:val="en-US"/>
               </w:rPr>
             </w:pPr>
-            <w:del w:id="14" w:author="Hans de Waal" w:date="2017-10-24T10:29:00Z">
+            <w:del w:id="17" w:author="Hans de Waal" w:date="2017-10-24T10:29:00Z">
               <w:r>
                 <w:rPr>
                   <w:rFonts w:cs="Arial"/>
@@ -1680,7 +1703,7 @@
               <w:ind w:left="1209" w:hanging="360"/>
               <w:textAlignment w:val="baseline"/>
               <w:rPr>
-                <w:del w:id="15" w:author="Hans de Waal" w:date="2017-10-24T10:29:00Z"/>
+                <w:del w:id="18" w:author="Hans de Waal" w:date="2017-10-24T10:29:00Z"/>
                 <w:rFonts w:cs="Arial"/>
                 <w:sz w:val="18"/>
                 <w:szCs w:val="18"/>
@@ -1708,7 +1731,7 @@
               <w:spacing w:after="120" w:line="240" w:lineRule="auto"/>
               <w:textAlignment w:val="baseline"/>
               <w:rPr>
-                <w:del w:id="16" w:author="Hans de Waal" w:date="2017-10-24T10:29:00Z"/>
+                <w:del w:id="19" w:author="Hans de Waal" w:date="2017-10-24T10:29:00Z"/>
                 <w:rFonts w:cs="Arial"/>
                 <w:sz w:val="18"/>
                 <w:szCs w:val="18"/>
@@ -1740,7 +1763,7 @@
               <w:ind w:left="1209" w:hanging="360"/>
               <w:textAlignment w:val="baseline"/>
               <w:rPr>
-                <w:del w:id="17" w:author="Hans de Waal" w:date="2017-10-24T10:29:00Z"/>
+                <w:del w:id="20" w:author="Hans de Waal" w:date="2017-10-24T10:29:00Z"/>
                 <w:rFonts w:cs="Arial"/>
                 <w:sz w:val="18"/>
                 <w:szCs w:val="18"/>
@@ -2747,7 +2770,7 @@
         <w:trPr>
           <w:cantSplit/>
           <w:trHeight w:hRule="exact" w:val="711"/>
-          <w:ins w:id="18" w:author="Hans de Waal" w:date="2017-10-24T10:29:00Z"/>
+          <w:ins w:id="21" w:author="Hans de Waal" w:date="2017-10-24T10:29:00Z"/>
         </w:trPr>
         <w:tc>
           <w:tcPr>
@@ -2768,14 +2791,14 @@
               <w:spacing w:after="120" w:line="240" w:lineRule="auto"/>
               <w:textAlignment w:val="baseline"/>
               <w:rPr>
-                <w:ins w:id="19" w:author="Hans de Waal" w:date="2017-10-24T10:29:00Z"/>
+                <w:ins w:id="22" w:author="Hans de Waal" w:date="2017-10-24T10:29:00Z"/>
                 <w:rFonts w:cs="Arial"/>
                 <w:sz w:val="18"/>
                 <w:szCs w:val="18"/>
                 <w:lang w:val="en-US"/>
               </w:rPr>
             </w:pPr>
-            <w:ins w:id="20" w:author="Hans de Waal" w:date="2017-10-24T10:29:00Z">
+            <w:ins w:id="23" w:author="Hans de Waal" w:date="2017-10-24T10:29:00Z">
               <w:r>
                 <w:rPr>
                   <w:rFonts w:cs="Arial"/>
@@ -2808,14 +2831,14 @@
               <w:spacing w:after="120" w:line="240" w:lineRule="auto"/>
               <w:textAlignment w:val="baseline"/>
               <w:rPr>
-                <w:ins w:id="21" w:author="Hans de Waal" w:date="2017-10-24T10:29:00Z"/>
+                <w:ins w:id="24" w:author="Hans de Waal" w:date="2017-10-24T10:29:00Z"/>
                 <w:rFonts w:cs="Arial"/>
                 <w:sz w:val="18"/>
                 <w:szCs w:val="18"/>
                 <w:lang w:val="en-US"/>
               </w:rPr>
             </w:pPr>
-            <w:ins w:id="22" w:author="Hans de Waal" w:date="2017-10-24T10:29:00Z">
+            <w:ins w:id="25" w:author="Hans de Waal" w:date="2017-10-24T10:29:00Z">
               <w:r>
                 <w:rPr>
                   <w:rFonts w:cs="Arial"/>
@@ -2851,7 +2874,7 @@
               <w:ind w:left="1209" w:hanging="360"/>
               <w:textAlignment w:val="baseline"/>
               <w:rPr>
-                <w:ins w:id="23" w:author="Hans de Waal" w:date="2017-10-24T10:29:00Z"/>
+                <w:ins w:id="26" w:author="Hans de Waal" w:date="2017-10-24T10:29:00Z"/>
                 <w:rFonts w:cs="Arial"/>
                 <w:sz w:val="18"/>
                 <w:szCs w:val="18"/>
@@ -2879,14 +2902,14 @@
               <w:spacing w:after="120" w:line="240" w:lineRule="auto"/>
               <w:textAlignment w:val="baseline"/>
               <w:rPr>
-                <w:ins w:id="24" w:author="Hans de Waal" w:date="2017-10-24T10:29:00Z"/>
+                <w:ins w:id="27" w:author="Hans de Waal" w:date="2017-10-24T10:29:00Z"/>
                 <w:rFonts w:cs="Arial"/>
                 <w:sz w:val="18"/>
                 <w:szCs w:val="18"/>
                 <w:lang w:val="en-US"/>
               </w:rPr>
             </w:pPr>
-            <w:ins w:id="25" w:author="Hans de Waal" w:date="2017-10-24T10:29:00Z">
+            <w:ins w:id="28" w:author="Hans de Waal" w:date="2017-10-24T10:29:00Z">
               <w:r>
                 <w:rPr>
                   <w:rFonts w:cs="Arial"/>
@@ -2894,19 +2917,10 @@
                   <w:szCs w:val="18"/>
                   <w:lang w:val="en-US"/>
                 </w:rPr>
-                <w:t>24</w:t>
-              </w:r>
-              <w:r>
-                <w:rPr>
-                  <w:rFonts w:cs="Arial"/>
-                  <w:sz w:val="18"/>
-                  <w:szCs w:val="18"/>
-                  <w:lang w:val="en-US"/>
-                </w:rPr>
-                <w:t>-</w:t>
+                <w:t>24-</w:t>
               </w:r>
             </w:ins>
-            <w:ins w:id="26" w:author="Hans de Waal" w:date="2017-10-24T10:30:00Z">
+            <w:ins w:id="29" w:author="Hans de Waal" w:date="2017-10-24T10:30:00Z">
               <w:r>
                 <w:rPr>
                   <w:rFonts w:cs="Arial"/>
@@ -2917,7 +2931,7 @@
                 <w:t>1</w:t>
               </w:r>
             </w:ins>
-            <w:ins w:id="27" w:author="Hans de Waal" w:date="2017-10-24T10:29:00Z">
+            <w:ins w:id="30" w:author="Hans de Waal" w:date="2017-10-24T10:29:00Z">
               <w:r>
                 <w:rPr>
                   <w:rFonts w:cs="Arial"/>
@@ -2928,7 +2942,7 @@
                 <w:t>0-201</w:t>
               </w:r>
             </w:ins>
-            <w:ins w:id="28" w:author="Hans de Waal" w:date="2017-10-24T10:30:00Z">
+            <w:ins w:id="31" w:author="Hans de Waal" w:date="2017-10-24T10:30:00Z">
               <w:r>
                 <w:rPr>
                   <w:rFonts w:cs="Arial"/>
@@ -2960,7 +2974,7 @@
               <w:spacing w:after="120" w:line="240" w:lineRule="auto"/>
               <w:textAlignment w:val="baseline"/>
               <w:rPr>
-                <w:ins w:id="29" w:author="Hans de Waal" w:date="2017-10-24T10:29:00Z"/>
+                <w:ins w:id="32" w:author="Hans de Waal" w:date="2017-10-24T10:29:00Z"/>
                 <w:rFonts w:cs="Arial"/>
                 <w:sz w:val="18"/>
                 <w:szCs w:val="18"/>
@@ -2988,14 +3002,14 @@
               <w:spacing w:after="120" w:line="240" w:lineRule="auto"/>
               <w:textAlignment w:val="baseline"/>
               <w:rPr>
-                <w:ins w:id="30" w:author="Hans de Waal" w:date="2017-10-24T10:29:00Z"/>
+                <w:ins w:id="33" w:author="Hans de Waal" w:date="2017-10-24T10:29:00Z"/>
                 <w:rFonts w:cs="Arial"/>
                 <w:sz w:val="18"/>
                 <w:szCs w:val="18"/>
                 <w:lang w:val="en-US"/>
               </w:rPr>
             </w:pPr>
-            <w:ins w:id="31" w:author="Hans de Waal" w:date="2017-10-24T10:29:00Z">
+            <w:ins w:id="34" w:author="Hans de Waal" w:date="2017-10-24T10:29:00Z">
               <w:r>
                 <w:rPr>
                   <w:rFonts w:cs="Arial"/>
@@ -3003,19 +3017,8 @@
                   <w:szCs w:val="18"/>
                   <w:lang w:val="en-US"/>
                 </w:rPr>
-                <w:t xml:space="preserve">Erik de </w:t>
+                <w:t>Erik de Goede</w:t>
               </w:r>
-              <w:proofErr w:type="spellStart"/>
-              <w:r>
-                <w:rPr>
-                  <w:rFonts w:cs="Arial"/>
-                  <w:sz w:val="18"/>
-                  <w:szCs w:val="18"/>
-                  <w:lang w:val="en-US"/>
-                </w:rPr>
-                <w:t>Goede</w:t>
-              </w:r>
-              <w:proofErr w:type="spellEnd"/>
             </w:ins>
           </w:p>
         </w:tc>
@@ -3042,7 +3045,7 @@
               <w:ind w:left="1209" w:hanging="360"/>
               <w:textAlignment w:val="baseline"/>
               <w:rPr>
-                <w:ins w:id="32" w:author="Hans de Waal" w:date="2017-10-24T10:29:00Z"/>
+                <w:ins w:id="35" w:author="Hans de Waal" w:date="2017-10-24T10:29:00Z"/>
                 <w:rFonts w:cs="Arial"/>
                 <w:sz w:val="18"/>
                 <w:szCs w:val="18"/>
@@ -3070,14 +3073,14 @@
               <w:spacing w:after="120" w:line="240" w:lineRule="auto"/>
               <w:textAlignment w:val="baseline"/>
               <w:rPr>
-                <w:ins w:id="33" w:author="Hans de Waal" w:date="2017-10-24T10:29:00Z"/>
+                <w:ins w:id="36" w:author="Hans de Waal" w:date="2017-10-24T10:29:00Z"/>
                 <w:rFonts w:cs="Arial"/>
                 <w:sz w:val="18"/>
                 <w:szCs w:val="18"/>
                 <w:lang w:val="en-US"/>
               </w:rPr>
             </w:pPr>
-            <w:ins w:id="34" w:author="Hans de Waal" w:date="2017-10-24T10:29:00Z">
+            <w:ins w:id="37" w:author="Hans de Waal" w:date="2017-10-24T10:29:00Z">
               <w:r>
                 <w:rPr>
                   <w:rFonts w:cs="Arial"/>
@@ -3113,7 +3116,7 @@
               <w:ind w:left="1209" w:hanging="360"/>
               <w:textAlignment w:val="baseline"/>
               <w:rPr>
-                <w:ins w:id="35" w:author="Hans de Waal" w:date="2017-10-24T10:29:00Z"/>
+                <w:ins w:id="38" w:author="Hans de Waal" w:date="2017-10-24T10:29:00Z"/>
                 <w:rFonts w:cs="Arial"/>
                 <w:sz w:val="18"/>
                 <w:szCs w:val="18"/>
@@ -3475,7 +3478,7 @@
           </w:p>
         </w:tc>
       </w:tr>
-      <w:bookmarkEnd w:id="2"/>
+      <w:bookmarkEnd w:id="5"/>
     </w:tbl>
     <w:p>
       <w:pPr>
@@ -3500,22 +3503,23 @@
           <w:lang w:val="en-US"/>
         </w:rPr>
       </w:pPr>
-      <w:bookmarkStart w:id="36" w:name="wlL5"/>
+      <w:bookmarkStart w:id="39" w:name="wlL5"/>
       <w:r>
         <w:rPr>
           <w:rStyle w:val="Hidden"/>
           <w:lang w:val="en-US"/>
         </w:rPr>
+        <w:lastRenderedPageBreak/>
         <w:t>wlL5</w:t>
       </w:r>
-      <w:bookmarkEnd w:id="36"/>
+      <w:bookmarkEnd w:id="39"/>
       <w:r>
         <w:rPr>
           <w:lang w:val="en-US"/>
         </w:rPr>
         <w:t xml:space="preserve"> </w:t>
       </w:r>
-      <w:bookmarkStart w:id="37" w:name="wlSummary"/>
+      <w:bookmarkStart w:id="40" w:name="wlSummary"/>
       <w:r>
         <w:rPr>
           <w:rStyle w:val="Hidden"/>
@@ -3523,7 +3527,7 @@
         </w:rPr>
         <w:t>wlSummary</w:t>
       </w:r>
-      <w:bookmarkEnd w:id="37"/>
+      <w:bookmarkEnd w:id="40"/>
       <w:r>
         <w:rPr>
           <w:lang w:val="en-US"/>
@@ -3546,20 +3550,20 @@
           <w:lang w:val="en-US"/>
         </w:rPr>
       </w:pPr>
-      <w:bookmarkStart w:id="38" w:name="wlContents"/>
+      <w:bookmarkStart w:id="41" w:name="wlContents"/>
       <w:r>
         <w:rPr>
           <w:lang w:val="en-US"/>
         </w:rPr>
         <w:t>Contents</w:t>
       </w:r>
-      <w:bookmarkEnd w:id="38"/>
+      <w:bookmarkEnd w:id="41"/>
     </w:p>
     <w:p>
       <w:pPr>
         <w:pStyle w:val="TOC1"/>
       </w:pPr>
-      <w:bookmarkStart w:id="39" w:name="wlL2"/>
+      <w:bookmarkStart w:id="42" w:name="wlL2"/>
       <w:r>
         <w:rPr>
           <w:rStyle w:val="Hidden"/>
@@ -3567,14 +3571,14 @@
         </w:rPr>
         <w:t>wlL2</w:t>
       </w:r>
-      <w:bookmarkEnd w:id="39"/>
+      <w:bookmarkEnd w:id="42"/>
       <w:r>
         <w:rPr>
           <w:lang w:val="en-US"/>
         </w:rPr>
         <w:t xml:space="preserve"> </w:t>
       </w:r>
-      <w:bookmarkStart w:id="40" w:name="wlL1"/>
+      <w:bookmarkStart w:id="43" w:name="wlL1"/>
       <w:r>
         <w:rPr>
           <w:rStyle w:val="Hidden"/>
@@ -3582,14 +3586,14 @@
         </w:rPr>
         <w:t>wlL1</w:t>
       </w:r>
-      <w:bookmarkEnd w:id="40"/>
+      <w:bookmarkEnd w:id="43"/>
       <w:r>
         <w:rPr>
           <w:lang w:val="en-US"/>
         </w:rPr>
         <w:t xml:space="preserve"> </w:t>
       </w:r>
-      <w:bookmarkStart w:id="41" w:name="wlL3"/>
+      <w:bookmarkStart w:id="44" w:name="wlL3"/>
       <w:r>
         <w:rPr>
           <w:rStyle w:val="Hidden"/>
@@ -3597,14 +3601,14 @@
         </w:rPr>
         <w:t>wlL3</w:t>
       </w:r>
-      <w:bookmarkEnd w:id="41"/>
+      <w:bookmarkEnd w:id="44"/>
       <w:r>
         <w:rPr>
           <w:lang w:val="en-US"/>
         </w:rPr>
         <w:t xml:space="preserve"> </w:t>
       </w:r>
-      <w:bookmarkStart w:id="42" w:name="wlL4"/>
+      <w:bookmarkStart w:id="45" w:name="wlL4"/>
       <w:r>
         <w:rPr>
           <w:rStyle w:val="Hidden"/>
@@ -3612,8 +3616,8 @@
         </w:rPr>
         <w:t>wlL4</w:t>
       </w:r>
-      <w:bookmarkStart w:id="43" w:name="wlListTabs"/>
-      <w:bookmarkEnd w:id="42"/>
+      <w:bookmarkStart w:id="46" w:name="wlListTabs"/>
+      <w:bookmarkEnd w:id="45"/>
       <w:r>
         <w:rPr>
           <w:b w:val="0"/>
@@ -4857,14 +4861,14 @@
         </w:rPr>
         <w:t>wlListTabs</w:t>
       </w:r>
-      <w:bookmarkEnd w:id="43"/>
+      <w:bookmarkEnd w:id="46"/>
       <w:r>
         <w:rPr>
           <w:lang w:val="en-US"/>
         </w:rPr>
         <w:t xml:space="preserve"> </w:t>
       </w:r>
-      <w:bookmarkStart w:id="44" w:name="wlListFigs"/>
+      <w:bookmarkStart w:id="47" w:name="wlListFigs"/>
       <w:r>
         <w:rPr>
           <w:rStyle w:val="Hidden"/>
@@ -4872,14 +4876,14 @@
         </w:rPr>
         <w:t>wlListFigs</w:t>
       </w:r>
-      <w:bookmarkEnd w:id="44"/>
+      <w:bookmarkEnd w:id="47"/>
       <w:r>
         <w:rPr>
           <w:lang w:val="en-US"/>
         </w:rPr>
         <w:t xml:space="preserve"> </w:t>
       </w:r>
-      <w:bookmarkStart w:id="45" w:name="wlListPhotos"/>
+      <w:bookmarkStart w:id="48" w:name="wlListPhotos"/>
       <w:r>
         <w:rPr>
           <w:rStyle w:val="Hidden"/>
@@ -4887,14 +4891,14 @@
         </w:rPr>
         <w:t>wlListPhotos</w:t>
       </w:r>
-      <w:bookmarkEnd w:id="45"/>
+      <w:bookmarkEnd w:id="48"/>
       <w:r>
         <w:rPr>
           <w:lang w:val="en-US"/>
         </w:rPr>
         <w:t xml:space="preserve"> </w:t>
       </w:r>
-      <w:bookmarkStart w:id="46" w:name="wlListSymb"/>
+      <w:bookmarkStart w:id="49" w:name="wlListSymb"/>
       <w:r>
         <w:rPr>
           <w:rStyle w:val="Hidden"/>
@@ -4902,7 +4906,7 @@
         </w:rPr>
         <w:t>wlListSymb</w:t>
       </w:r>
-      <w:bookmarkEnd w:id="46"/>
+      <w:bookmarkEnd w:id="49"/>
       <w:r>
         <w:rPr>
           <w:lang w:val="en-US"/>
@@ -4943,7 +4947,7 @@
           <w:docGrid w:linePitch="299"/>
         </w:sectPr>
       </w:pPr>
-      <w:bookmarkStart w:id="47" w:name="wlStartOfText"/>
+      <w:bookmarkStart w:id="52" w:name="wlStartOfText"/>
     </w:p>
     <w:p>
       <w:pPr>
@@ -4956,6 +4960,7 @@
         <w:rPr>
           <w:rStyle w:val="Hidden"/>
         </w:rPr>
+        <w:lastRenderedPageBreak/>
         <w:fldChar w:fldCharType="begin"/>
       </w:r>
       <w:r>
@@ -5024,10 +5029,10 @@
         </w:rPr>
         <w:fldChar w:fldCharType="end"/>
       </w:r>
-      <w:bookmarkStart w:id="48" w:name="MTUpdateHome"/>
-      <w:bookmarkStart w:id="49" w:name="_Toc452640937"/>
-      <w:bookmarkEnd w:id="47"/>
-      <w:bookmarkEnd w:id="48"/>
+      <w:bookmarkStart w:id="53" w:name="MTUpdateHome"/>
+      <w:bookmarkStart w:id="54" w:name="_Toc452640937"/>
+      <w:bookmarkEnd w:id="52"/>
+      <w:bookmarkEnd w:id="53"/>
       <w:r>
         <w:rPr>
           <w:lang w:val="en-US"/>
@@ -5046,7 +5051,7 @@
         </w:rPr>
         <w:t>troduction</w:t>
       </w:r>
-      <w:bookmarkEnd w:id="49"/>
+      <w:bookmarkEnd w:id="54"/>
       <w:r>
         <w:rPr>
           <w:lang w:val="en-US"/>
@@ -5061,14 +5066,14 @@
           <w:lang w:val="en-US"/>
         </w:rPr>
       </w:pPr>
-      <w:bookmarkStart w:id="50" w:name="_Toc452640938"/>
+      <w:bookmarkStart w:id="55" w:name="_Toc452640938"/>
       <w:r>
         <w:rPr>
           <w:lang w:val="en-US"/>
         </w:rPr>
         <w:t>Purpose and scope of this document</w:t>
       </w:r>
-      <w:bookmarkEnd w:id="50"/>
+      <w:bookmarkEnd w:id="55"/>
       <w:r>
         <w:rPr>
           <w:lang w:val="en-US"/>
@@ -5411,9 +5416,9 @@
           <w:lang w:val="en-US"/>
         </w:rPr>
       </w:pPr>
-      <w:bookmarkStart w:id="51" w:name="_Toc452640939"/>
-      <w:bookmarkStart w:id="52" w:name="_Ref452647749"/>
-      <w:bookmarkStart w:id="53" w:name="_Ref452647751"/>
+      <w:bookmarkStart w:id="56" w:name="_Toc452640939"/>
+      <w:bookmarkStart w:id="57" w:name="_Ref452647749"/>
+      <w:bookmarkStart w:id="58" w:name="_Ref452647751"/>
       <w:r>
         <w:rPr>
           <w:lang w:val="en-US"/>
@@ -5432,9 +5437,9 @@
         </w:rPr>
         <w:t>ystem documents</w:t>
       </w:r>
-      <w:bookmarkEnd w:id="51"/>
-      <w:bookmarkEnd w:id="52"/>
-      <w:bookmarkEnd w:id="53"/>
+      <w:bookmarkEnd w:id="56"/>
+      <w:bookmarkEnd w:id="57"/>
+      <w:bookmarkEnd w:id="58"/>
     </w:p>
     <w:p>
       <w:pPr>
@@ -5508,7 +5513,7 @@
           <w:insideV w:val="single" w:sz="4" w:space="0" w:color="auto"/>
         </w:tblBorders>
         <w:tblLook w:val="01E0" w:firstRow="1" w:lastRow="1" w:firstColumn="1" w:lastColumn="1" w:noHBand="0" w:noVBand="0"/>
-        <w:tblPrChange w:id="54" w:author="Hans de Waal" w:date="2017-10-24T10:37:00Z">
+        <w:tblPrChange w:id="59" w:author="Hans de Waal" w:date="2017-10-24T10:37:00Z">
           <w:tblPr>
             <w:tblW w:w="0" w:type="auto"/>
             <w:tblBorders>
@@ -5527,7 +5532,7 @@
         <w:gridCol w:w="392"/>
         <w:gridCol w:w="2693"/>
         <w:gridCol w:w="6237"/>
-        <w:tblGridChange w:id="55">
+        <w:tblGridChange w:id="60">
           <w:tblGrid>
             <w:gridCol w:w="392"/>
             <w:gridCol w:w="2693"/>
@@ -5539,7 +5544,7 @@
         <w:tc>
           <w:tcPr>
             <w:tcW w:w="392" w:type="dxa"/>
-            <w:tcPrChange w:id="56" w:author="Hans de Waal" w:date="2017-10-24T10:37:00Z">
+            <w:tcPrChange w:id="61" w:author="Hans de Waal" w:date="2017-10-24T10:37:00Z">
               <w:tcPr>
                 <w:tcW w:w="392" w:type="dxa"/>
               </w:tcPr>
@@ -5558,7 +5563,7 @@
         <w:tc>
           <w:tcPr>
             <w:tcW w:w="2693" w:type="dxa"/>
-            <w:tcPrChange w:id="57" w:author="Hans de Waal" w:date="2017-10-24T10:37:00Z">
+            <w:tcPrChange w:id="62" w:author="Hans de Waal" w:date="2017-10-24T10:37:00Z">
               <w:tcPr>
                 <w:tcW w:w="2693" w:type="dxa"/>
               </w:tcPr>
@@ -5583,7 +5588,7 @@
         <w:tc>
           <w:tcPr>
             <w:tcW w:w="6237" w:type="dxa"/>
-            <w:tcPrChange w:id="58" w:author="Hans de Waal" w:date="2017-10-24T10:37:00Z">
+            <w:tcPrChange w:id="63" w:author="Hans de Waal" w:date="2017-10-24T10:37:00Z">
               <w:tcPr>
                 <w:tcW w:w="3165" w:type="dxa"/>
               </w:tcPr>
@@ -5609,7 +5614,7 @@
         <w:tc>
           <w:tcPr>
             <w:tcW w:w="392" w:type="dxa"/>
-            <w:tcPrChange w:id="59" w:author="Hans de Waal" w:date="2017-10-24T10:37:00Z">
+            <w:tcPrChange w:id="64" w:author="Hans de Waal" w:date="2017-10-24T10:37:00Z">
               <w:tcPr>
                 <w:tcW w:w="392" w:type="dxa"/>
               </w:tcPr>
@@ -5633,7 +5638,7 @@
         <w:tc>
           <w:tcPr>
             <w:tcW w:w="2693" w:type="dxa"/>
-            <w:tcPrChange w:id="60" w:author="Hans de Waal" w:date="2017-10-24T10:37:00Z">
+            <w:tcPrChange w:id="65" w:author="Hans de Waal" w:date="2017-10-24T10:37:00Z">
               <w:tcPr>
                 <w:tcW w:w="2693" w:type="dxa"/>
               </w:tcPr>
@@ -5669,7 +5674,7 @@
         <w:tc>
           <w:tcPr>
             <w:tcW w:w="6237" w:type="dxa"/>
-            <w:tcPrChange w:id="61" w:author="Hans de Waal" w:date="2017-10-24T10:37:00Z">
+            <w:tcPrChange w:id="66" w:author="Hans de Waal" w:date="2017-10-24T10:37:00Z">
               <w:tcPr>
                 <w:tcW w:w="3165" w:type="dxa"/>
               </w:tcPr>
@@ -5695,7 +5700,7 @@
         <w:tc>
           <w:tcPr>
             <w:tcW w:w="392" w:type="dxa"/>
-            <w:tcPrChange w:id="62" w:author="Hans de Waal" w:date="2017-10-24T10:37:00Z">
+            <w:tcPrChange w:id="67" w:author="Hans de Waal" w:date="2017-10-24T10:37:00Z">
               <w:tcPr>
                 <w:tcW w:w="392" w:type="dxa"/>
               </w:tcPr>
@@ -5719,7 +5724,7 @@
         <w:tc>
           <w:tcPr>
             <w:tcW w:w="2693" w:type="dxa"/>
-            <w:tcPrChange w:id="63" w:author="Hans de Waal" w:date="2017-10-24T10:37:00Z">
+            <w:tcPrChange w:id="68" w:author="Hans de Waal" w:date="2017-10-24T10:37:00Z">
               <w:tcPr>
                 <w:tcW w:w="2693" w:type="dxa"/>
               </w:tcPr>
@@ -5743,7 +5748,7 @@
         <w:tc>
           <w:tcPr>
             <w:tcW w:w="6237" w:type="dxa"/>
-            <w:tcPrChange w:id="64" w:author="Hans de Waal" w:date="2017-10-24T10:37:00Z">
+            <w:tcPrChange w:id="69" w:author="Hans de Waal" w:date="2017-10-24T10:37:00Z">
               <w:tcPr>
                 <w:tcW w:w="3165" w:type="dxa"/>
               </w:tcPr>
@@ -5769,7 +5774,7 @@
         <w:tc>
           <w:tcPr>
             <w:tcW w:w="392" w:type="dxa"/>
-            <w:tcPrChange w:id="65" w:author="Hans de Waal" w:date="2017-10-24T10:37:00Z">
+            <w:tcPrChange w:id="70" w:author="Hans de Waal" w:date="2017-10-24T10:37:00Z">
               <w:tcPr>
                 <w:tcW w:w="392" w:type="dxa"/>
               </w:tcPr>
@@ -5793,7 +5798,7 @@
         <w:tc>
           <w:tcPr>
             <w:tcW w:w="2693" w:type="dxa"/>
-            <w:tcPrChange w:id="66" w:author="Hans de Waal" w:date="2017-10-24T10:37:00Z">
+            <w:tcPrChange w:id="71" w:author="Hans de Waal" w:date="2017-10-24T10:37:00Z">
               <w:tcPr>
                 <w:tcW w:w="2693" w:type="dxa"/>
               </w:tcPr>
@@ -5817,7 +5822,7 @@
         <w:tc>
           <w:tcPr>
             <w:tcW w:w="6237" w:type="dxa"/>
-            <w:tcPrChange w:id="67" w:author="Hans de Waal" w:date="2017-10-24T10:37:00Z">
+            <w:tcPrChange w:id="72" w:author="Hans de Waal" w:date="2017-10-24T10:37:00Z">
               <w:tcPr>
                 <w:tcW w:w="3165" w:type="dxa"/>
               </w:tcPr>
@@ -5857,7 +5862,7 @@
         <w:tc>
           <w:tcPr>
             <w:tcW w:w="392" w:type="dxa"/>
-            <w:tcPrChange w:id="68" w:author="Hans de Waal" w:date="2017-10-24T10:37:00Z">
+            <w:tcPrChange w:id="73" w:author="Hans de Waal" w:date="2017-10-24T10:37:00Z">
               <w:tcPr>
                 <w:tcW w:w="392" w:type="dxa"/>
               </w:tcPr>
@@ -5881,7 +5886,7 @@
         <w:tc>
           <w:tcPr>
             <w:tcW w:w="2693" w:type="dxa"/>
-            <w:tcPrChange w:id="69" w:author="Hans de Waal" w:date="2017-10-24T10:37:00Z">
+            <w:tcPrChange w:id="74" w:author="Hans de Waal" w:date="2017-10-24T10:37:00Z">
               <w:tcPr>
                 <w:tcW w:w="2693" w:type="dxa"/>
               </w:tcPr>
@@ -5905,7 +5910,7 @@
         <w:tc>
           <w:tcPr>
             <w:tcW w:w="6237" w:type="dxa"/>
-            <w:tcPrChange w:id="70" w:author="Hans de Waal" w:date="2017-10-24T10:37:00Z">
+            <w:tcPrChange w:id="75" w:author="Hans de Waal" w:date="2017-10-24T10:37:00Z">
               <w:tcPr>
                 <w:tcW w:w="3165" w:type="dxa"/>
               </w:tcPr>
@@ -5931,7 +5936,7 @@
         <w:tc>
           <w:tcPr>
             <w:tcW w:w="392" w:type="dxa"/>
-            <w:tcPrChange w:id="71" w:author="Hans de Waal" w:date="2017-10-24T10:37:00Z">
+            <w:tcPrChange w:id="76" w:author="Hans de Waal" w:date="2017-10-24T10:37:00Z">
               <w:tcPr>
                 <w:tcW w:w="392" w:type="dxa"/>
               </w:tcPr>
@@ -5955,7 +5960,7 @@
         <w:tc>
           <w:tcPr>
             <w:tcW w:w="2693" w:type="dxa"/>
-            <w:tcPrChange w:id="72" w:author="Hans de Waal" w:date="2017-10-24T10:37:00Z">
+            <w:tcPrChange w:id="77" w:author="Hans de Waal" w:date="2017-10-24T10:37:00Z">
               <w:tcPr>
                 <w:tcW w:w="2693" w:type="dxa"/>
               </w:tcPr>
@@ -5979,7 +5984,7 @@
         <w:tc>
           <w:tcPr>
             <w:tcW w:w="6237" w:type="dxa"/>
-            <w:tcPrChange w:id="73" w:author="Hans de Waal" w:date="2017-10-24T10:37:00Z">
+            <w:tcPrChange w:id="78" w:author="Hans de Waal" w:date="2017-10-24T10:37:00Z">
               <w:tcPr>
                 <w:tcW w:w="3165" w:type="dxa"/>
               </w:tcPr>
@@ -6017,14 +6022,14 @@
           <w:lang w:val="en-US"/>
         </w:rPr>
       </w:pPr>
-      <w:bookmarkStart w:id="74" w:name="_Toc452640940"/>
+      <w:bookmarkStart w:id="79" w:name="_Toc452640940"/>
       <w:r>
         <w:rPr>
           <w:lang w:val="en-US"/>
         </w:rPr>
         <w:t>Assumptions and constraints</w:t>
       </w:r>
-      <w:bookmarkEnd w:id="74"/>
+      <w:bookmarkEnd w:id="79"/>
     </w:p>
     <w:p>
       <w:pPr>
@@ -6083,7 +6088,7 @@
           <w:lang w:val="en-US"/>
         </w:rPr>
       </w:pPr>
-      <w:bookmarkStart w:id="75" w:name="_Ref338593365"/>
+      <w:bookmarkStart w:id="80" w:name="_Ref338593365"/>
       <w:r>
         <w:rPr>
           <w:lang w:val="en-US"/>
@@ -6144,7 +6149,7 @@
         </w:rPr>
         <w:t>.</w:t>
       </w:r>
-      <w:bookmarkEnd w:id="75"/>
+      <w:bookmarkEnd w:id="80"/>
       <w:r>
         <w:rPr>
           <w:lang w:val="en-US"/>
@@ -6299,8 +6304,8 @@
           <w:lang w:val="en-US"/>
         </w:rPr>
       </w:pPr>
-      <w:bookmarkStart w:id="76" w:name="_Ref354465720"/>
-      <w:bookmarkStart w:id="77" w:name="_Ref346544205"/>
+      <w:bookmarkStart w:id="81" w:name="_Ref354465720"/>
+      <w:bookmarkStart w:id="82" w:name="_Ref346544205"/>
       <w:r>
         <w:rPr>
           <w:lang w:val="en-US"/>
@@ -6373,7 +6378,7 @@
         </w:rPr>
         <w:t>.</w:t>
       </w:r>
-      <w:bookmarkEnd w:id="76"/>
+      <w:bookmarkEnd w:id="81"/>
       <w:r>
         <w:rPr>
           <w:lang w:val="en-US"/>
@@ -6399,7 +6404,7 @@
           <w:lang w:val="en-US"/>
         </w:rPr>
       </w:pPr>
-      <w:bookmarkStart w:id="78" w:name="_Ref354465734"/>
+      <w:bookmarkStart w:id="83" w:name="_Ref354465734"/>
       <w:r>
         <w:rPr>
           <w:lang w:val="en-US"/>
@@ -6468,9 +6473,9 @@
         </w:rPr>
         <w:t xml:space="preserve">). </w:t>
       </w:r>
-      <w:bookmarkEnd w:id="78"/>
+      <w:bookmarkEnd w:id="83"/>
     </w:p>
-    <w:bookmarkEnd w:id="77"/>
+    <w:bookmarkEnd w:id="82"/>
     <w:p>
       <w:pPr>
         <w:pStyle w:val="Heading1"/>
@@ -6484,344 +6489,27 @@
         </w:rPr>
         <w:br w:type="page"/>
       </w:r>
-      <w:bookmarkStart w:id="79" w:name="_Toc348103898"/>
-      <w:bookmarkStart w:id="80" w:name="_Toc452640941"/>
-      <w:r>
+      <w:bookmarkStart w:id="84" w:name="_Toc348103898"/>
+      <w:bookmarkStart w:id="85" w:name="_Toc452640941"/>
+      <w:r>
+        <w:lastRenderedPageBreak/>
         <w:t>Technical</w:t>
       </w:r>
       <w:r>
         <w:t xml:space="preserve"> Design</w:t>
       </w:r>
-      <w:bookmarkEnd w:id="79"/>
-      <w:bookmarkEnd w:id="80"/>
+      <w:bookmarkEnd w:id="84"/>
+      <w:bookmarkEnd w:id="85"/>
     </w:p>
     <w:p>
       <w:pPr>
         <w:pStyle w:val="Heading2"/>
       </w:pPr>
-      <w:bookmarkStart w:id="81" w:name="_Toc348103900"/>
-      <w:bookmarkStart w:id="82" w:name="_Toc452640942"/>
-      <w:bookmarkEnd w:id="81"/>
+      <w:bookmarkStart w:id="86" w:name="_Toc348103900"/>
+      <w:bookmarkStart w:id="87" w:name="_Toc452640942"/>
+      <w:bookmarkEnd w:id="86"/>
       <w:r>
         <w:t>General</w:t>
-      </w:r>
-      <w:bookmarkEnd w:id="82"/>
-    </w:p>
-    <w:p>
-      <w:pPr>
-        <w:pStyle w:val="BodyText"/>
-      </w:pPr>
-    </w:p>
-    <w:p>
-      <w:pPr>
-        <w:pStyle w:val="BodyText"/>
-      </w:pPr>
-      <w:r>
-        <w:t xml:space="preserve">The </w:t>
-      </w:r>
-      <w:r>
-        <w:t>dikes overtopping kernel</w:t>
-      </w:r>
-      <w:r>
-        <w:t xml:space="preserve"> must be usable in </w:t>
-      </w:r>
-      <w:proofErr w:type="spellStart"/>
-      <w:r>
-        <w:t>RingToets</w:t>
-      </w:r>
-      <w:proofErr w:type="spellEnd"/>
-      <w:r>
-        <w:t>/</w:t>
-      </w:r>
-      <w:proofErr w:type="spellStart"/>
-      <w:r>
-        <w:t>HydraRing</w:t>
-      </w:r>
-      <w:proofErr w:type="spellEnd"/>
-      <w:r>
-        <w:t xml:space="preserve"> and </w:t>
-      </w:r>
-      <w:r>
-        <w:t xml:space="preserve">other </w:t>
-      </w:r>
-      <w:proofErr w:type="gramStart"/>
-      <w:r>
-        <w:t>Fortran</w:t>
-      </w:r>
-      <w:proofErr w:type="gramEnd"/>
-      <w:r>
-        <w:t xml:space="preserve"> or </w:t>
-      </w:r>
-      <w:r>
-        <w:t>C#-programs.</w:t>
-      </w:r>
-    </w:p>
-    <w:p>
-      <w:pPr>
-        <w:pStyle w:val="BodyText"/>
-      </w:pPr>
-    </w:p>
-    <w:p>
-      <w:pPr>
-        <w:pStyle w:val="BodyText"/>
-      </w:pPr>
-      <w:r>
-        <w:t>To be able to perform a calculation, regardless of the usage, input param</w:t>
-      </w:r>
-      <w:r>
-        <w:t>e</w:t>
-      </w:r>
-      <w:r>
-        <w:t>ters are required to define the case to be calculated. An overview of all input data is given in section</w:t>
-      </w:r>
-      <w:r>
-        <w:t>s</w:t>
-      </w:r>
-      <w:r>
-        <w:t xml:space="preserve"> </w:t>
-      </w:r>
-      <w:r>
-        <w:fldChar w:fldCharType="begin"/>
-      </w:r>
-      <w:r>
-        <w:instrText xml:space="preserve"> REF _Ref348099796 \r \h </w:instrText>
-      </w:r>
-      <w:r>
-        <w:fldChar w:fldCharType="separate"/>
-      </w:r>
-      <w:r>
-        <w:t>2.2</w:t>
-      </w:r>
-      <w:r>
-        <w:fldChar w:fldCharType="end"/>
-      </w:r>
-      <w:r>
-        <w:t xml:space="preserve"> and </w:t>
-      </w:r>
-      <w:r>
-        <w:fldChar w:fldCharType="begin"/>
-      </w:r>
-      <w:r>
-        <w:instrText xml:space="preserve"> REF _Ref436745848 \r \h </w:instrText>
-      </w:r>
-      <w:r>
-        <w:fldChar w:fldCharType="separate"/>
-      </w:r>
-      <w:r>
-        <w:t>2.5</w:t>
-      </w:r>
-      <w:r>
-        <w:fldChar w:fldCharType="end"/>
-      </w:r>
-      <w:r>
-        <w:t>.</w:t>
-      </w:r>
-      <w:r>
-        <w:t xml:space="preserve"> </w:t>
-      </w:r>
-    </w:p>
-    <w:p>
-      <w:pPr>
-        <w:pStyle w:val="Heading3"/>
-      </w:pPr>
-      <w:bookmarkStart w:id="83" w:name="_Toc348103901"/>
-      <w:bookmarkStart w:id="84" w:name="_Toc452640943"/>
-      <w:proofErr w:type="spellStart"/>
-      <w:r>
-        <w:t>HydraRing</w:t>
-      </w:r>
-      <w:bookmarkEnd w:id="83"/>
-      <w:proofErr w:type="spellEnd"/>
-      <w:r>
-        <w:t xml:space="preserve"> and other </w:t>
-      </w:r>
-      <w:proofErr w:type="gramStart"/>
-      <w:r>
-        <w:t>Fortran</w:t>
-      </w:r>
-      <w:proofErr w:type="gramEnd"/>
-      <w:r>
-        <w:t xml:space="preserve"> programs</w:t>
-      </w:r>
-      <w:bookmarkEnd w:id="84"/>
-    </w:p>
-    <w:p>
-      <w:pPr>
-        <w:pStyle w:val="BodyText"/>
-      </w:pPr>
-    </w:p>
-    <w:p>
-      <w:pPr>
-        <w:pStyle w:val="BodyText"/>
-      </w:pPr>
-      <w:r>
-        <w:t xml:space="preserve">In order to be usable in </w:t>
-      </w:r>
-      <w:proofErr w:type="spellStart"/>
-      <w:r>
-        <w:t>Hydraring</w:t>
-      </w:r>
-      <w:proofErr w:type="spellEnd"/>
-      <w:r>
-        <w:t xml:space="preserve">, the </w:t>
-      </w:r>
-      <w:r>
-        <w:t xml:space="preserve">kernel </w:t>
-      </w:r>
-      <w:r>
-        <w:t xml:space="preserve">provides </w:t>
-      </w:r>
-      <w:r>
-        <w:t>high level functions in the dll</w:t>
-      </w:r>
-      <w:r>
-        <w:rPr>
-          <w:rStyle w:val="FootnoteReference"/>
-        </w:rPr>
-        <w:footnoteReference w:id="1"/>
-      </w:r>
-      <w:r>
-        <w:t xml:space="preserve"> for calculating the discharge and the resulting </w:t>
-      </w:r>
-      <w:r>
-        <w:t>Z</w:t>
-      </w:r>
-      <w:r>
-        <w:t xml:space="preserve">-function, where input arguments are </w:t>
-      </w:r>
-      <w:proofErr w:type="gramStart"/>
-      <w:r>
-        <w:t>Fortran</w:t>
-      </w:r>
-      <w:proofErr w:type="gramEnd"/>
-      <w:r>
-        <w:t xml:space="preserve"> </w:t>
-      </w:r>
-      <w:proofErr w:type="spellStart"/>
-      <w:r>
-        <w:t>structs</w:t>
-      </w:r>
-      <w:proofErr w:type="spellEnd"/>
-      <w:r>
-        <w:rPr>
-          <w:rStyle w:val="FootnoteReference"/>
-        </w:rPr>
-        <w:footnoteReference w:id="2"/>
-      </w:r>
-      <w:r>
-        <w:t xml:space="preserve">. </w:t>
-      </w:r>
-    </w:p>
-    <w:p>
-      <w:pPr>
-        <w:pStyle w:val="Heading3"/>
-      </w:pPr>
-      <w:bookmarkStart w:id="85" w:name="_Toc348103902"/>
-      <w:bookmarkStart w:id="86" w:name="_Toc452640944"/>
-      <w:proofErr w:type="spellStart"/>
-      <w:r>
-        <w:t>RingToets</w:t>
-      </w:r>
-      <w:proofErr w:type="spellEnd"/>
-      <w:r>
-        <w:t xml:space="preserve"> and ot</w:t>
-      </w:r>
-      <w:r>
-        <w:t xml:space="preserve">her C# </w:t>
-      </w:r>
-      <w:r>
-        <w:t xml:space="preserve">and .Net </w:t>
-      </w:r>
-      <w:r>
-        <w:t>programs</w:t>
-      </w:r>
-      <w:bookmarkEnd w:id="85"/>
-      <w:bookmarkEnd w:id="86"/>
-    </w:p>
-    <w:p>
-      <w:pPr>
-        <w:pStyle w:val="BodyText"/>
-      </w:pPr>
-    </w:p>
-    <w:p>
-      <w:pPr>
-        <w:pStyle w:val="BodyText"/>
-      </w:pPr>
-      <w:r>
-        <w:t xml:space="preserve">In order to be usable in </w:t>
-      </w:r>
-      <w:proofErr w:type="spellStart"/>
-      <w:r>
-        <w:t>RingToets</w:t>
-      </w:r>
-      <w:proofErr w:type="spellEnd"/>
-      <w:r>
-        <w:t xml:space="preserve">, the kernel provides high level functions in the dll for calculating the discharge and the resulting </w:t>
-      </w:r>
-      <w:r>
-        <w:t>Z</w:t>
-      </w:r>
-      <w:r>
-        <w:t xml:space="preserve">-function, where input arguments are C# </w:t>
-      </w:r>
-      <w:proofErr w:type="spellStart"/>
-      <w:r>
-        <w:t>datatypes</w:t>
-      </w:r>
-      <w:proofErr w:type="spellEnd"/>
-      <w:r>
-        <w:t xml:space="preserve">. </w:t>
-      </w:r>
-    </w:p>
-    <w:p>
-      <w:pPr>
-        <w:pStyle w:val="BodyText"/>
-      </w:pPr>
-    </w:p>
-    <w:p>
-      <w:pPr>
-        <w:pStyle w:val="BodyText"/>
-      </w:pPr>
-      <w:r>
-        <w:t>The dll must be wrapped in a C</w:t>
-      </w:r>
-      <w:r>
-        <w:t># wrapper class. In the test</w:t>
-      </w:r>
-      <w:r>
-        <w:t xml:space="preserve"> </w:t>
-      </w:r>
-      <w:r>
-        <w:t>b</w:t>
-      </w:r>
-      <w:r>
-        <w:t>e</w:t>
-      </w:r>
-      <w:r>
-        <w:t xml:space="preserve">nch an example wrapper is available that can be used as a blueprint for the actual wrapper in </w:t>
-      </w:r>
-      <w:proofErr w:type="spellStart"/>
-      <w:r>
-        <w:t>RingToets</w:t>
-      </w:r>
-      <w:proofErr w:type="spellEnd"/>
-      <w:r>
-        <w:t>.</w:t>
-      </w:r>
-      <w:r>
-        <w:t xml:space="preserve"> </w:t>
-      </w:r>
-      <w:r>
-        <w:t>For this moment, such a wrapper will not be part of this kernel.</w:t>
-      </w:r>
-    </w:p>
-    <w:p>
-      <w:pPr>
-        <w:pStyle w:val="Heading3"/>
-      </w:pPr>
-      <w:bookmarkStart w:id="87" w:name="_Toc452640945"/>
-      <w:r>
-        <w:t>Dependencies and environment</w:t>
       </w:r>
       <w:bookmarkEnd w:id="87"/>
     </w:p>
@@ -6835,7 +6523,43 @@
         <w:pStyle w:val="BodyText"/>
       </w:pPr>
       <w:r>
-        <w:t>The dikes overtopping kernel is a 32-bit Windows native dll.</w:t>
+        <w:t xml:space="preserve">The </w:t>
+      </w:r>
+      <w:r>
+        <w:t>dikes overtopping kernel</w:t>
+      </w:r>
+      <w:r>
+        <w:t xml:space="preserve"> must be usable in </w:t>
+      </w:r>
+      <w:proofErr w:type="spellStart"/>
+      <w:r>
+        <w:t>RingToets</w:t>
+      </w:r>
+      <w:proofErr w:type="spellEnd"/>
+      <w:r>
+        <w:t>/</w:t>
+      </w:r>
+      <w:proofErr w:type="spellStart"/>
+      <w:r>
+        <w:t>HydraRing</w:t>
+      </w:r>
+      <w:proofErr w:type="spellEnd"/>
+      <w:r>
+        <w:t xml:space="preserve"> and </w:t>
+      </w:r>
+      <w:r>
+        <w:t xml:space="preserve">other </w:t>
+      </w:r>
+      <w:proofErr w:type="gramStart"/>
+      <w:r>
+        <w:t>Fortran</w:t>
+      </w:r>
+      <w:proofErr w:type="gramEnd"/>
+      <w:r>
+        <w:t xml:space="preserve"> or </w:t>
+      </w:r>
+      <w:r>
+        <w:t>C#-programs.</w:t>
       </w:r>
     </w:p>
     <w:p>
@@ -6848,32 +6572,84 @@
         <w:pStyle w:val="BodyText"/>
       </w:pPr>
       <w:r>
-        <w:t xml:space="preserve">There is no dependency anymore on the feedback </w:t>
-      </w:r>
-      <w:proofErr w:type="spellStart"/>
-      <w:r>
-        <w:t>dll</w:t>
-      </w:r>
-      <w:proofErr w:type="spellEnd"/>
-      <w:r>
-        <w:t xml:space="preserve"> of </w:t>
-      </w:r>
-      <w:proofErr w:type="spellStart"/>
-      <w:r>
-        <w:t>HydraRing</w:t>
-      </w:r>
-      <w:proofErr w:type="spellEnd"/>
+        <w:t>To be able to perform a calculation, regardless of the usage, input param</w:t>
+      </w:r>
+      <w:r>
+        <w:t>e</w:t>
+      </w:r>
+      <w:r>
+        <w:t>ters are required to define the case to be calculated. An overview of all input data is given in section</w:t>
+      </w:r>
+      <w:r>
+        <w:t>s</w:t>
+      </w:r>
+      <w:r>
+        <w:t xml:space="preserve"> </w:t>
+      </w:r>
+      <w:r>
+        <w:fldChar w:fldCharType="begin"/>
+      </w:r>
+      <w:r>
+        <w:instrText xml:space="preserve"> REF _Ref348099796 \r \h </w:instrText>
+      </w:r>
+      <w:r>
+        <w:fldChar w:fldCharType="separate"/>
+      </w:r>
+      <w:r>
+        <w:t>2.2</w:t>
+      </w:r>
+      <w:r>
+        <w:fldChar w:fldCharType="end"/>
+      </w:r>
+      <w:r>
+        <w:t xml:space="preserve"> and </w:t>
+      </w:r>
+      <w:r>
+        <w:fldChar w:fldCharType="begin"/>
+      </w:r>
+      <w:r>
+        <w:instrText xml:space="preserve"> REF _Ref436745848 \r \h </w:instrText>
+      </w:r>
+      <w:r>
+        <w:fldChar w:fldCharType="separate"/>
+      </w:r>
+      <w:r>
+        <w:t>2.5</w:t>
+      </w:r>
+      <w:r>
+        <w:fldChar w:fldCharType="end"/>
+      </w:r>
       <w:r>
         <w:t>.</w:t>
+      </w:r>
+      <w:r>
+        <w:t xml:space="preserve"> </w:t>
       </w:r>
     </w:p>
     <w:p>
       <w:pPr>
-        <w:pStyle w:val="BodyText"/>
-      </w:pPr>
-      <w:r>
-        <w:t>The dependencies related to the Intel Fortran compiler are static linked within the dll.</w:t>
-      </w:r>
+        <w:pStyle w:val="Heading3"/>
+      </w:pPr>
+      <w:bookmarkStart w:id="88" w:name="_Toc348103901"/>
+      <w:bookmarkStart w:id="89" w:name="_Toc452640943"/>
+      <w:proofErr w:type="spellStart"/>
+      <w:r>
+        <w:t>HydraRing</w:t>
+      </w:r>
+      <w:bookmarkEnd w:id="88"/>
+      <w:proofErr w:type="spellEnd"/>
+      <w:r>
+        <w:t xml:space="preserve"> and other </w:t>
+      </w:r>
+      <w:proofErr w:type="gramStart"/>
+      <w:r>
+        <w:t>Fortran</w:t>
+      </w:r>
+      <w:proofErr w:type="gramEnd"/>
+      <w:r>
+        <w:t xml:space="preserve"> programs</w:t>
+      </w:r>
+      <w:bookmarkEnd w:id="89"/>
     </w:p>
     <w:p>
       <w:pPr>
@@ -6885,44 +6661,321 @@
         <w:pStyle w:val="BodyText"/>
       </w:pPr>
       <w:r>
-        <w:t xml:space="preserve">The kernel is thread save, in the sense that it can be called by multiple </w:t>
+        <w:t xml:space="preserve">In order to be usable in </w:t>
       </w:r>
       <w:proofErr w:type="spellStart"/>
       <w:r>
-        <w:t>OpenMP</w:t>
+        <w:t>Hydraring</w:t>
       </w:r>
       <w:proofErr w:type="spellEnd"/>
       <w:r>
-        <w:t xml:space="preserve"> threads.</w:t>
+        <w:t xml:space="preserve">, the </w:t>
+      </w:r>
+      <w:r>
+        <w:t xml:space="preserve">kernel </w:t>
+      </w:r>
+      <w:r>
+        <w:t xml:space="preserve">provides </w:t>
+      </w:r>
+      <w:r>
+        <w:t>high level functions in the dll</w:t>
+      </w:r>
+      <w:r>
+        <w:rPr>
+          <w:rStyle w:val="FootnoteReference"/>
+        </w:rPr>
+        <w:footnoteReference w:id="1"/>
+      </w:r>
+      <w:r>
+        <w:t xml:space="preserve"> for calculating the discharge and the resulting </w:t>
+      </w:r>
+      <w:r>
+        <w:t>Z</w:t>
+      </w:r>
+      <w:r>
+        <w:t xml:space="preserve">-function, where input arguments are </w:t>
+      </w:r>
+      <w:proofErr w:type="gramStart"/>
+      <w:r>
+        <w:t>Fortran</w:t>
+      </w:r>
+      <w:proofErr w:type="gramEnd"/>
+      <w:r>
+        <w:t xml:space="preserve"> </w:t>
+      </w:r>
+      <w:proofErr w:type="spellStart"/>
+      <w:r>
+        <w:t>structs</w:t>
+      </w:r>
+      <w:proofErr w:type="spellEnd"/>
+      <w:r>
+        <w:rPr>
+          <w:rStyle w:val="FootnoteReference"/>
+        </w:rPr>
+        <w:footnoteReference w:id="2"/>
+      </w:r>
+      <w:r>
+        <w:t xml:space="preserve">. </w:t>
       </w:r>
     </w:p>
     <w:p>
       <w:pPr>
-        <w:pStyle w:val="BodyText"/>
-      </w:pPr>
-      <w:r>
-        <w:br w:type="page"/>
-      </w:r>
+        <w:pStyle w:val="Heading3"/>
+      </w:pPr>
+      <w:bookmarkStart w:id="90" w:name="_Toc348103902"/>
+      <w:bookmarkStart w:id="91" w:name="_Toc452640944"/>
+      <w:proofErr w:type="spellStart"/>
+      <w:r>
+        <w:t>RingToets</w:t>
+      </w:r>
+      <w:proofErr w:type="spellEnd"/>
+      <w:r>
+        <w:t xml:space="preserve"> and ot</w:t>
+      </w:r>
+      <w:r>
+        <w:t>her C#</w:t>
+      </w:r>
+      <w:ins w:id="92" w:author="Edwin Spee" w:date="2017-10-30T14:38:00Z">
+        <w:r>
+          <w:t>,</w:t>
+        </w:r>
+      </w:ins>
+      <w:del w:id="93" w:author="Edwin Spee" w:date="2017-10-30T14:38:00Z">
+        <w:r>
+          <w:delText xml:space="preserve"> </w:delText>
+        </w:r>
+        <w:r>
+          <w:delText>and</w:delText>
+        </w:r>
+      </w:del>
+      <w:r>
+        <w:t xml:space="preserve"> .Net </w:t>
+      </w:r>
+      <w:ins w:id="94" w:author="Edwin Spee" w:date="2017-10-30T14:38:00Z">
+        <w:r>
+          <w:t xml:space="preserve">and JAVA </w:t>
+        </w:r>
+      </w:ins>
+      <w:r>
+        <w:t>programs</w:t>
+      </w:r>
+      <w:bookmarkEnd w:id="90"/>
+      <w:bookmarkEnd w:id="91"/>
     </w:p>
     <w:p>
       <w:pPr>
+        <w:pStyle w:val="BodyText"/>
+      </w:pPr>
+    </w:p>
+    <w:p>
+      <w:pPr>
+        <w:pStyle w:val="BodyText"/>
+      </w:pPr>
+      <w:r>
+        <w:t xml:space="preserve">In order to be usable in </w:t>
+      </w:r>
+      <w:proofErr w:type="spellStart"/>
+      <w:r>
+        <w:t>RingToets</w:t>
+      </w:r>
+      <w:proofErr w:type="spellEnd"/>
+      <w:r>
+        <w:t xml:space="preserve">, the kernel provides high level functions in the dll for calculating the discharge and the resulting </w:t>
+      </w:r>
+      <w:r>
+        <w:t>Z</w:t>
+      </w:r>
+      <w:r>
+        <w:t xml:space="preserve">-function, where input arguments are C# </w:t>
+      </w:r>
+      <w:proofErr w:type="spellStart"/>
+      <w:r>
+        <w:t>datatypes</w:t>
+      </w:r>
+      <w:proofErr w:type="spellEnd"/>
+      <w:r>
+        <w:t xml:space="preserve">. </w:t>
+      </w:r>
+    </w:p>
+    <w:p>
+      <w:pPr>
+        <w:pStyle w:val="BodyText"/>
+      </w:pPr>
+    </w:p>
+    <w:p>
+      <w:pPr>
+        <w:pStyle w:val="BodyText"/>
+        <w:rPr>
+          <w:ins w:id="95" w:author="Edwin Spee" w:date="2017-10-30T14:38:00Z"/>
+        </w:rPr>
+      </w:pPr>
+      <w:r>
+        <w:t>The dll must be wrapped in a C</w:t>
+      </w:r>
+      <w:r>
+        <w:t># wrapper class. In the test</w:t>
+      </w:r>
+      <w:r>
+        <w:t xml:space="preserve"> </w:t>
+      </w:r>
+      <w:r>
+        <w:t>b</w:t>
+      </w:r>
+      <w:r>
+        <w:t>e</w:t>
+      </w:r>
+      <w:r>
+        <w:t xml:space="preserve">nch an example wrapper is available that can be used as a blueprint for the actual wrapper in </w:t>
+      </w:r>
+      <w:proofErr w:type="spellStart"/>
+      <w:r>
+        <w:t>RingToets</w:t>
+      </w:r>
+      <w:proofErr w:type="spellEnd"/>
+      <w:r>
+        <w:t>.</w:t>
+      </w:r>
+      <w:r>
+        <w:t xml:space="preserve"> </w:t>
+      </w:r>
+      <w:r>
+        <w:t>For this moment, such a wrapper will not be part of this kernel.</w:t>
+      </w:r>
+    </w:p>
+    <w:p>
+      <w:pPr>
+        <w:pStyle w:val="BodyText"/>
+        <w:rPr>
+          <w:ins w:id="96" w:author="Edwin Spee" w:date="2017-10-30T14:38:00Z"/>
+        </w:rPr>
+      </w:pPr>
+    </w:p>
+    <w:p>
+      <w:pPr>
+        <w:pStyle w:val="BodyText"/>
+      </w:pPr>
+      <w:ins w:id="97" w:author="Edwin Spee" w:date="2017-10-30T14:38:00Z">
+        <w:r>
+          <w:t xml:space="preserve">To be usable in FEWS, the kernel provides high level functions in the dll, </w:t>
+        </w:r>
+      </w:ins>
+      <w:ins w:id="98" w:author="Edwin Spee" w:date="2017-10-30T16:42:00Z">
+        <w:r>
+          <w:t xml:space="preserve">where input arguments are </w:t>
+        </w:r>
+        <w:proofErr w:type="spellStart"/>
+        <w:r>
+          <w:t>datatypes</w:t>
+        </w:r>
+        <w:proofErr w:type="spellEnd"/>
+        <w:r>
+          <w:t xml:space="preserve"> available in JAVA.</w:t>
+        </w:r>
+      </w:ins>
+      <w:bookmarkStart w:id="99" w:name="_GoBack"/>
+      <w:bookmarkEnd w:id="99"/>
+    </w:p>
+    <w:p>
+      <w:pPr>
+        <w:pStyle w:val="Heading3"/>
+      </w:pPr>
+      <w:bookmarkStart w:id="100" w:name="_Toc452640945"/>
+      <w:r>
+        <w:t>Dependencies and environment</w:t>
+      </w:r>
+      <w:bookmarkEnd w:id="100"/>
+    </w:p>
+    <w:p>
+      <w:pPr>
+        <w:pStyle w:val="BodyText"/>
+      </w:pPr>
+    </w:p>
+    <w:p>
+      <w:pPr>
+        <w:pStyle w:val="BodyText"/>
+      </w:pPr>
+      <w:r>
+        <w:t>The dikes overtopping kernel is a 32-bit Windows native dll.</w:t>
+      </w:r>
+    </w:p>
+    <w:p>
+      <w:pPr>
+        <w:pStyle w:val="BodyText"/>
+      </w:pPr>
+    </w:p>
+    <w:p>
+      <w:pPr>
+        <w:pStyle w:val="BodyText"/>
+      </w:pPr>
+      <w:r>
+        <w:t xml:space="preserve">There is no dependency anymore on the feedback dll of </w:t>
+      </w:r>
+      <w:proofErr w:type="spellStart"/>
+      <w:r>
+        <w:t>HydraRing</w:t>
+      </w:r>
+      <w:proofErr w:type="spellEnd"/>
+      <w:r>
+        <w:t>.</w:t>
+      </w:r>
+    </w:p>
+    <w:p>
+      <w:pPr>
+        <w:pStyle w:val="BodyText"/>
+      </w:pPr>
+      <w:r>
+        <w:t>The dependencies related to the Intel Fortran compiler are static linked within the dll.</w:t>
+      </w:r>
+    </w:p>
+    <w:p>
+      <w:pPr>
+        <w:pStyle w:val="BodyText"/>
+      </w:pPr>
+    </w:p>
+    <w:p>
+      <w:pPr>
+        <w:pStyle w:val="BodyText"/>
+      </w:pPr>
+      <w:r>
+        <w:t xml:space="preserve">The kernel is thread save, in the sense that it can be called by multiple </w:t>
+      </w:r>
+      <w:proofErr w:type="spellStart"/>
+      <w:r>
+        <w:t>OpenMP</w:t>
+      </w:r>
+      <w:proofErr w:type="spellEnd"/>
+      <w:r>
+        <w:t xml:space="preserve"> threads.</w:t>
+      </w:r>
+    </w:p>
+    <w:p>
+      <w:pPr>
+        <w:pStyle w:val="BodyText"/>
+      </w:pPr>
+      <w:r>
+        <w:br w:type="page"/>
+      </w:r>
+    </w:p>
+    <w:p>
+      <w:pPr>
         <w:pStyle w:val="Heading2"/>
       </w:pPr>
-      <w:bookmarkStart w:id="88" w:name="_Ref348099796"/>
-      <w:bookmarkStart w:id="89" w:name="_Toc348103904"/>
-      <w:bookmarkStart w:id="90" w:name="_Toc452640946"/>
-      <w:r>
+      <w:bookmarkStart w:id="101" w:name="_Ref348099796"/>
+      <w:bookmarkStart w:id="102" w:name="_Toc348103904"/>
+      <w:bookmarkStart w:id="103" w:name="_Toc452640946"/>
+      <w:r>
+        <w:lastRenderedPageBreak/>
         <w:t>D</w:t>
       </w:r>
       <w:r>
         <w:t>escription of the required input data</w:t>
       </w:r>
-      <w:bookmarkEnd w:id="88"/>
-      <w:bookmarkEnd w:id="89"/>
+      <w:bookmarkEnd w:id="101"/>
+      <w:bookmarkEnd w:id="102"/>
       <w:r>
         <w:t xml:space="preserve"> for a discharge calculation</w:t>
       </w:r>
-      <w:bookmarkEnd w:id="90"/>
+      <w:bookmarkEnd w:id="103"/>
     </w:p>
     <w:p>
       <w:pPr>
@@ -8268,42 +8321,29 @@
       <w:pPr>
         <w:pStyle w:val="Heading2"/>
       </w:pPr>
-      <w:bookmarkStart w:id="91" w:name="_Toc348020759"/>
-      <w:bookmarkStart w:id="92" w:name="_Toc348103906"/>
-      <w:bookmarkStart w:id="93" w:name="_Toc348020761"/>
-      <w:bookmarkStart w:id="94" w:name="_Toc348103908"/>
-      <w:bookmarkStart w:id="95" w:name="_Toc348020762"/>
-      <w:bookmarkStart w:id="96" w:name="_Toc348103909"/>
-      <w:bookmarkStart w:id="97" w:name="_Toc348020763"/>
-      <w:bookmarkStart w:id="98" w:name="_Toc348103910"/>
-      <w:bookmarkStart w:id="99" w:name="_Toc348020764"/>
-      <w:bookmarkStart w:id="100" w:name="_Toc348103911"/>
-      <w:bookmarkStart w:id="101" w:name="_Toc348020767"/>
-      <w:bookmarkStart w:id="102" w:name="_Toc348103914"/>
-      <w:bookmarkStart w:id="103" w:name="_Toc348020770"/>
-      <w:bookmarkStart w:id="104" w:name="_Toc348103917"/>
-      <w:bookmarkStart w:id="105" w:name="_Toc348020772"/>
-      <w:bookmarkStart w:id="106" w:name="_Toc348103919"/>
-      <w:bookmarkStart w:id="107" w:name="_Toc348020780"/>
-      <w:bookmarkStart w:id="108" w:name="_Toc348103927"/>
-      <w:bookmarkStart w:id="109" w:name="_Toc348020781"/>
-      <w:bookmarkStart w:id="110" w:name="_Toc348103928"/>
-      <w:bookmarkStart w:id="111" w:name="_Toc348020791"/>
-      <w:bookmarkStart w:id="112" w:name="_Toc348103938"/>
-      <w:bookmarkStart w:id="113" w:name="_Toc452640947"/>
-      <w:bookmarkEnd w:id="91"/>
-      <w:bookmarkEnd w:id="92"/>
-      <w:bookmarkEnd w:id="93"/>
-      <w:bookmarkEnd w:id="94"/>
-      <w:bookmarkEnd w:id="95"/>
-      <w:bookmarkEnd w:id="96"/>
-      <w:bookmarkEnd w:id="97"/>
-      <w:bookmarkEnd w:id="98"/>
-      <w:bookmarkEnd w:id="99"/>
-      <w:bookmarkEnd w:id="100"/>
-      <w:bookmarkEnd w:id="101"/>
-      <w:bookmarkEnd w:id="102"/>
-      <w:bookmarkEnd w:id="103"/>
+      <w:bookmarkStart w:id="104" w:name="_Toc348020759"/>
+      <w:bookmarkStart w:id="105" w:name="_Toc348103906"/>
+      <w:bookmarkStart w:id="106" w:name="_Toc348020761"/>
+      <w:bookmarkStart w:id="107" w:name="_Toc348103908"/>
+      <w:bookmarkStart w:id="108" w:name="_Toc348020762"/>
+      <w:bookmarkStart w:id="109" w:name="_Toc348103909"/>
+      <w:bookmarkStart w:id="110" w:name="_Toc348020763"/>
+      <w:bookmarkStart w:id="111" w:name="_Toc348103910"/>
+      <w:bookmarkStart w:id="112" w:name="_Toc348020764"/>
+      <w:bookmarkStart w:id="113" w:name="_Toc348103911"/>
+      <w:bookmarkStart w:id="114" w:name="_Toc348020767"/>
+      <w:bookmarkStart w:id="115" w:name="_Toc348103914"/>
+      <w:bookmarkStart w:id="116" w:name="_Toc348020770"/>
+      <w:bookmarkStart w:id="117" w:name="_Toc348103917"/>
+      <w:bookmarkStart w:id="118" w:name="_Toc348020772"/>
+      <w:bookmarkStart w:id="119" w:name="_Toc348103919"/>
+      <w:bookmarkStart w:id="120" w:name="_Toc348020780"/>
+      <w:bookmarkStart w:id="121" w:name="_Toc348103927"/>
+      <w:bookmarkStart w:id="122" w:name="_Toc348020781"/>
+      <w:bookmarkStart w:id="123" w:name="_Toc348103928"/>
+      <w:bookmarkStart w:id="124" w:name="_Toc348020791"/>
+      <w:bookmarkStart w:id="125" w:name="_Toc348103938"/>
+      <w:bookmarkStart w:id="126" w:name="_Toc452640947"/>
       <w:bookmarkEnd w:id="104"/>
       <w:bookmarkEnd w:id="105"/>
       <w:bookmarkEnd w:id="106"/>
@@ -8313,10 +8353,23 @@
       <w:bookmarkEnd w:id="110"/>
       <w:bookmarkEnd w:id="111"/>
       <w:bookmarkEnd w:id="112"/>
+      <w:bookmarkEnd w:id="113"/>
+      <w:bookmarkEnd w:id="114"/>
+      <w:bookmarkEnd w:id="115"/>
+      <w:bookmarkEnd w:id="116"/>
+      <w:bookmarkEnd w:id="117"/>
+      <w:bookmarkEnd w:id="118"/>
+      <w:bookmarkEnd w:id="119"/>
+      <w:bookmarkEnd w:id="120"/>
+      <w:bookmarkEnd w:id="121"/>
+      <w:bookmarkEnd w:id="122"/>
+      <w:bookmarkEnd w:id="123"/>
+      <w:bookmarkEnd w:id="124"/>
+      <w:bookmarkEnd w:id="125"/>
       <w:r>
         <w:t>Description of the output data for a discharge calculation</w:t>
       </w:r>
-      <w:bookmarkEnd w:id="113"/>
+      <w:bookmarkEnd w:id="126"/>
     </w:p>
     <w:p>
       <w:pPr>
@@ -8421,13 +8474,13 @@
       <w:pPr>
         <w:pStyle w:val="Heading2"/>
       </w:pPr>
-      <w:bookmarkStart w:id="114" w:name="_Ref436745919"/>
-      <w:bookmarkStart w:id="115" w:name="_Toc452640948"/>
+      <w:bookmarkStart w:id="127" w:name="_Ref436745919"/>
+      <w:bookmarkStart w:id="128" w:name="_Toc452640948"/>
       <w:r>
         <w:t>Possible error messages</w:t>
       </w:r>
-      <w:bookmarkEnd w:id="114"/>
-      <w:bookmarkEnd w:id="115"/>
+      <w:bookmarkEnd w:id="127"/>
+      <w:bookmarkEnd w:id="128"/>
     </w:p>
     <w:p>
       <w:pPr>
@@ -8619,13 +8672,13 @@
       <w:pPr>
         <w:pStyle w:val="Heading2"/>
       </w:pPr>
-      <w:bookmarkStart w:id="116" w:name="_Ref436745848"/>
-      <w:bookmarkStart w:id="117" w:name="_Toc452640949"/>
+      <w:bookmarkStart w:id="129" w:name="_Ref436745848"/>
+      <w:bookmarkStart w:id="130" w:name="_Toc452640949"/>
       <w:r>
         <w:t>Description of the required input data for the resulting Z-function</w:t>
       </w:r>
-      <w:bookmarkEnd w:id="116"/>
-      <w:bookmarkEnd w:id="117"/>
+      <w:bookmarkEnd w:id="129"/>
+      <w:bookmarkEnd w:id="130"/>
     </w:p>
     <w:p>
       <w:pPr>
@@ -8856,11 +8909,12 @@
       <w:pPr>
         <w:pStyle w:val="Heading2"/>
       </w:pPr>
-      <w:bookmarkStart w:id="118" w:name="_Toc452640950"/>
-      <w:r>
+      <w:bookmarkStart w:id="131" w:name="_Toc452640950"/>
+      <w:r>
+        <w:lastRenderedPageBreak/>
         <w:t>Description of the output data for the resulting Z-function</w:t>
       </w:r>
-      <w:bookmarkEnd w:id="118"/>
+      <w:bookmarkEnd w:id="131"/>
     </w:p>
     <w:p>
       <w:pPr>
@@ -8997,7 +9051,7 @@
                 </w:rPr>
                 <m:t>l</m:t>
               </m:r>
-              <w:del w:id="119" w:author="Hans de Waal" w:date="2017-10-24T10:27:00Z">
+              <w:del w:id="132" w:author="Hans de Waal" w:date="2017-10-24T10:27:00Z">
                 <m:r>
                   <m:rPr>
                     <m:sty m:val="p"/>
@@ -9008,7 +9062,7 @@
                   <m:t>og</m:t>
                 </m:r>
               </w:del>
-              <w:ins w:id="120" w:author="Hans de Waal" w:date="2017-10-24T10:27:00Z">
+              <w:ins w:id="133" w:author="Hans de Waal" w:date="2017-10-24T10:27:00Z">
                 <m:r>
                   <m:rPr>
                     <m:sty m:val="p"/>
@@ -9108,7 +9162,7 @@
             </w:rPr>
             <m:t>l</m:t>
           </m:r>
-          <w:del w:id="121" w:author="Hans de Waal" w:date="2017-10-24T10:28:00Z">
+          <w:del w:id="134" w:author="Hans de Waal" w:date="2017-10-24T10:28:00Z">
             <m:r>
               <m:rPr>
                 <m:sty m:val="p"/>
@@ -9119,7 +9173,7 @@
               <m:t>og</m:t>
             </m:r>
           </w:del>
-          <w:ins w:id="122" w:author="Hans de Waal" w:date="2017-10-24T10:28:00Z">
+          <w:ins w:id="135" w:author="Hans de Waal" w:date="2017-10-24T10:28:00Z">
             <m:r>
               <m:rPr>
                 <m:sty m:val="p"/>
@@ -9483,13 +9537,13 @@
       <w:pPr>
         <w:pStyle w:val="Heading2"/>
       </w:pPr>
-      <w:bookmarkStart w:id="123" w:name="_Ref436746685"/>
-      <w:bookmarkStart w:id="124" w:name="_Toc452640951"/>
+      <w:bookmarkStart w:id="136" w:name="_Ref436746685"/>
+      <w:bookmarkStart w:id="137" w:name="_Toc452640951"/>
       <w:r>
         <w:t>Validation</w:t>
       </w:r>
-      <w:bookmarkEnd w:id="123"/>
-      <w:bookmarkEnd w:id="124"/>
+      <w:bookmarkEnd w:id="136"/>
+      <w:bookmarkEnd w:id="137"/>
     </w:p>
     <w:p>
       <w:pPr>
@@ -9561,11 +9615,11 @@
       <w:pPr>
         <w:pStyle w:val="Heading2"/>
       </w:pPr>
-      <w:bookmarkStart w:id="125" w:name="_Toc452640952"/>
+      <w:bookmarkStart w:id="138" w:name="_Toc452640952"/>
       <w:r>
         <w:t>Version number</w:t>
       </w:r>
-      <w:bookmarkEnd w:id="125"/>
+      <w:bookmarkEnd w:id="138"/>
     </w:p>
     <w:p>
       <w:pPr>
@@ -9592,7 +9646,7 @@
       <w:pPr>
         <w:pStyle w:val="Heading2"/>
       </w:pPr>
-      <w:bookmarkStart w:id="126" w:name="_Toc452640953"/>
+      <w:bookmarkStart w:id="139" w:name="_Toc452640953"/>
       <w:proofErr w:type="spellStart"/>
       <w:r>
         <w:t>GetLanguage</w:t>
@@ -9605,7 +9659,7 @@
       <w:r>
         <w:t>SetLanguage</w:t>
       </w:r>
-      <w:bookmarkEnd w:id="126"/>
+      <w:bookmarkEnd w:id="139"/>
       <w:proofErr w:type="spellEnd"/>
     </w:p>
     <w:p>
@@ -9677,11 +9731,11 @@
       <w:pPr>
         <w:pStyle w:val="Heading2"/>
       </w:pPr>
-      <w:bookmarkStart w:id="127" w:name="_Toc452640954"/>
+      <w:bookmarkStart w:id="140" w:name="_Toc452640954"/>
       <w:r>
         <w:t>Inverse function</w:t>
       </w:r>
-      <w:bookmarkEnd w:id="127"/>
+      <w:bookmarkEnd w:id="140"/>
     </w:p>
     <w:p>
       <w:pPr>
@@ -9777,6 +9831,7 @@
         <w:rPr>
           <w:rStyle w:val="Hidden"/>
         </w:rPr>
+        <w:lastRenderedPageBreak/>
         <w:fldChar w:fldCharType="begin"/>
       </w:r>
       <w:r>
@@ -9845,8 +9900,8 @@
         </w:rPr>
         <w:fldChar w:fldCharType="end"/>
       </w:r>
-      <w:bookmarkStart w:id="128" w:name="_Ref436662010"/>
-      <w:bookmarkStart w:id="129" w:name="_Toc452640955"/>
+      <w:bookmarkStart w:id="141" w:name="_Ref436662010"/>
+      <w:bookmarkStart w:id="142" w:name="_Toc452640955"/>
       <w:r>
         <w:t>Calculation of</w:t>
       </w:r>
@@ -9886,8 +9941,8 @@
       <w:r>
         <w:t>up.</w:t>
       </w:r>
-      <w:bookmarkEnd w:id="128"/>
-      <w:bookmarkEnd w:id="129"/>
+      <w:bookmarkEnd w:id="141"/>
+      <w:bookmarkEnd w:id="142"/>
     </w:p>
     <w:p>
       <w:pPr>
@@ -10522,7 +10577,7 @@
           <w:numId w:val="50"/>
         </w:numPr>
       </w:pPr>
-      <w:bookmarkStart w:id="130" w:name="_Ref437517560"/>
+      <w:bookmarkStart w:id="143" w:name="_Ref437517560"/>
       <w:r>
         <w:rPr>
           <w:rFonts w:cs="Arial"/>
@@ -10544,7 +10599,7 @@
         </w:rPr>
         <w:t xml:space="preserve"> to find a new minimal residue.</w:t>
       </w:r>
-      <w:bookmarkEnd w:id="130"/>
+      <w:bookmarkEnd w:id="143"/>
     </w:p>
     <w:p>
       <w:pPr>
@@ -11805,7 +11860,7 @@
               <w:rFonts w:cs="Arial"/>
               <w:i w:val="0"/>
             </w:rPr>
-            <w:t>2</w:t>
+            <w:t>4</w:t>
           </w:r>
           <w:r>
             <w:rPr>
@@ -12655,13 +12710,24 @@
             </w:rPr>
             <w:fldChar w:fldCharType="separate"/>
           </w:r>
-          <w:r>
-            <w:rPr>
-              <w:rFonts w:cs="Arial"/>
-              <w:szCs w:val="24"/>
-            </w:rPr>
-            <w:t>24 October 2017</w:t>
-          </w:r>
+          <w:ins w:id="50" w:author="Edwin Spee" w:date="2017-10-30T14:37:00Z">
+            <w:r>
+              <w:rPr>
+                <w:rFonts w:cs="Arial"/>
+                <w:szCs w:val="24"/>
+              </w:rPr>
+              <w:t>30 October 2017</w:t>
+            </w:r>
+          </w:ins>
+          <w:del w:id="51" w:author="Edwin Spee" w:date="2017-10-30T14:37:00Z">
+            <w:r>
+              <w:rPr>
+                <w:rFonts w:cs="Arial"/>
+                <w:szCs w:val="24"/>
+              </w:rPr>
+              <w:delText>24 October 2017</w:delText>
+            </w:r>
+          </w:del>
           <w:r>
             <w:rPr>
               <w:rFonts w:cs="Arial"/>
@@ -23806,7 +23872,7 @@
 </file>
 
 <file path=customXml/itemProps1.xml><?xml version="1.0" encoding="utf-8"?>
-<ds:datastoreItem xmlns:ds="http://schemas.openxmlformats.org/officeDocument/2006/customXml" ds:itemID="{ED2E0C8E-0EB1-473A-95D5-61126F4DCA27}">
+<ds:datastoreItem xmlns:ds="http://schemas.openxmlformats.org/officeDocument/2006/customXml" ds:itemID="{02F10B03-3D77-4CAE-9610-DE85D350AD12}">
   <ds:schemaRefs>
     <ds:schemaRef ds:uri="http://schemas.openxmlformats.org/officeDocument/2006/bibliography"/>
   </ds:schemaRefs>

</xml_diff>

<commit_message>
update version number and year in FO and TO Related to Issue [OVERS-41]
</commit_message>
<xml_diff>
--- a/doc/Dikes Overtopping Kernel - Technical design.docx
+++ b/doc/Dikes Overtopping Kernel - Technical design.docx
@@ -216,8 +216,26 @@
                 <w:sz w:val="17"/>
                 <w:lang w:val="en-US"/>
               </w:rPr>
-              <w:t>2015</w:t>
+              <w:t>201</w:t>
             </w:r>
+            <w:ins w:id="0" w:author="Edwin Spee" w:date="2017-11-06T11:11:00Z">
+              <w:r>
+                <w:rPr>
+                  <w:sz w:val="17"/>
+                  <w:lang w:val="en-US"/>
+                </w:rPr>
+                <w:t>7</w:t>
+              </w:r>
+            </w:ins>
+            <w:del w:id="1" w:author="Edwin Spee" w:date="2017-11-06T11:11:00Z">
+              <w:r>
+                <w:rPr>
+                  <w:sz w:val="17"/>
+                  <w:lang w:val="en-US"/>
+                </w:rPr>
+                <w:delText>5</w:delText>
+              </w:r>
+            </w:del>
           </w:p>
         </w:tc>
       </w:tr>
@@ -248,6 +266,7 @@
         <w:t>Edwin Spee</w:t>
       </w:r>
     </w:p>
+    <w:proofErr w:type="gramStart"/>
     <w:p>
       <w:pPr>
         <w:framePr w:w="6180" w:h="2000" w:hRule="exact" w:hSpace="180" w:wrap="around" w:vAnchor="page" w:hAnchor="page" w:x="2446" w:y="4948"/>
@@ -283,32 +302,23 @@
         </w:rPr>
         <w:fldChar w:fldCharType="separate"/>
       </w:r>
-      <w:proofErr w:type="gramStart"/>
       <w:r>
         <w:rPr>
           <w:b/>
           <w:sz w:val="36"/>
           <w:lang w:val="en-US"/>
         </w:rPr>
-        <w:t>WTI2017  Failure</w:t>
-      </w:r>
-      <w:proofErr w:type="gramEnd"/>
+        <w:t>WTI2017  Failure Mechanisms - Dikes Overtopping Kernel</w:t>
+      </w:r>
       <w:r>
         <w:rPr>
           <w:b/>
           <w:sz w:val="36"/>
           <w:lang w:val="en-US"/>
         </w:rPr>
-        <w:t xml:space="preserve"> Mechanisms - Dikes Overtopping Kernel</w:t>
-      </w:r>
-      <w:r>
-        <w:rPr>
-          <w:b/>
-          <w:sz w:val="36"/>
-          <w:lang w:val="en-US"/>
-        </w:rPr>
         <w:fldChar w:fldCharType="end"/>
       </w:r>
+      <w:proofErr w:type="gramEnd"/>
     </w:p>
     <w:p>
       <w:pPr>
@@ -398,6 +408,7 @@
         </w:rPr>
       </w:pPr>
     </w:p>
+    <w:proofErr w:type="gramStart"/>
     <w:p>
       <w:pPr>
         <w:framePr w:w="5670" w:h="1701" w:hRule="exact" w:hSpace="57" w:wrap="around" w:vAnchor="page" w:hAnchor="page" w:x="4856" w:y="7642"/>
@@ -433,32 +444,23 @@
         </w:rPr>
         <w:fldChar w:fldCharType="separate"/>
       </w:r>
-      <w:proofErr w:type="gramStart"/>
       <w:r>
         <w:rPr>
           <w:b/>
           <w:sz w:val="36"/>
           <w:lang w:val="en-US"/>
         </w:rPr>
-        <w:t>WTI2017  Failure</w:t>
-      </w:r>
-      <w:proofErr w:type="gramEnd"/>
+        <w:t>WTI2017  Failure Mechanisms - Dikes Overtopping Kernel</w:t>
+      </w:r>
       <w:r>
         <w:rPr>
           <w:b/>
           <w:sz w:val="36"/>
           <w:lang w:val="en-US"/>
         </w:rPr>
-        <w:t xml:space="preserve"> Mechanisms - Dikes Overtopping Kernel</w:t>
-      </w:r>
-      <w:r>
-        <w:rPr>
-          <w:b/>
-          <w:sz w:val="36"/>
-          <w:lang w:val="en-US"/>
-        </w:rPr>
         <w:fldChar w:fldCharType="end"/>
       </w:r>
+      <w:proofErr w:type="gramEnd"/>
     </w:p>
     <w:p>
       <w:pPr>
@@ -565,17 +567,17 @@
         </w:rPr>
         <w:fldChar w:fldCharType="separate"/>
       </w:r>
-      <w:ins w:id="0" w:author="Edwin Spee" w:date="2017-10-30T14:37:00Z">
+      <w:ins w:id="2" w:author="Edwin Spee" w:date="2017-11-06T11:13:00Z">
         <w:r>
           <w:rPr>
             <w:noProof/>
             <w:sz w:val="20"/>
             <w:lang w:val="en-US"/>
           </w:rPr>
-          <w:t>30 October 2017</w:t>
+          <w:t>6 November 2017</w:t>
         </w:r>
       </w:ins>
-      <w:del w:id="1" w:author="Edwin Spee" w:date="2017-10-30T14:37:00Z">
+      <w:del w:id="3" w:author="Edwin Spee" w:date="2017-10-30T14:37:00Z">
         <w:r>
           <w:rPr>
             <w:noProof/>
@@ -621,8 +623,8 @@
           <w:lang w:val="en-US"/>
         </w:rPr>
       </w:pPr>
-      <w:bookmarkStart w:id="2" w:name="concept"/>
-      <w:bookmarkEnd w:id="2"/>
+      <w:bookmarkStart w:id="4" w:name="concept"/>
+      <w:bookmarkEnd w:id="4"/>
       <w:r>
         <w:rPr>
           <w:b/>
@@ -670,17 +672,17 @@
         </w:rPr>
         <w:fldChar w:fldCharType="separate"/>
       </w:r>
-      <w:ins w:id="3" w:author="Edwin Spee" w:date="2017-10-30T14:37:00Z">
+      <w:ins w:id="5" w:author="Edwin Spee" w:date="2017-11-06T11:13:00Z">
         <w:r>
           <w:rPr>
             <w:noProof/>
             <w:sz w:val="20"/>
             <w:lang w:val="en-US"/>
           </w:rPr>
-          <w:t>30 October 2017</w:t>
+          <w:t>6 November 2017</w:t>
         </w:r>
       </w:ins>
-      <w:del w:id="4" w:author="Edwin Spee" w:date="2017-10-30T14:37:00Z">
+      <w:del w:id="6" w:author="Edwin Spee" w:date="2017-10-30T14:37:00Z">
         <w:r>
           <w:rPr>
             <w:noProof/>
@@ -719,8 +721,35 @@
           <w:sz w:val="20"/>
           <w:lang w:val="en-US"/>
         </w:rPr>
-        <w:t>1.2</w:t>
-      </w:r>
+        <w:t>1</w:t>
+      </w:r>
+      <w:proofErr w:type="gramStart"/>
+      <w:r>
+        <w:rPr>
+          <w:sz w:val="20"/>
+          <w:lang w:val="en-US"/>
+        </w:rPr>
+        <w:t>.</w:t>
+      </w:r>
+      <w:proofErr w:type="gramEnd"/>
+      <w:del w:id="7" w:author="Edwin Spee" w:date="2017-11-06T11:12:00Z">
+        <w:r>
+          <w:rPr>
+            <w:sz w:val="20"/>
+            <w:lang w:val="en-US"/>
+          </w:rPr>
+          <w:delText>2</w:delText>
+        </w:r>
+      </w:del>
+      <w:ins w:id="8" w:author="Edwin Spee" w:date="2017-11-06T11:12:00Z">
+        <w:r>
+          <w:rPr>
+            <w:sz w:val="20"/>
+            <w:lang w:val="en-US"/>
+          </w:rPr>
+          <w:t>3</w:t>
+        </w:r>
+      </w:ins>
     </w:p>
     <w:p>
       <w:pPr>
@@ -792,14 +821,13 @@
                 <w:lang w:val="en-US"/>
               </w:rPr>
             </w:pPr>
-            <w:bookmarkStart w:id="5" w:name="wlRapStat"/>
+            <w:bookmarkStart w:id="9" w:name="wlRapStat"/>
             <w:r>
               <w:rPr>
                 <w:rFonts w:cs="Arial"/>
                 <w:b/>
                 <w:lang w:val="en-US"/>
               </w:rPr>
-              <w:lastRenderedPageBreak/>
               <w:t>Client</w:t>
             </w:r>
           </w:p>
@@ -1432,7 +1460,7 @@
         <w:trPr>
           <w:cantSplit/>
           <w:trHeight w:hRule="exact" w:val="421"/>
-          <w:del w:id="6" w:author="Hans de Waal" w:date="2017-10-24T10:29:00Z"/>
+          <w:del w:id="10" w:author="Hans de Waal" w:date="2017-10-24T10:29:00Z"/>
         </w:trPr>
         <w:tc>
           <w:tcPr>
@@ -1453,14 +1481,14 @@
               <w:spacing w:after="120" w:line="240" w:lineRule="auto"/>
               <w:textAlignment w:val="baseline"/>
               <w:rPr>
-                <w:del w:id="7" w:author="Hans de Waal" w:date="2017-10-24T10:29:00Z"/>
+                <w:del w:id="11" w:author="Hans de Waal" w:date="2017-10-24T10:29:00Z"/>
                 <w:rFonts w:cs="Arial"/>
                 <w:sz w:val="18"/>
                 <w:szCs w:val="18"/>
                 <w:lang w:val="en-US"/>
               </w:rPr>
             </w:pPr>
-            <w:del w:id="8" w:author="Hans de Waal" w:date="2017-10-24T10:29:00Z">
+            <w:del w:id="12" w:author="Hans de Waal" w:date="2017-10-24T10:29:00Z">
               <w:r>
                 <w:rPr>
                   <w:rFonts w:cs="Arial"/>
@@ -1511,14 +1539,14 @@
               <w:spacing w:after="120" w:line="240" w:lineRule="auto"/>
               <w:textAlignment w:val="baseline"/>
               <w:rPr>
-                <w:del w:id="9" w:author="Hans de Waal" w:date="2017-10-24T10:29:00Z"/>
+                <w:del w:id="13" w:author="Hans de Waal" w:date="2017-10-24T10:29:00Z"/>
                 <w:rFonts w:cs="Arial"/>
                 <w:sz w:val="18"/>
                 <w:szCs w:val="18"/>
                 <w:lang w:val="en-US"/>
               </w:rPr>
             </w:pPr>
-            <w:del w:id="10" w:author="Hans de Waal" w:date="2017-10-24T10:29:00Z">
+            <w:del w:id="14" w:author="Hans de Waal" w:date="2017-10-24T10:29:00Z">
               <w:r>
                 <w:rPr>
                   <w:rFonts w:cs="Arial"/>
@@ -1554,7 +1582,7 @@
               <w:ind w:left="1209" w:hanging="360"/>
               <w:textAlignment w:val="baseline"/>
               <w:rPr>
-                <w:del w:id="11" w:author="Hans de Waal" w:date="2017-10-24T10:29:00Z"/>
+                <w:del w:id="15" w:author="Hans de Waal" w:date="2017-10-24T10:29:00Z"/>
                 <w:rFonts w:cs="Arial"/>
                 <w:sz w:val="18"/>
                 <w:szCs w:val="18"/>
@@ -1582,14 +1610,14 @@
               <w:spacing w:after="120" w:line="240" w:lineRule="auto"/>
               <w:textAlignment w:val="baseline"/>
               <w:rPr>
-                <w:del w:id="12" w:author="Hans de Waal" w:date="2017-10-24T10:29:00Z"/>
+                <w:del w:id="16" w:author="Hans de Waal" w:date="2017-10-24T10:29:00Z"/>
                 <w:rFonts w:cs="Arial"/>
                 <w:sz w:val="18"/>
                 <w:szCs w:val="18"/>
                 <w:lang w:val="en-US"/>
               </w:rPr>
             </w:pPr>
-            <w:del w:id="13" w:author="Hans de Waal" w:date="2017-10-24T10:29:00Z">
+            <w:del w:id="17" w:author="Hans de Waal" w:date="2017-10-24T10:29:00Z">
               <w:r>
                 <w:rPr>
                   <w:rFonts w:cs="Arial"/>
@@ -1621,14 +1649,14 @@
               <w:spacing w:after="120" w:line="240" w:lineRule="auto"/>
               <w:textAlignment w:val="baseline"/>
               <w:rPr>
-                <w:del w:id="14" w:author="Hans de Waal" w:date="2017-10-24T10:29:00Z"/>
+                <w:del w:id="18" w:author="Hans de Waal" w:date="2017-10-24T10:29:00Z"/>
                 <w:rFonts w:cs="Arial"/>
                 <w:sz w:val="18"/>
                 <w:szCs w:val="18"/>
                 <w:lang w:val="en-US"/>
               </w:rPr>
             </w:pPr>
-            <w:del w:id="15" w:author="Hans de Waal" w:date="2017-10-24T10:29:00Z">
+            <w:del w:id="19" w:author="Hans de Waal" w:date="2017-10-24T10:29:00Z">
               <w:r>
                 <w:rPr>
                   <w:rFonts w:cs="Arial"/>
@@ -1660,14 +1688,14 @@
               <w:spacing w:after="120" w:line="240" w:lineRule="auto"/>
               <w:textAlignment w:val="baseline"/>
               <w:rPr>
-                <w:del w:id="16" w:author="Hans de Waal" w:date="2017-10-24T10:29:00Z"/>
+                <w:del w:id="20" w:author="Hans de Waal" w:date="2017-10-24T10:29:00Z"/>
                 <w:rFonts w:cs="Arial"/>
                 <w:sz w:val="18"/>
                 <w:szCs w:val="18"/>
                 <w:lang w:val="en-US"/>
               </w:rPr>
             </w:pPr>
-            <w:del w:id="17" w:author="Hans de Waal" w:date="2017-10-24T10:29:00Z">
+            <w:del w:id="21" w:author="Hans de Waal" w:date="2017-10-24T10:29:00Z">
               <w:r>
                 <w:rPr>
                   <w:rFonts w:cs="Arial"/>
@@ -1703,7 +1731,7 @@
               <w:ind w:left="1209" w:hanging="360"/>
               <w:textAlignment w:val="baseline"/>
               <w:rPr>
-                <w:del w:id="18" w:author="Hans de Waal" w:date="2017-10-24T10:29:00Z"/>
+                <w:del w:id="22" w:author="Hans de Waal" w:date="2017-10-24T10:29:00Z"/>
                 <w:rFonts w:cs="Arial"/>
                 <w:sz w:val="18"/>
                 <w:szCs w:val="18"/>
@@ -1731,7 +1759,7 @@
               <w:spacing w:after="120" w:line="240" w:lineRule="auto"/>
               <w:textAlignment w:val="baseline"/>
               <w:rPr>
-                <w:del w:id="19" w:author="Hans de Waal" w:date="2017-10-24T10:29:00Z"/>
+                <w:del w:id="23" w:author="Hans de Waal" w:date="2017-10-24T10:29:00Z"/>
                 <w:rFonts w:cs="Arial"/>
                 <w:sz w:val="18"/>
                 <w:szCs w:val="18"/>
@@ -1763,7 +1791,7 @@
               <w:ind w:left="1209" w:hanging="360"/>
               <w:textAlignment w:val="baseline"/>
               <w:rPr>
-                <w:del w:id="20" w:author="Hans de Waal" w:date="2017-10-24T10:29:00Z"/>
+                <w:del w:id="24" w:author="Hans de Waal" w:date="2017-10-24T10:29:00Z"/>
                 <w:rFonts w:cs="Arial"/>
                 <w:sz w:val="18"/>
                 <w:szCs w:val="18"/>
@@ -1950,7 +1978,16 @@
                 <w:szCs w:val="18"/>
                 <w:lang w:val="en-US"/>
               </w:rPr>
-              <w:t>idem</w:t>
+              <w:t>I</w:t>
+            </w:r>
+            <w:r>
+              <w:rPr>
+                <w:rFonts w:cs="Arial"/>
+                <w:sz w:val="18"/>
+                <w:szCs w:val="18"/>
+                <w:lang w:val="en-US"/>
+              </w:rPr>
+              <w:t>dem</w:t>
             </w:r>
           </w:p>
         </w:tc>
@@ -2046,6 +2083,28 @@
                 <w:lang w:val="en-US"/>
               </w:rPr>
             </w:pPr>
+            <w:del w:id="25" w:author="Edwin Spee" w:date="2017-11-01T11:24:00Z">
+              <w:r>
+                <w:rPr>
+                  <w:rFonts w:cs="Arial"/>
+                  <w:sz w:val="18"/>
+                  <w:szCs w:val="18"/>
+                  <w:lang w:val="en-US"/>
+                </w:rPr>
+                <w:delText xml:space="preserve">Arthur </w:delText>
+              </w:r>
+            </w:del>
+            <w:ins w:id="26" w:author="Edwin Spee" w:date="2017-11-01T11:24:00Z">
+              <w:r>
+                <w:rPr>
+                  <w:rFonts w:cs="Arial"/>
+                  <w:sz w:val="18"/>
+                  <w:szCs w:val="18"/>
+                  <w:lang w:val="en-US"/>
+                </w:rPr>
+                <w:t xml:space="preserve">A. </w:t>
+              </w:r>
+            </w:ins>
             <w:r>
               <w:rPr>
                 <w:rFonts w:cs="Arial"/>
@@ -2053,7 +2112,7 @@
                 <w:szCs w:val="18"/>
                 <w:lang w:val="en-US"/>
               </w:rPr>
-              <w:t>Arthur Baart</w:t>
+              <w:t>Baart</w:t>
             </w:r>
           </w:p>
         </w:tc>
@@ -2353,6 +2412,28 @@
                 <w:lang w:val="en-US"/>
               </w:rPr>
             </w:pPr>
+            <w:del w:id="27" w:author="Edwin Spee" w:date="2017-11-01T11:25:00Z">
+              <w:r>
+                <w:rPr>
+                  <w:rFonts w:cs="Arial"/>
+                  <w:sz w:val="18"/>
+                  <w:szCs w:val="18"/>
+                  <w:lang w:val="en-US"/>
+                </w:rPr>
+                <w:delText xml:space="preserve">Arthur </w:delText>
+              </w:r>
+            </w:del>
+            <w:ins w:id="28" w:author="Edwin Spee" w:date="2017-11-01T11:25:00Z">
+              <w:r>
+                <w:rPr>
+                  <w:rFonts w:cs="Arial"/>
+                  <w:sz w:val="18"/>
+                  <w:szCs w:val="18"/>
+                  <w:lang w:val="en-US"/>
+                </w:rPr>
+                <w:t xml:space="preserve">A. </w:t>
+              </w:r>
+            </w:ins>
             <w:r>
               <w:rPr>
                 <w:rFonts w:cs="Arial"/>
@@ -2360,7 +2441,7 @@
                 <w:szCs w:val="18"/>
                 <w:lang w:val="en-US"/>
               </w:rPr>
-              <w:t>Arthur Baart</w:t>
+              <w:t>Baart</w:t>
             </w:r>
           </w:p>
         </w:tc>
@@ -2723,6 +2804,28 @@
                 <w:lang w:val="en-US"/>
               </w:rPr>
             </w:pPr>
+            <w:del w:id="29" w:author="Edwin Spee" w:date="2017-11-01T11:25:00Z">
+              <w:r>
+                <w:rPr>
+                  <w:rFonts w:cs="Arial"/>
+                  <w:sz w:val="18"/>
+                  <w:szCs w:val="18"/>
+                  <w:lang w:val="en-US"/>
+                </w:rPr>
+                <w:delText xml:space="preserve">Arthur </w:delText>
+              </w:r>
+            </w:del>
+            <w:ins w:id="30" w:author="Edwin Spee" w:date="2017-11-01T11:25:00Z">
+              <w:r>
+                <w:rPr>
+                  <w:rFonts w:cs="Arial"/>
+                  <w:sz w:val="18"/>
+                  <w:szCs w:val="18"/>
+                  <w:lang w:val="en-US"/>
+                </w:rPr>
+                <w:t xml:space="preserve">A. </w:t>
+              </w:r>
+            </w:ins>
             <w:r>
               <w:rPr>
                 <w:rFonts w:cs="Arial"/>
@@ -2730,7 +2833,7 @@
                 <w:szCs w:val="18"/>
                 <w:lang w:val="en-US"/>
               </w:rPr>
-              <w:t>Arthur Baart</w:t>
+              <w:t>Baart</w:t>
             </w:r>
           </w:p>
         </w:tc>
@@ -2770,7 +2873,7 @@
         <w:trPr>
           <w:cantSplit/>
           <w:trHeight w:hRule="exact" w:val="711"/>
-          <w:ins w:id="21" w:author="Hans de Waal" w:date="2017-10-24T10:29:00Z"/>
+          <w:ins w:id="31" w:author="Hans de Waal" w:date="2017-10-24T10:29:00Z"/>
         </w:trPr>
         <w:tc>
           <w:tcPr>
@@ -2791,14 +2894,14 @@
               <w:spacing w:after="120" w:line="240" w:lineRule="auto"/>
               <w:textAlignment w:val="baseline"/>
               <w:rPr>
-                <w:ins w:id="22" w:author="Hans de Waal" w:date="2017-10-24T10:29:00Z"/>
+                <w:ins w:id="32" w:author="Hans de Waal" w:date="2017-10-24T10:29:00Z"/>
                 <w:rFonts w:cs="Arial"/>
                 <w:sz w:val="18"/>
                 <w:szCs w:val="18"/>
                 <w:lang w:val="en-US"/>
               </w:rPr>
             </w:pPr>
-            <w:ins w:id="23" w:author="Hans de Waal" w:date="2017-10-24T10:29:00Z">
+            <w:ins w:id="33" w:author="Hans de Waal" w:date="2017-10-24T10:29:00Z">
               <w:r>
                 <w:rPr>
                   <w:rFonts w:cs="Arial"/>
@@ -2831,14 +2934,14 @@
               <w:spacing w:after="120" w:line="240" w:lineRule="auto"/>
               <w:textAlignment w:val="baseline"/>
               <w:rPr>
-                <w:ins w:id="24" w:author="Hans de Waal" w:date="2017-10-24T10:29:00Z"/>
+                <w:ins w:id="34" w:author="Hans de Waal" w:date="2017-10-24T10:29:00Z"/>
                 <w:rFonts w:cs="Arial"/>
                 <w:sz w:val="18"/>
                 <w:szCs w:val="18"/>
                 <w:lang w:val="en-US"/>
               </w:rPr>
             </w:pPr>
-            <w:ins w:id="25" w:author="Hans de Waal" w:date="2017-10-24T10:29:00Z">
+            <w:ins w:id="35" w:author="Hans de Waal" w:date="2017-10-24T10:29:00Z">
               <w:r>
                 <w:rPr>
                   <w:rFonts w:cs="Arial"/>
@@ -2874,7 +2977,7 @@
               <w:ind w:left="1209" w:hanging="360"/>
               <w:textAlignment w:val="baseline"/>
               <w:rPr>
-                <w:ins w:id="26" w:author="Hans de Waal" w:date="2017-10-24T10:29:00Z"/>
+                <w:ins w:id="36" w:author="Hans de Waal" w:date="2017-10-24T10:29:00Z"/>
                 <w:rFonts w:cs="Arial"/>
                 <w:sz w:val="18"/>
                 <w:szCs w:val="18"/>
@@ -2902,14 +3005,14 @@
               <w:spacing w:after="120" w:line="240" w:lineRule="auto"/>
               <w:textAlignment w:val="baseline"/>
               <w:rPr>
-                <w:ins w:id="27" w:author="Hans de Waal" w:date="2017-10-24T10:29:00Z"/>
+                <w:ins w:id="37" w:author="Hans de Waal" w:date="2017-10-24T10:29:00Z"/>
                 <w:rFonts w:cs="Arial"/>
                 <w:sz w:val="18"/>
                 <w:szCs w:val="18"/>
                 <w:lang w:val="en-US"/>
               </w:rPr>
             </w:pPr>
-            <w:ins w:id="28" w:author="Hans de Waal" w:date="2017-10-24T10:29:00Z">
+            <w:ins w:id="38" w:author="Edwin Spee" w:date="2017-11-01T11:21:00Z">
               <w:r>
                 <w:rPr>
                   <w:rFonts w:cs="Arial"/>
@@ -2917,10 +3020,32 @@
                   <w:szCs w:val="18"/>
                   <w:lang w:val="en-US"/>
                 </w:rPr>
-                <w:t>24-</w:t>
+                <w:t>01</w:t>
               </w:r>
             </w:ins>
-            <w:ins w:id="29" w:author="Hans de Waal" w:date="2017-10-24T10:30:00Z">
+            <w:ins w:id="39" w:author="Hans de Waal" w:date="2017-10-24T10:29:00Z">
+              <w:del w:id="40" w:author="Edwin Spee" w:date="2017-11-01T11:21:00Z">
+                <w:r>
+                  <w:rPr>
+                    <w:rFonts w:cs="Arial"/>
+                    <w:sz w:val="18"/>
+                    <w:szCs w:val="18"/>
+                    <w:lang w:val="en-US"/>
+                  </w:rPr>
+                  <w:delText>24</w:delText>
+                </w:r>
+              </w:del>
+              <w:r>
+                <w:rPr>
+                  <w:rFonts w:cs="Arial"/>
+                  <w:sz w:val="18"/>
+                  <w:szCs w:val="18"/>
+                  <w:lang w:val="en-US"/>
+                </w:rPr>
+                <w:t>-</w:t>
+              </w:r>
+            </w:ins>
+            <w:ins w:id="41" w:author="Hans de Waal" w:date="2017-10-24T10:30:00Z">
               <w:r>
                 <w:rPr>
                   <w:rFonts w:cs="Arial"/>
@@ -2931,7 +3056,7 @@
                 <w:t>1</w:t>
               </w:r>
             </w:ins>
-            <w:ins w:id="30" w:author="Hans de Waal" w:date="2017-10-24T10:29:00Z">
+            <w:ins w:id="42" w:author="Edwin Spee" w:date="2017-11-01T11:21:00Z">
               <w:r>
                 <w:rPr>
                   <w:rFonts w:cs="Arial"/>
@@ -2939,10 +3064,32 @@
                   <w:szCs w:val="18"/>
                   <w:lang w:val="en-US"/>
                 </w:rPr>
-                <w:t>0-201</w:t>
+                <w:t>1</w:t>
               </w:r>
             </w:ins>
-            <w:ins w:id="31" w:author="Hans de Waal" w:date="2017-10-24T10:30:00Z">
+            <w:ins w:id="43" w:author="Hans de Waal" w:date="2017-10-24T10:29:00Z">
+              <w:del w:id="44" w:author="Edwin Spee" w:date="2017-11-01T11:21:00Z">
+                <w:r>
+                  <w:rPr>
+                    <w:rFonts w:cs="Arial"/>
+                    <w:sz w:val="18"/>
+                    <w:szCs w:val="18"/>
+                    <w:lang w:val="en-US"/>
+                  </w:rPr>
+                  <w:delText>0</w:delText>
+                </w:r>
+              </w:del>
+              <w:r>
+                <w:rPr>
+                  <w:rFonts w:cs="Arial"/>
+                  <w:sz w:val="18"/>
+                  <w:szCs w:val="18"/>
+                  <w:lang w:val="en-US"/>
+                </w:rPr>
+                <w:t>-201</w:t>
+              </w:r>
+            </w:ins>
+            <w:ins w:id="45" w:author="Hans de Waal" w:date="2017-10-24T10:30:00Z">
               <w:r>
                 <w:rPr>
                   <w:rFonts w:cs="Arial"/>
@@ -2974,13 +3121,66 @@
               <w:spacing w:after="120" w:line="240" w:lineRule="auto"/>
               <w:textAlignment w:val="baseline"/>
               <w:rPr>
-                <w:ins w:id="32" w:author="Hans de Waal" w:date="2017-10-24T10:29:00Z"/>
+                <w:ins w:id="46" w:author="Hans de Waal" w:date="2017-10-24T10:29:00Z"/>
                 <w:rFonts w:cs="Arial"/>
                 <w:sz w:val="18"/>
                 <w:szCs w:val="18"/>
                 <w:lang w:val="en-US"/>
               </w:rPr>
             </w:pPr>
+            <w:ins w:id="47" w:author="Edwin Spee" w:date="2017-11-01T11:22:00Z">
+              <w:r>
+                <w:rPr>
+                  <w:rFonts w:cs="Arial"/>
+                  <w:sz w:val="18"/>
+                  <w:szCs w:val="18"/>
+                  <w:lang w:val="en-US"/>
+                </w:rPr>
+                <w:t>Extended API for</w:t>
+              </w:r>
+            </w:ins>
+            <w:ins w:id="48" w:author="Edwin Spee" w:date="2017-11-01T11:30:00Z">
+              <w:r>
+                <w:rPr>
+                  <w:rFonts w:cs="Arial"/>
+                  <w:sz w:val="18"/>
+                  <w:szCs w:val="18"/>
+                  <w:lang w:val="en-US"/>
+                </w:rPr>
+                <w:t xml:space="preserve"> applications in</w:t>
+              </w:r>
+            </w:ins>
+            <w:ins w:id="49" w:author="Edwin Spee" w:date="2017-11-01T11:22:00Z">
+              <w:r>
+                <w:rPr>
+                  <w:rFonts w:cs="Arial"/>
+                  <w:sz w:val="18"/>
+                  <w:szCs w:val="18"/>
+                  <w:lang w:val="en-US"/>
+                </w:rPr>
+                <w:t xml:space="preserve"> JAVA (</w:t>
+              </w:r>
+              <w:proofErr w:type="spellStart"/>
+              <w:r>
+                <w:rPr>
+                  <w:rFonts w:cs="Arial"/>
+                  <w:sz w:val="18"/>
+                  <w:szCs w:val="18"/>
+                  <w:lang w:val="en-US"/>
+                </w:rPr>
+                <w:t>Fews</w:t>
+              </w:r>
+              <w:proofErr w:type="spellEnd"/>
+              <w:r>
+                <w:rPr>
+                  <w:rFonts w:cs="Arial"/>
+                  <w:sz w:val="18"/>
+                  <w:szCs w:val="18"/>
+                  <w:lang w:val="en-US"/>
+                </w:rPr>
+                <w:t>)</w:t>
+              </w:r>
+            </w:ins>
           </w:p>
         </w:tc>
         <w:tc>
@@ -3002,14 +3202,14 @@
               <w:spacing w:after="120" w:line="240" w:lineRule="auto"/>
               <w:textAlignment w:val="baseline"/>
               <w:rPr>
-                <w:ins w:id="33" w:author="Hans de Waal" w:date="2017-10-24T10:29:00Z"/>
+                <w:ins w:id="50" w:author="Hans de Waal" w:date="2017-10-24T10:29:00Z"/>
                 <w:rFonts w:cs="Arial"/>
                 <w:sz w:val="18"/>
                 <w:szCs w:val="18"/>
                 <w:lang w:val="en-US"/>
               </w:rPr>
             </w:pPr>
-            <w:ins w:id="34" w:author="Hans de Waal" w:date="2017-10-24T10:29:00Z">
+            <w:ins w:id="51" w:author="Hans de Waal" w:date="2017-10-24T10:29:00Z">
               <w:r>
                 <w:rPr>
                   <w:rFonts w:cs="Arial"/>
@@ -3045,7 +3245,7 @@
               <w:ind w:left="1209" w:hanging="360"/>
               <w:textAlignment w:val="baseline"/>
               <w:rPr>
-                <w:ins w:id="35" w:author="Hans de Waal" w:date="2017-10-24T10:29:00Z"/>
+                <w:ins w:id="52" w:author="Hans de Waal" w:date="2017-10-24T10:29:00Z"/>
                 <w:rFonts w:cs="Arial"/>
                 <w:sz w:val="18"/>
                 <w:szCs w:val="18"/>
@@ -3073,14 +3273,14 @@
               <w:spacing w:after="120" w:line="240" w:lineRule="auto"/>
               <w:textAlignment w:val="baseline"/>
               <w:rPr>
-                <w:ins w:id="36" w:author="Hans de Waal" w:date="2017-10-24T10:29:00Z"/>
+                <w:ins w:id="53" w:author="Hans de Waal" w:date="2017-10-24T10:29:00Z"/>
                 <w:rFonts w:cs="Arial"/>
                 <w:sz w:val="18"/>
                 <w:szCs w:val="18"/>
                 <w:lang w:val="en-US"/>
               </w:rPr>
             </w:pPr>
-            <w:ins w:id="37" w:author="Hans de Waal" w:date="2017-10-24T10:29:00Z">
+            <w:ins w:id="54" w:author="Edwin Spee" w:date="2017-11-01T11:24:00Z">
               <w:r>
                 <w:rPr>
                   <w:rFonts w:cs="Arial"/>
@@ -3088,8 +3288,32 @@
                   <w:szCs w:val="18"/>
                   <w:lang w:val="en-US"/>
                 </w:rPr>
-                <w:t>Arthur Baart</w:t>
+                <w:t>M.</w:t>
               </w:r>
+            </w:ins>
+            <w:ins w:id="55" w:author="Edwin Spee" w:date="2017-11-01T11:21:00Z">
+              <w:r>
+                <w:rPr>
+                  <w:rFonts w:cs="Arial"/>
+                  <w:sz w:val="18"/>
+                  <w:szCs w:val="18"/>
+                  <w:lang w:val="en-US"/>
+                </w:rPr>
+                <w:t xml:space="preserve"> van Gent</w:t>
+              </w:r>
+            </w:ins>
+            <w:ins w:id="56" w:author="Hans de Waal" w:date="2017-10-24T10:29:00Z">
+              <w:del w:id="57" w:author="Edwin Spee" w:date="2017-11-01T11:21:00Z">
+                <w:r>
+                  <w:rPr>
+                    <w:rFonts w:cs="Arial"/>
+                    <w:sz w:val="18"/>
+                    <w:szCs w:val="18"/>
+                    <w:lang w:val="en-US"/>
+                  </w:rPr>
+                  <w:delText>Arthur Baart</w:delText>
+                </w:r>
+              </w:del>
             </w:ins>
           </w:p>
         </w:tc>
@@ -3116,7 +3340,7 @@
               <w:ind w:left="1209" w:hanging="360"/>
               <w:textAlignment w:val="baseline"/>
               <w:rPr>
-                <w:ins w:id="38" w:author="Hans de Waal" w:date="2017-10-24T10:29:00Z"/>
+                <w:ins w:id="58" w:author="Hans de Waal" w:date="2017-10-24T10:29:00Z"/>
                 <w:rFonts w:cs="Arial"/>
                 <w:sz w:val="18"/>
                 <w:szCs w:val="18"/>
@@ -3182,14 +3406,24 @@
                 <w:lang w:val="en-US"/>
               </w:rPr>
             </w:pPr>
-            <w:r>
-              <w:rPr>
-                <w:rFonts w:cs="Arial"/>
-                <w:color w:val="1F497D"/>
-                <w:lang w:val="nl-NL"/>
-              </w:rPr>
-              <w:t>1220043.002</w:t>
-            </w:r>
+            <w:bookmarkStart w:id="59" w:name="_GoBack"/>
+            <w:bookmarkEnd w:id="59"/>
+            <w:del w:id="60" w:author="Edwin Spee" w:date="2017-11-06T11:13:00Z">
+              <w:r>
+                <w:rPr>
+                  <w:rFonts w:cs="Arial"/>
+                  <w:color w:val="1F497D"/>
+                  <w:rPrChange w:id="61" w:author="Edwin Spee" w:date="2017-11-01T11:24:00Z">
+                    <w:rPr>
+                      <w:rFonts w:cs="Arial"/>
+                      <w:color w:val="1F497D"/>
+                      <w:lang w:val="nl-NL"/>
+                    </w:rPr>
+                  </w:rPrChange>
+                </w:rPr>
+                <w:delText>1220043.002</w:delText>
+              </w:r>
+            </w:del>
           </w:p>
         </w:tc>
       </w:tr>
@@ -3478,7 +3712,7 @@
           </w:p>
         </w:tc>
       </w:tr>
-      <w:bookmarkEnd w:id="5"/>
+      <w:bookmarkEnd w:id="9"/>
     </w:tbl>
     <w:p>
       <w:pPr>
@@ -3503,23 +3737,22 @@
           <w:lang w:val="en-US"/>
         </w:rPr>
       </w:pPr>
-      <w:bookmarkStart w:id="39" w:name="wlL5"/>
+      <w:bookmarkStart w:id="62" w:name="wlL5"/>
       <w:r>
         <w:rPr>
           <w:rStyle w:val="Hidden"/>
           <w:lang w:val="en-US"/>
         </w:rPr>
-        <w:lastRenderedPageBreak/>
         <w:t>wlL5</w:t>
       </w:r>
-      <w:bookmarkEnd w:id="39"/>
+      <w:bookmarkEnd w:id="62"/>
       <w:r>
         <w:rPr>
           <w:lang w:val="en-US"/>
         </w:rPr>
         <w:t xml:space="preserve"> </w:t>
       </w:r>
-      <w:bookmarkStart w:id="40" w:name="wlSummary"/>
+      <w:bookmarkStart w:id="63" w:name="wlSummary"/>
       <w:r>
         <w:rPr>
           <w:rStyle w:val="Hidden"/>
@@ -3527,7 +3760,7 @@
         </w:rPr>
         <w:t>wlSummary</w:t>
       </w:r>
-      <w:bookmarkEnd w:id="40"/>
+      <w:bookmarkEnd w:id="63"/>
       <w:r>
         <w:rPr>
           <w:lang w:val="en-US"/>
@@ -3550,20 +3783,20 @@
           <w:lang w:val="en-US"/>
         </w:rPr>
       </w:pPr>
-      <w:bookmarkStart w:id="41" w:name="wlContents"/>
+      <w:bookmarkStart w:id="64" w:name="wlContents"/>
       <w:r>
         <w:rPr>
           <w:lang w:val="en-US"/>
         </w:rPr>
         <w:t>Contents</w:t>
       </w:r>
-      <w:bookmarkEnd w:id="41"/>
+      <w:bookmarkEnd w:id="64"/>
     </w:p>
     <w:p>
       <w:pPr>
         <w:pStyle w:val="TOC1"/>
       </w:pPr>
-      <w:bookmarkStart w:id="42" w:name="wlL2"/>
+      <w:bookmarkStart w:id="65" w:name="wlL2"/>
       <w:r>
         <w:rPr>
           <w:rStyle w:val="Hidden"/>
@@ -3571,14 +3804,14 @@
         </w:rPr>
         <w:t>wlL2</w:t>
       </w:r>
-      <w:bookmarkEnd w:id="42"/>
+      <w:bookmarkEnd w:id="65"/>
       <w:r>
         <w:rPr>
           <w:lang w:val="en-US"/>
         </w:rPr>
         <w:t xml:space="preserve"> </w:t>
       </w:r>
-      <w:bookmarkStart w:id="43" w:name="wlL1"/>
+      <w:bookmarkStart w:id="66" w:name="wlL1"/>
       <w:r>
         <w:rPr>
           <w:rStyle w:val="Hidden"/>
@@ -3586,14 +3819,14 @@
         </w:rPr>
         <w:t>wlL1</w:t>
       </w:r>
-      <w:bookmarkEnd w:id="43"/>
+      <w:bookmarkEnd w:id="66"/>
       <w:r>
         <w:rPr>
           <w:lang w:val="en-US"/>
         </w:rPr>
         <w:t xml:space="preserve"> </w:t>
       </w:r>
-      <w:bookmarkStart w:id="44" w:name="wlL3"/>
+      <w:bookmarkStart w:id="67" w:name="wlL3"/>
       <w:r>
         <w:rPr>
           <w:rStyle w:val="Hidden"/>
@@ -3601,14 +3834,14 @@
         </w:rPr>
         <w:t>wlL3</w:t>
       </w:r>
-      <w:bookmarkEnd w:id="44"/>
+      <w:bookmarkEnd w:id="67"/>
       <w:r>
         <w:rPr>
           <w:lang w:val="en-US"/>
         </w:rPr>
         <w:t xml:space="preserve"> </w:t>
       </w:r>
-      <w:bookmarkStart w:id="45" w:name="wlL4"/>
+      <w:bookmarkStart w:id="68" w:name="wlL4"/>
       <w:r>
         <w:rPr>
           <w:rStyle w:val="Hidden"/>
@@ -3616,8 +3849,8 @@
         </w:rPr>
         <w:t>wlL4</w:t>
       </w:r>
-      <w:bookmarkStart w:id="46" w:name="wlListTabs"/>
-      <w:bookmarkEnd w:id="45"/>
+      <w:bookmarkStart w:id="69" w:name="wlListTabs"/>
+      <w:bookmarkEnd w:id="68"/>
       <w:r>
         <w:rPr>
           <w:b w:val="0"/>
@@ -3887,12 +4120,22 @@
       <w:r>
         <w:fldChar w:fldCharType="separate"/>
       </w:r>
-      <w:r>
-        <w:rPr>
-          <w:lang w:val="en-GB"/>
-        </w:rPr>
-        <w:t>3</w:t>
-      </w:r>
+      <w:ins w:id="70" w:author="Edwin Spee" w:date="2017-11-06T11:13:00Z">
+        <w:r>
+          <w:rPr>
+            <w:lang w:val="en-GB"/>
+          </w:rPr>
+          <w:t>4</w:t>
+        </w:r>
+      </w:ins>
+      <w:del w:id="71" w:author="Edwin Spee" w:date="2017-11-01T11:24:00Z">
+        <w:r>
+          <w:rPr>
+            <w:lang w:val="en-GB"/>
+          </w:rPr>
+          <w:delText>3</w:delText>
+        </w:r>
+      </w:del>
       <w:r>
         <w:fldChar w:fldCharType="end"/>
       </w:r>
@@ -4861,14 +5104,14 @@
         </w:rPr>
         <w:t>wlListTabs</w:t>
       </w:r>
-      <w:bookmarkEnd w:id="46"/>
+      <w:bookmarkEnd w:id="69"/>
       <w:r>
         <w:rPr>
           <w:lang w:val="en-US"/>
         </w:rPr>
         <w:t xml:space="preserve"> </w:t>
       </w:r>
-      <w:bookmarkStart w:id="47" w:name="wlListFigs"/>
+      <w:bookmarkStart w:id="72" w:name="wlListFigs"/>
       <w:r>
         <w:rPr>
           <w:rStyle w:val="Hidden"/>
@@ -4876,14 +5119,14 @@
         </w:rPr>
         <w:t>wlListFigs</w:t>
       </w:r>
-      <w:bookmarkEnd w:id="47"/>
+      <w:bookmarkEnd w:id="72"/>
       <w:r>
         <w:rPr>
           <w:lang w:val="en-US"/>
         </w:rPr>
         <w:t xml:space="preserve"> </w:t>
       </w:r>
-      <w:bookmarkStart w:id="48" w:name="wlListPhotos"/>
+      <w:bookmarkStart w:id="73" w:name="wlListPhotos"/>
       <w:r>
         <w:rPr>
           <w:rStyle w:val="Hidden"/>
@@ -4891,14 +5134,14 @@
         </w:rPr>
         <w:t>wlListPhotos</w:t>
       </w:r>
-      <w:bookmarkEnd w:id="48"/>
+      <w:bookmarkEnd w:id="73"/>
       <w:r>
         <w:rPr>
           <w:lang w:val="en-US"/>
         </w:rPr>
         <w:t xml:space="preserve"> </w:t>
       </w:r>
-      <w:bookmarkStart w:id="49" w:name="wlListSymb"/>
+      <w:bookmarkStart w:id="74" w:name="wlListSymb"/>
       <w:r>
         <w:rPr>
           <w:rStyle w:val="Hidden"/>
@@ -4906,7 +5149,7 @@
         </w:rPr>
         <w:t>wlListSymb</w:t>
       </w:r>
-      <w:bookmarkEnd w:id="49"/>
+      <w:bookmarkEnd w:id="74"/>
       <w:r>
         <w:rPr>
           <w:lang w:val="en-US"/>
@@ -4947,7 +5190,7 @@
           <w:docGrid w:linePitch="299"/>
         </w:sectPr>
       </w:pPr>
-      <w:bookmarkStart w:id="52" w:name="wlStartOfText"/>
+      <w:bookmarkStart w:id="81" w:name="wlStartOfText"/>
     </w:p>
     <w:p>
       <w:pPr>
@@ -4960,7 +5203,6 @@
         <w:rPr>
           <w:rStyle w:val="Hidden"/>
         </w:rPr>
-        <w:lastRenderedPageBreak/>
         <w:fldChar w:fldCharType="begin"/>
       </w:r>
       <w:r>
@@ -4981,58 +5223,88 @@
         </w:rPr>
         <w:instrText xml:space="preserve"> SEQ MTEqn \r \h \* MERGEFORMAT </w:instrText>
       </w:r>
+      <w:del w:id="82" w:author="Edwin Spee" w:date="2017-11-06T11:10:00Z">
+        <w:r>
+          <w:rPr>
+            <w:rStyle w:val="Hidden"/>
+          </w:rPr>
+          <w:fldChar w:fldCharType="separate"/>
+        </w:r>
+      </w:del>
+      <w:del w:id="83" w:author="Edwin Spee" w:date="2017-11-01T11:30:00Z">
+        <w:r>
+          <w:rPr>
+            <w:rStyle w:val="Hidden"/>
+          </w:rPr>
+          <w:fldChar w:fldCharType="end"/>
+        </w:r>
+      </w:del>
       <w:r>
         <w:rPr>
           <w:rStyle w:val="Hidden"/>
         </w:rPr>
+        <w:fldChar w:fldCharType="begin"/>
+      </w:r>
+      <w:r>
+        <w:rPr>
+          <w:rStyle w:val="Hidden"/>
+        </w:rPr>
+        <w:instrText xml:space="preserve"> SEQ MTSec \r 1 \h \* MERGEFORMAT </w:instrText>
+      </w:r>
+      <w:del w:id="84" w:author="Edwin Spee" w:date="2017-11-06T11:10:00Z">
+        <w:r>
+          <w:rPr>
+            <w:rStyle w:val="Hidden"/>
+          </w:rPr>
+          <w:fldChar w:fldCharType="separate"/>
+        </w:r>
+      </w:del>
+      <w:del w:id="85" w:author="Edwin Spee" w:date="2017-11-01T11:30:00Z">
+        <w:r>
+          <w:rPr>
+            <w:rStyle w:val="Hidden"/>
+          </w:rPr>
+          <w:fldChar w:fldCharType="end"/>
+        </w:r>
+      </w:del>
+      <w:r>
+        <w:rPr>
+          <w:rStyle w:val="Hidden"/>
+        </w:rPr>
+        <w:fldChar w:fldCharType="begin"/>
+      </w:r>
+      <w:r>
+        <w:rPr>
+          <w:rStyle w:val="Hidden"/>
+        </w:rPr>
+        <w:instrText xml:space="preserve"> SEQ MTChap \h \* MERGEFORMAT </w:instrText>
+      </w:r>
+      <w:del w:id="86" w:author="Edwin Spee" w:date="2017-11-06T11:10:00Z">
+        <w:r>
+          <w:rPr>
+            <w:rStyle w:val="Hidden"/>
+          </w:rPr>
+          <w:fldChar w:fldCharType="separate"/>
+        </w:r>
+      </w:del>
+      <w:del w:id="87" w:author="Edwin Spee" w:date="2017-11-01T11:30:00Z">
+        <w:r>
+          <w:rPr>
+            <w:rStyle w:val="Hidden"/>
+          </w:rPr>
+          <w:fldChar w:fldCharType="end"/>
+        </w:r>
+      </w:del>
+      <w:r>
+        <w:rPr>
+          <w:rStyle w:val="Hidden"/>
+        </w:rPr>
         <w:fldChar w:fldCharType="end"/>
       </w:r>
-      <w:r>
-        <w:rPr>
-          <w:rStyle w:val="Hidden"/>
-        </w:rPr>
-        <w:fldChar w:fldCharType="begin"/>
-      </w:r>
-      <w:r>
-        <w:rPr>
-          <w:rStyle w:val="Hidden"/>
-        </w:rPr>
-        <w:instrText xml:space="preserve"> SEQ MTSec \r 1 \h \* MERGEFORMAT </w:instrText>
-      </w:r>
-      <w:r>
-        <w:rPr>
-          <w:rStyle w:val="Hidden"/>
-        </w:rPr>
-        <w:fldChar w:fldCharType="end"/>
-      </w:r>
-      <w:r>
-        <w:rPr>
-          <w:rStyle w:val="Hidden"/>
-        </w:rPr>
-        <w:fldChar w:fldCharType="begin"/>
-      </w:r>
-      <w:r>
-        <w:rPr>
-          <w:rStyle w:val="Hidden"/>
-        </w:rPr>
-        <w:instrText xml:space="preserve"> SEQ MTChap \h \* MERGEFORMAT </w:instrText>
-      </w:r>
-      <w:r>
-        <w:rPr>
-          <w:rStyle w:val="Hidden"/>
-        </w:rPr>
-        <w:fldChar w:fldCharType="end"/>
-      </w:r>
-      <w:r>
-        <w:rPr>
-          <w:rStyle w:val="Hidden"/>
-        </w:rPr>
-        <w:fldChar w:fldCharType="end"/>
-      </w:r>
-      <w:bookmarkStart w:id="53" w:name="MTUpdateHome"/>
-      <w:bookmarkStart w:id="54" w:name="_Toc452640937"/>
-      <w:bookmarkEnd w:id="52"/>
-      <w:bookmarkEnd w:id="53"/>
+      <w:bookmarkStart w:id="88" w:name="MTUpdateHome"/>
+      <w:bookmarkStart w:id="89" w:name="_Toc452640937"/>
+      <w:bookmarkEnd w:id="81"/>
+      <w:bookmarkEnd w:id="88"/>
       <w:r>
         <w:rPr>
           <w:lang w:val="en-US"/>
@@ -5051,7 +5323,7 @@
         </w:rPr>
         <w:t>troduction</w:t>
       </w:r>
-      <w:bookmarkEnd w:id="54"/>
+      <w:bookmarkEnd w:id="89"/>
       <w:r>
         <w:rPr>
           <w:lang w:val="en-US"/>
@@ -5066,14 +5338,14 @@
           <w:lang w:val="en-US"/>
         </w:rPr>
       </w:pPr>
-      <w:bookmarkStart w:id="55" w:name="_Toc452640938"/>
+      <w:bookmarkStart w:id="90" w:name="_Toc452640938"/>
       <w:r>
         <w:rPr>
           <w:lang w:val="en-US"/>
         </w:rPr>
         <w:t>Purpose and scope of this document</w:t>
       </w:r>
-      <w:bookmarkEnd w:id="55"/>
+      <w:bookmarkEnd w:id="90"/>
       <w:r>
         <w:rPr>
           <w:lang w:val="en-US"/>
@@ -5416,9 +5688,9 @@
           <w:lang w:val="en-US"/>
         </w:rPr>
       </w:pPr>
-      <w:bookmarkStart w:id="56" w:name="_Toc452640939"/>
-      <w:bookmarkStart w:id="57" w:name="_Ref452647749"/>
-      <w:bookmarkStart w:id="58" w:name="_Ref452647751"/>
+      <w:bookmarkStart w:id="91" w:name="_Toc452640939"/>
+      <w:bookmarkStart w:id="92" w:name="_Ref452647749"/>
+      <w:bookmarkStart w:id="93" w:name="_Ref452647751"/>
       <w:r>
         <w:rPr>
           <w:lang w:val="en-US"/>
@@ -5437,9 +5709,9 @@
         </w:rPr>
         <w:t>ystem documents</w:t>
       </w:r>
-      <w:bookmarkEnd w:id="56"/>
-      <w:bookmarkEnd w:id="57"/>
-      <w:bookmarkEnd w:id="58"/>
+      <w:bookmarkEnd w:id="91"/>
+      <w:bookmarkEnd w:id="92"/>
+      <w:bookmarkEnd w:id="93"/>
     </w:p>
     <w:p>
       <w:pPr>
@@ -5513,7 +5785,7 @@
           <w:insideV w:val="single" w:sz="4" w:space="0" w:color="auto"/>
         </w:tblBorders>
         <w:tblLook w:val="01E0" w:firstRow="1" w:lastRow="1" w:firstColumn="1" w:lastColumn="1" w:noHBand="0" w:noVBand="0"/>
-        <w:tblPrChange w:id="59" w:author="Hans de Waal" w:date="2017-10-24T10:37:00Z">
+        <w:tblPrChange w:id="94" w:author="Hans de Waal" w:date="2017-10-24T10:37:00Z">
           <w:tblPr>
             <w:tblW w:w="0" w:type="auto"/>
             <w:tblBorders>
@@ -5532,7 +5804,7 @@
         <w:gridCol w:w="392"/>
         <w:gridCol w:w="2693"/>
         <w:gridCol w:w="6237"/>
-        <w:tblGridChange w:id="60">
+        <w:tblGridChange w:id="95">
           <w:tblGrid>
             <w:gridCol w:w="392"/>
             <w:gridCol w:w="2693"/>
@@ -5544,7 +5816,7 @@
         <w:tc>
           <w:tcPr>
             <w:tcW w:w="392" w:type="dxa"/>
-            <w:tcPrChange w:id="61" w:author="Hans de Waal" w:date="2017-10-24T10:37:00Z">
+            <w:tcPrChange w:id="96" w:author="Hans de Waal" w:date="2017-10-24T10:37:00Z">
               <w:tcPr>
                 <w:tcW w:w="392" w:type="dxa"/>
               </w:tcPr>
@@ -5563,7 +5835,7 @@
         <w:tc>
           <w:tcPr>
             <w:tcW w:w="2693" w:type="dxa"/>
-            <w:tcPrChange w:id="62" w:author="Hans de Waal" w:date="2017-10-24T10:37:00Z">
+            <w:tcPrChange w:id="97" w:author="Hans de Waal" w:date="2017-10-24T10:37:00Z">
               <w:tcPr>
                 <w:tcW w:w="2693" w:type="dxa"/>
               </w:tcPr>
@@ -5588,7 +5860,7 @@
         <w:tc>
           <w:tcPr>
             <w:tcW w:w="6237" w:type="dxa"/>
-            <w:tcPrChange w:id="63" w:author="Hans de Waal" w:date="2017-10-24T10:37:00Z">
+            <w:tcPrChange w:id="98" w:author="Hans de Waal" w:date="2017-10-24T10:37:00Z">
               <w:tcPr>
                 <w:tcW w:w="3165" w:type="dxa"/>
               </w:tcPr>
@@ -5614,7 +5886,7 @@
         <w:tc>
           <w:tcPr>
             <w:tcW w:w="392" w:type="dxa"/>
-            <w:tcPrChange w:id="64" w:author="Hans de Waal" w:date="2017-10-24T10:37:00Z">
+            <w:tcPrChange w:id="99" w:author="Hans de Waal" w:date="2017-10-24T10:37:00Z">
               <w:tcPr>
                 <w:tcW w:w="392" w:type="dxa"/>
               </w:tcPr>
@@ -5638,7 +5910,7 @@
         <w:tc>
           <w:tcPr>
             <w:tcW w:w="2693" w:type="dxa"/>
-            <w:tcPrChange w:id="65" w:author="Hans de Waal" w:date="2017-10-24T10:37:00Z">
+            <w:tcPrChange w:id="100" w:author="Hans de Waal" w:date="2017-10-24T10:37:00Z">
               <w:tcPr>
                 <w:tcW w:w="2693" w:type="dxa"/>
               </w:tcPr>
@@ -5674,7 +5946,7 @@
         <w:tc>
           <w:tcPr>
             <w:tcW w:w="6237" w:type="dxa"/>
-            <w:tcPrChange w:id="66" w:author="Hans de Waal" w:date="2017-10-24T10:37:00Z">
+            <w:tcPrChange w:id="101" w:author="Hans de Waal" w:date="2017-10-24T10:37:00Z">
               <w:tcPr>
                 <w:tcW w:w="3165" w:type="dxa"/>
               </w:tcPr>
@@ -5700,7 +5972,7 @@
         <w:tc>
           <w:tcPr>
             <w:tcW w:w="392" w:type="dxa"/>
-            <w:tcPrChange w:id="67" w:author="Hans de Waal" w:date="2017-10-24T10:37:00Z">
+            <w:tcPrChange w:id="102" w:author="Hans de Waal" w:date="2017-10-24T10:37:00Z">
               <w:tcPr>
                 <w:tcW w:w="392" w:type="dxa"/>
               </w:tcPr>
@@ -5724,7 +5996,7 @@
         <w:tc>
           <w:tcPr>
             <w:tcW w:w="2693" w:type="dxa"/>
-            <w:tcPrChange w:id="68" w:author="Hans de Waal" w:date="2017-10-24T10:37:00Z">
+            <w:tcPrChange w:id="103" w:author="Hans de Waal" w:date="2017-10-24T10:37:00Z">
               <w:tcPr>
                 <w:tcW w:w="2693" w:type="dxa"/>
               </w:tcPr>
@@ -5748,7 +6020,7 @@
         <w:tc>
           <w:tcPr>
             <w:tcW w:w="6237" w:type="dxa"/>
-            <w:tcPrChange w:id="69" w:author="Hans de Waal" w:date="2017-10-24T10:37:00Z">
+            <w:tcPrChange w:id="104" w:author="Hans de Waal" w:date="2017-10-24T10:37:00Z">
               <w:tcPr>
                 <w:tcW w:w="3165" w:type="dxa"/>
               </w:tcPr>
@@ -5774,7 +6046,7 @@
         <w:tc>
           <w:tcPr>
             <w:tcW w:w="392" w:type="dxa"/>
-            <w:tcPrChange w:id="70" w:author="Hans de Waal" w:date="2017-10-24T10:37:00Z">
+            <w:tcPrChange w:id="105" w:author="Hans de Waal" w:date="2017-10-24T10:37:00Z">
               <w:tcPr>
                 <w:tcW w:w="392" w:type="dxa"/>
               </w:tcPr>
@@ -5798,7 +6070,7 @@
         <w:tc>
           <w:tcPr>
             <w:tcW w:w="2693" w:type="dxa"/>
-            <w:tcPrChange w:id="71" w:author="Hans de Waal" w:date="2017-10-24T10:37:00Z">
+            <w:tcPrChange w:id="106" w:author="Hans de Waal" w:date="2017-10-24T10:37:00Z">
               <w:tcPr>
                 <w:tcW w:w="2693" w:type="dxa"/>
               </w:tcPr>
@@ -5822,7 +6094,7 @@
         <w:tc>
           <w:tcPr>
             <w:tcW w:w="6237" w:type="dxa"/>
-            <w:tcPrChange w:id="72" w:author="Hans de Waal" w:date="2017-10-24T10:37:00Z">
+            <w:tcPrChange w:id="107" w:author="Hans de Waal" w:date="2017-10-24T10:37:00Z">
               <w:tcPr>
                 <w:tcW w:w="3165" w:type="dxa"/>
               </w:tcPr>
@@ -5862,7 +6134,7 @@
         <w:tc>
           <w:tcPr>
             <w:tcW w:w="392" w:type="dxa"/>
-            <w:tcPrChange w:id="73" w:author="Hans de Waal" w:date="2017-10-24T10:37:00Z">
+            <w:tcPrChange w:id="108" w:author="Hans de Waal" w:date="2017-10-24T10:37:00Z">
               <w:tcPr>
                 <w:tcW w:w="392" w:type="dxa"/>
               </w:tcPr>
@@ -5886,7 +6158,7 @@
         <w:tc>
           <w:tcPr>
             <w:tcW w:w="2693" w:type="dxa"/>
-            <w:tcPrChange w:id="74" w:author="Hans de Waal" w:date="2017-10-24T10:37:00Z">
+            <w:tcPrChange w:id="109" w:author="Hans de Waal" w:date="2017-10-24T10:37:00Z">
               <w:tcPr>
                 <w:tcW w:w="2693" w:type="dxa"/>
               </w:tcPr>
@@ -5910,7 +6182,7 @@
         <w:tc>
           <w:tcPr>
             <w:tcW w:w="6237" w:type="dxa"/>
-            <w:tcPrChange w:id="75" w:author="Hans de Waal" w:date="2017-10-24T10:37:00Z">
+            <w:tcPrChange w:id="110" w:author="Hans de Waal" w:date="2017-10-24T10:37:00Z">
               <w:tcPr>
                 <w:tcW w:w="3165" w:type="dxa"/>
               </w:tcPr>
@@ -5936,7 +6208,7 @@
         <w:tc>
           <w:tcPr>
             <w:tcW w:w="392" w:type="dxa"/>
-            <w:tcPrChange w:id="76" w:author="Hans de Waal" w:date="2017-10-24T10:37:00Z">
+            <w:tcPrChange w:id="111" w:author="Hans de Waal" w:date="2017-10-24T10:37:00Z">
               <w:tcPr>
                 <w:tcW w:w="392" w:type="dxa"/>
               </w:tcPr>
@@ -5960,7 +6232,7 @@
         <w:tc>
           <w:tcPr>
             <w:tcW w:w="2693" w:type="dxa"/>
-            <w:tcPrChange w:id="77" w:author="Hans de Waal" w:date="2017-10-24T10:37:00Z">
+            <w:tcPrChange w:id="112" w:author="Hans de Waal" w:date="2017-10-24T10:37:00Z">
               <w:tcPr>
                 <w:tcW w:w="2693" w:type="dxa"/>
               </w:tcPr>
@@ -5984,7 +6256,7 @@
         <w:tc>
           <w:tcPr>
             <w:tcW w:w="6237" w:type="dxa"/>
-            <w:tcPrChange w:id="78" w:author="Hans de Waal" w:date="2017-10-24T10:37:00Z">
+            <w:tcPrChange w:id="113" w:author="Hans de Waal" w:date="2017-10-24T10:37:00Z">
               <w:tcPr>
                 <w:tcW w:w="3165" w:type="dxa"/>
               </w:tcPr>
@@ -6017,19 +6289,39 @@
     </w:p>
     <w:p>
       <w:pPr>
+        <w:spacing w:line="240" w:lineRule="auto"/>
+        <w:rPr>
+          <w:ins w:id="114" w:author="Edwin Spee" w:date="2017-11-01T11:24:00Z"/>
+          <w:b/>
+          <w:kern w:val="22"/>
+          <w:szCs w:val="28"/>
+          <w:lang w:val="en-US"/>
+        </w:rPr>
+      </w:pPr>
+      <w:bookmarkStart w:id="115" w:name="_Toc452640940"/>
+      <w:ins w:id="116" w:author="Edwin Spee" w:date="2017-11-01T11:24:00Z">
+        <w:r>
+          <w:rPr>
+            <w:lang w:val="en-US"/>
+          </w:rPr>
+          <w:br w:type="page"/>
+        </w:r>
+      </w:ins>
+    </w:p>
+    <w:p>
+      <w:pPr>
         <w:pStyle w:val="Heading2"/>
         <w:rPr>
           <w:lang w:val="en-US"/>
         </w:rPr>
       </w:pPr>
-      <w:bookmarkStart w:id="79" w:name="_Toc452640940"/>
       <w:r>
         <w:rPr>
           <w:lang w:val="en-US"/>
         </w:rPr>
         <w:t>Assumptions and constraints</w:t>
       </w:r>
-      <w:bookmarkEnd w:id="79"/>
+      <w:bookmarkEnd w:id="115"/>
     </w:p>
     <w:p>
       <w:pPr>
@@ -6088,7 +6380,7 @@
           <w:lang w:val="en-US"/>
         </w:rPr>
       </w:pPr>
-      <w:bookmarkStart w:id="80" w:name="_Ref338593365"/>
+      <w:bookmarkStart w:id="117" w:name="_Ref338593365"/>
       <w:r>
         <w:rPr>
           <w:lang w:val="en-US"/>
@@ -6149,7 +6441,7 @@
         </w:rPr>
         <w:t>.</w:t>
       </w:r>
-      <w:bookmarkEnd w:id="80"/>
+      <w:bookmarkEnd w:id="117"/>
       <w:r>
         <w:rPr>
           <w:lang w:val="en-US"/>
@@ -6304,8 +6596,8 @@
           <w:lang w:val="en-US"/>
         </w:rPr>
       </w:pPr>
-      <w:bookmarkStart w:id="81" w:name="_Ref354465720"/>
-      <w:bookmarkStart w:id="82" w:name="_Ref346544205"/>
+      <w:bookmarkStart w:id="118" w:name="_Ref354465720"/>
+      <w:bookmarkStart w:id="119" w:name="_Ref346544205"/>
       <w:r>
         <w:rPr>
           <w:lang w:val="en-US"/>
@@ -6378,7 +6670,7 @@
         </w:rPr>
         <w:t>.</w:t>
       </w:r>
-      <w:bookmarkEnd w:id="81"/>
+      <w:bookmarkEnd w:id="118"/>
       <w:r>
         <w:rPr>
           <w:lang w:val="en-US"/>
@@ -6401,10 +6693,18 @@
           <w:numId w:val="17"/>
         </w:numPr>
         <w:rPr>
-          <w:lang w:val="en-US"/>
-        </w:rPr>
-      </w:pPr>
-      <w:bookmarkStart w:id="83" w:name="_Ref354465734"/>
+          <w:ins w:id="120" w:author="Edwin Spee" w:date="2017-11-01T11:24:00Z"/>
+          <w:lang w:val="en-US"/>
+          <w:rPrChange w:id="121" w:author="Edwin Spee" w:date="2017-11-01T11:24:00Z">
+            <w:rPr>
+              <w:ins w:id="122" w:author="Edwin Spee" w:date="2017-11-01T11:24:00Z"/>
+              <w:kern w:val="22"/>
+              <w:lang w:val="en-US"/>
+            </w:rPr>
+          </w:rPrChange>
+        </w:rPr>
+      </w:pPr>
+      <w:bookmarkStart w:id="123" w:name="_Ref354465734"/>
       <w:r>
         <w:rPr>
           <w:lang w:val="en-US"/>
@@ -6473,94 +6773,89 @@
         </w:rPr>
         <w:t xml:space="preserve">). </w:t>
       </w:r>
-      <w:bookmarkEnd w:id="83"/>
-    </w:p>
-    <w:bookmarkEnd w:id="82"/>
-    <w:p>
-      <w:pPr>
-        <w:pStyle w:val="Heading1"/>
-        <w:rPr>
-          <w:lang w:val="en-US"/>
-        </w:rPr>
-      </w:pPr>
-      <w:r>
-        <w:rPr>
-          <w:lang w:val="en-US"/>
-        </w:rPr>
-        <w:br w:type="page"/>
-      </w:r>
-      <w:bookmarkStart w:id="84" w:name="_Toc348103898"/>
-      <w:bookmarkStart w:id="85" w:name="_Toc452640941"/>
-      <w:r>
-        <w:lastRenderedPageBreak/>
-        <w:t>Technical</w:t>
-      </w:r>
-      <w:r>
-        <w:t xml:space="preserve"> Design</w:t>
-      </w:r>
-      <w:bookmarkEnd w:id="84"/>
-      <w:bookmarkEnd w:id="85"/>
+      <w:bookmarkEnd w:id="123"/>
     </w:p>
     <w:p>
       <w:pPr>
-        <w:pStyle w:val="Heading2"/>
-      </w:pPr>
-      <w:bookmarkStart w:id="86" w:name="_Toc348103900"/>
-      <w:bookmarkStart w:id="87" w:name="_Toc452640942"/>
-      <w:bookmarkEnd w:id="86"/>
-      <w:r>
-        <w:t>General</w:t>
-      </w:r>
-      <w:bookmarkEnd w:id="87"/>
+        <w:pStyle w:val="ListParagraph"/>
+        <w:rPr>
+          <w:ins w:id="124" w:author="Edwin Spee" w:date="2017-11-01T11:24:00Z"/>
+          <w:lang w:val="en-US"/>
+        </w:rPr>
+        <w:pPrChange w:id="125" w:author="Edwin Spee" w:date="2017-11-01T11:24:00Z">
+          <w:pPr>
+            <w:numPr>
+              <w:numId w:val="17"/>
+            </w:numPr>
+            <w:tabs>
+              <w:tab w:val="num" w:pos="0"/>
+            </w:tabs>
+            <w:ind w:hanging="255"/>
+          </w:pPr>
+        </w:pPrChange>
+      </w:pPr>
     </w:p>
     <w:p>
       <w:pPr>
-        <w:pStyle w:val="BodyText"/>
-      </w:pPr>
+        <w:numPr>
+          <w:ilvl w:val="0"/>
+          <w:numId w:val="17"/>
+        </w:numPr>
+        <w:rPr>
+          <w:lang w:val="en-US"/>
+        </w:rPr>
+      </w:pPr>
+      <w:ins w:id="126" w:author="Edwin Spee" w:date="2017-11-01T11:24:00Z">
+        <w:r>
+          <w:rPr>
+            <w:lang w:val="en-US"/>
+          </w:rPr>
+          <w:t>To make the overtopping library callable from FEWS, the API must also allow usage from JAVA</w:t>
+        </w:r>
+        <w:r>
+          <w:rPr>
+            <w:lang w:val="en-US"/>
+          </w:rPr>
+          <w:t>.</w:t>
+        </w:r>
+      </w:ins>
+    </w:p>
+    <w:bookmarkEnd w:id="119"/>
+    <w:p>
+      <w:pPr>
+        <w:pStyle w:val="Heading1"/>
+        <w:rPr>
+          <w:lang w:val="en-US"/>
+        </w:rPr>
+      </w:pPr>
+      <w:r>
+        <w:rPr>
+          <w:lang w:val="en-US"/>
+        </w:rPr>
+        <w:br w:type="page"/>
+      </w:r>
+      <w:bookmarkStart w:id="127" w:name="_Toc348103898"/>
+      <w:bookmarkStart w:id="128" w:name="_Toc452640941"/>
+      <w:r>
+        <w:t>Technical</w:t>
+      </w:r>
+      <w:r>
+        <w:t xml:space="preserve"> Design</w:t>
+      </w:r>
+      <w:bookmarkEnd w:id="127"/>
+      <w:bookmarkEnd w:id="128"/>
     </w:p>
     <w:p>
       <w:pPr>
-        <w:pStyle w:val="BodyText"/>
-      </w:pPr>
-      <w:r>
-        <w:t xml:space="preserve">The </w:t>
-      </w:r>
-      <w:r>
-        <w:t>dikes overtopping kernel</w:t>
-      </w:r>
-      <w:r>
-        <w:t xml:space="preserve"> must be usable in </w:t>
-      </w:r>
-      <w:proofErr w:type="spellStart"/>
-      <w:r>
-        <w:t>RingToets</w:t>
-      </w:r>
-      <w:proofErr w:type="spellEnd"/>
-      <w:r>
-        <w:t>/</w:t>
-      </w:r>
-      <w:proofErr w:type="spellStart"/>
-      <w:r>
-        <w:t>HydraRing</w:t>
-      </w:r>
-      <w:proofErr w:type="spellEnd"/>
-      <w:r>
-        <w:t xml:space="preserve"> and </w:t>
-      </w:r>
-      <w:r>
-        <w:t xml:space="preserve">other </w:t>
-      </w:r>
-      <w:proofErr w:type="gramStart"/>
-      <w:r>
-        <w:t>Fortran</w:t>
-      </w:r>
-      <w:proofErr w:type="gramEnd"/>
-      <w:r>
-        <w:t xml:space="preserve"> or </w:t>
-      </w:r>
-      <w:r>
-        <w:t>C#-programs.</w:t>
-      </w:r>
+        <w:pStyle w:val="Heading2"/>
+      </w:pPr>
+      <w:bookmarkStart w:id="129" w:name="_Toc348103900"/>
+      <w:bookmarkStart w:id="130" w:name="_Toc452640942"/>
+      <w:bookmarkEnd w:id="129"/>
+      <w:r>
+        <w:t>General</w:t>
+      </w:r>
+      <w:bookmarkEnd w:id="130"/>
     </w:p>
     <w:p>
       <w:pPr>
@@ -6572,128 +6867,123 @@
         <w:pStyle w:val="BodyText"/>
       </w:pPr>
       <w:r>
-        <w:t>To be able to perform a calculation, regardless of the usage, input param</w:t>
-      </w:r>
-      <w:r>
-        <w:t>e</w:t>
-      </w:r>
-      <w:r>
-        <w:t>ters are required to define the case to be calculated. An overview of all input data is given in section</w:t>
-      </w:r>
-      <w:r>
-        <w:t>s</w:t>
-      </w:r>
-      <w:r>
-        <w:t xml:space="preserve"> </w:t>
-      </w:r>
-      <w:r>
-        <w:fldChar w:fldCharType="begin"/>
-      </w:r>
-      <w:r>
-        <w:instrText xml:space="preserve"> REF _Ref348099796 \r \h </w:instrText>
-      </w:r>
-      <w:r>
-        <w:fldChar w:fldCharType="separate"/>
-      </w:r>
-      <w:r>
-        <w:t>2.2</w:t>
-      </w:r>
-      <w:r>
-        <w:fldChar w:fldCharType="end"/>
-      </w:r>
+        <w:t xml:space="preserve">The </w:t>
+      </w:r>
+      <w:r>
+        <w:t>dikes overtopping kernel</w:t>
+      </w:r>
+      <w:r>
+        <w:t xml:space="preserve"> must be usable in </w:t>
+      </w:r>
+      <w:proofErr w:type="spellStart"/>
+      <w:r>
+        <w:t>RingToets</w:t>
+      </w:r>
+      <w:proofErr w:type="spellEnd"/>
+      <w:r>
+        <w:t>/</w:t>
+      </w:r>
+      <w:proofErr w:type="spellStart"/>
+      <w:r>
+        <w:t>HydraRing</w:t>
+      </w:r>
+      <w:proofErr w:type="spellEnd"/>
       <w:r>
         <w:t xml:space="preserve"> and </w:t>
       </w:r>
       <w:r>
-        <w:fldChar w:fldCharType="begin"/>
-      </w:r>
-      <w:r>
-        <w:instrText xml:space="preserve"> REF _Ref436745848 \r \h </w:instrText>
-      </w:r>
-      <w:r>
-        <w:fldChar w:fldCharType="separate"/>
-      </w:r>
-      <w:r>
-        <w:t>2.5</w:t>
-      </w:r>
-      <w:r>
-        <w:fldChar w:fldCharType="end"/>
-      </w:r>
-      <w:r>
-        <w:t>.</w:t>
-      </w:r>
-      <w:r>
-        <w:t xml:space="preserve"> </w:t>
+        <w:t xml:space="preserve">other </w:t>
+      </w:r>
+      <w:proofErr w:type="gramStart"/>
+      <w:r>
+        <w:t>Fortran</w:t>
+      </w:r>
+      <w:proofErr w:type="gramEnd"/>
+      <w:r>
+        <w:t xml:space="preserve"> or </w:t>
+      </w:r>
+      <w:r>
+        <w:t>C#-programs.</w:t>
       </w:r>
     </w:p>
     <w:p>
       <w:pPr>
-        <w:pStyle w:val="Heading3"/>
-      </w:pPr>
-      <w:bookmarkStart w:id="88" w:name="_Toc348103901"/>
-      <w:bookmarkStart w:id="89" w:name="_Toc452640943"/>
-      <w:proofErr w:type="spellStart"/>
-      <w:r>
-        <w:t>HydraRing</w:t>
-      </w:r>
-      <w:bookmarkEnd w:id="88"/>
-      <w:proofErr w:type="spellEnd"/>
-      <w:r>
-        <w:t xml:space="preserve"> and other </w:t>
-      </w:r>
-      <w:proofErr w:type="gramStart"/>
-      <w:r>
-        <w:t>Fortran</w:t>
-      </w:r>
-      <w:proofErr w:type="gramEnd"/>
-      <w:r>
-        <w:t xml:space="preserve"> programs</w:t>
-      </w:r>
-      <w:bookmarkEnd w:id="89"/>
+        <w:pStyle w:val="BodyText"/>
+      </w:pPr>
     </w:p>
     <w:p>
       <w:pPr>
         <w:pStyle w:val="BodyText"/>
       </w:pPr>
+      <w:r>
+        <w:t>To be able to perform a calculation, regardless of the usage, input param</w:t>
+      </w:r>
+      <w:r>
+        <w:t>e</w:t>
+      </w:r>
+      <w:r>
+        <w:t>ters are required to define the case to be calculated. An overview of all input data is given in section</w:t>
+      </w:r>
+      <w:r>
+        <w:t>s</w:t>
+      </w:r>
+      <w:r>
+        <w:t xml:space="preserve"> </w:t>
+      </w:r>
+      <w:r>
+        <w:fldChar w:fldCharType="begin"/>
+      </w:r>
+      <w:r>
+        <w:instrText xml:space="preserve"> REF _Ref348099796 \r \h </w:instrText>
+      </w:r>
+      <w:r>
+        <w:fldChar w:fldCharType="separate"/>
+      </w:r>
+      <w:r>
+        <w:t>2.2</w:t>
+      </w:r>
+      <w:r>
+        <w:fldChar w:fldCharType="end"/>
+      </w:r>
+      <w:r>
+        <w:t xml:space="preserve"> and </w:t>
+      </w:r>
+      <w:r>
+        <w:fldChar w:fldCharType="begin"/>
+      </w:r>
+      <w:r>
+        <w:instrText xml:space="preserve"> REF _Ref436745848 \r \h </w:instrText>
+      </w:r>
+      <w:r>
+        <w:fldChar w:fldCharType="separate"/>
+      </w:r>
+      <w:r>
+        <w:t>2.5</w:t>
+      </w:r>
+      <w:r>
+        <w:fldChar w:fldCharType="end"/>
+      </w:r>
+      <w:r>
+        <w:t>.</w:t>
+      </w:r>
+      <w:r>
+        <w:t xml:space="preserve"> </w:t>
+      </w:r>
     </w:p>
     <w:p>
       <w:pPr>
-        <w:pStyle w:val="BodyText"/>
-      </w:pPr>
-      <w:r>
-        <w:t xml:space="preserve">In order to be usable in </w:t>
-      </w:r>
+        <w:pStyle w:val="Heading3"/>
+      </w:pPr>
+      <w:bookmarkStart w:id="131" w:name="_Toc348103901"/>
+      <w:bookmarkStart w:id="132" w:name="_Toc452640943"/>
       <w:proofErr w:type="spellStart"/>
       <w:r>
-        <w:t>Hydraring</w:t>
-      </w:r>
+        <w:t>HydraRing</w:t>
+      </w:r>
+      <w:bookmarkEnd w:id="131"/>
       <w:proofErr w:type="spellEnd"/>
       <w:r>
-        <w:t xml:space="preserve">, the </w:t>
-      </w:r>
-      <w:r>
-        <w:t xml:space="preserve">kernel </w:t>
-      </w:r>
-      <w:r>
-        <w:t xml:space="preserve">provides </w:t>
-      </w:r>
-      <w:r>
-        <w:t>high level functions in the dll</w:t>
-      </w:r>
-      <w:r>
-        <w:rPr>
-          <w:rStyle w:val="FootnoteReference"/>
-        </w:rPr>
-        <w:footnoteReference w:id="1"/>
-      </w:r>
-      <w:r>
-        <w:t xml:space="preserve"> for calculating the discharge and the resulting </w:t>
-      </w:r>
-      <w:r>
-        <w:t>Z</w:t>
-      </w:r>
-      <w:r>
-        <w:t xml:space="preserve">-function, where input arguments are </w:t>
+        <w:t xml:space="preserve"> and other </w:t>
       </w:r>
       <w:proofErr w:type="gramStart"/>
       <w:r>
@@ -6701,29 +6991,83 @@
       </w:r>
       <w:proofErr w:type="gramEnd"/>
       <w:r>
-        <w:t xml:space="preserve"> </w:t>
-      </w:r>
-      <w:proofErr w:type="spellStart"/>
-      <w:r>
-        <w:t>structs</w:t>
-      </w:r>
-      <w:proofErr w:type="spellEnd"/>
-      <w:r>
-        <w:rPr>
-          <w:rStyle w:val="FootnoteReference"/>
-        </w:rPr>
-        <w:footnoteReference w:id="2"/>
-      </w:r>
-      <w:r>
-        <w:t xml:space="preserve">. </w:t>
-      </w:r>
+        <w:t xml:space="preserve"> programs</w:t>
+      </w:r>
+      <w:bookmarkEnd w:id="132"/>
     </w:p>
     <w:p>
       <w:pPr>
+        <w:pStyle w:val="BodyText"/>
+      </w:pPr>
+    </w:p>
+    <w:p>
+      <w:pPr>
+        <w:pStyle w:val="BodyText"/>
+      </w:pPr>
+      <w:r>
+        <w:t xml:space="preserve">In order to be usable in </w:t>
+      </w:r>
+      <w:proofErr w:type="spellStart"/>
+      <w:r>
+        <w:t>Hydraring</w:t>
+      </w:r>
+      <w:proofErr w:type="spellEnd"/>
+      <w:r>
+        <w:t xml:space="preserve">, the </w:t>
+      </w:r>
+      <w:r>
+        <w:t xml:space="preserve">kernel </w:t>
+      </w:r>
+      <w:r>
+        <w:t xml:space="preserve">provides </w:t>
+      </w:r>
+      <w:r>
+        <w:t>high level functions in the dll</w:t>
+      </w:r>
+      <w:r>
+        <w:rPr>
+          <w:rStyle w:val="FootnoteReference"/>
+        </w:rPr>
+        <w:footnoteReference w:id="1"/>
+      </w:r>
+      <w:r>
+        <w:t xml:space="preserve"> for calculating the discharge and the resulting </w:t>
+      </w:r>
+      <w:r>
+        <w:t>Z</w:t>
+      </w:r>
+      <w:r>
+        <w:t xml:space="preserve">-function, where input arguments are </w:t>
+      </w:r>
+      <w:proofErr w:type="gramStart"/>
+      <w:r>
+        <w:t>Fortran</w:t>
+      </w:r>
+      <w:proofErr w:type="gramEnd"/>
+      <w:r>
+        <w:t xml:space="preserve"> </w:t>
+      </w:r>
+      <w:proofErr w:type="spellStart"/>
+      <w:r>
+        <w:t>structs</w:t>
+      </w:r>
+      <w:proofErr w:type="spellEnd"/>
+      <w:r>
+        <w:rPr>
+          <w:rStyle w:val="FootnoteReference"/>
+        </w:rPr>
+        <w:footnoteReference w:id="2"/>
+      </w:r>
+      <w:r>
+        <w:t xml:space="preserve">. </w:t>
+      </w:r>
+    </w:p>
+    <w:p>
+      <w:pPr>
         <w:pStyle w:val="Heading3"/>
       </w:pPr>
-      <w:bookmarkStart w:id="90" w:name="_Toc348103902"/>
-      <w:bookmarkStart w:id="91" w:name="_Toc452640944"/>
+      <w:bookmarkStart w:id="133" w:name="_Toc348103902"/>
+      <w:bookmarkStart w:id="134" w:name="_Toc452640944"/>
       <w:proofErr w:type="spellStart"/>
       <w:r>
         <w:t>RingToets</w:t>
@@ -6735,12 +7079,12 @@
       <w:r>
         <w:t>her C#</w:t>
       </w:r>
-      <w:ins w:id="92" w:author="Edwin Spee" w:date="2017-10-30T14:38:00Z">
+      <w:ins w:id="135" w:author="Edwin Spee" w:date="2017-10-30T14:38:00Z">
         <w:r>
           <w:t>,</w:t>
         </w:r>
       </w:ins>
-      <w:del w:id="93" w:author="Edwin Spee" w:date="2017-10-30T14:38:00Z">
+      <w:del w:id="136" w:author="Edwin Spee" w:date="2017-10-30T14:38:00Z">
         <w:r>
           <w:delText xml:space="preserve"> </w:delText>
         </w:r>
@@ -6751,7 +7095,7 @@
       <w:r>
         <w:t xml:space="preserve"> .Net </w:t>
       </w:r>
-      <w:ins w:id="94" w:author="Edwin Spee" w:date="2017-10-30T14:38:00Z">
+      <w:ins w:id="137" w:author="Edwin Spee" w:date="2017-10-30T14:38:00Z">
         <w:r>
           <w:t xml:space="preserve">and JAVA </w:t>
         </w:r>
@@ -6759,8 +7103,8 @@
       <w:r>
         <w:t>programs</w:t>
       </w:r>
-      <w:bookmarkEnd w:id="90"/>
-      <w:bookmarkEnd w:id="91"/>
+      <w:bookmarkEnd w:id="133"/>
+      <w:bookmarkEnd w:id="134"/>
     </w:p>
     <w:p>
       <w:pPr>
@@ -6786,15 +7130,7 @@
         <w:t>Z</w:t>
       </w:r>
       <w:r>
-        <w:t xml:space="preserve">-function, where input arguments are C# </w:t>
-      </w:r>
-      <w:proofErr w:type="spellStart"/>
-      <w:r>
-        <w:t>datatypes</w:t>
-      </w:r>
-      <w:proofErr w:type="spellEnd"/>
-      <w:r>
-        <w:t xml:space="preserve">. </w:t>
+        <w:t xml:space="preserve">-function, where input arguments are C# datatypes. </w:t>
       </w:r>
     </w:p>
     <w:p>
@@ -6806,7 +7142,7 @@
       <w:pPr>
         <w:pStyle w:val="BodyText"/>
         <w:rPr>
-          <w:ins w:id="95" w:author="Edwin Spee" w:date="2017-10-30T14:38:00Z"/>
+          <w:ins w:id="138" w:author="Edwin Spee" w:date="2017-10-30T14:38:00Z"/>
         </w:rPr>
       </w:pPr>
       <w:r>
@@ -6846,7 +7182,7 @@
       <w:pPr>
         <w:pStyle w:val="BodyText"/>
         <w:rPr>
-          <w:ins w:id="96" w:author="Edwin Spee" w:date="2017-10-30T14:38:00Z"/>
+          <w:ins w:id="139" w:author="Edwin Spee" w:date="2017-10-30T14:38:00Z"/>
         </w:rPr>
       </w:pPr>
     </w:p>
@@ -6854,36 +7190,26 @@
       <w:pPr>
         <w:pStyle w:val="BodyText"/>
       </w:pPr>
-      <w:ins w:id="97" w:author="Edwin Spee" w:date="2017-10-30T14:38:00Z">
+      <w:ins w:id="140" w:author="Edwin Spee" w:date="2017-10-30T14:38:00Z">
         <w:r>
           <w:t xml:space="preserve">To be usable in FEWS, the kernel provides high level functions in the dll, </w:t>
         </w:r>
       </w:ins>
-      <w:ins w:id="98" w:author="Edwin Spee" w:date="2017-10-30T16:42:00Z">
+      <w:ins w:id="141" w:author="Edwin Spee" w:date="2017-10-30T16:42:00Z">
         <w:r>
-          <w:t xml:space="preserve">where input arguments are </w:t>
-        </w:r>
-        <w:proofErr w:type="spellStart"/>
-        <w:r>
-          <w:t>datatypes</w:t>
-        </w:r>
-        <w:proofErr w:type="spellEnd"/>
-        <w:r>
-          <w:t xml:space="preserve"> available in JAVA.</w:t>
+          <w:t>where input arguments are datatypes available in JAVA.</w:t>
         </w:r>
       </w:ins>
-      <w:bookmarkStart w:id="99" w:name="_GoBack"/>
-      <w:bookmarkEnd w:id="99"/>
     </w:p>
     <w:p>
       <w:pPr>
         <w:pStyle w:val="Heading3"/>
       </w:pPr>
-      <w:bookmarkStart w:id="100" w:name="_Toc452640945"/>
+      <w:bookmarkStart w:id="142" w:name="_Toc452640945"/>
       <w:r>
         <w:t>Dependencies and environment</w:t>
       </w:r>
-      <w:bookmarkEnd w:id="100"/>
+      <w:bookmarkEnd w:id="142"/>
     </w:p>
     <w:p>
       <w:pPr>
@@ -6960,22 +7286,21 @@
       <w:pPr>
         <w:pStyle w:val="Heading2"/>
       </w:pPr>
-      <w:bookmarkStart w:id="101" w:name="_Ref348099796"/>
-      <w:bookmarkStart w:id="102" w:name="_Toc348103904"/>
-      <w:bookmarkStart w:id="103" w:name="_Toc452640946"/>
-      <w:r>
-        <w:lastRenderedPageBreak/>
+      <w:bookmarkStart w:id="143" w:name="_Ref348099796"/>
+      <w:bookmarkStart w:id="144" w:name="_Toc348103904"/>
+      <w:bookmarkStart w:id="145" w:name="_Toc452640946"/>
+      <w:r>
         <w:t>D</w:t>
       </w:r>
       <w:r>
         <w:t>escription of the required input data</w:t>
       </w:r>
-      <w:bookmarkEnd w:id="101"/>
-      <w:bookmarkEnd w:id="102"/>
+      <w:bookmarkEnd w:id="143"/>
+      <w:bookmarkEnd w:id="144"/>
       <w:r>
         <w:t xml:space="preserve"> for a discharge calculation</w:t>
       </w:r>
-      <w:bookmarkEnd w:id="103"/>
+      <w:bookmarkEnd w:id="145"/>
     </w:p>
     <w:p>
       <w:pPr>
@@ -7749,7 +8074,6 @@
                 <w:vertAlign w:val="subscript"/>
               </w:rPr>
             </w:pPr>
-            <w:proofErr w:type="spellStart"/>
             <w:r>
               <w:t>f</w:t>
             </w:r>
@@ -7759,7 +8083,6 @@
               </w:rPr>
               <w:t>b</w:t>
             </w:r>
-            <w:proofErr w:type="spellEnd"/>
           </w:p>
           <w:p>
             <w:pPr>
@@ -8321,55 +8644,55 @@
       <w:pPr>
         <w:pStyle w:val="Heading2"/>
       </w:pPr>
-      <w:bookmarkStart w:id="104" w:name="_Toc348020759"/>
-      <w:bookmarkStart w:id="105" w:name="_Toc348103906"/>
-      <w:bookmarkStart w:id="106" w:name="_Toc348020761"/>
-      <w:bookmarkStart w:id="107" w:name="_Toc348103908"/>
-      <w:bookmarkStart w:id="108" w:name="_Toc348020762"/>
-      <w:bookmarkStart w:id="109" w:name="_Toc348103909"/>
-      <w:bookmarkStart w:id="110" w:name="_Toc348020763"/>
-      <w:bookmarkStart w:id="111" w:name="_Toc348103910"/>
-      <w:bookmarkStart w:id="112" w:name="_Toc348020764"/>
-      <w:bookmarkStart w:id="113" w:name="_Toc348103911"/>
-      <w:bookmarkStart w:id="114" w:name="_Toc348020767"/>
-      <w:bookmarkStart w:id="115" w:name="_Toc348103914"/>
-      <w:bookmarkStart w:id="116" w:name="_Toc348020770"/>
-      <w:bookmarkStart w:id="117" w:name="_Toc348103917"/>
-      <w:bookmarkStart w:id="118" w:name="_Toc348020772"/>
-      <w:bookmarkStart w:id="119" w:name="_Toc348103919"/>
-      <w:bookmarkStart w:id="120" w:name="_Toc348020780"/>
-      <w:bookmarkStart w:id="121" w:name="_Toc348103927"/>
-      <w:bookmarkStart w:id="122" w:name="_Toc348020781"/>
-      <w:bookmarkStart w:id="123" w:name="_Toc348103928"/>
-      <w:bookmarkStart w:id="124" w:name="_Toc348020791"/>
-      <w:bookmarkStart w:id="125" w:name="_Toc348103938"/>
-      <w:bookmarkStart w:id="126" w:name="_Toc452640947"/>
-      <w:bookmarkEnd w:id="104"/>
-      <w:bookmarkEnd w:id="105"/>
-      <w:bookmarkEnd w:id="106"/>
-      <w:bookmarkEnd w:id="107"/>
-      <w:bookmarkEnd w:id="108"/>
-      <w:bookmarkEnd w:id="109"/>
-      <w:bookmarkEnd w:id="110"/>
-      <w:bookmarkEnd w:id="111"/>
-      <w:bookmarkEnd w:id="112"/>
-      <w:bookmarkEnd w:id="113"/>
-      <w:bookmarkEnd w:id="114"/>
-      <w:bookmarkEnd w:id="115"/>
-      <w:bookmarkEnd w:id="116"/>
-      <w:bookmarkEnd w:id="117"/>
-      <w:bookmarkEnd w:id="118"/>
-      <w:bookmarkEnd w:id="119"/>
-      <w:bookmarkEnd w:id="120"/>
-      <w:bookmarkEnd w:id="121"/>
-      <w:bookmarkEnd w:id="122"/>
-      <w:bookmarkEnd w:id="123"/>
-      <w:bookmarkEnd w:id="124"/>
-      <w:bookmarkEnd w:id="125"/>
+      <w:bookmarkStart w:id="146" w:name="_Toc348020759"/>
+      <w:bookmarkStart w:id="147" w:name="_Toc348103906"/>
+      <w:bookmarkStart w:id="148" w:name="_Toc348020761"/>
+      <w:bookmarkStart w:id="149" w:name="_Toc348103908"/>
+      <w:bookmarkStart w:id="150" w:name="_Toc348020762"/>
+      <w:bookmarkStart w:id="151" w:name="_Toc348103909"/>
+      <w:bookmarkStart w:id="152" w:name="_Toc348020763"/>
+      <w:bookmarkStart w:id="153" w:name="_Toc348103910"/>
+      <w:bookmarkStart w:id="154" w:name="_Toc348020764"/>
+      <w:bookmarkStart w:id="155" w:name="_Toc348103911"/>
+      <w:bookmarkStart w:id="156" w:name="_Toc348020767"/>
+      <w:bookmarkStart w:id="157" w:name="_Toc348103914"/>
+      <w:bookmarkStart w:id="158" w:name="_Toc348020770"/>
+      <w:bookmarkStart w:id="159" w:name="_Toc348103917"/>
+      <w:bookmarkStart w:id="160" w:name="_Toc348020772"/>
+      <w:bookmarkStart w:id="161" w:name="_Toc348103919"/>
+      <w:bookmarkStart w:id="162" w:name="_Toc348020780"/>
+      <w:bookmarkStart w:id="163" w:name="_Toc348103927"/>
+      <w:bookmarkStart w:id="164" w:name="_Toc348020781"/>
+      <w:bookmarkStart w:id="165" w:name="_Toc348103928"/>
+      <w:bookmarkStart w:id="166" w:name="_Toc348020791"/>
+      <w:bookmarkStart w:id="167" w:name="_Toc348103938"/>
+      <w:bookmarkStart w:id="168" w:name="_Toc452640947"/>
+      <w:bookmarkEnd w:id="146"/>
+      <w:bookmarkEnd w:id="147"/>
+      <w:bookmarkEnd w:id="148"/>
+      <w:bookmarkEnd w:id="149"/>
+      <w:bookmarkEnd w:id="150"/>
+      <w:bookmarkEnd w:id="151"/>
+      <w:bookmarkEnd w:id="152"/>
+      <w:bookmarkEnd w:id="153"/>
+      <w:bookmarkEnd w:id="154"/>
+      <w:bookmarkEnd w:id="155"/>
+      <w:bookmarkEnd w:id="156"/>
+      <w:bookmarkEnd w:id="157"/>
+      <w:bookmarkEnd w:id="158"/>
+      <w:bookmarkEnd w:id="159"/>
+      <w:bookmarkEnd w:id="160"/>
+      <w:bookmarkEnd w:id="161"/>
+      <w:bookmarkEnd w:id="162"/>
+      <w:bookmarkEnd w:id="163"/>
+      <w:bookmarkEnd w:id="164"/>
+      <w:bookmarkEnd w:id="165"/>
+      <w:bookmarkEnd w:id="166"/>
+      <w:bookmarkEnd w:id="167"/>
       <w:r>
         <w:t>Description of the output data for a discharge calculation</w:t>
       </w:r>
-      <w:bookmarkEnd w:id="126"/>
+      <w:bookmarkEnd w:id="168"/>
     </w:p>
     <w:p>
       <w:pPr>
@@ -8474,13 +8797,13 @@
       <w:pPr>
         <w:pStyle w:val="Heading2"/>
       </w:pPr>
-      <w:bookmarkStart w:id="127" w:name="_Ref436745919"/>
-      <w:bookmarkStart w:id="128" w:name="_Toc452640948"/>
+      <w:bookmarkStart w:id="169" w:name="_Ref436745919"/>
+      <w:bookmarkStart w:id="170" w:name="_Toc452640948"/>
       <w:r>
         <w:t>Possible error messages</w:t>
       </w:r>
-      <w:bookmarkEnd w:id="127"/>
-      <w:bookmarkEnd w:id="128"/>
+      <w:bookmarkEnd w:id="169"/>
+      <w:bookmarkEnd w:id="170"/>
     </w:p>
     <w:p>
       <w:pPr>
@@ -8672,13 +8995,13 @@
       <w:pPr>
         <w:pStyle w:val="Heading2"/>
       </w:pPr>
-      <w:bookmarkStart w:id="129" w:name="_Ref436745848"/>
-      <w:bookmarkStart w:id="130" w:name="_Toc452640949"/>
+      <w:bookmarkStart w:id="171" w:name="_Ref436745848"/>
+      <w:bookmarkStart w:id="172" w:name="_Toc452640949"/>
       <w:r>
         <w:t>Description of the required input data for the resulting Z-function</w:t>
       </w:r>
-      <w:bookmarkEnd w:id="129"/>
-      <w:bookmarkEnd w:id="130"/>
+      <w:bookmarkEnd w:id="171"/>
+      <w:bookmarkEnd w:id="172"/>
     </w:p>
     <w:p>
       <w:pPr>
@@ -8909,12 +9232,11 @@
       <w:pPr>
         <w:pStyle w:val="Heading2"/>
       </w:pPr>
-      <w:bookmarkStart w:id="131" w:name="_Toc452640950"/>
-      <w:r>
-        <w:lastRenderedPageBreak/>
+      <w:bookmarkStart w:id="173" w:name="_Toc452640950"/>
+      <w:r>
         <w:t>Description of the output data for the resulting Z-function</w:t>
       </w:r>
-      <w:bookmarkEnd w:id="131"/>
+      <w:bookmarkEnd w:id="173"/>
     </w:p>
     <w:p>
       <w:pPr>
@@ -9051,8 +9373,8 @@
                 </w:rPr>
                 <m:t>l</m:t>
               </m:r>
-              <w:del w:id="132" w:author="Hans de Waal" w:date="2017-10-24T10:27:00Z">
-                <m:r>
+              <m:r>
+                <w:del w:id="174" w:author="Hans de Waal" w:date="2017-10-24T10:27:00Z">
                   <m:rPr>
                     <m:sty m:val="p"/>
                   </m:rPr>
@@ -9060,10 +9382,10 @@
                     <w:rFonts w:ascii="Cambria Math" w:hAnsi="Cambria Math"/>
                   </w:rPr>
                   <m:t>og</m:t>
-                </m:r>
-              </w:del>
-              <w:ins w:id="133" w:author="Hans de Waal" w:date="2017-10-24T10:27:00Z">
-                <m:r>
+                </w:del>
+              </m:r>
+              <m:r>
+                <w:ins w:id="175" w:author="Hans de Waal" w:date="2017-10-24T10:27:00Z">
                   <m:rPr>
                     <m:sty m:val="p"/>
                   </m:rPr>
@@ -9071,8 +9393,8 @@
                     <w:rFonts w:ascii="Cambria Math" w:hAnsi="Cambria Math"/>
                   </w:rPr>
                   <m:t>n</m:t>
-                </m:r>
-              </w:ins>
+                </w:ins>
+              </m:r>
             </m:fName>
             <m:e>
               <m:d>
@@ -9162,8 +9484,8 @@
             </w:rPr>
             <m:t>l</m:t>
           </m:r>
-          <w:del w:id="134" w:author="Hans de Waal" w:date="2017-10-24T10:28:00Z">
-            <m:r>
+          <m:r>
+            <w:del w:id="176" w:author="Hans de Waal" w:date="2017-10-24T10:28:00Z">
               <m:rPr>
                 <m:sty m:val="p"/>
               </m:rPr>
@@ -9171,10 +9493,10 @@
                 <w:rFonts w:ascii="Cambria Math" w:hAnsi="Cambria Math"/>
               </w:rPr>
               <m:t>og</m:t>
-            </m:r>
-          </w:del>
-          <w:ins w:id="135" w:author="Hans de Waal" w:date="2017-10-24T10:28:00Z">
-            <m:r>
+            </w:del>
+          </m:r>
+          <m:r>
+            <w:ins w:id="177" w:author="Hans de Waal" w:date="2017-10-24T10:28:00Z">
               <m:rPr>
                 <m:sty m:val="p"/>
               </m:rPr>
@@ -9182,8 +9504,8 @@
                 <w:rFonts w:ascii="Cambria Math" w:hAnsi="Cambria Math"/>
               </w:rPr>
               <m:t>n</m:t>
-            </m:r>
-          </w:ins>
+            </w:ins>
+          </m:r>
           <m:r>
             <m:rPr>
               <m:sty m:val="p"/>
@@ -9537,13 +9859,13 @@
       <w:pPr>
         <w:pStyle w:val="Heading2"/>
       </w:pPr>
-      <w:bookmarkStart w:id="136" w:name="_Ref436746685"/>
-      <w:bookmarkStart w:id="137" w:name="_Toc452640951"/>
+      <w:bookmarkStart w:id="178" w:name="_Ref436746685"/>
+      <w:bookmarkStart w:id="179" w:name="_Toc452640951"/>
       <w:r>
         <w:t>Validation</w:t>
       </w:r>
-      <w:bookmarkEnd w:id="136"/>
-      <w:bookmarkEnd w:id="137"/>
+      <w:bookmarkEnd w:id="178"/>
+      <w:bookmarkEnd w:id="179"/>
     </w:p>
     <w:p>
       <w:pPr>
@@ -9615,11 +9937,11 @@
       <w:pPr>
         <w:pStyle w:val="Heading2"/>
       </w:pPr>
-      <w:bookmarkStart w:id="138" w:name="_Toc452640952"/>
+      <w:bookmarkStart w:id="180" w:name="_Toc452640952"/>
       <w:r>
         <w:t>Version number</w:t>
       </w:r>
-      <w:bookmarkEnd w:id="138"/>
+      <w:bookmarkEnd w:id="180"/>
     </w:p>
     <w:p>
       <w:pPr>
@@ -9646,7 +9968,7 @@
       <w:pPr>
         <w:pStyle w:val="Heading2"/>
       </w:pPr>
-      <w:bookmarkStart w:id="139" w:name="_Toc452640953"/>
+      <w:bookmarkStart w:id="181" w:name="_Toc452640953"/>
       <w:proofErr w:type="spellStart"/>
       <w:r>
         <w:t>GetLanguage</w:t>
@@ -9659,7 +9981,7 @@
       <w:r>
         <w:t>SetLanguage</w:t>
       </w:r>
-      <w:bookmarkEnd w:id="139"/>
+      <w:bookmarkEnd w:id="181"/>
       <w:proofErr w:type="spellEnd"/>
     </w:p>
     <w:p>
@@ -9731,11 +10053,11 @@
       <w:pPr>
         <w:pStyle w:val="Heading2"/>
       </w:pPr>
-      <w:bookmarkStart w:id="140" w:name="_Toc452640954"/>
+      <w:bookmarkStart w:id="182" w:name="_Toc452640954"/>
       <w:r>
         <w:t>Inverse function</w:t>
       </w:r>
-      <w:bookmarkEnd w:id="140"/>
+      <w:bookmarkEnd w:id="182"/>
     </w:p>
     <w:p>
       <w:pPr>
@@ -9831,7 +10153,6 @@
         <w:rPr>
           <w:rStyle w:val="Hidden"/>
         </w:rPr>
-        <w:lastRenderedPageBreak/>
         <w:fldChar w:fldCharType="begin"/>
       </w:r>
       <w:r>
@@ -9852,56 +10173,86 @@
         </w:rPr>
         <w:instrText xml:space="preserve"> SEQ MTEqn \r \h \* MERGEFORMAT </w:instrText>
       </w:r>
+      <w:del w:id="183" w:author="Edwin Spee" w:date="2017-11-06T11:10:00Z">
+        <w:r>
+          <w:rPr>
+            <w:rStyle w:val="Hidden"/>
+          </w:rPr>
+          <w:fldChar w:fldCharType="separate"/>
+        </w:r>
+      </w:del>
+      <w:del w:id="184" w:author="Edwin Spee" w:date="2017-11-01T11:30:00Z">
+        <w:r>
+          <w:rPr>
+            <w:rStyle w:val="Hidden"/>
+          </w:rPr>
+          <w:fldChar w:fldCharType="end"/>
+        </w:r>
+      </w:del>
       <w:r>
         <w:rPr>
           <w:rStyle w:val="Hidden"/>
         </w:rPr>
+        <w:fldChar w:fldCharType="begin"/>
+      </w:r>
+      <w:r>
+        <w:rPr>
+          <w:rStyle w:val="Hidden"/>
+        </w:rPr>
+        <w:instrText xml:space="preserve"> SEQ MTSec \r 1 \h \* MERGEFORMAT </w:instrText>
+      </w:r>
+      <w:del w:id="185" w:author="Edwin Spee" w:date="2017-11-06T11:10:00Z">
+        <w:r>
+          <w:rPr>
+            <w:rStyle w:val="Hidden"/>
+          </w:rPr>
+          <w:fldChar w:fldCharType="separate"/>
+        </w:r>
+      </w:del>
+      <w:del w:id="186" w:author="Edwin Spee" w:date="2017-11-01T11:30:00Z">
+        <w:r>
+          <w:rPr>
+            <w:rStyle w:val="Hidden"/>
+          </w:rPr>
+          <w:fldChar w:fldCharType="end"/>
+        </w:r>
+      </w:del>
+      <w:r>
+        <w:rPr>
+          <w:rStyle w:val="Hidden"/>
+        </w:rPr>
+        <w:fldChar w:fldCharType="begin"/>
+      </w:r>
+      <w:r>
+        <w:rPr>
+          <w:rStyle w:val="Hidden"/>
+        </w:rPr>
+        <w:instrText xml:space="preserve"> SEQ MTChap \h \* MERGEFORMAT </w:instrText>
+      </w:r>
+      <w:del w:id="187" w:author="Edwin Spee" w:date="2017-11-06T11:10:00Z">
+        <w:r>
+          <w:rPr>
+            <w:rStyle w:val="Hidden"/>
+          </w:rPr>
+          <w:fldChar w:fldCharType="separate"/>
+        </w:r>
+      </w:del>
+      <w:del w:id="188" w:author="Edwin Spee" w:date="2017-11-01T11:30:00Z">
+        <w:r>
+          <w:rPr>
+            <w:rStyle w:val="Hidden"/>
+          </w:rPr>
+          <w:fldChar w:fldCharType="end"/>
+        </w:r>
+      </w:del>
+      <w:r>
+        <w:rPr>
+          <w:rStyle w:val="Hidden"/>
+        </w:rPr>
         <w:fldChar w:fldCharType="end"/>
       </w:r>
-      <w:r>
-        <w:rPr>
-          <w:rStyle w:val="Hidden"/>
-        </w:rPr>
-        <w:fldChar w:fldCharType="begin"/>
-      </w:r>
-      <w:r>
-        <w:rPr>
-          <w:rStyle w:val="Hidden"/>
-        </w:rPr>
-        <w:instrText xml:space="preserve"> SEQ MTSec \r 1 \h \* MERGEFORMAT </w:instrText>
-      </w:r>
-      <w:r>
-        <w:rPr>
-          <w:rStyle w:val="Hidden"/>
-        </w:rPr>
-        <w:fldChar w:fldCharType="end"/>
-      </w:r>
-      <w:r>
-        <w:rPr>
-          <w:rStyle w:val="Hidden"/>
-        </w:rPr>
-        <w:fldChar w:fldCharType="begin"/>
-      </w:r>
-      <w:r>
-        <w:rPr>
-          <w:rStyle w:val="Hidden"/>
-        </w:rPr>
-        <w:instrText xml:space="preserve"> SEQ MTChap \h \* MERGEFORMAT </w:instrText>
-      </w:r>
-      <w:r>
-        <w:rPr>
-          <w:rStyle w:val="Hidden"/>
-        </w:rPr>
-        <w:fldChar w:fldCharType="end"/>
-      </w:r>
-      <w:r>
-        <w:rPr>
-          <w:rStyle w:val="Hidden"/>
-        </w:rPr>
-        <w:fldChar w:fldCharType="end"/>
-      </w:r>
-      <w:bookmarkStart w:id="141" w:name="_Ref436662010"/>
-      <w:bookmarkStart w:id="142" w:name="_Toc452640955"/>
+      <w:bookmarkStart w:id="189" w:name="_Ref436662010"/>
+      <w:bookmarkStart w:id="190" w:name="_Toc452640955"/>
       <w:r>
         <w:t>Calculation of</w:t>
       </w:r>
@@ -9941,8 +10292,8 @@
       <w:r>
         <w:t>up.</w:t>
       </w:r>
-      <w:bookmarkEnd w:id="141"/>
-      <w:bookmarkEnd w:id="142"/>
+      <w:bookmarkEnd w:id="189"/>
+      <w:bookmarkEnd w:id="190"/>
     </w:p>
     <w:p>
       <w:pPr>
@@ -10577,7 +10928,7 @@
           <w:numId w:val="50"/>
         </w:numPr>
       </w:pPr>
-      <w:bookmarkStart w:id="143" w:name="_Ref437517560"/>
+      <w:bookmarkStart w:id="191" w:name="_Ref437517560"/>
       <w:r>
         <w:rPr>
           <w:rFonts w:cs="Arial"/>
@@ -10599,7 +10950,7 @@
         </w:rPr>
         <w:t xml:space="preserve"> to find a new minimal residue.</w:t>
       </w:r>
-      <w:bookmarkEnd w:id="143"/>
+      <w:bookmarkEnd w:id="191"/>
     </w:p>
     <w:p>
       <w:pPr>
@@ -11860,7 +12211,7 @@
               <w:rFonts w:cs="Arial"/>
               <w:i w:val="0"/>
             </w:rPr>
-            <w:t>4</w:t>
+            <w:t>10</w:t>
           </w:r>
           <w:r>
             <w:rPr>
@@ -12387,13 +12738,24 @@
             </w:rPr>
             <w:instrText xml:space="preserve"> REF Concept \* Charformat \* MERGEFORMAT </w:instrText>
           </w:r>
-          <w:r>
-            <w:rPr>
-              <w:rFonts w:cs="Arial"/>
-              <w:szCs w:val="24"/>
-            </w:rPr>
-            <w:fldChar w:fldCharType="end"/>
-          </w:r>
+          <w:del w:id="75" w:author="Edwin Spee" w:date="2017-11-06T11:10:00Z">
+            <w:r>
+              <w:rPr>
+                <w:rFonts w:cs="Arial"/>
+                <w:szCs w:val="24"/>
+              </w:rPr>
+              <w:fldChar w:fldCharType="separate"/>
+            </w:r>
+          </w:del>
+          <w:del w:id="76" w:author="Edwin Spee" w:date="2017-11-01T11:30:00Z">
+            <w:r>
+              <w:rPr>
+                <w:rFonts w:cs="Arial"/>
+                <w:szCs w:val="24"/>
+              </w:rPr>
+              <w:fldChar w:fldCharType="end"/>
+            </w:r>
+          </w:del>
         </w:p>
       </w:tc>
       <w:tc>
@@ -12710,16 +13072,16 @@
             </w:rPr>
             <w:fldChar w:fldCharType="separate"/>
           </w:r>
-          <w:ins w:id="50" w:author="Edwin Spee" w:date="2017-10-30T14:37:00Z">
+          <w:ins w:id="77" w:author="Edwin Spee" w:date="2017-11-06T11:13:00Z">
             <w:r>
               <w:rPr>
                 <w:rFonts w:cs="Arial"/>
                 <w:szCs w:val="24"/>
               </w:rPr>
-              <w:t>30 October 2017</w:t>
+              <w:t>06 November 2017</w:t>
             </w:r>
           </w:ins>
-          <w:del w:id="51" w:author="Edwin Spee" w:date="2017-10-30T14:37:00Z">
+          <w:del w:id="78" w:author="Edwin Spee" w:date="2017-10-30T14:37:00Z">
             <w:r>
               <w:rPr>
                 <w:rFonts w:cs="Arial"/>
@@ -12836,13 +13198,24 @@
             </w:rPr>
             <w:instrText xml:space="preserve"> REF Concept \* Charformat \* MERGEFORMAT </w:instrText>
           </w:r>
-          <w:r>
-            <w:rPr>
-              <w:rFonts w:cs="Arial"/>
-              <w:szCs w:val="24"/>
-            </w:rPr>
-            <w:fldChar w:fldCharType="end"/>
-          </w:r>
+          <w:del w:id="79" w:author="Edwin Spee" w:date="2017-11-06T11:10:00Z">
+            <w:r>
+              <w:rPr>
+                <w:rFonts w:cs="Arial"/>
+                <w:szCs w:val="24"/>
+              </w:rPr>
+              <w:fldChar w:fldCharType="separate"/>
+            </w:r>
+          </w:del>
+          <w:del w:id="80" w:author="Edwin Spee" w:date="2017-11-01T11:30:00Z">
+            <w:r>
+              <w:rPr>
+                <w:rFonts w:cs="Arial"/>
+                <w:szCs w:val="24"/>
+              </w:rPr>
+              <w:fldChar w:fldCharType="end"/>
+            </w:r>
+          </w:del>
         </w:p>
       </w:tc>
     </w:tr>
@@ -20002,7 +20375,6 @@
     <w:basedOn w:val="TableNormal"/>
     <w:rsid w:val="0099135C"/>
     <w:tblPr>
-      <w:tblInd w:w="0" w:type="dxa"/>
       <w:tblBorders>
         <w:top w:val="single" w:sz="4" w:space="0" w:color="auto"/>
         <w:left w:val="single" w:sz="4" w:space="0" w:color="auto"/>
@@ -20011,12 +20383,6 @@
         <w:insideH w:val="single" w:sz="4" w:space="0" w:color="auto"/>
         <w:insideV w:val="single" w:sz="4" w:space="0" w:color="auto"/>
       </w:tblBorders>
-      <w:tblCellMar>
-        <w:top w:w="0" w:type="dxa"/>
-        <w:left w:w="108" w:type="dxa"/>
-        <w:bottom w:w="0" w:type="dxa"/>
-        <w:right w:w="108" w:type="dxa"/>
-      </w:tblCellMar>
     </w:tblPr>
   </w:style>
   <w:style w:type="paragraph" w:customStyle="1" w:styleId="HeaderOdd">
@@ -20060,15 +20426,12 @@
       <w:sz w:val="17"/>
     </w:rPr>
     <w:tblPr>
-      <w:tblInd w:w="0" w:type="dxa"/>
       <w:tblBorders>
         <w:insideH w:val="single" w:sz="4" w:space="0" w:color="auto"/>
         <w:insideV w:val="single" w:sz="4" w:space="0" w:color="auto"/>
       </w:tblBorders>
       <w:tblCellMar>
-        <w:top w:w="0" w:type="dxa"/>
         <w:left w:w="85" w:type="dxa"/>
-        <w:bottom w:w="0" w:type="dxa"/>
         <w:right w:w="85" w:type="dxa"/>
       </w:tblCellMar>
     </w:tblPr>
@@ -21009,18 +21372,11 @@
       <w:rFonts w:ascii="Arial" w:eastAsia="Arial" w:hAnsi="Arial"/>
     </w:rPr>
     <w:tblPr>
-      <w:tblInd w:w="0" w:type="dxa"/>
       <w:tblBorders>
         <w:top w:val="single" w:sz="12" w:space="0" w:color="000000"/>
         <w:bottom w:val="single" w:sz="12" w:space="0" w:color="000000"/>
         <w:insideH w:val="single" w:sz="6" w:space="0" w:color="000000"/>
       </w:tblBorders>
-      <w:tblCellMar>
-        <w:top w:w="0" w:type="dxa"/>
-        <w:left w:w="108" w:type="dxa"/>
-        <w:bottom w:w="0" w:type="dxa"/>
-        <w:right w:w="108" w:type="dxa"/>
-      </w:tblCellMar>
     </w:tblPr>
     <w:tcPr>
       <w:shd w:val="clear" w:color="auto" w:fill="auto"/>
@@ -21166,6 +21522,19 @@
     <w:name w:val="st"/>
     <w:basedOn w:val="DefaultParagraphFont"/>
     <w:rsid w:val="00491181"/>
+  </w:style>
+  <w:style w:type="paragraph" w:styleId="Revision">
+    <w:name w:val="Revision"/>
+    <w:hidden/>
+    <w:uiPriority w:val="99"/>
+    <w:semiHidden/>
+    <w:rsid w:val="00020769"/>
+    <w:rPr>
+      <w:rFonts w:ascii="Arial" w:hAnsi="Arial"/>
+      <w:sz w:val="21"/>
+      <w:szCs w:val="21"/>
+      <w:lang w:eastAsia="en-US"/>
+    </w:rPr>
   </w:style>
 </w:styles>
 </file>
@@ -22414,7 +22783,6 @@
     <w:basedOn w:val="TableNormal"/>
     <w:rsid w:val="0099135C"/>
     <w:tblPr>
-      <w:tblInd w:w="0" w:type="dxa"/>
       <w:tblBorders>
         <w:top w:val="single" w:sz="4" w:space="0" w:color="auto"/>
         <w:left w:val="single" w:sz="4" w:space="0" w:color="auto"/>
@@ -22423,12 +22791,6 @@
         <w:insideH w:val="single" w:sz="4" w:space="0" w:color="auto"/>
         <w:insideV w:val="single" w:sz="4" w:space="0" w:color="auto"/>
       </w:tblBorders>
-      <w:tblCellMar>
-        <w:top w:w="0" w:type="dxa"/>
-        <w:left w:w="108" w:type="dxa"/>
-        <w:bottom w:w="0" w:type="dxa"/>
-        <w:right w:w="108" w:type="dxa"/>
-      </w:tblCellMar>
     </w:tblPr>
   </w:style>
   <w:style w:type="paragraph" w:customStyle="1" w:styleId="HeaderOdd">
@@ -22472,15 +22834,12 @@
       <w:sz w:val="17"/>
     </w:rPr>
     <w:tblPr>
-      <w:tblInd w:w="0" w:type="dxa"/>
       <w:tblBorders>
         <w:insideH w:val="single" w:sz="4" w:space="0" w:color="auto"/>
         <w:insideV w:val="single" w:sz="4" w:space="0" w:color="auto"/>
       </w:tblBorders>
       <w:tblCellMar>
-        <w:top w:w="0" w:type="dxa"/>
         <w:left w:w="85" w:type="dxa"/>
-        <w:bottom w:w="0" w:type="dxa"/>
         <w:right w:w="85" w:type="dxa"/>
       </w:tblCellMar>
     </w:tblPr>
@@ -23421,18 +23780,11 @@
       <w:rFonts w:ascii="Arial" w:eastAsia="Arial" w:hAnsi="Arial"/>
     </w:rPr>
     <w:tblPr>
-      <w:tblInd w:w="0" w:type="dxa"/>
       <w:tblBorders>
         <w:top w:val="single" w:sz="12" w:space="0" w:color="000000"/>
         <w:bottom w:val="single" w:sz="12" w:space="0" w:color="000000"/>
         <w:insideH w:val="single" w:sz="6" w:space="0" w:color="000000"/>
       </w:tblBorders>
-      <w:tblCellMar>
-        <w:top w:w="0" w:type="dxa"/>
-        <w:left w:w="108" w:type="dxa"/>
-        <w:bottom w:w="0" w:type="dxa"/>
-        <w:right w:w="108" w:type="dxa"/>
-      </w:tblCellMar>
     </w:tblPr>
     <w:tcPr>
       <w:shd w:val="clear" w:color="auto" w:fill="auto"/>
@@ -23578,6 +23930,19 @@
     <w:name w:val="st"/>
     <w:basedOn w:val="DefaultParagraphFont"/>
     <w:rsid w:val="00491181"/>
+  </w:style>
+  <w:style w:type="paragraph" w:styleId="Revision">
+    <w:name w:val="Revision"/>
+    <w:hidden/>
+    <w:uiPriority w:val="99"/>
+    <w:semiHidden/>
+    <w:rsid w:val="00020769"/>
+    <w:rPr>
+      <w:rFonts w:ascii="Arial" w:hAnsi="Arial"/>
+      <w:sz w:val="21"/>
+      <w:szCs w:val="21"/>
+      <w:lang w:eastAsia="en-US"/>
+    </w:rPr>
   </w:style>
 </w:styles>
 </file>
@@ -23872,7 +24237,7 @@
 </file>
 
 <file path=customXml/itemProps1.xml><?xml version="1.0" encoding="utf-8"?>
-<ds:datastoreItem xmlns:ds="http://schemas.openxmlformats.org/officeDocument/2006/customXml" ds:itemID="{02F10B03-3D77-4CAE-9610-DE85D350AD12}">
+<ds:datastoreItem xmlns:ds="http://schemas.openxmlformats.org/officeDocument/2006/customXml" ds:itemID="{60D39018-8F65-44B4-BCBB-B0FC5EC39904}">
   <ds:schemaRefs>
     <ds:schemaRef ds:uri="http://schemas.openxmlformats.org/officeDocument/2006/bibliography"/>
   </ds:schemaRefs>

</xml_diff>

<commit_message>
updates in TD after review Related to Issue [HRING-1727]
</commit_message>
<xml_diff>
--- a/doc/Dikes Overtopping Kernel - Technical design.docx
+++ b/doc/Dikes Overtopping Kernel - Technical design.docx
@@ -604,7 +604,7 @@
           <w:sz w:val="20"/>
           <w:lang w:val="en-US"/>
         </w:rPr>
-        <w:t>2 March 2022</w:t>
+        <w:t>17 March 2022</w:t>
       </w:r>
       <w:r>
         <w:rPr>
@@ -697,7 +697,7 @@
           <w:sz w:val="20"/>
           <w:lang w:val="en-US"/>
         </w:rPr>
-        <w:t>2 March 2022</w:t>
+        <w:t>17 March 2022</w:t>
       </w:r>
       <w:r>
         <w:rPr>
@@ -4673,7 +4673,7 @@
           <w:docGrid w:linePitch="299"/>
         </w:sectPr>
       </w:pPr>
-      <w:bookmarkStart w:id="14" w:name="wlStartOfText"/>
+      <w:bookmarkStart w:id="13" w:name="wlStartOfText"/>
     </w:p>
     <w:p>
       <w:pPr>
@@ -4701,27 +4701,49 @@
         </w:rPr>
         <w:fldChar w:fldCharType="end"/>
       </w:r>
-      <w:bookmarkStart w:id="15" w:name="MTUpdateHome"/>
-      <w:bookmarkStart w:id="16" w:name="_Toc452640937"/>
+      <w:bookmarkStart w:id="14" w:name="MTUpdateHome"/>
+      <w:bookmarkStart w:id="15" w:name="_Toc452640937"/>
+      <w:bookmarkEnd w:id="13"/>
       <w:bookmarkEnd w:id="14"/>
+      <w:r>
+        <w:rPr>
+          <w:lang w:val="en-US"/>
+        </w:rPr>
+        <w:t>I</w:t>
+      </w:r>
+      <w:r>
+        <w:rPr>
+          <w:lang w:val="en-US"/>
+        </w:rPr>
+        <w:t>n</w:t>
+      </w:r>
+      <w:r>
+        <w:rPr>
+          <w:lang w:val="en-US"/>
+        </w:rPr>
+        <w:t>troduction</w:t>
+      </w:r>
       <w:bookmarkEnd w:id="15"/>
       <w:r>
         <w:rPr>
           <w:lang w:val="en-US"/>
         </w:rPr>
-        <w:t>I</w:t>
-      </w:r>
-      <w:r>
-        <w:rPr>
-          <w:lang w:val="en-US"/>
-        </w:rPr>
-        <w:t>n</w:t>
-      </w:r>
-      <w:r>
-        <w:rPr>
-          <w:lang w:val="en-US"/>
-        </w:rPr>
-        <w:t>troduction</w:t>
+        <w:t xml:space="preserve"> </w:t>
+      </w:r>
+    </w:p>
+    <w:p>
+      <w:pPr>
+        <w:pStyle w:val="Heading2"/>
+        <w:rPr>
+          <w:lang w:val="en-US"/>
+        </w:rPr>
+      </w:pPr>
+      <w:bookmarkStart w:id="16" w:name="_Toc452640938"/>
+      <w:r>
+        <w:rPr>
+          <w:lang w:val="en-US"/>
+        </w:rPr>
+        <w:t>Purpose and scope of this document</w:t>
       </w:r>
       <w:bookmarkEnd w:id="16"/>
       <w:r>
@@ -4733,399 +4755,375 @@
     </w:p>
     <w:p>
       <w:pPr>
+        <w:pStyle w:val="BodyText"/>
+        <w:rPr>
+          <w:lang w:val="en-US"/>
+        </w:rPr>
+      </w:pPr>
+    </w:p>
+    <w:p>
+      <w:pPr>
+        <w:pStyle w:val="BodyText"/>
+        <w:rPr>
+          <w:lang w:val="en-US"/>
+        </w:rPr>
+      </w:pPr>
+      <w:r>
+        <w:rPr>
+          <w:lang w:val="en-US"/>
+        </w:rPr>
+        <w:t>This doc</w:t>
+      </w:r>
+      <w:r>
+        <w:rPr>
+          <w:lang w:val="en-US"/>
+        </w:rPr>
+        <w:t xml:space="preserve">ument contains the </w:t>
+      </w:r>
+      <w:r>
+        <w:rPr>
+          <w:lang w:val="en-US"/>
+        </w:rPr>
+        <w:t xml:space="preserve">technical design </w:t>
+      </w:r>
+      <w:r>
+        <w:rPr>
+          <w:lang w:val="en-US"/>
+        </w:rPr>
+        <w:t xml:space="preserve">for </w:t>
+      </w:r>
+      <w:r>
+        <w:rPr>
+          <w:lang w:val="en-US"/>
+        </w:rPr>
+        <w:t xml:space="preserve">the </w:t>
+      </w:r>
+      <w:r>
+        <w:rPr>
+          <w:lang w:val="en-US"/>
+        </w:rPr>
+        <w:t xml:space="preserve">dikes overtopping </w:t>
+      </w:r>
+      <w:r>
+        <w:rPr>
+          <w:lang w:val="en-US"/>
+        </w:rPr>
+        <w:t>kernel</w:t>
+      </w:r>
+      <w:r>
+        <w:rPr>
+          <w:lang w:val="en-US"/>
+        </w:rPr>
+        <w:t xml:space="preserve">, which </w:t>
+      </w:r>
+      <w:r>
+        <w:rPr>
+          <w:lang w:val="en-US"/>
+        </w:rPr>
+        <w:t xml:space="preserve">forms </w:t>
+      </w:r>
+      <w:r>
+        <w:rPr>
+          <w:lang w:val="en-US"/>
+        </w:rPr>
+        <w:t>a</w:t>
+      </w:r>
+      <w:r>
+        <w:rPr>
+          <w:lang w:val="en-US"/>
+        </w:rPr>
+        <w:t xml:space="preserve"> part</w:t>
+      </w:r>
+      <w:r>
+        <w:rPr>
+          <w:lang w:val="en-US"/>
+        </w:rPr>
+        <w:t xml:space="preserve"> the WTI 2017 failure mechanism library</w:t>
+      </w:r>
+      <w:r>
+        <w:rPr>
+          <w:lang w:val="en-US"/>
+        </w:rPr>
+        <w:t xml:space="preserve">. </w:t>
+      </w:r>
+      <w:r>
+        <w:rPr>
+          <w:lang w:val="en-US"/>
+        </w:rPr>
+        <w:t>The kernel comprises different sof</w:t>
+      </w:r>
+      <w:r>
+        <w:rPr>
+          <w:lang w:val="en-US"/>
+        </w:rPr>
+        <w:t>tware components for predicting the discharge due to overtopping</w:t>
+      </w:r>
+      <w:r>
+        <w:rPr>
+          <w:lang w:val="en-US"/>
+        </w:rPr>
+        <w:t xml:space="preserve"> and the corresponding Z-function</w:t>
+      </w:r>
+      <w:r>
+        <w:rPr>
+          <w:lang w:val="en-US"/>
+        </w:rPr>
+        <w:t>.</w:t>
+      </w:r>
+    </w:p>
+    <w:p>
+      <w:pPr>
+        <w:pStyle w:val="BodyText"/>
+        <w:rPr>
+          <w:lang w:val="en-US"/>
+        </w:rPr>
+      </w:pPr>
+    </w:p>
+    <w:p>
+      <w:pPr>
+        <w:pStyle w:val="BodyText"/>
+        <w:rPr>
+          <w:lang w:val="en-US"/>
+        </w:rPr>
+      </w:pPr>
+      <w:r>
+        <w:rPr>
+          <w:lang w:val="en-US"/>
+        </w:rPr>
+        <w:t>Note that the kernel is restricted to wave overtopping. Overflow is not a part of this kernel.</w:t>
+      </w:r>
+    </w:p>
+    <w:p>
+      <w:pPr>
+        <w:pStyle w:val="BodyText"/>
+        <w:rPr>
+          <w:lang w:val="en-US"/>
+        </w:rPr>
+      </w:pPr>
+    </w:p>
+    <w:p>
+      <w:pPr>
+        <w:pStyle w:val="BodyText"/>
+        <w:rPr>
+          <w:lang w:val="en-US"/>
+        </w:rPr>
+      </w:pPr>
+      <w:r>
+        <w:rPr>
+          <w:lang w:val="en-US"/>
+        </w:rPr>
+        <w:t xml:space="preserve">The document </w:t>
+      </w:r>
+      <w:r>
+        <w:rPr>
+          <w:lang w:val="en-US"/>
+        </w:rPr>
+        <w:t>will not give any</w:t>
+      </w:r>
+      <w:r>
+        <w:rPr>
+          <w:lang w:val="en-US"/>
+        </w:rPr>
+        <w:t xml:space="preserve"> background on the context of the WTI project and on the</w:t>
+      </w:r>
+      <w:r>
+        <w:rPr>
+          <w:lang w:val="en-US"/>
+        </w:rPr>
+        <w:t xml:space="preserve"> derivation or motivation </w:t>
+      </w:r>
+      <w:r>
+        <w:rPr>
+          <w:lang w:val="en-US"/>
+        </w:rPr>
+        <w:t xml:space="preserve">of the supported </w:t>
+      </w:r>
+      <w:r>
+        <w:rPr>
+          <w:lang w:val="en-US"/>
+        </w:rPr>
+        <w:t xml:space="preserve">physical </w:t>
+      </w:r>
+      <w:r>
+        <w:rPr>
+          <w:lang w:val="en-US"/>
+        </w:rPr>
+        <w:t>model</w:t>
+      </w:r>
+      <w:r>
+        <w:rPr>
+          <w:lang w:val="en-US"/>
+        </w:rPr>
+        <w:t>. For this purpose</w:t>
+      </w:r>
+      <w:r>
+        <w:rPr>
+          <w:lang w:val="en-US"/>
+        </w:rPr>
+        <w:t>,</w:t>
+      </w:r>
+      <w:r>
+        <w:rPr>
+          <w:lang w:val="en-US"/>
+        </w:rPr>
+        <w:t xml:space="preserve"> the reader is referred</w:t>
+      </w:r>
+      <w:r>
+        <w:rPr>
+          <w:lang w:val="en-US"/>
+        </w:rPr>
+        <w:t xml:space="preserve"> to </w:t>
+      </w:r>
+      <w:r>
+        <w:rPr>
+          <w:lang w:val="en-US"/>
+        </w:rPr>
+        <w:t xml:space="preserve">the </w:t>
+      </w:r>
+      <w:r>
+        <w:rPr>
+          <w:lang w:val="en-US"/>
+        </w:rPr>
+        <w:t>WTI</w:t>
+      </w:r>
+      <w:r>
+        <w:rPr>
+          <w:lang w:val="en-US"/>
+        </w:rPr>
+        <w:t xml:space="preserve">2017 and </w:t>
+      </w:r>
+      <w:r>
+        <w:rPr>
+          <w:lang w:val="en-US"/>
+        </w:rPr>
+        <w:t xml:space="preserve">to </w:t>
+      </w:r>
+      <w:r>
+        <w:rPr>
+          <w:lang w:val="en-US"/>
+        </w:rPr>
+        <w:t>its</w:t>
+      </w:r>
+      <w:r>
+        <w:rPr>
+          <w:lang w:val="en-US"/>
+        </w:rPr>
+        <w:t xml:space="preserve"> supporting technical </w:t>
+      </w:r>
+      <w:r>
+        <w:rPr>
+          <w:lang w:val="en-US"/>
+        </w:rPr>
+        <w:t>reports and</w:t>
+      </w:r>
+      <w:r>
+        <w:rPr>
+          <w:lang w:val="en-US"/>
+        </w:rPr>
+        <w:t xml:space="preserve"> </w:t>
+      </w:r>
+      <w:r>
+        <w:rPr>
+          <w:lang w:val="en-US"/>
+        </w:rPr>
+        <w:t xml:space="preserve">their </w:t>
+      </w:r>
+      <w:r>
+        <w:rPr>
+          <w:lang w:val="en-US"/>
+        </w:rPr>
+        <w:t>background reports</w:t>
+      </w:r>
+      <w:r>
+        <w:rPr>
+          <w:lang w:val="en-US"/>
+        </w:rPr>
+        <w:t xml:space="preserve"> underneath</w:t>
+      </w:r>
+      <w:r>
+        <w:rPr>
+          <w:lang w:val="en-US"/>
+        </w:rPr>
+        <w:t xml:space="preserve">. </w:t>
+      </w:r>
+    </w:p>
+    <w:p>
+      <w:pPr>
+        <w:pStyle w:val="BodyText"/>
+        <w:rPr>
+          <w:lang w:val="en-US"/>
+        </w:rPr>
+      </w:pPr>
+    </w:p>
+    <w:p>
+      <w:pPr>
+        <w:pStyle w:val="BodyText"/>
+        <w:rPr>
+          <w:lang w:val="en-US"/>
+        </w:rPr>
+      </w:pPr>
+      <w:r>
+        <w:rPr>
+          <w:lang w:val="en-US"/>
+        </w:rPr>
+        <w:t xml:space="preserve">This document will describe how the requirements </w:t>
+      </w:r>
+      <w:r>
+        <w:rPr>
+          <w:lang w:val="en-US"/>
+        </w:rPr>
+        <w:t xml:space="preserve">and functional design </w:t>
+      </w:r>
+      <w:r>
+        <w:rPr>
+          <w:lang w:val="en-US"/>
+        </w:rPr>
+        <w:t>a</w:t>
+      </w:r>
+      <w:r>
+        <w:rPr>
+          <w:lang w:val="en-US"/>
+        </w:rPr>
+        <w:t>re implemented in the kernel.</w:t>
+      </w:r>
+      <w:r>
+        <w:rPr>
+          <w:lang w:val="en-US"/>
+        </w:rPr>
+        <w:t xml:space="preserve"> </w:t>
+      </w:r>
+    </w:p>
+    <w:p>
+      <w:pPr>
         <w:pStyle w:val="Heading2"/>
         <w:rPr>
           <w:lang w:val="en-US"/>
         </w:rPr>
       </w:pPr>
-      <w:bookmarkStart w:id="17" w:name="_Toc452640938"/>
-      <w:r>
-        <w:rPr>
-          <w:lang w:val="en-US"/>
-        </w:rPr>
-        <w:t>Purpose and scope of this document</w:t>
+      <w:bookmarkStart w:id="17" w:name="_Toc452640939"/>
+      <w:bookmarkStart w:id="18" w:name="_Ref452647749"/>
+      <w:bookmarkStart w:id="19" w:name="_Ref452647751"/>
+      <w:r>
+        <w:rPr>
+          <w:lang w:val="en-US"/>
+        </w:rPr>
+        <w:t xml:space="preserve">Other </w:t>
+      </w:r>
+      <w:r>
+        <w:rPr>
+          <w:lang w:val="en-US"/>
+        </w:rPr>
+        <w:t>s</w:t>
+      </w:r>
+      <w:r>
+        <w:rPr>
+          <w:lang w:val="en-US"/>
+        </w:rPr>
+        <w:t>ystem documents</w:t>
       </w:r>
       <w:bookmarkEnd w:id="17"/>
-      <w:r>
-        <w:rPr>
-          <w:lang w:val="en-US"/>
-        </w:rPr>
-        <w:t xml:space="preserve"> </w:t>
-      </w:r>
-    </w:p>
-    <w:p>
-      <w:pPr>
-        <w:pStyle w:val="BodyText"/>
-        <w:rPr>
-          <w:lang w:val="en-US"/>
-        </w:rPr>
-      </w:pPr>
-    </w:p>
-    <w:p>
-      <w:pPr>
-        <w:pStyle w:val="BodyText"/>
-        <w:rPr>
-          <w:lang w:val="en-US"/>
-        </w:rPr>
-      </w:pPr>
-      <w:r>
-        <w:rPr>
-          <w:lang w:val="en-US"/>
-        </w:rPr>
-        <w:t>This doc</w:t>
-      </w:r>
-      <w:r>
-        <w:rPr>
-          <w:lang w:val="en-US"/>
-        </w:rPr>
-        <w:t xml:space="preserve">ument contains the </w:t>
-      </w:r>
-      <w:r>
-        <w:rPr>
-          <w:lang w:val="en-US"/>
-        </w:rPr>
-        <w:t xml:space="preserve">technical design </w:t>
-      </w:r>
-      <w:r>
-        <w:rPr>
-          <w:lang w:val="en-US"/>
-        </w:rPr>
-        <w:t xml:space="preserve">for </w:t>
-      </w:r>
-      <w:r>
-        <w:rPr>
-          <w:lang w:val="en-US"/>
-        </w:rPr>
-        <w:t xml:space="preserve">the </w:t>
-      </w:r>
-      <w:r>
-        <w:rPr>
-          <w:lang w:val="en-US"/>
-        </w:rPr>
-        <w:t xml:space="preserve">dikes overtopping </w:t>
-      </w:r>
-      <w:r>
-        <w:rPr>
-          <w:lang w:val="en-US"/>
-        </w:rPr>
-        <w:t>kernel</w:t>
-      </w:r>
-      <w:r>
-        <w:rPr>
-          <w:lang w:val="en-US"/>
-        </w:rPr>
-        <w:t xml:space="preserve">, which </w:t>
-      </w:r>
-      <w:r>
-        <w:rPr>
-          <w:lang w:val="en-US"/>
-        </w:rPr>
-        <w:t xml:space="preserve">forms </w:t>
-      </w:r>
-      <w:r>
-        <w:rPr>
-          <w:lang w:val="en-US"/>
-        </w:rPr>
-        <w:t>a</w:t>
-      </w:r>
-      <w:r>
-        <w:rPr>
-          <w:lang w:val="en-US"/>
-        </w:rPr>
-        <w:t xml:space="preserve"> part</w:t>
-      </w:r>
-      <w:r>
-        <w:rPr>
-          <w:lang w:val="en-US"/>
-        </w:rPr>
-        <w:t xml:space="preserve"> the WTI 2017 failure mechanism library</w:t>
-      </w:r>
-      <w:r>
-        <w:rPr>
-          <w:lang w:val="en-US"/>
-        </w:rPr>
-        <w:t xml:space="preserve">. </w:t>
-      </w:r>
-      <w:r>
-        <w:rPr>
-          <w:lang w:val="en-US"/>
-        </w:rPr>
-        <w:t>The kernel comprises different sof</w:t>
-      </w:r>
-      <w:r>
-        <w:rPr>
-          <w:lang w:val="en-US"/>
-        </w:rPr>
-        <w:t>tware components for predicting the discharge due to overtopping</w:t>
-      </w:r>
-      <w:r>
-        <w:rPr>
-          <w:lang w:val="en-US"/>
-        </w:rPr>
-        <w:t xml:space="preserve"> and the corresponding Z-function</w:t>
-      </w:r>
-      <w:r>
-        <w:rPr>
-          <w:lang w:val="en-US"/>
-        </w:rPr>
-        <w:t>.</w:t>
-      </w:r>
-    </w:p>
-    <w:p>
-      <w:pPr>
-        <w:pStyle w:val="BodyText"/>
-        <w:rPr>
-          <w:lang w:val="en-US"/>
-        </w:rPr>
-      </w:pPr>
-    </w:p>
-    <w:p>
-      <w:pPr>
-        <w:pStyle w:val="BodyText"/>
-        <w:rPr>
-          <w:lang w:val="en-US"/>
-        </w:rPr>
-      </w:pPr>
-      <w:r>
-        <w:rPr>
-          <w:lang w:val="en-US"/>
-        </w:rPr>
-        <w:t>Note that the kernel is restricted to wave overtopping. Overflow is not a part of this kernel.</w:t>
-      </w:r>
-    </w:p>
-    <w:p>
-      <w:pPr>
-        <w:pStyle w:val="BodyText"/>
-        <w:rPr>
-          <w:lang w:val="en-US"/>
-        </w:rPr>
-      </w:pPr>
-    </w:p>
-    <w:p>
-      <w:pPr>
-        <w:pStyle w:val="BodyText"/>
-        <w:rPr>
-          <w:lang w:val="en-US"/>
-        </w:rPr>
-      </w:pPr>
-      <w:r>
-        <w:rPr>
-          <w:lang w:val="en-US"/>
-        </w:rPr>
-        <w:t xml:space="preserve">The document </w:t>
-      </w:r>
-      <w:r>
-        <w:rPr>
-          <w:lang w:val="en-US"/>
-        </w:rPr>
-        <w:t>will not give any</w:t>
-      </w:r>
-      <w:r>
-        <w:rPr>
-          <w:lang w:val="en-US"/>
-        </w:rPr>
-        <w:t xml:space="preserve"> background on the context of the WTI project and on the</w:t>
-      </w:r>
-      <w:r>
-        <w:rPr>
-          <w:lang w:val="en-US"/>
-        </w:rPr>
-        <w:t xml:space="preserve"> derivation or motivation </w:t>
-      </w:r>
-      <w:r>
-        <w:rPr>
-          <w:lang w:val="en-US"/>
-        </w:rPr>
-        <w:t xml:space="preserve">of the supported </w:t>
-      </w:r>
-      <w:r>
-        <w:rPr>
-          <w:lang w:val="en-US"/>
-        </w:rPr>
-        <w:t xml:space="preserve">physical </w:t>
-      </w:r>
-      <w:r>
-        <w:rPr>
-          <w:lang w:val="en-US"/>
-        </w:rPr>
-        <w:t>model</w:t>
-      </w:r>
-      <w:r>
-        <w:rPr>
-          <w:lang w:val="en-US"/>
-        </w:rPr>
-        <w:t xml:space="preserve">. For this </w:t>
-      </w:r>
-      <w:proofErr w:type="gramStart"/>
-      <w:r>
-        <w:rPr>
-          <w:lang w:val="en-US"/>
-        </w:rPr>
-        <w:t>purpose</w:t>
-      </w:r>
-      <w:proofErr w:type="gramEnd"/>
-      <w:r>
-        <w:rPr>
-          <w:lang w:val="en-US"/>
-        </w:rPr>
-        <w:t xml:space="preserve"> the reader is referred</w:t>
-      </w:r>
-      <w:r>
-        <w:rPr>
-          <w:lang w:val="en-US"/>
-        </w:rPr>
-        <w:t xml:space="preserve"> to </w:t>
-      </w:r>
-      <w:r>
-        <w:rPr>
-          <w:lang w:val="en-US"/>
-        </w:rPr>
-        <w:t xml:space="preserve">the </w:t>
-      </w:r>
-      <w:r>
-        <w:rPr>
-          <w:lang w:val="en-US"/>
-        </w:rPr>
-        <w:t>WTI</w:t>
-      </w:r>
-      <w:r>
-        <w:rPr>
-          <w:lang w:val="en-US"/>
-        </w:rPr>
-        <w:t xml:space="preserve">2017 and </w:t>
-      </w:r>
-      <w:r>
-        <w:rPr>
-          <w:lang w:val="en-US"/>
-        </w:rPr>
-        <w:t xml:space="preserve">to </w:t>
-      </w:r>
-      <w:r>
-        <w:rPr>
-          <w:lang w:val="en-US"/>
-        </w:rPr>
-        <w:t>its</w:t>
-      </w:r>
-      <w:r>
-        <w:rPr>
-          <w:lang w:val="en-US"/>
-        </w:rPr>
-        <w:t xml:space="preserve"> supporting technical </w:t>
-      </w:r>
-      <w:r>
-        <w:rPr>
-          <w:lang w:val="en-US"/>
-        </w:rPr>
-        <w:t>reports and</w:t>
-      </w:r>
-      <w:r>
-        <w:rPr>
-          <w:lang w:val="en-US"/>
-        </w:rPr>
-        <w:t xml:space="preserve"> </w:t>
-      </w:r>
-      <w:r>
-        <w:rPr>
-          <w:lang w:val="en-US"/>
-        </w:rPr>
-        <w:t xml:space="preserve">their </w:t>
-      </w:r>
-      <w:r>
-        <w:rPr>
-          <w:lang w:val="en-US"/>
-        </w:rPr>
-        <w:t>background reports</w:t>
-      </w:r>
-      <w:r>
-        <w:rPr>
-          <w:lang w:val="en-US"/>
-        </w:rPr>
-        <w:t xml:space="preserve"> underneath</w:t>
-      </w:r>
-      <w:r>
-        <w:rPr>
-          <w:lang w:val="en-US"/>
-        </w:rPr>
-        <w:t xml:space="preserve">. </w:t>
-      </w:r>
-    </w:p>
-    <w:p>
-      <w:pPr>
-        <w:pStyle w:val="BodyText"/>
-        <w:rPr>
-          <w:lang w:val="en-US"/>
-        </w:rPr>
-      </w:pPr>
-    </w:p>
-    <w:p>
-      <w:pPr>
-        <w:pStyle w:val="BodyText"/>
-        <w:rPr>
-          <w:lang w:val="en-US"/>
-        </w:rPr>
-      </w:pPr>
-      <w:r>
-        <w:rPr>
-          <w:lang w:val="en-US"/>
-        </w:rPr>
-        <w:t xml:space="preserve">This document will describe how the requirements </w:t>
-      </w:r>
-      <w:r>
-        <w:rPr>
-          <w:lang w:val="en-US"/>
-        </w:rPr>
-        <w:t xml:space="preserve">and functional design </w:t>
-      </w:r>
-      <w:r>
-        <w:rPr>
-          <w:lang w:val="en-US"/>
-        </w:rPr>
-        <w:t>a</w:t>
-      </w:r>
-      <w:r>
-        <w:rPr>
-          <w:lang w:val="en-US"/>
-        </w:rPr>
-        <w:t>re implemented in the kernel.</w:t>
-      </w:r>
-      <w:r>
-        <w:rPr>
-          <w:lang w:val="en-US"/>
-        </w:rPr>
-        <w:t xml:space="preserve"> </w:t>
-      </w:r>
-    </w:p>
-    <w:p>
-      <w:pPr>
-        <w:pStyle w:val="Heading2"/>
-        <w:rPr>
-          <w:lang w:val="en-US"/>
-        </w:rPr>
-      </w:pPr>
-      <w:bookmarkStart w:id="18" w:name="_Toc452640939"/>
-      <w:bookmarkStart w:id="19" w:name="_Ref452647749"/>
-      <w:bookmarkStart w:id="20" w:name="_Ref452647751"/>
-      <w:r>
-        <w:rPr>
-          <w:lang w:val="en-US"/>
-        </w:rPr>
-        <w:t xml:space="preserve">Other </w:t>
-      </w:r>
-      <w:r>
-        <w:rPr>
-          <w:lang w:val="en-US"/>
-        </w:rPr>
-        <w:t>s</w:t>
-      </w:r>
-      <w:r>
-        <w:rPr>
-          <w:lang w:val="en-US"/>
-        </w:rPr>
-        <w:t>ystem documents</w:t>
-      </w:r>
       <w:bookmarkEnd w:id="18"/>
       <w:bookmarkEnd w:id="19"/>
-      <w:bookmarkEnd w:id="20"/>
     </w:p>
     <w:p>
       <w:pPr>
@@ -5600,7 +5598,7 @@
           <w:lang w:val="en-US"/>
         </w:rPr>
       </w:pPr>
-      <w:bookmarkStart w:id="21" w:name="_Toc452640940"/>
+      <w:bookmarkStart w:id="20" w:name="_Toc452640940"/>
       <w:r>
         <w:rPr>
           <w:lang w:val="en-US"/>
@@ -5622,7 +5620,7 @@
         <w:lastRenderedPageBreak/>
         <w:t>Assumptions and constraints</w:t>
       </w:r>
-      <w:bookmarkEnd w:id="21"/>
+      <w:bookmarkEnd w:id="20"/>
     </w:p>
     <w:p>
       <w:pPr>
@@ -5681,7 +5679,7 @@
           <w:lang w:val="en-US"/>
         </w:rPr>
       </w:pPr>
-      <w:bookmarkStart w:id="22" w:name="_Ref338593365"/>
+      <w:bookmarkStart w:id="21" w:name="_Ref338593365"/>
       <w:r>
         <w:rPr>
           <w:lang w:val="en-US"/>
@@ -5742,7 +5740,7 @@
         </w:rPr>
         <w:t>.</w:t>
       </w:r>
-      <w:bookmarkEnd w:id="22"/>
+      <w:bookmarkEnd w:id="21"/>
       <w:r>
         <w:rPr>
           <w:lang w:val="en-US"/>
@@ -5897,8 +5895,8 @@
           <w:lang w:val="en-US"/>
         </w:rPr>
       </w:pPr>
-      <w:bookmarkStart w:id="23" w:name="_Ref354465720"/>
-      <w:bookmarkStart w:id="24" w:name="_Ref346544205"/>
+      <w:bookmarkStart w:id="22" w:name="_Ref354465720"/>
+      <w:bookmarkStart w:id="23" w:name="_Ref346544205"/>
       <w:r>
         <w:rPr>
           <w:lang w:val="en-US"/>
@@ -5971,7 +5969,7 @@
         </w:rPr>
         <w:t>.</w:t>
       </w:r>
-      <w:bookmarkEnd w:id="23"/>
+      <w:bookmarkEnd w:id="22"/>
       <w:r>
         <w:rPr>
           <w:lang w:val="en-US"/>
@@ -5997,7 +5995,7 @@
           <w:lang w:val="en-US"/>
         </w:rPr>
       </w:pPr>
-      <w:bookmarkStart w:id="25" w:name="_Ref354465734"/>
+      <w:bookmarkStart w:id="24" w:name="_Ref354465734"/>
       <w:r>
         <w:rPr>
           <w:lang w:val="en-US"/>
@@ -6066,7 +6064,7 @@
         </w:rPr>
         <w:t xml:space="preserve">). </w:t>
       </w:r>
-      <w:bookmarkEnd w:id="25"/>
+      <w:bookmarkEnd w:id="24"/>
     </w:p>
     <w:p>
       <w:pPr>
@@ -6099,7 +6097,7 @@
         <w:t>.</w:t>
       </w:r>
     </w:p>
-    <w:bookmarkEnd w:id="24"/>
+    <w:bookmarkEnd w:id="23"/>
     <w:p>
       <w:pPr>
         <w:pStyle w:val="Heading1"/>
@@ -6113,8 +6111,8 @@
         </w:rPr>
         <w:br w:type="page"/>
       </w:r>
-      <w:bookmarkStart w:id="26" w:name="_Toc348103898"/>
-      <w:bookmarkStart w:id="27" w:name="_Toc452640941"/>
+      <w:bookmarkStart w:id="25" w:name="_Toc348103898"/>
+      <w:bookmarkStart w:id="26" w:name="_Toc452640941"/>
       <w:r>
         <w:lastRenderedPageBreak/>
         <w:t>Technical</w:t>
@@ -6122,20 +6120,153 @@
       <w:r>
         <w:t xml:space="preserve"> Design</w:t>
       </w:r>
+      <w:bookmarkEnd w:id="25"/>
       <w:bookmarkEnd w:id="26"/>
+    </w:p>
+    <w:p>
+      <w:pPr>
+        <w:pStyle w:val="Heading2"/>
+      </w:pPr>
+      <w:bookmarkStart w:id="27" w:name="_Toc348103900"/>
+      <w:bookmarkStart w:id="28" w:name="_Toc452640942"/>
       <w:bookmarkEnd w:id="27"/>
-    </w:p>
-    <w:p>
-      <w:pPr>
-        <w:pStyle w:val="Heading2"/>
-      </w:pPr>
-      <w:bookmarkStart w:id="28" w:name="_Toc348103900"/>
-      <w:bookmarkStart w:id="29" w:name="_Toc452640942"/>
+      <w:r>
+        <w:t>General</w:t>
+      </w:r>
       <w:bookmarkEnd w:id="28"/>
-      <w:r>
-        <w:t>General</w:t>
+    </w:p>
+    <w:p>
+      <w:pPr>
+        <w:pStyle w:val="BodyText"/>
+      </w:pPr>
+    </w:p>
+    <w:p>
+      <w:pPr>
+        <w:pStyle w:val="BodyText"/>
+      </w:pPr>
+      <w:r>
+        <w:t xml:space="preserve">The </w:t>
+      </w:r>
+      <w:r>
+        <w:t>dikes overtopping kernel</w:t>
+      </w:r>
+      <w:r>
+        <w:t xml:space="preserve"> must be usable in </w:t>
+      </w:r>
+      <w:proofErr w:type="spellStart"/>
+      <w:r>
+        <w:t>Ri</w:t>
+      </w:r>
+      <w:r>
+        <w:t>skeer</w:t>
+      </w:r>
+      <w:proofErr w:type="spellEnd"/>
+      <w:r>
+        <w:t>/Hydra</w:t>
+      </w:r>
+      <w:r>
+        <w:t>-</w:t>
+      </w:r>
+      <w:r>
+        <w:t>Ring</w:t>
+      </w:r>
+      <w:r>
+        <w:t xml:space="preserve"> and </w:t>
+      </w:r>
+      <w:r>
+        <w:t xml:space="preserve">other </w:t>
+      </w:r>
+      <w:r>
+        <w:t xml:space="preserve">Fortran or </w:t>
+      </w:r>
+      <w:r>
+        <w:t>C#-programs.</w:t>
+      </w:r>
+    </w:p>
+    <w:p>
+      <w:pPr>
+        <w:pStyle w:val="BodyText"/>
+      </w:pPr>
+    </w:p>
+    <w:p>
+      <w:pPr>
+        <w:pStyle w:val="BodyText"/>
+      </w:pPr>
+      <w:r>
+        <w:t>To be able to perform a calculation, regardless of the usage, input param</w:t>
+      </w:r>
+      <w:r>
+        <w:t>e</w:t>
+      </w:r>
+      <w:r>
+        <w:t>ters are required to define the case to be calculated. An overview of all input data is given in section</w:t>
+      </w:r>
+      <w:r>
+        <w:t>s</w:t>
+      </w:r>
+      <w:r>
+        <w:t xml:space="preserve"> </w:t>
+      </w:r>
+      <w:r>
+        <w:fldChar w:fldCharType="begin"/>
+      </w:r>
+      <w:r>
+        <w:instrText xml:space="preserve"> REF _Ref348099796 \r \h </w:instrText>
+      </w:r>
+      <w:r>
+        <w:fldChar w:fldCharType="separate"/>
+      </w:r>
+      <w:r>
+        <w:t>2.2</w:t>
+      </w:r>
+      <w:r>
+        <w:fldChar w:fldCharType="end"/>
+      </w:r>
+      <w:r>
+        <w:t xml:space="preserve"> and </w:t>
+      </w:r>
+      <w:r>
+        <w:fldChar w:fldCharType="begin"/>
+      </w:r>
+      <w:r>
+        <w:instrText xml:space="preserve"> REF _Ref436745848 \r \h </w:instrText>
+      </w:r>
+      <w:r>
+        <w:fldChar w:fldCharType="separate"/>
+      </w:r>
+      <w:r>
+        <w:t>2.5</w:t>
+      </w:r>
+      <w:r>
+        <w:fldChar w:fldCharType="end"/>
+      </w:r>
+      <w:r>
+        <w:t>.</w:t>
+      </w:r>
+      <w:r>
+        <w:t xml:space="preserve"> </w:t>
+      </w:r>
+    </w:p>
+    <w:p>
+      <w:pPr>
+        <w:pStyle w:val="Heading3"/>
+      </w:pPr>
+      <w:bookmarkStart w:id="29" w:name="_Toc348103901"/>
+      <w:bookmarkStart w:id="30" w:name="_Toc452640943"/>
+      <w:r>
+        <w:t>Hydra</w:t>
+      </w:r>
+      <w:r>
+        <w:t>-</w:t>
+      </w:r>
+      <w:r>
+        <w:t>Ring</w:t>
       </w:r>
       <w:bookmarkEnd w:id="29"/>
+      <w:r>
+        <w:t xml:space="preserve"> and other Fortran programs</w:t>
+      </w:r>
+      <w:bookmarkEnd w:id="30"/>
     </w:p>
     <w:p>
       <w:pPr>
@@ -6147,38 +6278,174 @@
         <w:pStyle w:val="BodyText"/>
       </w:pPr>
       <w:r>
+        <w:t>In order to be usable in Hydra</w:t>
+      </w:r>
+      <w:r>
+        <w:t>-R</w:t>
+      </w:r>
+      <w:r>
+        <w:t xml:space="preserve">ing, the </w:t>
+      </w:r>
+      <w:r>
+        <w:t xml:space="preserve">kernel </w:t>
+      </w:r>
+      <w:r>
+        <w:t xml:space="preserve">provides </w:t>
+      </w:r>
+      <w:r>
+        <w:t xml:space="preserve">high level functions in the </w:t>
+      </w:r>
+      <w:proofErr w:type="spellStart"/>
+      <w:r>
+        <w:t>dll</w:t>
+      </w:r>
+      <w:proofErr w:type="spellEnd"/>
+      <w:r>
+        <w:rPr>
+          <w:rStyle w:val="FootnoteReference"/>
+        </w:rPr>
+        <w:footnoteReference w:id="1"/>
+      </w:r>
+      <w:r>
+        <w:t xml:space="preserve"> for calculating the discharge and the resulting </w:t>
+      </w:r>
+      <w:r>
+        <w:t>Z</w:t>
+      </w:r>
+      <w:r>
+        <w:t>-function, where input arguments are Fortran structs</w:t>
+      </w:r>
+      <w:r>
+        <w:rPr>
+          <w:rStyle w:val="FootnoteReference"/>
+        </w:rPr>
+        <w:footnoteReference w:id="2"/>
+      </w:r>
+      <w:r>
+        <w:t xml:space="preserve">. </w:t>
+      </w:r>
+    </w:p>
+    <w:p>
+      <w:pPr>
+        <w:pStyle w:val="Heading3"/>
+      </w:pPr>
+      <w:bookmarkStart w:id="31" w:name="_Toc348103902"/>
+      <w:bookmarkStart w:id="32" w:name="_Toc452640944"/>
+      <w:proofErr w:type="spellStart"/>
+      <w:r>
+        <w:t>Riskeer</w:t>
+      </w:r>
+      <w:proofErr w:type="spellEnd"/>
+      <w:r>
+        <w:t xml:space="preserve"> and ot</w:t>
+      </w:r>
+      <w:r>
+        <w:t>her C#</w:t>
+      </w:r>
+      <w:r>
+        <w:t>,</w:t>
+      </w:r>
+      <w:r>
+        <w:t xml:space="preserve"> .Net </w:t>
+      </w:r>
+      <w:r>
+        <w:t xml:space="preserve">and JAVA </w:t>
+      </w:r>
+      <w:r>
+        <w:t>programs</w:t>
+      </w:r>
+      <w:bookmarkEnd w:id="31"/>
+      <w:bookmarkEnd w:id="32"/>
+    </w:p>
+    <w:p>
+      <w:pPr>
+        <w:pStyle w:val="BodyText"/>
+      </w:pPr>
+    </w:p>
+    <w:p>
+      <w:pPr>
+        <w:pStyle w:val="BodyText"/>
+      </w:pPr>
+      <w:r>
+        <w:t xml:space="preserve">In order to be usable in </w:t>
+      </w:r>
+      <w:proofErr w:type="spellStart"/>
+      <w:r>
+        <w:t>Riskeer</w:t>
+      </w:r>
+      <w:proofErr w:type="spellEnd"/>
+      <w:r>
+        <w:t xml:space="preserve">, the kernel provides high level functions in the </w:t>
+      </w:r>
+      <w:proofErr w:type="spellStart"/>
+      <w:r>
+        <w:t>dll</w:t>
+      </w:r>
+      <w:proofErr w:type="spellEnd"/>
+      <w:r>
+        <w:t xml:space="preserve"> for calculating the discharge and the resulting </w:t>
+      </w:r>
+      <w:r>
+        <w:t>Z</w:t>
+      </w:r>
+      <w:r>
+        <w:t xml:space="preserve">-function, where input arguments are C# datatypes. </w:t>
+      </w:r>
+    </w:p>
+    <w:p>
+      <w:pPr>
+        <w:pStyle w:val="BodyText"/>
+      </w:pPr>
+    </w:p>
+    <w:p>
+      <w:pPr>
+        <w:pStyle w:val="BodyText"/>
+      </w:pPr>
+      <w:r>
         <w:t xml:space="preserve">The </w:t>
       </w:r>
-      <w:r>
-        <w:t>dikes overtopping kernel</w:t>
-      </w:r>
-      <w:r>
-        <w:t xml:space="preserve"> must be usable in </w:t>
-      </w:r>
       <w:proofErr w:type="spellStart"/>
       <w:r>
-        <w:t>RingToets</w:t>
+        <w:t>dll</w:t>
       </w:r>
       <w:proofErr w:type="spellEnd"/>
       <w:r>
-        <w:t>/</w:t>
+        <w:t xml:space="preserve"> must be wrapped in a C</w:t>
+      </w:r>
+      <w:r>
+        <w:t># wrapper class. In the test</w:t>
+      </w:r>
+      <w:r>
+        <w:t xml:space="preserve"> </w:t>
+      </w:r>
+      <w:r>
+        <w:t>b</w:t>
+      </w:r>
+      <w:r>
+        <w:t>e</w:t>
+      </w:r>
+      <w:r>
+        <w:t xml:space="preserve">nch an example wrapper is available that can be used as a blueprint for the actual wrapper in </w:t>
       </w:r>
       <w:proofErr w:type="spellStart"/>
       <w:r>
-        <w:t>HydraRing</w:t>
+        <w:t>Riskeer</w:t>
       </w:r>
       <w:proofErr w:type="spellEnd"/>
       <w:r>
-        <w:t xml:space="preserve"> and </w:t>
-      </w:r>
-      <w:r>
-        <w:t xml:space="preserve">other </w:t>
-      </w:r>
-      <w:r>
-        <w:t xml:space="preserve">Fortran or </w:t>
-      </w:r>
-      <w:r>
-        <w:t>C#-programs.</w:t>
+        <w:t>.</w:t>
+      </w:r>
+      <w:r>
+        <w:t xml:space="preserve"> </w:t>
+      </w:r>
+      <w:r>
+        <w:t>For th</w:t>
+      </w:r>
+      <w:r>
+        <w:t>e</w:t>
+      </w:r>
+      <w:r>
+        <w:t xml:space="preserve"> moment, such a wrapper will not be part of this kernel.</w:t>
       </w:r>
     </w:p>
     <w:p>
@@ -6191,76 +6458,135 @@
         <w:pStyle w:val="BodyText"/>
       </w:pPr>
       <w:r>
-        <w:t>To be able to perform a calculation, regardless of the usage, input param</w:t>
-      </w:r>
-      <w:r>
-        <w:t>e</w:t>
-      </w:r>
-      <w:r>
-        <w:t>ters are required to define the case to be calculated. An overview of all input data is given in section</w:t>
-      </w:r>
-      <w:r>
-        <w:t>s</w:t>
+        <w:t xml:space="preserve">To be usable in FEWS, the kernel provides high level functions in the </w:t>
+      </w:r>
+      <w:proofErr w:type="spellStart"/>
+      <w:r>
+        <w:t>dll</w:t>
+      </w:r>
+      <w:proofErr w:type="spellEnd"/>
+      <w:r>
+        <w:t xml:space="preserve">, </w:t>
+      </w:r>
+      <w:r>
+        <w:t>where input arguments are datatypes available in JAVA.</w:t>
+      </w:r>
+    </w:p>
+    <w:p>
+      <w:pPr>
+        <w:pStyle w:val="Heading3"/>
+      </w:pPr>
+      <w:bookmarkStart w:id="33" w:name="_Toc452640945"/>
+      <w:r>
+        <w:t>Dependencies and environment</w:t>
+      </w:r>
+      <w:bookmarkEnd w:id="33"/>
+    </w:p>
+    <w:p>
+      <w:pPr>
+        <w:pStyle w:val="BodyText"/>
+      </w:pPr>
+    </w:p>
+    <w:p>
+      <w:pPr>
+        <w:pStyle w:val="BodyText"/>
+      </w:pPr>
+      <w:bookmarkStart w:id="34" w:name="_GoBack"/>
+      <w:bookmarkEnd w:id="34"/>
+      <w:r>
+        <w:t xml:space="preserve">The dikes overtopping kernel is </w:t>
+      </w:r>
+      <w:r>
+        <w:t xml:space="preserve">available as </w:t>
+      </w:r>
+      <w:r>
+        <w:t xml:space="preserve">a 32-bit Windows native </w:t>
+      </w:r>
+      <w:proofErr w:type="spellStart"/>
+      <w:r>
+        <w:t>dll</w:t>
+      </w:r>
+      <w:proofErr w:type="spellEnd"/>
+      <w:r>
+        <w:t xml:space="preserve">, a 64-bit Windows native </w:t>
+      </w:r>
+      <w:proofErr w:type="spellStart"/>
+      <w:r>
+        <w:t>dll</w:t>
+      </w:r>
+      <w:proofErr w:type="spellEnd"/>
+      <w:r>
+        <w:t xml:space="preserve"> and 64-bit Linux so-file</w:t>
+      </w:r>
+      <w:r>
+        <w:t>.</w:t>
+      </w:r>
+    </w:p>
+    <w:p>
+      <w:pPr>
+        <w:pStyle w:val="BodyText"/>
+      </w:pPr>
+    </w:p>
+    <w:p>
+      <w:pPr>
+        <w:pStyle w:val="BodyText"/>
+      </w:pPr>
+      <w:r>
+        <w:t xml:space="preserve">There is </w:t>
+      </w:r>
+      <w:r>
+        <w:t>a</w:t>
       </w:r>
       <w:r>
         <w:t xml:space="preserve"> </w:t>
       </w:r>
       <w:r>
-        <w:fldChar w:fldCharType="begin"/>
-      </w:r>
-      <w:r>
-        <w:instrText xml:space="preserve"> REF _Ref348099796 \r \h </w:instrText>
-      </w:r>
-      <w:r>
-        <w:fldChar w:fldCharType="separate"/>
-      </w:r>
-      <w:r>
-        <w:t>2.2</w:t>
-      </w:r>
-      <w:r>
-        <w:fldChar w:fldCharType="end"/>
-      </w:r>
-      <w:r>
-        <w:t xml:space="preserve"> and </w:t>
-      </w:r>
-      <w:r>
-        <w:fldChar w:fldCharType="begin"/>
-      </w:r>
-      <w:r>
-        <w:instrText xml:space="preserve"> REF _Ref436745848 \r \h </w:instrText>
-      </w:r>
-      <w:r>
-        <w:fldChar w:fldCharType="separate"/>
-      </w:r>
-      <w:r>
-        <w:t>2.5</w:t>
-      </w:r>
-      <w:r>
-        <w:fldChar w:fldCharType="end"/>
-      </w:r>
+        <w:t xml:space="preserve">(small) </w:t>
+      </w:r>
+      <w:r>
+        <w:t xml:space="preserve">dependency </w:t>
+      </w:r>
+      <w:r>
+        <w:t>on</w:t>
+      </w:r>
+      <w:r>
+        <w:t xml:space="preserve"> the feedback </w:t>
+      </w:r>
+      <w:proofErr w:type="spellStart"/>
+      <w:r>
+        <w:t>dll</w:t>
+      </w:r>
+      <w:proofErr w:type="spellEnd"/>
+      <w:r>
+        <w:t xml:space="preserve"> of Hydra</w:t>
+      </w:r>
+      <w:r>
+        <w:t>-</w:t>
+      </w:r>
+      <w:r>
+        <w:t>Ring.</w:t>
+      </w:r>
+    </w:p>
+    <w:p>
+      <w:pPr>
+        <w:pStyle w:val="BodyText"/>
+      </w:pPr>
+    </w:p>
+    <w:p>
+      <w:pPr>
+        <w:pStyle w:val="BodyText"/>
+      </w:pPr>
+      <w:r>
+        <w:t xml:space="preserve">The dependencies related to the Intel Fortran compiler are static linked within the </w:t>
+      </w:r>
+      <w:proofErr w:type="spellStart"/>
+      <w:r>
+        <w:t>dll</w:t>
+      </w:r>
+      <w:proofErr w:type="spellEnd"/>
       <w:r>
         <w:t>.</w:t>
       </w:r>
-      <w:r>
-        <w:t xml:space="preserve"> </w:t>
-      </w:r>
-    </w:p>
-    <w:p>
-      <w:pPr>
-        <w:pStyle w:val="Heading3"/>
-      </w:pPr>
-      <w:bookmarkStart w:id="30" w:name="_Toc348103901"/>
-      <w:bookmarkStart w:id="31" w:name="_Toc452640943"/>
-      <w:proofErr w:type="spellStart"/>
-      <w:r>
-        <w:t>HydraRing</w:t>
-      </w:r>
-      <w:bookmarkEnd w:id="30"/>
-      <w:proofErr w:type="spellEnd"/>
-      <w:r>
-        <w:t xml:space="preserve"> and other Fortran programs</w:t>
-      </w:r>
-      <w:bookmarkEnd w:id="31"/>
     </w:p>
     <w:p>
       <w:pPr>
@@ -6272,283 +6598,19 @@
         <w:pStyle w:val="BodyText"/>
       </w:pPr>
       <w:r>
-        <w:t xml:space="preserve">In order to be usable in </w:t>
-      </w:r>
-      <w:proofErr w:type="spellStart"/>
-      <w:r>
-        <w:t>Hydraring</w:t>
-      </w:r>
-      <w:proofErr w:type="spellEnd"/>
-      <w:r>
-        <w:t xml:space="preserve">, the </w:t>
-      </w:r>
-      <w:r>
-        <w:t xml:space="preserve">kernel </w:t>
-      </w:r>
-      <w:r>
-        <w:t xml:space="preserve">provides </w:t>
-      </w:r>
-      <w:r>
-        <w:t xml:space="preserve">high level functions in the </w:t>
-      </w:r>
-      <w:proofErr w:type="spellStart"/>
-      <w:r>
-        <w:t>dll</w:t>
-      </w:r>
-      <w:proofErr w:type="spellEnd"/>
-      <w:r>
-        <w:rPr>
-          <w:rStyle w:val="FootnoteReference"/>
-        </w:rPr>
-        <w:footnoteReference w:id="1"/>
-      </w:r>
-      <w:r>
-        <w:t xml:space="preserve"> for calculating the discharge and the resulting </w:t>
-      </w:r>
-      <w:r>
-        <w:t>Z</w:t>
-      </w:r>
-      <w:r>
-        <w:t>-function, where input arguments are Fortran structs</w:t>
-      </w:r>
-      <w:r>
-        <w:rPr>
-          <w:rStyle w:val="FootnoteReference"/>
-        </w:rPr>
-        <w:footnoteReference w:id="2"/>
-      </w:r>
-      <w:r>
-        <w:t xml:space="preserve">. </w:t>
-      </w:r>
-    </w:p>
-    <w:p>
-      <w:pPr>
-        <w:pStyle w:val="Heading3"/>
-      </w:pPr>
-      <w:bookmarkStart w:id="32" w:name="_Toc348103902"/>
-      <w:bookmarkStart w:id="33" w:name="_Toc452640944"/>
-      <w:proofErr w:type="spellStart"/>
-      <w:r>
-        <w:t>RingToets</w:t>
-      </w:r>
-      <w:proofErr w:type="spellEnd"/>
-      <w:r>
-        <w:t xml:space="preserve"> and ot</w:t>
-      </w:r>
-      <w:r>
-        <w:t>her C#</w:t>
-      </w:r>
-      <w:r>
-        <w:t>,</w:t>
-      </w:r>
-      <w:r>
-        <w:t xml:space="preserve"> .Net </w:t>
-      </w:r>
-      <w:r>
-        <w:t xml:space="preserve">and JAVA </w:t>
-      </w:r>
-      <w:r>
-        <w:t>programs</w:t>
-      </w:r>
-      <w:bookmarkEnd w:id="32"/>
-      <w:bookmarkEnd w:id="33"/>
-    </w:p>
-    <w:p>
-      <w:pPr>
-        <w:pStyle w:val="BodyText"/>
-      </w:pPr>
-    </w:p>
-    <w:p>
-      <w:pPr>
-        <w:pStyle w:val="BodyText"/>
-      </w:pPr>
-      <w:r>
-        <w:t xml:space="preserve">In order to be usable in </w:t>
-      </w:r>
-      <w:proofErr w:type="spellStart"/>
-      <w:r>
-        <w:t>RingToets</w:t>
-      </w:r>
-      <w:proofErr w:type="spellEnd"/>
-      <w:r>
-        <w:t xml:space="preserve">, the kernel provides high level functions in the </w:t>
-      </w:r>
-      <w:proofErr w:type="spellStart"/>
-      <w:r>
-        <w:t>dll</w:t>
-      </w:r>
-      <w:proofErr w:type="spellEnd"/>
-      <w:r>
-        <w:t xml:space="preserve"> for calculating the discharge and the resulting </w:t>
-      </w:r>
-      <w:r>
-        <w:t>Z</w:t>
-      </w:r>
-      <w:r>
-        <w:t xml:space="preserve">-function, where input arguments are C# datatypes. </w:t>
-      </w:r>
-    </w:p>
-    <w:p>
-      <w:pPr>
-        <w:pStyle w:val="BodyText"/>
-      </w:pPr>
-    </w:p>
-    <w:p>
-      <w:pPr>
-        <w:pStyle w:val="BodyText"/>
-      </w:pPr>
-      <w:r>
-        <w:t xml:space="preserve">The </w:t>
-      </w:r>
-      <w:proofErr w:type="spellStart"/>
-      <w:r>
-        <w:t>dll</w:t>
-      </w:r>
-      <w:proofErr w:type="spellEnd"/>
-      <w:r>
-        <w:t xml:space="preserve"> must be wrapped in a C</w:t>
-      </w:r>
-      <w:r>
-        <w:t># wrapper class. In the test</w:t>
-      </w:r>
-      <w:r>
-        <w:t xml:space="preserve"> </w:t>
-      </w:r>
-      <w:r>
-        <w:t>b</w:t>
-      </w:r>
-      <w:r>
-        <w:t>e</w:t>
-      </w:r>
-      <w:r>
-        <w:t xml:space="preserve">nch an example wrapper is available that can be used as a blueprint for the actual wrapper in </w:t>
-      </w:r>
-      <w:proofErr w:type="spellStart"/>
-      <w:r>
-        <w:t>RingToets</w:t>
-      </w:r>
-      <w:proofErr w:type="spellEnd"/>
-      <w:r>
-        <w:t>.</w:t>
-      </w:r>
-      <w:r>
-        <w:t xml:space="preserve"> </w:t>
-      </w:r>
-      <w:r>
-        <w:t>For this moment, such a wrapper will not be part of this kernel.</w:t>
-      </w:r>
-    </w:p>
-    <w:p>
-      <w:pPr>
-        <w:pStyle w:val="BodyText"/>
-      </w:pPr>
-    </w:p>
-    <w:p>
-      <w:pPr>
-        <w:pStyle w:val="BodyText"/>
-      </w:pPr>
-      <w:r>
-        <w:t xml:space="preserve">To be usable in FEWS, the kernel provides high level functions in the </w:t>
-      </w:r>
-      <w:proofErr w:type="spellStart"/>
-      <w:r>
-        <w:t>dll</w:t>
-      </w:r>
-      <w:proofErr w:type="spellEnd"/>
-      <w:r>
-        <w:t xml:space="preserve">, </w:t>
-      </w:r>
-      <w:r>
-        <w:t>where input arguments are datatypes available in JAVA.</w:t>
-      </w:r>
-    </w:p>
-    <w:p>
-      <w:pPr>
-        <w:pStyle w:val="Heading3"/>
-      </w:pPr>
-      <w:bookmarkStart w:id="34" w:name="_Toc452640945"/>
-      <w:r>
-        <w:t>Dependencies and environment</w:t>
-      </w:r>
-      <w:bookmarkEnd w:id="34"/>
-    </w:p>
-    <w:p>
-      <w:pPr>
-        <w:pStyle w:val="BodyText"/>
-      </w:pPr>
-    </w:p>
-    <w:p>
-      <w:pPr>
-        <w:pStyle w:val="BodyText"/>
-      </w:pPr>
-      <w:r>
-        <w:t xml:space="preserve">The dikes overtopping kernel is a 32-bit Windows native </w:t>
-      </w:r>
-      <w:proofErr w:type="spellStart"/>
-      <w:r>
-        <w:t>dll</w:t>
-      </w:r>
-      <w:proofErr w:type="spellEnd"/>
-      <w:r>
-        <w:t>.</w:t>
-      </w:r>
-    </w:p>
-    <w:p>
-      <w:pPr>
-        <w:pStyle w:val="BodyText"/>
-      </w:pPr>
-    </w:p>
-    <w:p>
-      <w:pPr>
-        <w:pStyle w:val="BodyText"/>
-      </w:pPr>
-      <w:r>
-        <w:t xml:space="preserve">There is no dependency anymore on the feedback </w:t>
-      </w:r>
-      <w:proofErr w:type="spellStart"/>
-      <w:r>
-        <w:t>dll</w:t>
-      </w:r>
-      <w:proofErr w:type="spellEnd"/>
-      <w:r>
-        <w:t xml:space="preserve"> of </w:t>
-      </w:r>
-      <w:proofErr w:type="spellStart"/>
-      <w:r>
-        <w:t>HydraRing</w:t>
-      </w:r>
-      <w:proofErr w:type="spellEnd"/>
-      <w:r>
-        <w:t>.</w:t>
-      </w:r>
-    </w:p>
-    <w:p>
-      <w:pPr>
-        <w:pStyle w:val="BodyText"/>
-      </w:pPr>
-      <w:r>
-        <w:t xml:space="preserve">The dependencies related to the Intel Fortran compiler are static linked within the </w:t>
-      </w:r>
-      <w:proofErr w:type="spellStart"/>
-      <w:r>
-        <w:t>dll</w:t>
-      </w:r>
-      <w:proofErr w:type="spellEnd"/>
-      <w:r>
-        <w:t>.</w:t>
-      </w:r>
-    </w:p>
-    <w:p>
-      <w:pPr>
-        <w:pStyle w:val="BodyText"/>
-      </w:pPr>
-    </w:p>
-    <w:p>
-      <w:pPr>
-        <w:pStyle w:val="BodyText"/>
-      </w:pPr>
-      <w:r>
-        <w:t>The kernel is thread save, in the sense that it can be called by multiple OpenMP threads.</w:t>
+        <w:t>The kernel is thread</w:t>
+      </w:r>
+      <w:r>
+        <w:t>-</w:t>
+      </w:r>
+      <w:r>
+        <w:t>sa</w:t>
+      </w:r>
+      <w:r>
+        <w:t>f</w:t>
+      </w:r>
+      <w:r>
+        <w:t>e, in the sense that it can be called by multiple OpenMP threads.</w:t>
       </w:r>
     </w:p>
     <w:p>
@@ -6604,7 +6666,13 @@
       </w:r>
       <w:proofErr w:type="gramEnd"/>
       <w:r>
-        <w:t xml:space="preserve"> provide the load, the geometry, the dike height, the </w:t>
+        <w:t xml:space="preserve"> provide the</w:t>
+      </w:r>
+      <w:r>
+        <w:t xml:space="preserve"> hydraulic</w:t>
+      </w:r>
+      <w:r>
+        <w:t xml:space="preserve"> load, the geometry, the dike height, the </w:t>
       </w:r>
       <w:r>
         <w:t>model factors</w:t>
@@ -6632,7 +6700,13 @@
         <w:pStyle w:val="BodyText"/>
       </w:pPr>
       <w:r>
-        <w:t xml:space="preserve">Note that the log file is currently only used when the iterations process </w:t>
+        <w:t>Note that the log file is currently only used when the iterations process</w:t>
+      </w:r>
+      <w:r>
+        <w:t>, described</w:t>
+      </w:r>
+      <w:r>
+        <w:t xml:space="preserve"> </w:t>
       </w:r>
       <w:r>
         <w:t xml:space="preserve">in section </w:t>
@@ -6653,6 +6727,9 @@
         <w:fldChar w:fldCharType="end"/>
       </w:r>
       <w:r>
+        <w:t>,</w:t>
+      </w:r>
+      <w:r>
         <w:t xml:space="preserve"> ends with a higher residue than expected.</w:t>
       </w:r>
     </w:p>
@@ -6699,7 +6776,13 @@
         <w:t>.</w:t>
       </w:r>
       <w:r>
-        <w:t xml:space="preserve"> A description is given here:</w:t>
+        <w:t xml:space="preserve"> A </w:t>
+      </w:r>
+      <w:r>
+        <w:t xml:space="preserve">concise </w:t>
+      </w:r>
+      <w:r>
+        <w:t>description is given here:</w:t>
       </w:r>
     </w:p>
     <w:p>
@@ -7873,6 +7956,12 @@
       <w:r>
         <w:t xml:space="preserve"> the Z-function.</w:t>
       </w:r>
+      <w:r>
+        <w:t xml:space="preserve"> The last two entries of the model factors are not actually model factors</w:t>
+      </w:r>
+      <w:r>
+        <w:t>.</w:t>
+      </w:r>
     </w:p>
     <w:p>
       <w:pPr>
@@ -8200,72 +8289,57 @@
         </w:numPr>
       </w:pPr>
       <w:r>
-        <w:t xml:space="preserve">The </w:t>
-      </w:r>
-      <w:r>
-        <w:t>model factors</w:t>
-      </w:r>
-      <w:r>
-        <w:t xml:space="preserve"> must be in a reasonable range</w:t>
-      </w:r>
-      <w:r>
-        <w:t xml:space="preserve"> and at least &gt;= 0</w:t>
+        <w:t>The geometry is not valid</w:t>
       </w:r>
     </w:p>
     <w:p>
       <w:pPr>
         <w:pStyle w:val="BodyText"/>
-        <w:numPr>
-          <w:ilvl w:val="0"/>
-          <w:numId w:val="48"/>
-        </w:numPr>
-      </w:pPr>
-      <w:r>
-        <w:t>The geometry is not valid</w:t>
-      </w:r>
+      </w:pPr>
     </w:p>
     <w:p>
       <w:pPr>
         <w:pStyle w:val="BodyText"/>
       </w:pPr>
+      <w:r>
+        <w:t xml:space="preserve">See section </w:t>
+      </w:r>
+      <w:r>
+        <w:fldChar w:fldCharType="begin"/>
+      </w:r>
+      <w:r>
+        <w:instrText xml:space="preserve"> REF _Ref436746685 \r \h </w:instrText>
+      </w:r>
+      <w:r>
+        <w:fldChar w:fldCharType="separate"/>
+      </w:r>
+      <w:r>
+        <w:t>2.7</w:t>
+      </w:r>
+      <w:r>
+        <w:fldChar w:fldCharType="end"/>
+      </w:r>
+      <w:r>
+        <w:t xml:space="preserve"> for the possibilities of validation.</w:t>
+      </w:r>
     </w:p>
     <w:p>
       <w:pPr>
         <w:pStyle w:val="BodyText"/>
       </w:pPr>
-      <w:r>
-        <w:t xml:space="preserve">See section </w:t>
-      </w:r>
-      <w:r>
-        <w:fldChar w:fldCharType="begin"/>
-      </w:r>
-      <w:r>
-        <w:instrText xml:space="preserve"> REF _Ref436746685 \r \h </w:instrText>
-      </w:r>
-      <w:r>
-        <w:fldChar w:fldCharType="separate"/>
-      </w:r>
-      <w:r>
-        <w:t>2.7</w:t>
-      </w:r>
-      <w:r>
-        <w:fldChar w:fldCharType="end"/>
-      </w:r>
-      <w:r>
-        <w:t xml:space="preserve"> for the possibilities of validation.</w:t>
-      </w:r>
     </w:p>
     <w:p>
       <w:pPr>
         <w:pStyle w:val="BodyText"/>
       </w:pPr>
-    </w:p>
-    <w:p>
-      <w:pPr>
-        <w:pStyle w:val="BodyText"/>
-      </w:pPr>
-      <w:r>
-        <w:t>Two other error messages may occur:</w:t>
+      <w:r>
+        <w:t>T</w:t>
+      </w:r>
+      <w:r>
+        <w:t>hree</w:t>
+      </w:r>
+      <w:r>
+        <w:t xml:space="preserve"> other error messages may occur:</w:t>
       </w:r>
     </w:p>
     <w:p>
@@ -8310,6 +8384,21 @@
         </w:numPr>
       </w:pPr>
       <w:r>
+        <w:t>T</w:t>
+      </w:r>
+      <w:r>
+        <w:t>he model factors must be in a reasonable range and at least &gt;= 0</w:t>
+      </w:r>
+    </w:p>
+    <w:p>
+      <w:pPr>
+        <w:pStyle w:val="BodyText"/>
+        <w:numPr>
+          <w:ilvl w:val="0"/>
+          <w:numId w:val="49"/>
+        </w:numPr>
+      </w:pPr>
+      <w:r>
         <w:t>Out of memory</w:t>
       </w:r>
     </w:p>
@@ -8344,7 +8433,13 @@
         <w:footnoteReference w:id="3"/>
       </w:r>
       <w:r>
-        <w:t xml:space="preserve"> needs three types of input:</w:t>
+        <w:t xml:space="preserve"> </w:t>
+      </w:r>
+      <w:r>
+        <w:t>requires</w:t>
+      </w:r>
+      <w:r>
+        <w:t xml:space="preserve"> three types of input:</w:t>
       </w:r>
     </w:p>
     <w:p>
@@ -9275,7 +9370,17 @@
           <w:szCs w:val="19"/>
           <w:lang w:val="en-US" w:eastAsia="zh-CN"/>
         </w:rPr>
-        <w:t>tpGeometry</w:t>
+        <w:t>tp</w:t>
+      </w:r>
+      <w:r>
+        <w:rPr>
+          <w:rFonts w:ascii="Consolas" w:hAnsi="Consolas" w:cs="Consolas"/>
+          <w:color w:val="008000"/>
+          <w:sz w:val="19"/>
+          <w:szCs w:val="19"/>
+          <w:lang w:val="en-US" w:eastAsia="zh-CN"/>
+        </w:rPr>
+        <w:t>CoordinatePair</w:t>
       </w:r>
       <w:proofErr w:type="spellEnd"/>
       <w:r>
@@ -9286,7 +9391,17 @@
           <w:szCs w:val="19"/>
           <w:lang w:val="en-US" w:eastAsia="zh-CN"/>
         </w:rPr>
-        <w:t>: structure with geometry data</w:t>
+        <w:t xml:space="preserve">: structure with </w:t>
+      </w:r>
+      <w:r>
+        <w:rPr>
+          <w:rFonts w:ascii="Consolas" w:hAnsi="Consolas" w:cs="Consolas"/>
+          <w:color w:val="008000"/>
+          <w:sz w:val="19"/>
+          <w:szCs w:val="19"/>
+          <w:lang w:val="en-US" w:eastAsia="zh-CN"/>
+        </w:rPr>
+        <w:t>a vector of x and y coordinates</w:t>
       </w:r>
     </w:p>
     <w:p>
@@ -11026,18 +11141,83 @@
     </w:p>
     <w:p>
       <w:pPr>
+        <w:spacing w:line="240" w:lineRule="auto"/>
+        <w:rPr>
+          <w:rFonts w:ascii="Consolas" w:hAnsi="Consolas" w:cs="Consolas"/>
+          <w:color w:val="000000"/>
+          <w:sz w:val="19"/>
+          <w:szCs w:val="19"/>
+          <w:lang w:val="en-US" w:eastAsia="zh-CN"/>
+        </w:rPr>
+      </w:pPr>
+      <w:r>
+        <w:rPr>
+          <w:rFonts w:ascii="Consolas" w:hAnsi="Consolas" w:cs="Consolas"/>
+          <w:color w:val="000000"/>
+          <w:sz w:val="19"/>
+          <w:szCs w:val="19"/>
+          <w:lang w:val="en-US" w:eastAsia="zh-CN"/>
+        </w:rPr>
+        <w:br w:type="page"/>
+      </w:r>
+    </w:p>
+    <w:p>
+      <w:pPr>
         <w:autoSpaceDE w:val="0"/>
         <w:autoSpaceDN w:val="0"/>
         <w:adjustRightInd w:val="0"/>
         <w:spacing w:line="240" w:lineRule="auto"/>
         <w:rPr>
           <w:rFonts w:ascii="Consolas" w:hAnsi="Consolas" w:cs="Consolas"/>
+          <w:color w:val="76923C" w:themeColor="accent3" w:themeShade="BF"/>
+          <w:sz w:val="19"/>
+          <w:szCs w:val="19"/>
+          <w:lang w:val="en-US" w:eastAsia="zh-CN"/>
+        </w:rPr>
+      </w:pPr>
+      <w:r>
+        <w:rPr>
+          <w:rFonts w:ascii="Consolas" w:hAnsi="Consolas" w:cs="Consolas"/>
           <w:color w:val="000000"/>
           <w:sz w:val="19"/>
           <w:szCs w:val="19"/>
           <w:lang w:val="en-US" w:eastAsia="zh-CN"/>
         </w:rPr>
-      </w:pPr>
+        <w:lastRenderedPageBreak/>
+        <w:t xml:space="preserve">   </w:t>
+      </w:r>
+      <w:r>
+        <w:rPr>
+          <w:rFonts w:ascii="Consolas" w:hAnsi="Consolas" w:cs="Consolas"/>
+          <w:color w:val="76923C" w:themeColor="accent3" w:themeShade="BF"/>
+          <w:sz w:val="19"/>
+          <w:szCs w:val="19"/>
+          <w:lang w:val="en-US" w:eastAsia="zh-CN"/>
+        </w:rPr>
+        <w:t xml:space="preserve">!&gt; </w:t>
+      </w:r>
+      <w:proofErr w:type="spellStart"/>
+      <w:r>
+        <w:rPr>
+          <w:rFonts w:ascii="Consolas" w:hAnsi="Consolas" w:cs="Consolas"/>
+          <w:color w:val="76923C" w:themeColor="accent3" w:themeShade="BF"/>
+          <w:sz w:val="19"/>
+          <w:szCs w:val="19"/>
+          <w:lang w:val="en-US" w:eastAsia="zh-CN"/>
+        </w:rPr>
+        <w:t>tpGeometries</w:t>
+      </w:r>
+      <w:proofErr w:type="spellEnd"/>
+      <w:r>
+        <w:rPr>
+          <w:rFonts w:ascii="Consolas" w:hAnsi="Consolas" w:cs="Consolas"/>
+          <w:color w:val="76923C" w:themeColor="accent3" w:themeShade="BF"/>
+          <w:sz w:val="19"/>
+          <w:szCs w:val="19"/>
+          <w:lang w:val="en-US" w:eastAsia="zh-CN"/>
+        </w:rPr>
+        <w:t>: tree structure with several geometries</w:t>
+      </w:r>
     </w:p>
     <w:p>
       <w:pPr>
@@ -11150,7 +11330,6 @@
           <w:szCs w:val="19"/>
           <w:lang w:val="en-US" w:eastAsia="zh-CN"/>
         </w:rPr>
-        <w:lastRenderedPageBreak/>
         <w:t xml:space="preserve">      </w:t>
       </w:r>
       <w:r>
@@ -12672,6 +12851,42 @@
         <w:rPr>
           <w:lang w:val="en-US"/>
         </w:rPr>
+        <w:t xml:space="preserve">In this setup routine </w:t>
+      </w:r>
+      <w:proofErr w:type="spellStart"/>
+      <w:r>
+        <w:rPr>
+          <w:lang w:val="en-US"/>
+        </w:rPr>
+        <w:t>geometryF</w:t>
+      </w:r>
+      <w:proofErr w:type="spellEnd"/>
+      <w:r>
+        <w:rPr>
+          <w:lang w:val="en-US"/>
+        </w:rPr>
+        <w:t xml:space="preserve"> is the user input of the geometry and is used to fill Geometries.</w:t>
+      </w:r>
+    </w:p>
+    <w:p>
+      <w:pPr>
+        <w:pStyle w:val="BodyText"/>
+        <w:rPr>
+          <w:lang w:val="en-US"/>
+        </w:rPr>
+      </w:pPr>
+    </w:p>
+    <w:p>
+      <w:pPr>
+        <w:pStyle w:val="BodyText"/>
+        <w:rPr>
+          <w:lang w:val="en-US"/>
+        </w:rPr>
+      </w:pPr>
+      <w:r>
+        <w:rPr>
+          <w:lang w:val="en-US"/>
+        </w:rPr>
         <w:t>And at the end removed using:</w:t>
       </w:r>
     </w:p>
@@ -12793,12 +13008,13 @@
       <w:pPr>
         <w:pStyle w:val="BodyText"/>
         <w:rPr>
-          <w:lang w:val="en-US"/>
-        </w:rPr>
-      </w:pPr>
-      <w:r>
-        <w:rPr>
-          <w:rFonts w:ascii="Consolas" w:hAnsi="Consolas" w:cs="Consolas"/>
+          <w:rFonts w:cs="Arial"/>
+          <w:lang w:val="en-US"/>
+        </w:rPr>
+      </w:pPr>
+      <w:r>
+        <w:rPr>
+          <w:rFonts w:cs="Arial"/>
           <w:color w:val="000000"/>
           <w:sz w:val="19"/>
           <w:szCs w:val="19"/>
@@ -13112,10 +13328,17 @@
         </w:sectPr>
       </w:pPr>
       <w:r>
+        <w:lastRenderedPageBreak/>
         <w:t>It first searches at which part of the profile the discharge is near the given discharge. If that section is found it only</w:t>
       </w:r>
       <w:r>
-        <w:t xml:space="preserve"> needs 1 or 2 more evaluations of the discharge, because t</w:t>
+        <w:t xml:space="preserve"> </w:t>
+      </w:r>
+      <w:r>
+        <w:t>requires</w:t>
+      </w:r>
+      <w:r>
+        <w:t xml:space="preserve"> 1 or 2 more evaluations of the discharge, because t</w:t>
       </w:r>
       <w:r>
         <w:t>he logarithmic relation between discharge and dike height</w:t>
@@ -13689,13 +13912,11 @@
         <w:t>This iteration process can take many iterations and it is not guaranteed that this will converge within a reasonable margin.</w:t>
       </w:r>
       <w:r>
-        <w:t xml:space="preserve"> In some </w:t>
-      </w:r>
-      <w:proofErr w:type="gramStart"/>
-      <w:r>
-        <w:t>cases</w:t>
-      </w:r>
-      <w:proofErr w:type="gramEnd"/>
+        <w:t xml:space="preserve"> In some cases</w:t>
+      </w:r>
+      <w:r>
+        <w:t>,</w:t>
+      </w:r>
       <w:r>
         <w:t xml:space="preserve"> it happens that </w:t>
       </w:r>
@@ -14455,7 +14676,19 @@
         <w:t>Figure 1 shows a histogram of the number of iterations needed when running the tes</w:t>
       </w:r>
       <w:r>
-        <w:t>t bench with 32479 evaluations.</w:t>
+        <w:t>t bench with 32479 evaluations</w:t>
+      </w:r>
+      <w:r>
+        <w:t xml:space="preserve"> of getting the z</w:t>
+      </w:r>
+      <w:r>
+        <w:rPr>
+          <w:vertAlign w:val="subscript"/>
+        </w:rPr>
+        <w:t>2%</w:t>
+      </w:r>
+      <w:r>
+        <w:t>.</w:t>
       </w:r>
     </w:p>
     <w:p>
@@ -14576,6 +14809,208 @@
             <w:pPr>
               <w:pStyle w:val="BodyText"/>
             </w:pPr>
+            <w:r>
+              <w:rPr>
+                <w:noProof/>
+                <w:lang w:eastAsia="zh-CN"/>
+              </w:rPr>
+              <mc:AlternateContent>
+                <mc:Choice Requires="wps">
+                  <w:drawing>
+                    <wp:anchor distT="0" distB="0" distL="114300" distR="114300" simplePos="0" relativeHeight="251660288" behindDoc="0" locked="0" layoutInCell="1" allowOverlap="1">
+                      <wp:simplePos x="0" y="0"/>
+                      <wp:positionH relativeFrom="column">
+                        <wp:posOffset>-1119891</wp:posOffset>
+                      </wp:positionH>
+                      <wp:positionV relativeFrom="paragraph">
+                        <wp:posOffset>1586423</wp:posOffset>
+                      </wp:positionV>
+                      <wp:extent cx="2816087" cy="369847"/>
+                      <wp:effectExtent l="3810" t="0" r="26670" b="26670"/>
+                      <wp:wrapNone/>
+                      <wp:docPr id="2" name="Text Box 2"/>
+                      <wp:cNvGraphicFramePr/>
+                      <a:graphic xmlns:a="http://schemas.openxmlformats.org/drawingml/2006/main">
+                        <a:graphicData uri="http://schemas.microsoft.com/office/word/2010/wordprocessingShape">
+                          <wps:wsp>
+                            <wps:cNvSpPr txBox="1"/>
+                            <wps:spPr>
+                              <a:xfrm rot="16200000">
+                                <a:off x="0" y="0"/>
+                                <a:ext cx="2816087" cy="369847"/>
+                              </a:xfrm>
+                              <a:prstGeom prst="rect">
+                                <a:avLst/>
+                              </a:prstGeom>
+                              <a:solidFill>
+                                <a:schemeClr val="lt1"/>
+                              </a:solidFill>
+                              <a:ln w="6350">
+                                <a:solidFill>
+                                  <a:prstClr val="black"/>
+                                </a:solidFill>
+                              </a:ln>
+                            </wps:spPr>
+                            <wps:txbx>
+                              <w:txbxContent>
+                                <w:p>
+                                  <w:pPr>
+                                    <w:rPr>
+                                      <w:lang w:val="nl-NL"/>
+                                    </w:rPr>
+                                  </w:pPr>
+                                  <w:r>
+                                    <w:rPr>
+                                      <w:lang w:val="nl-NL"/>
+                                    </w:rPr>
+                                    <w:t>Number of cases</w:t>
+                                  </w:r>
+                                </w:p>
+                              </w:txbxContent>
+                            </wps:txbx>
+                            <wps:bodyPr rot="0" spcFirstLastPara="0" vertOverflow="overflow" horzOverflow="overflow" vert="horz" wrap="square" lIns="91440" tIns="45720" rIns="91440" bIns="45720" numCol="1" spcCol="0" rtlCol="0" fromWordArt="0" anchor="t" anchorCtr="0" forceAA="0" compatLnSpc="1">
+                              <a:prstTxWarp prst="textNoShape">
+                                <a:avLst/>
+                              </a:prstTxWarp>
+                              <a:noAutofit/>
+                            </wps:bodyPr>
+                          </wps:wsp>
+                        </a:graphicData>
+                      </a:graphic>
+                      <wp14:sizeRelV relativeFrom="margin">
+                        <wp14:pctHeight>0</wp14:pctHeight>
+                      </wp14:sizeRelV>
+                    </wp:anchor>
+                  </w:drawing>
+                </mc:Choice>
+                <mc:Fallback>
+                  <w:pict>
+                    <v:shapetype id="_x0000_t202" coordsize="21600,21600" o:spt="202" path="m,l,21600r21600,l21600,xe">
+                      <v:stroke joinstyle="miter"/>
+                      <v:path gradientshapeok="t" o:connecttype="rect"/>
+                    </v:shapetype>
+                    <v:shape id="Text Box 2" o:spid="_x0000_s1026" type="#_x0000_t202" style="position:absolute;margin-left:-88.2pt;margin-top:124.9pt;width:221.75pt;height:29.1pt;rotation:-90;z-index:251660288;visibility:visible;mso-wrap-style:square;mso-height-percent:0;mso-wrap-distance-left:9pt;mso-wrap-distance-top:0;mso-wrap-distance-right:9pt;mso-wrap-distance-bottom:0;mso-position-horizontal:absolute;mso-position-horizontal-relative:text;mso-position-vertical:absolute;mso-position-vertical-relative:text;mso-height-percent:0;mso-height-relative:margin;v-text-anchor:top" o:gfxdata="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" fillcolor="white [3201]" strokeweight=".5pt">
+                      <v:textbox>
+                        <w:txbxContent>
+                          <w:p>
+                            <w:pPr>
+                              <w:rPr>
+                                <w:lang w:val="nl-NL"/>
+                              </w:rPr>
+                            </w:pPr>
+                            <w:r>
+                              <w:rPr>
+                                <w:lang w:val="nl-NL"/>
+                              </w:rPr>
+                              <w:t>Number of cases</w:t>
+                            </w:r>
+                          </w:p>
+                        </w:txbxContent>
+                      </v:textbox>
+                    </v:shape>
+                  </w:pict>
+                </mc:Fallback>
+              </mc:AlternateContent>
+            </w:r>
+            <w:r>
+              <w:rPr>
+                <w:noProof/>
+                <w:lang w:eastAsia="zh-CN"/>
+              </w:rPr>
+              <mc:AlternateContent>
+                <mc:Choice Requires="wps">
+                  <w:drawing>
+                    <wp:anchor distT="0" distB="0" distL="114300" distR="114300" simplePos="0" relativeHeight="251659264" behindDoc="0" locked="0" layoutInCell="1" allowOverlap="1">
+                      <wp:simplePos x="0" y="0"/>
+                      <wp:positionH relativeFrom="column">
+                        <wp:posOffset>1837800</wp:posOffset>
+                      </wp:positionH>
+                      <wp:positionV relativeFrom="paragraph">
+                        <wp:posOffset>3476488</wp:posOffset>
+                      </wp:positionV>
+                      <wp:extent cx="2060713" cy="258114"/>
+                      <wp:effectExtent l="0" t="0" r="15875" b="27940"/>
+                      <wp:wrapNone/>
+                      <wp:docPr id="1" name="Text Box 1"/>
+                      <wp:cNvGraphicFramePr/>
+                      <a:graphic xmlns:a="http://schemas.openxmlformats.org/drawingml/2006/main">
+                        <a:graphicData uri="http://schemas.microsoft.com/office/word/2010/wordprocessingShape">
+                          <wps:wsp>
+                            <wps:cNvSpPr txBox="1"/>
+                            <wps:spPr>
+                              <a:xfrm>
+                                <a:off x="0" y="0"/>
+                                <a:ext cx="2060713" cy="258114"/>
+                              </a:xfrm>
+                              <a:prstGeom prst="rect">
+                                <a:avLst/>
+                              </a:prstGeom>
+                              <a:solidFill>
+                                <a:schemeClr val="lt1"/>
+                              </a:solidFill>
+                              <a:ln w="6350">
+                                <a:solidFill>
+                                  <a:prstClr val="black"/>
+                                </a:solidFill>
+                              </a:ln>
+                            </wps:spPr>
+                            <wps:txbx>
+                              <w:txbxContent>
+                                <w:p>
+                                  <w:pPr>
+                                    <w:rPr>
+                                      <w:lang w:val="nl-NL"/>
+                                    </w:rPr>
+                                  </w:pPr>
+                                  <w:r>
+                                    <w:rPr>
+                                      <w:lang w:val="nl-NL"/>
+                                    </w:rPr>
+                                    <w:t>Number of iterations needed</w:t>
+                                  </w:r>
+                                </w:p>
+                              </w:txbxContent>
+                            </wps:txbx>
+                            <wps:bodyPr rot="0" spcFirstLastPara="0" vertOverflow="overflow" horzOverflow="overflow" vert="horz" wrap="square" lIns="91440" tIns="45720" rIns="91440" bIns="45720" numCol="1" spcCol="0" rtlCol="0" fromWordArt="0" anchor="t" anchorCtr="0" forceAA="0" compatLnSpc="1">
+                              <a:prstTxWarp prst="textNoShape">
+                                <a:avLst/>
+                              </a:prstTxWarp>
+                              <a:noAutofit/>
+                            </wps:bodyPr>
+                          </wps:wsp>
+                        </a:graphicData>
+                      </a:graphic>
+                      <wp14:sizeRelV relativeFrom="margin">
+                        <wp14:pctHeight>0</wp14:pctHeight>
+                      </wp14:sizeRelV>
+                    </wp:anchor>
+                  </w:drawing>
+                </mc:Choice>
+                <mc:Fallback>
+                  <w:pict>
+                    <v:shape id="Text Box 1" o:spid="_x0000_s1027" type="#_x0000_t202" style="position:absolute;margin-left:144.7pt;margin-top:273.75pt;width:162.25pt;height:20.3pt;z-index:251659264;visibility:visible;mso-wrap-style:square;mso-height-percent:0;mso-wrap-distance-left:9pt;mso-wrap-distance-top:0;mso-wrap-distance-right:9pt;mso-wrap-distance-bottom:0;mso-position-horizontal:absolute;mso-position-horizontal-relative:text;mso-position-vertical:absolute;mso-position-vertical-relative:text;mso-height-percent:0;mso-height-relative:margin;v-text-anchor:top" o:gfxdata="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" fillcolor="white [3201]" strokeweight=".5pt">
+                      <v:textbox>
+                        <w:txbxContent>
+                          <w:p>
+                            <w:pPr>
+                              <w:rPr>
+                                <w:lang w:val="nl-NL"/>
+                              </w:rPr>
+                            </w:pPr>
+                            <w:r>
+                              <w:rPr>
+                                <w:lang w:val="nl-NL"/>
+                              </w:rPr>
+                              <w:t>Number of iterations needed</w:t>
+                            </w:r>
+                          </w:p>
+                        </w:txbxContent>
+                      </v:textbox>
+                    </v:shape>
+                  </w:pict>
+                </mc:Fallback>
+              </mc:AlternateContent>
+            </w:r>
             <w:r>
               <w:rPr>
                 <w:noProof/>
@@ -15967,17 +16402,8 @@
               <w:rFonts w:cs="Arial"/>
               <w:szCs w:val="24"/>
             </w:rPr>
-            <w:t>1.</w:t>
+            <w:t>1.3</w:t>
           </w:r>
-          <w:r>
-            <w:rPr>
-              <w:rFonts w:cs="Arial"/>
-              <w:szCs w:val="24"/>
-            </w:rPr>
-            <w:t>3</w:t>
-          </w:r>
-          <w:bookmarkStart w:id="13" w:name="_GoBack"/>
-          <w:bookmarkEnd w:id="13"/>
           <w:r>
             <w:rPr>
               <w:rFonts w:cs="Arial"/>
@@ -16011,7 +16437,7 @@
               <w:rFonts w:cs="Arial"/>
               <w:szCs w:val="24"/>
             </w:rPr>
-            <w:t>02 March 2022</w:t>
+            <w:t>17 March 2022</w:t>
           </w:r>
           <w:r>
             <w:rPr>
@@ -24956,7 +25382,7 @@
 </file>
 
 <file path=customXml/itemProps1.xml><?xml version="1.0" encoding="utf-8"?>
-<ds:datastoreItem xmlns:ds="http://schemas.openxmlformats.org/officeDocument/2006/customXml" ds:itemID="{ED4B0281-8C51-471D-85A8-432240AEDAE9}">
+<ds:datastoreItem xmlns:ds="http://schemas.openxmlformats.org/officeDocument/2006/customXml" ds:itemID="{333A2A93-485D-4157-AFB1-BBA7B08EE1DA}">
   <ds:schemaRefs>
     <ds:schemaRef ds:uri="http://schemas.openxmlformats.org/officeDocument/2006/bibliography"/>
   </ds:schemaRefs>

</xml_diff>

<commit_message>
more updates in TD after review: - add a footnote in 2.2 about the relation between profile and dike height - unit of discharge in 2.3
Related to Issue [HRING-1727]
</commit_message>
<xml_diff>
--- a/doc/Dikes Overtopping Kernel - Technical design.docx
+++ b/doc/Dikes Overtopping Kernel - Technical design.docx
@@ -604,7 +604,7 @@
           <w:sz w:val="20"/>
           <w:lang w:val="en-US"/>
         </w:rPr>
-        <w:t>17 March 2022</w:t>
+        <w:t>18 March 2022</w:t>
       </w:r>
       <w:r>
         <w:rPr>
@@ -697,7 +697,7 @@
           <w:sz w:val="20"/>
           <w:lang w:val="en-US"/>
         </w:rPr>
-        <w:t>17 March 2022</w:t>
+        <w:t>18 March 2022</w:t>
       </w:r>
       <w:r>
         <w:rPr>
@@ -6491,8 +6491,6 @@
       <w:pPr>
         <w:pStyle w:val="BodyText"/>
       </w:pPr>
-      <w:bookmarkStart w:id="34" w:name="_GoBack"/>
-      <w:bookmarkEnd w:id="34"/>
       <w:r>
         <w:t xml:space="preserve">The dikes overtopping kernel is </w:t>
       </w:r>
@@ -6625,9 +6623,9 @@
       <w:pPr>
         <w:pStyle w:val="Heading2"/>
       </w:pPr>
-      <w:bookmarkStart w:id="35" w:name="_Ref348099796"/>
-      <w:bookmarkStart w:id="36" w:name="_Toc348103904"/>
-      <w:bookmarkStart w:id="37" w:name="_Toc452640946"/>
+      <w:bookmarkStart w:id="34" w:name="_Ref348099796"/>
+      <w:bookmarkStart w:id="35" w:name="_Toc348103904"/>
+      <w:bookmarkStart w:id="36" w:name="_Toc452640946"/>
       <w:r>
         <w:lastRenderedPageBreak/>
         <w:t>D</w:t>
@@ -6635,12 +6633,12 @@
       <w:r>
         <w:t>escription of the required input data</w:t>
       </w:r>
+      <w:bookmarkEnd w:id="34"/>
       <w:bookmarkEnd w:id="35"/>
+      <w:r>
+        <w:t xml:space="preserve"> for a discharge calculation</w:t>
+      </w:r>
       <w:bookmarkEnd w:id="36"/>
-      <w:r>
-        <w:t xml:space="preserve"> for a discharge calculation</w:t>
-      </w:r>
-      <w:bookmarkEnd w:id="37"/>
     </w:p>
     <w:p>
       <w:pPr>
@@ -6672,7 +6670,16 @@
         <w:t xml:space="preserve"> hydraulic</w:t>
       </w:r>
       <w:r>
-        <w:t xml:space="preserve"> load, the geometry, the dike height, the </w:t>
+        <w:t xml:space="preserve"> load, the geometry, the dike height</w:t>
+      </w:r>
+      <w:r>
+        <w:rPr>
+          <w:rStyle w:val="FootnoteReference"/>
+        </w:rPr>
+        <w:footnoteReference w:id="3"/>
+      </w:r>
+      <w:r>
+        <w:t xml:space="preserve">, the </w:t>
       </w:r>
       <w:r>
         <w:t>model factors</w:t>
@@ -8201,7 +8208,13 @@
       </w:r>
       <w:proofErr w:type="spellEnd"/>
       <w:r>
-        <w:t>, respectively 2% wave run-up (m) and the wave overtopping discharge (m3/m per s).</w:t>
+        <w:t>, respectively 2% wave run-up (m) and the wave overtopping discharge (m3/</w:t>
+      </w:r>
+      <w:r>
+        <w:t>s/</w:t>
+      </w:r>
+      <w:r>
+        <w:t>m).</w:t>
       </w:r>
     </w:p>
     <w:p>
@@ -8430,7 +8443,7 @@
         <w:rPr>
           <w:rStyle w:val="FootnoteReference"/>
         </w:rPr>
-        <w:footnoteReference w:id="3"/>
+        <w:footnoteReference w:id="4"/>
       </w:r>
       <w:r>
         <w:t xml:space="preserve"> </w:t>
@@ -15703,6 +15716,72 @@
     </w:p>
   </w:footnote>
   <w:footnote w:id="3">
+    <w:p>
+      <w:pPr>
+        <w:pStyle w:val="FootnoteText"/>
+        <w:rPr>
+          <w:lang w:val="en-US"/>
+        </w:rPr>
+      </w:pPr>
+      <w:r>
+        <w:rPr>
+          <w:rStyle w:val="FootnoteReference"/>
+        </w:rPr>
+        <w:footnoteRef/>
+      </w:r>
+      <w:r>
+        <w:rPr>
+          <w:lang w:val="en-US"/>
+        </w:rPr>
+        <w:t xml:space="preserve"> </w:t>
+      </w:r>
+      <w:r>
+        <w:rPr>
+          <w:lang w:val="en-US"/>
+        </w:rPr>
+        <w:t xml:space="preserve">If the dike height differs from the y coordinate of the last point, the profile will be adjusted. </w:t>
+      </w:r>
+      <w:r>
+        <w:rPr>
+          <w:lang w:val="en-US"/>
+        </w:rPr>
+        <w:t>Also,</w:t>
+      </w:r>
+      <w:r>
+        <w:rPr>
+          <w:lang w:val="en-US"/>
+        </w:rPr>
+        <w:t xml:space="preserve"> the x coordinate will </w:t>
+      </w:r>
+      <w:r>
+        <w:rPr>
+          <w:lang w:val="en-US"/>
+        </w:rPr>
+        <w:t xml:space="preserve">be </w:t>
+      </w:r>
+      <w:r>
+        <w:rPr>
+          <w:lang w:val="en-US"/>
+        </w:rPr>
+        <w:t>adjusted</w:t>
+      </w:r>
+      <w:bookmarkStart w:id="37" w:name="_GoBack"/>
+      <w:bookmarkEnd w:id="37"/>
+      <w:r>
+        <w:rPr>
+          <w:lang w:val="en-US"/>
+        </w:rPr>
+        <w:t xml:space="preserve"> in such a way that the slope remains the same. </w:t>
+      </w:r>
+      <w:r>
+        <w:rPr>
+          <w:lang w:val="en-US"/>
+        </w:rPr>
+        <w:t>This interface is used as in probabilistic runs the profile is constant, but the dike height may vary, especially in HBN calculations.</w:t>
+      </w:r>
+    </w:p>
+  </w:footnote>
+  <w:footnote w:id="4">
     <w:p>
       <w:pPr>
         <w:pStyle w:val="FootnoteText"/>
@@ -16437,7 +16516,7 @@
               <w:rFonts w:cs="Arial"/>
               <w:szCs w:val="24"/>
             </w:rPr>
-            <w:t>17 March 2022</w:t>
+            <w:t>18 March 2022</w:t>
           </w:r>
           <w:r>
             <w:rPr>
@@ -25382,7 +25461,7 @@
 </file>
 
 <file path=customXml/itemProps1.xml><?xml version="1.0" encoding="utf-8"?>
-<ds:datastoreItem xmlns:ds="http://schemas.openxmlformats.org/officeDocument/2006/customXml" ds:itemID="{333A2A93-485D-4157-AFB1-BBA7B08EE1DA}">
+<ds:datastoreItem xmlns:ds="http://schemas.openxmlformats.org/officeDocument/2006/customXml" ds:itemID="{56CA99D1-A6B3-4D84-BD19-2F42550E8720}">
   <ds:schemaRefs>
     <ds:schemaRef ds:uri="http://schemas.openxmlformats.org/officeDocument/2006/bibliography"/>
   </ds:schemaRefs>

</xml_diff>